<commit_message>
add ch14 case and key_notes
</commit_message>
<xml_diff>
--- a/bible/key_notes.docx
+++ b/bible/key_notes.docx
@@ -24714,43 +24714,1778 @@
           <w:rFonts w:hint="eastAsia"/>
           <w:lang w:val="en-US" w:eastAsia="zh-CN"/>
         </w:rPr>
-        <w:t>第14章：</w:t>
+        <w:t>第14章：处理用户输入</w:t>
+      </w:r>
+    </w:p>
+    <w:p>
+      <w:pPr>
+        <w:bidi w:val="0"/>
+        <w:rPr>
+          <w:rFonts w:hint="default"/>
+          <w:lang w:val="en-US" w:eastAsia="zh-CN"/>
+        </w:rPr>
+      </w:pPr>
+      <w:r>
+        <w:rPr>
+          <w:rFonts w:hint="eastAsia"/>
+          <w:lang w:val="en-US" w:eastAsia="zh-CN"/>
+        </w:rPr>
+        <w:t>1、</w:t>
+      </w:r>
+      <w:r>
+        <w:rPr>
+          <w:rFonts w:hint="default"/>
+          <w:lang w:val="en-US" w:eastAsia="zh-CN"/>
+        </w:rPr>
+        <w:t>bash shell</w:t>
+      </w:r>
+      <w:r>
+        <w:rPr>
+          <w:lang w:val="en-US" w:eastAsia="zh-CN"/>
+        </w:rPr>
+        <w:t>会将一些称为位置参数</w:t>
+      </w:r>
+      <w:r>
+        <w:rPr>
+          <w:rFonts w:hint="default"/>
+          <w:lang w:val="en-US" w:eastAsia="zh-CN"/>
+        </w:rPr>
+        <w:t>（positional parameter）的特殊变量分配给输入到命令行中的所有参数。位置参数变量是标准的数字：</w:t>
+      </w:r>
+    </w:p>
+    <w:p>
+      <w:pPr>
+        <w:numPr>
+          <w:ilvl w:val="0"/>
+          <w:numId w:val="15"/>
+        </w:numPr>
+        <w:bidi w:val="0"/>
+        <w:ind w:left="420" w:leftChars="0" w:hanging="420" w:firstLineChars="0"/>
+        <w:rPr>
+          <w:rFonts w:hint="default"/>
+          <w:lang w:val="en-US" w:eastAsia="zh-CN"/>
+        </w:rPr>
+      </w:pPr>
+      <w:r>
+        <w:rPr>
+          <w:color w:val="FF0000"/>
+          <w:lang w:val="en-US" w:eastAsia="zh-CN"/>
+        </w:rPr>
+        <w:t>$0</w:t>
+      </w:r>
+      <w:r>
+        <w:rPr>
+          <w:rFonts w:hint="default"/>
+          <w:lang w:val="en-US" w:eastAsia="zh-CN"/>
+        </w:rPr>
+        <w:t>是程序名，</w:t>
+      </w:r>
+    </w:p>
+    <w:p>
+      <w:pPr>
+        <w:numPr>
+          <w:ilvl w:val="0"/>
+          <w:numId w:val="15"/>
+        </w:numPr>
+        <w:bidi w:val="0"/>
+        <w:ind w:left="420" w:leftChars="0" w:hanging="420" w:firstLineChars="0"/>
+      </w:pPr>
+      <w:r>
+        <w:rPr>
+          <w:rFonts w:hint="default"/>
+          <w:color w:val="FF0000"/>
+          <w:lang w:val="en-US" w:eastAsia="zh-CN"/>
+        </w:rPr>
+        <w:t>$1</w:t>
+      </w:r>
+      <w:r>
+        <w:rPr>
+          <w:rFonts w:hint="default"/>
+          <w:lang w:val="en-US" w:eastAsia="zh-CN"/>
+        </w:rPr>
+        <w:t>是第一个参数，$2是第二个参数，依次类推，直到第九个参数$9</w:t>
+      </w:r>
+      <w:r>
+        <w:rPr>
+          <w:rFonts w:hint="eastAsia"/>
+          <w:lang w:val="en-US" w:eastAsia="zh-CN"/>
+        </w:rPr>
+        <w:t>，空格分隔</w:t>
+      </w:r>
+      <w:r>
+        <w:rPr>
+          <w:rFonts w:hint="default"/>
+          <w:lang w:val="en-US" w:eastAsia="zh-CN"/>
+        </w:rPr>
+        <w:t xml:space="preserve">。 </w:t>
+      </w:r>
+    </w:p>
+    <w:p>
+      <w:pPr>
+        <w:bidi w:val="0"/>
+        <w:rPr>
+          <w:rFonts w:hint="default"/>
+          <w:lang w:val="en-US"/>
+        </w:rPr>
+      </w:pPr>
+      <w:r>
+        <w:rPr>
+          <w:rFonts w:hint="eastAsia"/>
+          <w:lang w:val="en-US" w:eastAsia="zh-CN"/>
+        </w:rPr>
+        <w:t>2、</w:t>
+      </w:r>
+      <w:r>
+        <w:rPr>
+          <w:color w:val="FF0000"/>
+          <w:lang w:val="en-US" w:eastAsia="zh-CN"/>
+        </w:rPr>
+        <w:t>basename命令</w:t>
+      </w:r>
+      <w:r>
+        <w:rPr>
+          <w:lang w:val="en-US" w:eastAsia="zh-CN"/>
+        </w:rPr>
+        <w:t>会返回不包含路径的脚本名。</w:t>
+      </w:r>
+      <w:r>
+        <w:rPr>
+          <w:rFonts w:hint="eastAsia"/>
+          <w:lang w:val="en-US" w:eastAsia="zh-CN"/>
+        </w:rPr>
+        <w:t>通常使用$0时可以用到。</w:t>
+      </w:r>
+    </w:p>
+    <w:p>
+      <w:pPr>
+        <w:bidi w:val="0"/>
+      </w:pPr>
+      <w:r>
+        <w:rPr>
+          <w:rFonts w:hint="eastAsia"/>
+          <w:lang w:val="en-US" w:eastAsia="zh-CN"/>
+        </w:rPr>
+        <w:t>3、</w:t>
+      </w:r>
+      <w:r>
+        <w:rPr>
+          <w:lang w:val="en-US" w:eastAsia="zh-CN"/>
+        </w:rPr>
+        <w:t>特殊变量</w:t>
+      </w:r>
+      <w:r>
+        <w:rPr>
+          <w:color w:val="FF0000"/>
+          <w:lang w:val="en-US" w:eastAsia="zh-CN"/>
+        </w:rPr>
+        <w:t>$#</w:t>
+      </w:r>
+      <w:r>
+        <w:rPr>
+          <w:rFonts w:hint="default"/>
+          <w:lang w:val="en-US" w:eastAsia="zh-CN"/>
+        </w:rPr>
+        <w:t>含有脚本运行时携带的命令行参数的个数。</w:t>
+      </w:r>
+    </w:p>
+    <w:p>
+      <w:pPr>
+        <w:bidi w:val="0"/>
+        <w:rPr>
+          <w:rFonts w:hint="default"/>
+          <w:lang w:val="en-US"/>
+        </w:rPr>
+      </w:pPr>
+      <w:r>
+        <w:rPr>
+          <w:color w:val="FF0000"/>
+          <w:lang w:val="en-US" w:eastAsia="zh-CN"/>
+        </w:rPr>
+        <w:t>${!#}</w:t>
+      </w:r>
+      <w:r>
+        <w:rPr>
+          <w:rFonts w:hint="eastAsia"/>
+          <w:lang w:val="en-US" w:eastAsia="zh-CN"/>
+        </w:rPr>
+        <w:t>在有输入参数的事后反悔最后一个参数，否则返回脚本名（$0）</w:t>
+      </w:r>
+    </w:p>
+    <w:p>
+      <w:pPr>
+        <w:bidi w:val="0"/>
+      </w:pPr>
+      <w:r>
+        <w:rPr>
+          <w:rFonts w:hint="eastAsia"/>
+          <w:lang w:val="en-US" w:eastAsia="zh-CN"/>
+        </w:rPr>
+        <w:t>4、</w:t>
+      </w:r>
+      <w:r>
+        <w:rPr>
+          <w:color w:val="FF0000"/>
+          <w:lang w:val="en-US" w:eastAsia="zh-CN"/>
+        </w:rPr>
+        <w:t>$*和</w:t>
+      </w:r>
+      <w:r>
+        <w:rPr>
+          <w:rFonts w:hint="default"/>
+          <w:color w:val="FF0000"/>
+          <w:lang w:val="en-US" w:eastAsia="zh-CN"/>
+        </w:rPr>
+        <w:t>$@</w:t>
+      </w:r>
+      <w:r>
+        <w:rPr>
+          <w:rFonts w:hint="default"/>
+          <w:lang w:val="en-US" w:eastAsia="zh-CN"/>
+        </w:rPr>
+        <w:t>变量可以用来轻松访问所有的参数。这两个变量都能够在单个变量中存储所有的命令行参数。</w:t>
+      </w:r>
+    </w:p>
+    <w:p>
+      <w:pPr>
+        <w:bidi w:val="0"/>
+        <w:ind w:firstLine="420" w:firstLineChars="0"/>
+      </w:pPr>
+      <w:r>
+        <w:rPr>
+          <w:lang w:val="en-US" w:eastAsia="zh-CN"/>
+        </w:rPr>
+        <w:t>$*变量会将命令行上提供的所有参数当作一个单词保存。这个单词包含了命令行中出现的每</w:t>
+      </w:r>
+      <w:r>
+        <w:rPr>
+          <w:rFonts w:hint="default"/>
+          <w:lang w:val="en-US" w:eastAsia="zh-CN"/>
+        </w:rPr>
+        <w:t>一个参数值。基本上$*变量会将这些参数</w:t>
+      </w:r>
+      <w:r>
+        <w:rPr>
+          <w:rFonts w:hint="default"/>
+          <w:highlight w:val="yellow"/>
+          <w:lang w:val="en-US" w:eastAsia="zh-CN"/>
+        </w:rPr>
+        <w:t>视为一个整体</w:t>
+      </w:r>
+      <w:r>
+        <w:rPr>
+          <w:rFonts w:hint="default"/>
+          <w:lang w:val="en-US" w:eastAsia="zh-CN"/>
+        </w:rPr>
+        <w:t xml:space="preserve">，而不是多个个体。 </w:t>
+      </w:r>
+    </w:p>
+    <w:p>
+      <w:pPr>
+        <w:bidi w:val="0"/>
+      </w:pPr>
+      <w:r>
+        <w:rPr>
+          <w:rFonts w:hint="eastAsia"/>
+          <w:lang w:val="en-US" w:eastAsia="zh-CN"/>
+        </w:rPr>
+        <w:tab/>
+      </w:r>
+      <w:r>
+        <w:rPr>
+          <w:rFonts w:hint="default"/>
+          <w:lang w:val="en-US" w:eastAsia="zh-CN"/>
+        </w:rPr>
+        <w:t>$@变量会将命令行上提供的所有参数当作同一字符串中的</w:t>
+      </w:r>
+      <w:r>
+        <w:rPr>
+          <w:rFonts w:hint="default"/>
+          <w:highlight w:val="yellow"/>
+          <w:lang w:val="en-US" w:eastAsia="zh-CN"/>
+        </w:rPr>
+        <w:t>多个独立的单词</w:t>
+      </w:r>
+      <w:r>
+        <w:rPr>
+          <w:rFonts w:hint="default"/>
+          <w:lang w:val="en-US" w:eastAsia="zh-CN"/>
+        </w:rPr>
+        <w:t>。这样你就能够遍历所有的参数值，得到每个参数。这通常通过for命令完成。</w:t>
+      </w:r>
+    </w:p>
+    <w:p>
+      <w:pPr>
+        <w:bidi w:val="0"/>
+      </w:pPr>
+      <w:r>
+        <w:rPr>
+          <w:rFonts w:hint="eastAsia"/>
+          <w:lang w:val="en-US" w:eastAsia="zh-CN"/>
+        </w:rPr>
+        <w:t>5、</w:t>
+      </w:r>
+      <w:r>
+        <w:rPr>
+          <w:color w:val="FF0000"/>
+          <w:lang w:val="en-US" w:eastAsia="zh-CN"/>
+        </w:rPr>
+        <w:t>shift命令</w:t>
+      </w:r>
+      <w:r>
+        <w:rPr>
+          <w:lang w:val="en-US" w:eastAsia="zh-CN"/>
+        </w:rPr>
+        <w:t>能够用来操作命令行参</w:t>
+      </w:r>
+      <w:r>
+        <w:rPr>
+          <w:rFonts w:hint="default"/>
+          <w:lang w:val="en-US" w:eastAsia="zh-CN"/>
+        </w:rPr>
+        <w:t>数。</w:t>
+      </w:r>
+      <w:r>
+        <w:rPr>
+          <w:lang w:val="en-US" w:eastAsia="zh-CN"/>
+        </w:rPr>
+        <w:t>在使用shift</w:t>
+      </w:r>
+      <w:r>
+        <w:rPr>
+          <w:rFonts w:hint="default"/>
+          <w:lang w:val="en-US" w:eastAsia="zh-CN"/>
+        </w:rPr>
+        <w:t>命令时，默认情况下它会将每个参数变量向左移动一个位置。所以，变量$3的值会移到$2中，变量$2的值会移到$1中，而变量$1的值则会被删除</w:t>
+      </w:r>
+      <w:r>
+        <w:rPr>
+          <w:rFonts w:hint="eastAsia"/>
+          <w:lang w:val="en-US" w:eastAsia="zh-CN"/>
+        </w:rPr>
+        <w:t>。</w:t>
+      </w:r>
+      <w:r>
+        <w:rPr>
+          <w:lang w:val="en-US" w:eastAsia="zh-CN"/>
+        </w:rPr>
+        <w:t>如果某个参数被移出，它的值就被丢弃了，无法再恢复。</w:t>
+      </w:r>
+    </w:p>
+    <w:p>
+      <w:pPr>
+        <w:bidi w:val="0"/>
+      </w:pPr>
+      <w:r>
+        <w:rPr>
+          <w:rFonts w:hint="eastAsia"/>
+          <w:lang w:val="en-US" w:eastAsia="zh-CN"/>
+        </w:rPr>
+        <w:t>6、</w:t>
+      </w:r>
+      <w:r>
+        <w:rPr>
+          <w:rFonts w:hint="default" w:ascii="Times New Roman" w:hAnsi="Times New Roman" w:eastAsia="宋体" w:cs="Times New Roman"/>
+          <w:color w:val="000000"/>
+          <w:kern w:val="0"/>
+          <w:szCs w:val="20"/>
+          <w:lang w:val="en-US" w:eastAsia="zh-CN" w:bidi="ar"/>
+        </w:rPr>
+        <w:t>shell</w:t>
+      </w:r>
+      <w:r>
+        <w:rPr>
+          <w:rFonts w:hint="default" w:ascii="FZShuSong-Z01S" w:hAnsi="FZShuSong-Z01S" w:eastAsia="FZShuSong-Z01S" w:cs="FZShuSong-Z01S"/>
+          <w:color w:val="000000"/>
+          <w:kern w:val="0"/>
+          <w:szCs w:val="20"/>
+          <w:lang w:val="en-US" w:eastAsia="zh-CN" w:bidi="ar"/>
+        </w:rPr>
+        <w:t>会用</w:t>
+      </w:r>
+      <w:r>
+        <w:rPr>
+          <w:rFonts w:hint="default" w:ascii="FZShuSong-Z01S" w:hAnsi="FZShuSong-Z01S" w:eastAsia="FZShuSong-Z01S" w:cs="FZShuSong-Z01S"/>
+          <w:color w:val="FF0000"/>
+          <w:kern w:val="0"/>
+          <w:szCs w:val="20"/>
+          <w:lang w:val="en-US" w:eastAsia="zh-CN" w:bidi="ar"/>
+        </w:rPr>
+        <w:t>双破折线</w:t>
+      </w:r>
+      <w:r>
+        <w:rPr>
+          <w:rFonts w:ascii="FZShuSong-Z01S" w:hAnsi="FZShuSong-Z01S" w:eastAsia="FZShuSong-Z01S" w:cs="FZShuSong-Z01S"/>
+          <w:color w:val="FF0000"/>
+          <w:kern w:val="0"/>
+          <w:szCs w:val="20"/>
+          <w:lang w:val="en-US" w:eastAsia="zh-CN" w:bidi="ar"/>
+        </w:rPr>
+        <w:t>（</w:t>
+      </w:r>
+      <w:r>
+        <w:rPr>
+          <w:rFonts w:ascii="Courier" w:hAnsi="Courier" w:eastAsia="宋体" w:cs="Courier"/>
+          <w:color w:val="FF0000"/>
+          <w:kern w:val="0"/>
+          <w:szCs w:val="19"/>
+          <w:lang w:val="en-US" w:eastAsia="zh-CN" w:bidi="ar"/>
+        </w:rPr>
+        <w:t>--</w:t>
+      </w:r>
+      <w:r>
+        <w:rPr>
+          <w:rFonts w:hint="default" w:ascii="FZShuSong-Z01S" w:hAnsi="FZShuSong-Z01S" w:eastAsia="FZShuSong-Z01S" w:cs="FZShuSong-Z01S"/>
+          <w:color w:val="FF0000"/>
+          <w:kern w:val="0"/>
+          <w:szCs w:val="20"/>
+          <w:lang w:val="en-US" w:eastAsia="zh-CN" w:bidi="ar"/>
+        </w:rPr>
+        <w:t>）</w:t>
+      </w:r>
+      <w:r>
+        <w:rPr>
+          <w:rFonts w:hint="default" w:ascii="FZShuSong-Z01S" w:hAnsi="FZShuSong-Z01S" w:eastAsia="FZShuSong-Z01S" w:cs="FZShuSong-Z01S"/>
+          <w:color w:val="000000"/>
+          <w:kern w:val="0"/>
+          <w:szCs w:val="20"/>
+          <w:lang w:val="en-US" w:eastAsia="zh-CN" w:bidi="ar"/>
+        </w:rPr>
+        <w:t>来</w:t>
+      </w:r>
+      <w:r>
+        <w:rPr>
+          <w:rFonts w:hint="default"/>
+          <w:lang w:val="en-US" w:eastAsia="zh-CN"/>
+        </w:rPr>
+        <w:t>表明选项列表结束。在双破折线之后，脚本就可以放心地将剩下的命令行参数当作参数，而不是选项来处理了。</w:t>
+      </w:r>
+    </w:p>
+    <w:p>
+      <w:pPr>
+        <w:bidi w:val="0"/>
+      </w:pPr>
+      <w:r>
+        <w:rPr>
+          <w:rFonts w:hint="eastAsia"/>
+          <w:lang w:val="en-US" w:eastAsia="zh-CN"/>
+        </w:rPr>
+        <w:t xml:space="preserve">如： </w:t>
+      </w:r>
+      <w:r>
+        <w:rPr>
+          <w:lang w:val="en-US" w:eastAsia="zh-CN"/>
+        </w:rPr>
+        <w:t>./test16.sh -c -a -b -- test1 test2 test3</w:t>
+      </w:r>
+    </w:p>
+    <w:p>
+      <w:pPr>
+        <w:bidi w:val="0"/>
+      </w:pPr>
+      <w:r>
+        <w:rPr>
+          <w:rFonts w:hint="eastAsia"/>
+          <w:lang w:val="en-US" w:eastAsia="zh-CN"/>
+        </w:rPr>
+        <w:t>7、</w:t>
+      </w:r>
+      <w:r>
+        <w:rPr>
+          <w:color w:val="FF0000"/>
+          <w:lang w:val="en-US" w:eastAsia="zh-CN"/>
+        </w:rPr>
+        <w:t>getopt命令</w:t>
+      </w:r>
+      <w:r>
+        <w:rPr>
+          <w:lang w:val="en-US" w:eastAsia="zh-CN"/>
+        </w:rPr>
+        <w:t>可以接受一系列任意形式的命令行选项和参数，并自动将它们转换成适当的格</w:t>
+      </w:r>
+      <w:r>
+        <w:rPr>
+          <w:rFonts w:hint="default"/>
+          <w:lang w:val="en-US" w:eastAsia="zh-CN"/>
+        </w:rPr>
+        <w:t xml:space="preserve">式。它的命令格式如下： </w:t>
+      </w:r>
+    </w:p>
+    <w:p>
+      <w:pPr>
+        <w:bidi w:val="0"/>
+        <w:rPr>
+          <w:color w:val="FF0000"/>
+          <w:highlight w:val="none"/>
+        </w:rPr>
+      </w:pPr>
+      <w:r>
+        <w:rPr>
+          <w:color w:val="FF0000"/>
+          <w:highlight w:val="none"/>
+          <w:lang w:val="en-US" w:eastAsia="zh-CN"/>
+        </w:rPr>
+        <w:t>getopt</w:t>
+      </w:r>
+      <w:r>
+        <w:rPr>
+          <w:rFonts w:hint="default"/>
+          <w:color w:val="FF0000"/>
+          <w:highlight w:val="none"/>
+          <w:lang w:val="en-US" w:eastAsia="zh-CN"/>
+        </w:rPr>
+        <w:t xml:space="preserve"> optstring </w:t>
+      </w:r>
+      <w:r>
+        <w:rPr>
+          <w:color w:val="FF0000"/>
+          <w:highlight w:val="none"/>
+          <w:lang w:val="en-US" w:eastAsia="zh-CN"/>
+        </w:rPr>
+        <w:t>parameters</w:t>
+      </w:r>
+    </w:p>
+    <w:p>
+      <w:pPr>
+        <w:bidi w:val="0"/>
+        <w:ind w:firstLine="420" w:firstLineChars="0"/>
+      </w:pPr>
+      <w:r>
+        <w:rPr>
+          <w:lang w:val="en-US" w:eastAsia="zh-CN"/>
+        </w:rPr>
+        <w:t>首先，在optstring</w:t>
+      </w:r>
+      <w:r>
+        <w:rPr>
+          <w:rFonts w:hint="default"/>
+          <w:lang w:val="en-US" w:eastAsia="zh-CN"/>
+        </w:rPr>
+        <w:t>中</w:t>
+      </w:r>
+      <w:r>
+        <w:rPr>
+          <w:rFonts w:hint="default"/>
+          <w:highlight w:val="yellow"/>
+          <w:lang w:val="en-US" w:eastAsia="zh-CN"/>
+        </w:rPr>
+        <w:t>列出你要在脚本中用到的每个命令行选项字母</w:t>
+      </w:r>
+      <w:r>
+        <w:rPr>
+          <w:rFonts w:hint="default"/>
+          <w:lang w:val="en-US" w:eastAsia="zh-CN"/>
+        </w:rPr>
+        <w:t>。然后，在</w:t>
+      </w:r>
+      <w:r>
+        <w:rPr>
+          <w:rFonts w:hint="default"/>
+          <w:highlight w:val="yellow"/>
+          <w:lang w:val="en-US" w:eastAsia="zh-CN"/>
+        </w:rPr>
+        <w:t>每个需要参数值的选项字母后加一个冒号</w:t>
+      </w:r>
+      <w:r>
+        <w:rPr>
+          <w:rFonts w:hint="default"/>
+          <w:lang w:val="en-US" w:eastAsia="zh-CN"/>
+        </w:rPr>
+        <w:t>。getopt命令会基于你定义的optstring解析提供的参数。</w:t>
+      </w:r>
+    </w:p>
+    <w:p>
+      <w:pPr>
+        <w:bidi w:val="0"/>
+      </w:pPr>
+      <w:r>
+        <w:rPr>
+          <w:rFonts w:hint="eastAsia"/>
+          <w:lang w:val="en-US" w:eastAsia="zh-CN"/>
+        </w:rPr>
+        <w:t>例如：</w:t>
+      </w:r>
+      <w:r>
+        <w:rPr>
+          <w:lang w:val="en-US" w:eastAsia="zh-CN"/>
+        </w:rPr>
+        <w:t>getopt ab:cd -a -b test1 -cd test2 test3</w:t>
+      </w:r>
+      <w:r>
+        <w:rPr>
+          <w:rFonts w:hint="eastAsia"/>
+          <w:lang w:val="en-US" w:eastAsia="zh-CN"/>
+        </w:rPr>
+        <w:t>（b选项需要参数值）</w:t>
+      </w:r>
+    </w:p>
+    <w:p>
+      <w:pPr>
+        <w:bidi w:val="0"/>
+      </w:pPr>
+      <w:r>
+        <w:rPr>
+          <w:rFonts w:hint="eastAsia"/>
+          <w:lang w:val="en-US" w:eastAsia="zh-CN"/>
+        </w:rPr>
+        <w:t>等价于</w:t>
+      </w:r>
+      <w:r>
+        <w:rPr>
+          <w:lang w:val="en-US" w:eastAsia="zh-CN"/>
+        </w:rPr>
+        <w:t xml:space="preserve">-a -b test1 -c -d -- test2 test3 </w:t>
+      </w:r>
+    </w:p>
+    <w:p>
+      <w:pPr>
+        <w:bidi w:val="0"/>
+        <w:ind w:firstLine="420" w:firstLineChars="0"/>
+      </w:pPr>
+      <w:r>
+        <w:rPr>
+          <w:lang w:val="en-US" w:eastAsia="zh-CN"/>
+        </w:rPr>
+        <w:t>如果指定了一个不在optstring</w:t>
+      </w:r>
+      <w:r>
+        <w:rPr>
+          <w:rFonts w:hint="default"/>
+          <w:lang w:val="en-US" w:eastAsia="zh-CN"/>
+        </w:rPr>
+        <w:t>中的选项，默认情况下，getopt命令会产生一条错误消息。</w:t>
+      </w:r>
+      <w:r>
+        <w:rPr>
+          <w:lang w:val="en-US" w:eastAsia="zh-CN"/>
+        </w:rPr>
+        <w:t>如果想忽略这条错误消息，可以在命令后加-</w:t>
+      </w:r>
+      <w:r>
+        <w:rPr>
+          <w:highlight w:val="yellow"/>
+          <w:lang w:val="en-US" w:eastAsia="zh-CN"/>
+        </w:rPr>
+        <w:t>q</w:t>
+      </w:r>
+      <w:r>
+        <w:rPr>
+          <w:rFonts w:hint="default"/>
+          <w:highlight w:val="yellow"/>
+          <w:lang w:val="en-US" w:eastAsia="zh-CN"/>
+        </w:rPr>
+        <w:t>选项</w:t>
+      </w:r>
+      <w:r>
+        <w:rPr>
+          <w:rFonts w:hint="eastAsia"/>
+          <w:highlight w:val="yellow"/>
+          <w:lang w:val="en-US" w:eastAsia="zh-CN"/>
+        </w:rPr>
+        <w:t>。</w:t>
+      </w:r>
+    </w:p>
+    <w:p>
+      <w:pPr>
+        <w:bidi w:val="0"/>
+        <w:rPr>
+          <w:rFonts w:hint="default"/>
+          <w:lang w:val="en-US" w:eastAsia="zh-CN"/>
+        </w:rPr>
+      </w:pPr>
+      <w:r>
+        <w:rPr>
+          <w:rFonts w:hint="eastAsia"/>
+          <w:lang w:val="en-US" w:eastAsia="zh-CN"/>
+        </w:rPr>
+        <w:t>8、</w:t>
+      </w:r>
+      <w:r>
+        <w:rPr>
+          <w:color w:val="FF0000"/>
+          <w:lang w:val="en-US" w:eastAsia="zh-CN"/>
+        </w:rPr>
+        <w:t>set命令</w:t>
+      </w:r>
+      <w:r>
+        <w:rPr>
+          <w:rFonts w:hint="eastAsia"/>
+          <w:color w:val="FF0000"/>
+          <w:lang w:val="en-US" w:eastAsia="zh-CN"/>
+        </w:rPr>
+        <w:t>替换原输入参数</w:t>
+      </w:r>
+      <w:r>
+        <w:rPr>
+          <w:lang w:val="en-US" w:eastAsia="zh-CN"/>
+        </w:rPr>
+        <w:t>的选项之一是双破折线（</w:t>
+      </w:r>
+      <w:r>
+        <w:rPr>
+          <w:rFonts w:hint="default"/>
+          <w:lang w:val="en-US" w:eastAsia="zh-CN"/>
+        </w:rPr>
+        <w:t xml:space="preserve">--），它会将命令行参数替换成set命令的命令行值。 </w:t>
+      </w:r>
+    </w:p>
+    <w:p>
+      <w:pPr>
+        <w:bidi w:val="0"/>
+        <w:ind w:firstLine="420" w:firstLineChars="0"/>
+      </w:pPr>
+      <w:r>
+        <w:rPr>
+          <w:rFonts w:hint="default"/>
+          <w:lang w:val="en-US" w:eastAsia="zh-CN"/>
+        </w:rPr>
+        <w:t>然后，该方法会将原始脚本的命令行参数传给getopt命令，之后再将getopt命令的输出传给set命令，用getopt格式化后的命令行参数来替换原始的命令行参数</w:t>
+      </w:r>
+      <w:r>
+        <w:rPr>
+          <w:rFonts w:hint="eastAsia"/>
+          <w:lang w:val="en-US" w:eastAsia="zh-CN"/>
+        </w:rPr>
+        <w:t>：</w:t>
+      </w:r>
+    </w:p>
+    <w:p>
+      <w:pPr>
+        <w:bidi w:val="0"/>
+        <w:rPr>
+          <w:color w:val="FF0000"/>
+        </w:rPr>
+      </w:pPr>
+      <w:r>
+        <w:rPr>
+          <w:rFonts w:hint="default"/>
+          <w:color w:val="FF0000"/>
+          <w:lang w:val="en-US" w:eastAsia="zh-CN"/>
+        </w:rPr>
+        <w:t xml:space="preserve">set -- $(getopt -q ab:cd "$@") </w:t>
+      </w:r>
+    </w:p>
+    <w:p>
+      <w:pPr>
+        <w:bidi w:val="0"/>
+      </w:pPr>
+      <w:r>
+        <w:rPr>
+          <w:rFonts w:hint="eastAsia"/>
+          <w:lang w:val="en-US" w:eastAsia="zh-CN"/>
+        </w:rPr>
+        <w:t>9、</w:t>
+      </w:r>
+      <w:r>
+        <w:rPr>
+          <w:lang w:val="en-US" w:eastAsia="zh-CN"/>
+        </w:rPr>
+        <w:t>与getopt</w:t>
+      </w:r>
+      <w:r>
+        <w:rPr>
+          <w:rFonts w:hint="default"/>
+          <w:lang w:val="en-US" w:eastAsia="zh-CN"/>
+        </w:rPr>
+        <w:t>不同，前者将命令行上选项和参数处理后只生成一个输出，而</w:t>
+      </w:r>
+      <w:r>
+        <w:rPr>
+          <w:rFonts w:hint="default"/>
+          <w:color w:val="FF0000"/>
+          <w:lang w:val="en-US" w:eastAsia="zh-CN"/>
+        </w:rPr>
+        <w:t>getopts命令</w:t>
+      </w:r>
+      <w:r>
+        <w:rPr>
+          <w:lang w:val="en-US" w:eastAsia="zh-CN"/>
+        </w:rPr>
+        <w:t>每次调用时，一次只处理命令行上检测到的一个参数。处理完所有的参数后，它会退出</w:t>
+      </w:r>
+      <w:r>
+        <w:rPr>
+          <w:rFonts w:hint="default"/>
+          <w:lang w:val="en-US" w:eastAsia="zh-CN"/>
+        </w:rPr>
+        <w:t>并返回一个大于0的退出状态码。</w:t>
+      </w:r>
+      <w:r>
+        <w:rPr>
+          <w:lang w:val="en-US" w:eastAsia="zh-CN"/>
+        </w:rPr>
+        <w:t xml:space="preserve">getopts命令的格式如下： </w:t>
+      </w:r>
+    </w:p>
+    <w:p>
+      <w:pPr>
+        <w:bidi w:val="0"/>
+        <w:rPr>
+          <w:color w:val="FF0000"/>
+        </w:rPr>
+      </w:pPr>
+      <w:r>
+        <w:rPr>
+          <w:rFonts w:hint="default"/>
+          <w:color w:val="FF0000"/>
+          <w:lang w:val="en-US" w:eastAsia="zh-CN"/>
+        </w:rPr>
+        <w:t xml:space="preserve">getopts optstring </w:t>
+      </w:r>
+      <w:r>
+        <w:rPr>
+          <w:color w:val="FF0000"/>
+          <w:lang w:val="en-US" w:eastAsia="zh-CN"/>
+        </w:rPr>
+        <w:t>variable</w:t>
+      </w:r>
+    </w:p>
+    <w:p>
+      <w:pPr>
+        <w:bidi w:val="0"/>
+      </w:pPr>
+      <w:r>
+        <w:rPr>
+          <w:rFonts w:hint="eastAsia"/>
+          <w:lang w:val="en-US" w:eastAsia="zh-CN"/>
+        </w:rPr>
+        <w:t>（1）</w:t>
+      </w:r>
+      <w:r>
+        <w:rPr>
+          <w:lang w:val="en-US" w:eastAsia="zh-CN"/>
+        </w:rPr>
+        <w:t>要去掉错误消息的话，可以在optstring</w:t>
+      </w:r>
+      <w:r>
+        <w:rPr>
+          <w:rFonts w:hint="default"/>
+          <w:lang w:val="en-US" w:eastAsia="zh-CN"/>
+        </w:rPr>
+        <w:t>之前加一个</w:t>
+      </w:r>
+      <w:r>
+        <w:rPr>
+          <w:rFonts w:hint="default"/>
+          <w:highlight w:val="yellow"/>
+          <w:lang w:val="en-US" w:eastAsia="zh-CN"/>
+        </w:rPr>
+        <w:t>冒号</w:t>
+      </w:r>
+      <w:r>
+        <w:rPr>
+          <w:rFonts w:hint="default"/>
+          <w:lang w:val="en-US" w:eastAsia="zh-CN"/>
+        </w:rPr>
+        <w:t>。getopts命令将当前参数保存在命令行中定义的variable中。</w:t>
+      </w:r>
+    </w:p>
+    <w:p>
+      <w:pPr>
+        <w:bidi w:val="0"/>
+      </w:pPr>
+      <w:r>
+        <w:rPr>
+          <w:rFonts w:hint="eastAsia"/>
+          <w:lang w:val="en-US" w:eastAsia="zh-CN"/>
+        </w:rPr>
+        <w:t>（2）</w:t>
+      </w:r>
+      <w:r>
+        <w:rPr>
+          <w:lang w:val="en-US" w:eastAsia="zh-CN"/>
+        </w:rPr>
+        <w:t>如果选项需要跟一个参数值，</w:t>
+      </w:r>
+      <w:r>
+        <w:rPr>
+          <w:highlight w:val="yellow"/>
+          <w:lang w:val="en-US" w:eastAsia="zh-CN"/>
+        </w:rPr>
+        <w:t>OPTARG</w:t>
+      </w:r>
+      <w:r>
+        <w:rPr>
+          <w:rFonts w:hint="default"/>
+          <w:lang w:val="en-US" w:eastAsia="zh-CN"/>
+        </w:rPr>
+        <w:t>环境变量就会保存这个值。</w:t>
+      </w:r>
+      <w:r>
+        <w:rPr>
+          <w:rFonts w:hint="default"/>
+          <w:highlight w:val="yellow"/>
+          <w:lang w:val="en-US" w:eastAsia="zh-CN"/>
+        </w:rPr>
+        <w:t>OPTIND</w:t>
+      </w:r>
+      <w:r>
+        <w:rPr>
+          <w:rFonts w:hint="default"/>
+          <w:lang w:val="en-US" w:eastAsia="zh-CN"/>
+        </w:rPr>
+        <w:t>环境变量保存了参数列表中getopts正在处理的参数位置。这样你就能在处理完选项之后继续处理其他命令行参数了。</w:t>
+      </w:r>
+    </w:p>
+    <w:p>
+      <w:pPr>
+        <w:bidi w:val="0"/>
+      </w:pPr>
+      <w:r>
+        <w:rPr>
+          <w:rFonts w:hint="eastAsia"/>
+          <w:lang w:val="en-US" w:eastAsia="zh-CN"/>
+        </w:rPr>
+        <w:t>10、</w:t>
+      </w:r>
+      <w:r>
+        <w:rPr>
+          <w:lang w:val="en-US" w:eastAsia="zh-CN"/>
+        </w:rPr>
+        <w:t>常用的Linux</w:t>
+      </w:r>
+      <w:r>
+        <w:rPr>
+          <w:rFonts w:hint="eastAsia"/>
+          <w:lang w:val="en-US" w:eastAsia="zh-CN"/>
+        </w:rPr>
+        <w:t xml:space="preserve">命令选项 </w:t>
+      </w:r>
+    </w:p>
+    <w:p>
+      <w:pPr>
+        <w:numPr>
+          <w:ilvl w:val="0"/>
+          <w:numId w:val="15"/>
+        </w:numPr>
+        <w:bidi w:val="0"/>
+        <w:ind w:left="420" w:leftChars="0" w:hanging="420" w:firstLineChars="0"/>
+        <w:rPr>
+          <w:rFonts w:hint="default" w:ascii="Courier New" w:hAnsi="Courier New" w:cs="Courier New"/>
+        </w:rPr>
+      </w:pPr>
+      <w:r>
+        <w:rPr>
+          <w:rFonts w:hint="default" w:ascii="Courier New" w:hAnsi="Courier New" w:cs="Courier New"/>
+          <w:lang w:val="en-US" w:eastAsia="zh-CN"/>
+        </w:rPr>
+        <w:t xml:space="preserve">-a 显示所有对象 </w:t>
+      </w:r>
+    </w:p>
+    <w:p>
+      <w:pPr>
+        <w:numPr>
+          <w:ilvl w:val="0"/>
+          <w:numId w:val="15"/>
+        </w:numPr>
+        <w:bidi w:val="0"/>
+        <w:ind w:left="420" w:leftChars="0" w:hanging="420" w:firstLineChars="0"/>
+        <w:rPr>
+          <w:rFonts w:hint="default" w:ascii="Courier New" w:hAnsi="Courier New" w:cs="Courier New"/>
+        </w:rPr>
+      </w:pPr>
+      <w:r>
+        <w:rPr>
+          <w:rFonts w:hint="default" w:ascii="Courier New" w:hAnsi="Courier New" w:cs="Courier New"/>
+          <w:lang w:val="en-US" w:eastAsia="zh-CN"/>
+        </w:rPr>
+        <w:t xml:space="preserve">-c 生成一个计数 </w:t>
+      </w:r>
+    </w:p>
+    <w:p>
+      <w:pPr>
+        <w:numPr>
+          <w:ilvl w:val="0"/>
+          <w:numId w:val="15"/>
+        </w:numPr>
+        <w:bidi w:val="0"/>
+        <w:ind w:left="420" w:leftChars="0" w:hanging="420" w:firstLineChars="0"/>
+        <w:rPr>
+          <w:rFonts w:hint="default" w:ascii="Courier New" w:hAnsi="Courier New" w:cs="Courier New"/>
+        </w:rPr>
+      </w:pPr>
+      <w:r>
+        <w:rPr>
+          <w:rFonts w:hint="default" w:ascii="Courier New" w:hAnsi="Courier New" w:cs="Courier New"/>
+          <w:lang w:val="en-US" w:eastAsia="zh-CN"/>
+        </w:rPr>
+        <w:t xml:space="preserve">-d 指定一个目录 </w:t>
+      </w:r>
+    </w:p>
+    <w:p>
+      <w:pPr>
+        <w:numPr>
+          <w:ilvl w:val="0"/>
+          <w:numId w:val="15"/>
+        </w:numPr>
+        <w:bidi w:val="0"/>
+        <w:ind w:left="420" w:leftChars="0" w:hanging="420" w:firstLineChars="0"/>
+        <w:rPr>
+          <w:rFonts w:hint="default" w:ascii="Courier New" w:hAnsi="Courier New" w:cs="Courier New"/>
+        </w:rPr>
+      </w:pPr>
+      <w:r>
+        <w:rPr>
+          <w:rFonts w:hint="default" w:ascii="Courier New" w:hAnsi="Courier New" w:cs="Courier New"/>
+          <w:lang w:val="en-US" w:eastAsia="zh-CN"/>
+        </w:rPr>
+        <w:t xml:space="preserve">-e 扩展一个对象 </w:t>
+      </w:r>
+    </w:p>
+    <w:p>
+      <w:pPr>
+        <w:numPr>
+          <w:ilvl w:val="0"/>
+          <w:numId w:val="15"/>
+        </w:numPr>
+        <w:bidi w:val="0"/>
+        <w:ind w:left="420" w:leftChars="0" w:hanging="420" w:firstLineChars="0"/>
+        <w:rPr>
+          <w:rFonts w:hint="default" w:ascii="Courier New" w:hAnsi="Courier New" w:cs="Courier New"/>
+        </w:rPr>
+      </w:pPr>
+      <w:r>
+        <w:rPr>
+          <w:rFonts w:hint="default" w:ascii="Courier New" w:hAnsi="Courier New" w:cs="Courier New"/>
+          <w:lang w:val="en-US" w:eastAsia="zh-CN"/>
+        </w:rPr>
+        <w:t xml:space="preserve">-f 指定读入数据的文件 </w:t>
+      </w:r>
+    </w:p>
+    <w:p>
+      <w:pPr>
+        <w:numPr>
+          <w:ilvl w:val="0"/>
+          <w:numId w:val="15"/>
+        </w:numPr>
+        <w:bidi w:val="0"/>
+        <w:ind w:left="420" w:leftChars="0" w:hanging="420" w:firstLineChars="0"/>
+        <w:rPr>
+          <w:rFonts w:hint="default" w:ascii="Courier New" w:hAnsi="Courier New" w:cs="Courier New"/>
+        </w:rPr>
+      </w:pPr>
+      <w:r>
+        <w:rPr>
+          <w:rFonts w:hint="default" w:ascii="Courier New" w:hAnsi="Courier New" w:cs="Courier New"/>
+          <w:lang w:val="en-US" w:eastAsia="zh-CN"/>
+        </w:rPr>
+        <w:t xml:space="preserve">-h 显示命令的帮助信息 </w:t>
+      </w:r>
+    </w:p>
+    <w:p>
+      <w:pPr>
+        <w:numPr>
+          <w:ilvl w:val="0"/>
+          <w:numId w:val="15"/>
+        </w:numPr>
+        <w:bidi w:val="0"/>
+        <w:ind w:left="420" w:leftChars="0" w:hanging="420" w:firstLineChars="0"/>
+        <w:rPr>
+          <w:rFonts w:hint="default" w:ascii="Courier New" w:hAnsi="Courier New" w:cs="Courier New"/>
+        </w:rPr>
+      </w:pPr>
+      <w:r>
+        <w:rPr>
+          <w:rFonts w:hint="default" w:ascii="Courier New" w:hAnsi="Courier New" w:cs="Courier New"/>
+          <w:lang w:val="en-US" w:eastAsia="zh-CN"/>
+        </w:rPr>
+        <w:t xml:space="preserve">-i 忽略文本大小写 </w:t>
+      </w:r>
+    </w:p>
+    <w:p>
+      <w:pPr>
+        <w:numPr>
+          <w:ilvl w:val="0"/>
+          <w:numId w:val="15"/>
+        </w:numPr>
+        <w:bidi w:val="0"/>
+        <w:ind w:left="420" w:leftChars="0" w:hanging="420" w:firstLineChars="0"/>
+        <w:rPr>
+          <w:rFonts w:hint="default" w:ascii="Courier New" w:hAnsi="Courier New" w:cs="Courier New"/>
+        </w:rPr>
+      </w:pPr>
+      <w:r>
+        <w:rPr>
+          <w:rFonts w:hint="default" w:ascii="Courier New" w:hAnsi="Courier New" w:cs="Courier New"/>
+          <w:lang w:val="en-US" w:eastAsia="zh-CN"/>
+        </w:rPr>
+        <w:t xml:space="preserve">-l 产生输出的长格式版本 </w:t>
+      </w:r>
+    </w:p>
+    <w:p>
+      <w:pPr>
+        <w:numPr>
+          <w:ilvl w:val="0"/>
+          <w:numId w:val="15"/>
+        </w:numPr>
+        <w:bidi w:val="0"/>
+        <w:ind w:left="420" w:leftChars="0" w:hanging="420" w:firstLineChars="0"/>
+        <w:rPr>
+          <w:rFonts w:hint="default" w:ascii="Courier New" w:hAnsi="Courier New" w:cs="Courier New"/>
+        </w:rPr>
+      </w:pPr>
+      <w:r>
+        <w:rPr>
+          <w:rFonts w:hint="default" w:ascii="Courier New" w:hAnsi="Courier New" w:cs="Courier New"/>
+          <w:lang w:val="en-US" w:eastAsia="zh-CN"/>
+        </w:rPr>
+        <w:t xml:space="preserve">-n 使用非交互模式（批处理） </w:t>
+      </w:r>
+    </w:p>
+    <w:p>
+      <w:pPr>
+        <w:numPr>
+          <w:ilvl w:val="0"/>
+          <w:numId w:val="15"/>
+        </w:numPr>
+        <w:bidi w:val="0"/>
+        <w:ind w:left="420" w:leftChars="0" w:hanging="420" w:firstLineChars="0"/>
+        <w:rPr>
+          <w:rFonts w:hint="default" w:ascii="Courier New" w:hAnsi="Courier New" w:cs="Courier New"/>
+        </w:rPr>
+      </w:pPr>
+      <w:r>
+        <w:rPr>
+          <w:rFonts w:hint="default" w:ascii="Courier New" w:hAnsi="Courier New" w:cs="Courier New"/>
+          <w:lang w:val="en-US" w:eastAsia="zh-CN"/>
+        </w:rPr>
+        <w:t xml:space="preserve">-o 将所有输出重定向到的指定的输出文件 </w:t>
+      </w:r>
+    </w:p>
+    <w:p>
+      <w:pPr>
+        <w:numPr>
+          <w:ilvl w:val="0"/>
+          <w:numId w:val="15"/>
+        </w:numPr>
+        <w:bidi w:val="0"/>
+        <w:ind w:left="420" w:leftChars="0" w:hanging="420" w:firstLineChars="0"/>
+        <w:rPr>
+          <w:rFonts w:hint="default" w:ascii="Courier New" w:hAnsi="Courier New" w:cs="Courier New"/>
+        </w:rPr>
+      </w:pPr>
+      <w:r>
+        <w:rPr>
+          <w:rFonts w:hint="default" w:ascii="Courier New" w:hAnsi="Courier New" w:cs="Courier New"/>
+          <w:lang w:val="en-US" w:eastAsia="zh-CN"/>
+        </w:rPr>
+        <w:t xml:space="preserve">-q 以安静模式运行 </w:t>
+      </w:r>
+    </w:p>
+    <w:p>
+      <w:pPr>
+        <w:numPr>
+          <w:ilvl w:val="0"/>
+          <w:numId w:val="15"/>
+        </w:numPr>
+        <w:bidi w:val="0"/>
+        <w:ind w:left="420" w:leftChars="0" w:hanging="420" w:firstLineChars="0"/>
+        <w:rPr>
+          <w:rFonts w:hint="default" w:ascii="Courier New" w:hAnsi="Courier New" w:cs="Courier New"/>
+        </w:rPr>
+      </w:pPr>
+      <w:r>
+        <w:rPr>
+          <w:rFonts w:hint="default" w:ascii="Courier New" w:hAnsi="Courier New" w:cs="Courier New"/>
+          <w:lang w:val="en-US" w:eastAsia="zh-CN"/>
+        </w:rPr>
+        <w:t xml:space="preserve">-r 递归地处理目录和文件 </w:t>
+      </w:r>
+    </w:p>
+    <w:p>
+      <w:pPr>
+        <w:numPr>
+          <w:ilvl w:val="0"/>
+          <w:numId w:val="15"/>
+        </w:numPr>
+        <w:bidi w:val="0"/>
+        <w:ind w:left="420" w:leftChars="0" w:hanging="420" w:firstLineChars="0"/>
+        <w:rPr>
+          <w:rFonts w:hint="default" w:ascii="Courier New" w:hAnsi="Courier New" w:cs="Courier New"/>
+        </w:rPr>
+      </w:pPr>
+      <w:r>
+        <w:rPr>
+          <w:rFonts w:hint="default" w:ascii="Courier New" w:hAnsi="Courier New" w:cs="Courier New"/>
+          <w:lang w:val="en-US" w:eastAsia="zh-CN"/>
+        </w:rPr>
+        <w:t xml:space="preserve">-s 以安静模式运行 </w:t>
+      </w:r>
+    </w:p>
+    <w:p>
+      <w:pPr>
+        <w:numPr>
+          <w:ilvl w:val="0"/>
+          <w:numId w:val="15"/>
+        </w:numPr>
+        <w:bidi w:val="0"/>
+        <w:ind w:left="420" w:leftChars="0" w:hanging="420" w:firstLineChars="0"/>
+        <w:rPr>
+          <w:rFonts w:hint="default" w:ascii="Courier New" w:hAnsi="Courier New" w:cs="Courier New"/>
+        </w:rPr>
+      </w:pPr>
+      <w:r>
+        <w:rPr>
+          <w:rFonts w:hint="default" w:ascii="Courier New" w:hAnsi="Courier New" w:cs="Courier New"/>
+          <w:lang w:val="en-US" w:eastAsia="zh-CN"/>
+        </w:rPr>
+        <w:t xml:space="preserve">-v 生成详细输出 </w:t>
+      </w:r>
+    </w:p>
+    <w:p>
+      <w:pPr>
+        <w:numPr>
+          <w:ilvl w:val="0"/>
+          <w:numId w:val="15"/>
+        </w:numPr>
+        <w:bidi w:val="0"/>
+        <w:ind w:left="420" w:leftChars="0" w:hanging="420" w:firstLineChars="0"/>
+        <w:rPr>
+          <w:rFonts w:hint="default" w:ascii="Courier New" w:hAnsi="Courier New" w:cs="Courier New"/>
+        </w:rPr>
+      </w:pPr>
+      <w:r>
+        <w:rPr>
+          <w:rFonts w:hint="default" w:ascii="Courier New" w:hAnsi="Courier New" w:cs="Courier New"/>
+          <w:lang w:val="en-US" w:eastAsia="zh-CN"/>
+        </w:rPr>
+        <w:t xml:space="preserve">-x 排除某个对象 </w:t>
+      </w:r>
+    </w:p>
+    <w:p>
+      <w:pPr>
+        <w:numPr>
+          <w:ilvl w:val="0"/>
+          <w:numId w:val="15"/>
+        </w:numPr>
+        <w:bidi w:val="0"/>
+        <w:ind w:left="420" w:leftChars="0" w:hanging="420" w:firstLineChars="0"/>
+        <w:rPr>
+          <w:rFonts w:hint="default" w:ascii="Courier New" w:hAnsi="Courier New" w:cs="Courier New"/>
+        </w:rPr>
+      </w:pPr>
+      <w:r>
+        <w:rPr>
+          <w:rFonts w:hint="default" w:ascii="Courier New" w:hAnsi="Courier New" w:cs="Courier New"/>
+          <w:lang w:val="en-US" w:eastAsia="zh-CN"/>
+        </w:rPr>
+        <w:t>-y 对所有问题回答yes</w:t>
+      </w:r>
+    </w:p>
+    <w:p>
+      <w:pPr>
+        <w:bidi w:val="0"/>
+      </w:pPr>
+      <w:r>
+        <w:rPr>
+          <w:rFonts w:hint="eastAsia"/>
+          <w:lang w:val="en-US" w:eastAsia="zh-CN"/>
+        </w:rPr>
+        <w:t>11、</w:t>
+      </w:r>
+      <w:r>
+        <w:rPr>
+          <w:color w:val="FF0000"/>
+          <w:lang w:val="en-US" w:eastAsia="zh-CN"/>
+        </w:rPr>
+        <w:t>read命令</w:t>
+      </w:r>
+      <w:r>
+        <w:rPr>
+          <w:lang w:val="en-US" w:eastAsia="zh-CN"/>
+        </w:rPr>
+        <w:t>从标准输入（键盘）或另一个文件描述符中接受输入。在收到输入后，</w:t>
+      </w:r>
+      <w:r>
+        <w:rPr>
+          <w:rFonts w:hint="default"/>
+          <w:lang w:val="en-US" w:eastAsia="zh-CN"/>
+        </w:rPr>
+        <w:t>read命令会将数据放进一个变量。</w:t>
+      </w:r>
+    </w:p>
+    <w:p>
+      <w:pPr>
+        <w:bidi w:val="0"/>
+        <w:rPr>
+          <w:rFonts w:hint="eastAsia"/>
+          <w:lang w:val="en-US" w:eastAsia="zh-CN"/>
+        </w:rPr>
+      </w:pPr>
+      <w:r>
+        <w:rPr>
+          <w:lang w:val="en-US" w:eastAsia="zh-CN"/>
+        </w:rPr>
+        <w:t>read命令包含了</w:t>
+      </w:r>
+      <w:r>
+        <w:rPr>
+          <w:rFonts w:hint="default"/>
+          <w:highlight w:val="yellow"/>
+          <w:lang w:val="en-US" w:eastAsia="zh-CN"/>
+        </w:rPr>
+        <w:t>-p选项</w:t>
+      </w:r>
+      <w:r>
+        <w:rPr>
+          <w:rFonts w:hint="default"/>
+          <w:lang w:val="en-US" w:eastAsia="zh-CN"/>
+        </w:rPr>
+        <w:t>，允许你直接在read命令行指定提示符</w:t>
+      </w:r>
+      <w:r>
+        <w:rPr>
+          <w:rFonts w:hint="eastAsia"/>
+          <w:lang w:val="en-US" w:eastAsia="zh-CN"/>
+        </w:rPr>
+        <w:t>：</w:t>
+      </w:r>
+    </w:p>
+    <w:p>
+      <w:pPr>
+        <w:bidi w:val="0"/>
+        <w:rPr>
+          <w:color w:val="FF0000"/>
+        </w:rPr>
+      </w:pPr>
+      <w:r>
+        <w:rPr>
+          <w:color w:val="FF0000"/>
+          <w:lang w:val="en-US" w:eastAsia="zh-CN"/>
+        </w:rPr>
+        <w:t xml:space="preserve">read -p "Please enter your age: " age </w:t>
+      </w:r>
+    </w:p>
+    <w:p>
+      <w:pPr>
+        <w:bidi w:val="0"/>
+      </w:pPr>
+      <w:r>
+        <w:rPr>
+          <w:rFonts w:hint="eastAsia"/>
+          <w:lang w:val="en-US" w:eastAsia="zh-CN"/>
+        </w:rPr>
+        <w:t>（1）</w:t>
+      </w:r>
+      <w:r>
+        <w:rPr>
+          <w:lang w:val="en-US" w:eastAsia="zh-CN"/>
+        </w:rPr>
+        <w:t>输入的每个</w:t>
+      </w:r>
+      <w:r>
+        <w:rPr>
+          <w:rFonts w:hint="default"/>
+          <w:lang w:val="en-US" w:eastAsia="zh-CN"/>
+        </w:rPr>
+        <w:t>数据值都会分配给变量列表中的下一个变量。如果变量数量不够，</w:t>
+      </w:r>
+      <w:r>
+        <w:rPr>
+          <w:rFonts w:hint="default"/>
+          <w:highlight w:val="yellow"/>
+          <w:lang w:val="en-US" w:eastAsia="zh-CN"/>
+        </w:rPr>
+        <w:t>剩下的数据就全部分配给最后一个变量</w:t>
+      </w:r>
+      <w:r>
+        <w:rPr>
+          <w:rFonts w:hint="default"/>
+          <w:lang w:val="en-US" w:eastAsia="zh-CN"/>
+        </w:rPr>
+        <w:t>。</w:t>
+      </w:r>
+    </w:p>
+    <w:p>
+      <w:pPr>
+        <w:bidi w:val="0"/>
+      </w:pPr>
+      <w:r>
+        <w:rPr>
+          <w:rFonts w:hint="eastAsia"/>
+          <w:lang w:val="en-US" w:eastAsia="zh-CN"/>
+        </w:rPr>
+        <w:t>（2）</w:t>
+      </w:r>
+      <w:r>
+        <w:rPr>
+          <w:lang w:val="en-US" w:eastAsia="zh-CN"/>
+        </w:rPr>
+        <w:t>不指定变量</w:t>
+      </w:r>
+      <w:r>
+        <w:rPr>
+          <w:rFonts w:hint="eastAsia"/>
+          <w:lang w:val="en-US" w:eastAsia="zh-CN"/>
+        </w:rPr>
+        <w:t>，</w:t>
+      </w:r>
+      <w:r>
+        <w:rPr>
+          <w:lang w:val="en-US" w:eastAsia="zh-CN"/>
+        </w:rPr>
+        <w:t>read</w:t>
+      </w:r>
+      <w:r>
+        <w:rPr>
+          <w:rFonts w:hint="default"/>
+          <w:lang w:val="en-US" w:eastAsia="zh-CN"/>
+        </w:rPr>
+        <w:t>命令会将它收到的任何数据都放进特殊环境变量</w:t>
+      </w:r>
+      <w:r>
+        <w:rPr>
+          <w:rFonts w:hint="default"/>
+          <w:highlight w:val="yellow"/>
+          <w:lang w:val="en-US" w:eastAsia="zh-CN"/>
+        </w:rPr>
+        <w:t>REPLY</w:t>
+      </w:r>
+      <w:r>
+        <w:rPr>
+          <w:rFonts w:hint="default"/>
+          <w:lang w:val="en-US" w:eastAsia="zh-CN"/>
+        </w:rPr>
+        <w:t>中。</w:t>
+      </w:r>
+    </w:p>
+    <w:p>
+      <w:pPr>
+        <w:bidi w:val="0"/>
+      </w:pPr>
+      <w:r>
+        <w:rPr>
+          <w:rFonts w:hint="eastAsia"/>
+          <w:lang w:val="en-US" w:eastAsia="zh-CN"/>
+        </w:rPr>
+        <w:t>（3）</w:t>
+      </w:r>
+      <w:r>
+        <w:rPr>
+          <w:lang w:val="en-US" w:eastAsia="zh-CN"/>
+        </w:rPr>
+        <w:t>用-t</w:t>
+      </w:r>
+      <w:r>
+        <w:rPr>
+          <w:rFonts w:hint="default"/>
+          <w:lang w:val="en-US" w:eastAsia="zh-CN"/>
+        </w:rPr>
+        <w:t>选项来指定一个计时器。</w:t>
+      </w:r>
+      <w:r>
+        <w:rPr>
+          <w:rFonts w:hint="default"/>
+          <w:highlight w:val="yellow"/>
+          <w:lang w:val="en-US" w:eastAsia="zh-CN"/>
+        </w:rPr>
+        <w:t>-t选项</w:t>
+      </w:r>
+      <w:r>
+        <w:rPr>
+          <w:rFonts w:hint="default"/>
+          <w:lang w:val="en-US" w:eastAsia="zh-CN"/>
+        </w:rPr>
+        <w:t>指定了read命令等待输入的秒数。当计时器过期后，read命令会返回一个非零退出状态码。</w:t>
+      </w:r>
+    </w:p>
+    <w:p>
+      <w:pPr>
+        <w:bidi w:val="0"/>
+        <w:rPr>
+          <w:rFonts w:hint="default"/>
+          <w:lang w:val="en-US" w:eastAsia="zh-CN"/>
+        </w:rPr>
+      </w:pPr>
+      <w:r>
+        <w:rPr>
+          <w:rFonts w:hint="eastAsia"/>
+          <w:lang w:val="en-US" w:eastAsia="zh-CN"/>
+        </w:rPr>
+        <w:t>（4）</w:t>
+      </w:r>
+      <w:r>
+        <w:rPr>
+          <w:highlight w:val="yellow"/>
+          <w:lang w:val="en-US" w:eastAsia="zh-CN"/>
+        </w:rPr>
+        <w:t>-s选项</w:t>
+      </w:r>
+      <w:r>
+        <w:rPr>
+          <w:lang w:val="en-US" w:eastAsia="zh-CN"/>
+        </w:rPr>
+        <w:t>可以避免在</w:t>
+      </w:r>
+      <w:r>
+        <w:rPr>
+          <w:rFonts w:hint="default"/>
+          <w:lang w:val="en-US" w:eastAsia="zh-CN"/>
+        </w:rPr>
+        <w:t>read命令中输入的数据出现在显示器上（实际上，数据会被显示，只是read命令会将文本颜色设成跟背景色一样）。</w:t>
+      </w:r>
+    </w:p>
+    <w:p>
+      <w:pPr>
+        <w:bidi w:val="0"/>
+      </w:pPr>
+      <w:r>
+        <w:rPr>
+          <w:rFonts w:hint="eastAsia"/>
+          <w:lang w:val="en-US" w:eastAsia="zh-CN"/>
+        </w:rPr>
+        <w:t>（5）</w:t>
+      </w:r>
+      <w:r>
+        <w:rPr>
+          <w:lang w:val="en-US" w:eastAsia="zh-CN"/>
+        </w:rPr>
+        <w:t>将文件中的数据传给read</w:t>
+      </w:r>
+      <w:r>
+        <w:rPr>
+          <w:rFonts w:hint="default"/>
+          <w:lang w:val="en-US" w:eastAsia="zh-CN"/>
+        </w:rPr>
+        <w:t>命令</w:t>
+      </w:r>
+      <w:r>
+        <w:rPr>
+          <w:rFonts w:hint="eastAsia"/>
+          <w:lang w:val="en-US" w:eastAsia="zh-CN"/>
+        </w:rPr>
+        <w:t>：</w:t>
+      </w:r>
+    </w:p>
+    <w:p>
+      <w:pPr>
+        <w:bidi w:val="0"/>
+        <w:rPr>
+          <w:color w:val="FF0000"/>
+        </w:rPr>
+      </w:pPr>
+      <w:r>
+        <w:rPr>
+          <w:color w:val="FF0000"/>
+          <w:lang w:val="en-US" w:eastAsia="zh-CN"/>
+        </w:rPr>
+        <w:t xml:space="preserve">cat test | while read line </w:t>
+      </w:r>
+    </w:p>
+    <w:p>
+      <w:pPr>
+        <w:bidi w:val="0"/>
+        <w:rPr>
+          <w:rFonts w:hint="default"/>
+          <w:color w:val="FF0000"/>
+          <w:lang w:val="en-US" w:eastAsia="zh-CN"/>
+        </w:rPr>
+      </w:pPr>
+      <w:r>
+        <w:rPr>
+          <w:rFonts w:hint="default"/>
+          <w:color w:val="FF0000"/>
+          <w:lang w:val="en-US" w:eastAsia="zh-CN"/>
+        </w:rPr>
+        <w:t>do</w:t>
+      </w:r>
+    </w:p>
+    <w:p>
+      <w:pPr>
+        <w:bidi w:val="0"/>
+        <w:ind w:firstLine="420" w:firstLineChars="0"/>
+        <w:rPr>
+          <w:color w:val="FF0000"/>
+        </w:rPr>
+      </w:pPr>
+      <w:r>
+        <w:rPr>
+          <w:rFonts w:hint="eastAsia"/>
+          <w:color w:val="FF0000"/>
+          <w:lang w:val="en-US" w:eastAsia="zh-CN"/>
+        </w:rPr>
+        <w:t>commands</w:t>
+      </w:r>
+      <w:r>
+        <w:rPr>
+          <w:rFonts w:hint="default"/>
+          <w:color w:val="FF0000"/>
+          <w:lang w:val="en-US" w:eastAsia="zh-CN"/>
+        </w:rPr>
+        <w:t xml:space="preserve"> </w:t>
+      </w:r>
+    </w:p>
+    <w:p>
+      <w:pPr>
+        <w:bidi w:val="0"/>
+        <w:rPr>
+          <w:color w:val="FF0000"/>
+        </w:rPr>
+      </w:pPr>
+      <w:r>
+        <w:rPr>
+          <w:rFonts w:hint="default"/>
+          <w:color w:val="FF0000"/>
+          <w:lang w:val="en-US" w:eastAsia="zh-CN"/>
+        </w:rPr>
+        <w:t xml:space="preserve">done </w:t>
+      </w:r>
+    </w:p>
+    <w:p>
+      <w:pPr>
+        <w:rPr>
+          <w:rFonts w:hint="default"/>
+          <w:lang w:val="en-US" w:eastAsia="zh-CN"/>
+        </w:rPr>
+      </w:pPr>
+      <w:r>
+        <w:rPr>
+          <w:rFonts w:hint="default"/>
+          <w:lang w:val="en-US" w:eastAsia="zh-CN"/>
+        </w:rPr>
+        <w:br w:type="page"/>
+      </w:r>
+    </w:p>
+    <w:p>
+      <w:pPr>
+        <w:pStyle w:val="2"/>
+        <w:bidi w:val="0"/>
+        <w:rPr>
+          <w:rFonts w:hint="default"/>
+          <w:lang w:val="en-US" w:eastAsia="zh-CN"/>
+        </w:rPr>
+      </w:pPr>
+      <w:r>
+        <w:rPr>
+          <w:rFonts w:hint="eastAsia"/>
+          <w:lang w:val="en-US" w:eastAsia="zh-CN"/>
+        </w:rPr>
+        <w:t>第15章：呈现数据</w:t>
+      </w:r>
+    </w:p>
+    <w:p>
+      <w:pPr>
+        <w:bidi w:val="0"/>
+        <w:rPr>
+          <w:rFonts w:hint="eastAsia" w:eastAsiaTheme="minorEastAsia"/>
+          <w:lang w:val="en-US" w:eastAsia="zh-CN"/>
+        </w:rPr>
+      </w:pPr>
+      <w:r>
+        <w:rPr>
+          <w:rFonts w:hint="eastAsia"/>
+          <w:lang w:val="en-US" w:eastAsia="zh-CN"/>
+        </w:rPr>
+        <w:t>1、</w:t>
       </w:r>
       <w:bookmarkStart w:id="0" w:name="_GoBack"/>
       <w:bookmarkEnd w:id="0"/>
     </w:p>
     <w:p>
       <w:pPr>
-        <w:numPr>
-          <w:ilvl w:val="0"/>
-          <w:numId w:val="0"/>
-        </w:numPr>
-        <w:bidi w:val="0"/>
-        <w:rPr>
-          <w:rFonts w:hint="default"/>
-          <w:lang w:val="en-US" w:eastAsia="zh-CN"/>
-        </w:rPr>
-      </w:pPr>
-    </w:p>
-    <w:p>
-      <w:pPr>
-        <w:numPr>
-          <w:ilvl w:val="0"/>
-          <w:numId w:val="0"/>
-        </w:numPr>
-        <w:bidi w:val="0"/>
-        <w:rPr>
-          <w:rFonts w:hint="default"/>
-          <w:lang w:val="en-US" w:eastAsia="zh-CN"/>
-        </w:rPr>
-      </w:pPr>
-    </w:p>
-    <w:p>
-      <w:pPr>
-        <w:numPr>
-          <w:ilvl w:val="0"/>
-          <w:numId w:val="0"/>
-        </w:numPr>
+        <w:bidi w:val="0"/>
+        <w:rPr>
+          <w:rFonts w:hint="default"/>
+          <w:lang w:val="en-US" w:eastAsia="zh-CN"/>
+        </w:rPr>
+      </w:pPr>
+    </w:p>
+    <w:p>
+      <w:pPr>
+        <w:bidi w:val="0"/>
+        <w:rPr>
+          <w:rFonts w:hint="default"/>
+          <w:lang w:val="en-US" w:eastAsia="zh-CN"/>
+        </w:rPr>
+      </w:pPr>
+    </w:p>
+    <w:p>
+      <w:pPr>
+        <w:bidi w:val="0"/>
+      </w:pPr>
+    </w:p>
+    <w:p>
+      <w:pPr>
+        <w:bidi w:val="0"/>
+        <w:rPr>
+          <w:rFonts w:hint="default"/>
+          <w:lang w:val="en-US" w:eastAsia="zh-CN"/>
+        </w:rPr>
+      </w:pPr>
+    </w:p>
+    <w:p>
+      <w:pPr>
+        <w:bidi w:val="0"/>
+        <w:rPr>
+          <w:rFonts w:hint="default"/>
+          <w:lang w:val="en-US" w:eastAsia="zh-CN"/>
+        </w:rPr>
+      </w:pPr>
+    </w:p>
+    <w:p>
+      <w:pPr>
+        <w:bidi w:val="0"/>
+        <w:rPr>
+          <w:rFonts w:hint="default"/>
+          <w:lang w:val="en-US" w:eastAsia="zh-CN"/>
+        </w:rPr>
+      </w:pPr>
+    </w:p>
+    <w:p>
+      <w:pPr>
+        <w:bidi w:val="0"/>
+        <w:rPr>
+          <w:rFonts w:hint="default"/>
+          <w:lang w:val="en-US" w:eastAsia="zh-CN"/>
+        </w:rPr>
+      </w:pPr>
+    </w:p>
+    <w:p>
+      <w:pPr>
+        <w:bidi w:val="0"/>
+        <w:rPr>
+          <w:rFonts w:hint="default"/>
+          <w:lang w:val="en-US" w:eastAsia="zh-CN"/>
+        </w:rPr>
+      </w:pPr>
+    </w:p>
+    <w:p>
+      <w:pPr>
+        <w:bidi w:val="0"/>
+        <w:rPr>
+          <w:rFonts w:hint="default"/>
+          <w:lang w:val="en-US" w:eastAsia="zh-CN"/>
+        </w:rPr>
+      </w:pPr>
+    </w:p>
+    <w:p>
+      <w:pPr>
+        <w:bidi w:val="0"/>
+        <w:rPr>
+          <w:rFonts w:hint="default"/>
+          <w:lang w:val="en-US" w:eastAsia="zh-CN"/>
+        </w:rPr>
+      </w:pPr>
+    </w:p>
+    <w:p>
+      <w:pPr>
+        <w:bidi w:val="0"/>
+        <w:rPr>
+          <w:rFonts w:hint="default"/>
+          <w:lang w:val="en-US" w:eastAsia="zh-CN"/>
+        </w:rPr>
+      </w:pPr>
+    </w:p>
+    <w:p>
+      <w:pPr>
+        <w:bidi w:val="0"/>
+        <w:rPr>
+          <w:rFonts w:hint="default"/>
+          <w:lang w:val="en-US" w:eastAsia="zh-CN"/>
+        </w:rPr>
+      </w:pPr>
+    </w:p>
+    <w:p>
+      <w:pPr>
         <w:bidi w:val="0"/>
         <w:rPr>
           <w:rFonts w:hint="default"/>

</xml_diff>

<commit_message>
add ch 15 16 notes
</commit_message>
<xml_diff>
--- a/bible/key_notes.docx
+++ b/bible/key_notes.docx
@@ -26365,10 +26365,6 @@
     <w:p>
       <w:pPr>
         <w:bidi w:val="0"/>
-        <w:rPr>
-          <w:rFonts w:hint="eastAsia" w:eastAsiaTheme="minorEastAsia"/>
-          <w:lang w:val="en-US" w:eastAsia="zh-CN"/>
-        </w:rPr>
       </w:pPr>
       <w:r>
         <w:rPr>
@@ -26376,9 +26372,3938 @@
           <w:lang w:val="en-US" w:eastAsia="zh-CN"/>
         </w:rPr>
         <w:t>1、</w:t>
+      </w:r>
+      <w:r>
+        <w:rPr>
+          <w:rFonts w:hint="default"/>
+          <w:lang w:val="en-US" w:eastAsia="zh-CN"/>
+        </w:rPr>
+        <w:t>bash shell</w:t>
+      </w:r>
+      <w:r>
+        <w:rPr>
+          <w:lang w:val="en-US" w:eastAsia="zh-CN"/>
+        </w:rPr>
+        <w:t xml:space="preserve">保留了前三个文 </w:t>
+      </w:r>
+      <w:r>
+        <w:rPr>
+          <w:rFonts w:hint="default"/>
+          <w:lang w:val="en-US" w:eastAsia="zh-CN"/>
+        </w:rPr>
+        <w:t>件描述符（</w:t>
+      </w:r>
+      <w:r>
+        <w:rPr>
+          <w:highlight w:val="yellow"/>
+          <w:lang w:val="en-US" w:eastAsia="zh-CN"/>
+        </w:rPr>
+        <w:t>0</w:t>
+      </w:r>
+      <w:r>
+        <w:rPr>
+          <w:rFonts w:hint="eastAsia"/>
+          <w:highlight w:val="yellow"/>
+          <w:lang w:val="en-US" w:eastAsia="zh-CN"/>
+        </w:rPr>
+        <w:t>标准输入</w:t>
+      </w:r>
+      <w:r>
+        <w:rPr>
+          <w:rFonts w:hint="default"/>
+          <w:highlight w:val="yellow"/>
+          <w:lang w:val="en-US" w:eastAsia="zh-CN"/>
+        </w:rPr>
+        <w:t>、1</w:t>
+      </w:r>
+      <w:r>
+        <w:rPr>
+          <w:rFonts w:hint="eastAsia"/>
+          <w:highlight w:val="yellow"/>
+          <w:lang w:val="en-US" w:eastAsia="zh-CN"/>
+        </w:rPr>
+        <w:t>标准输出</w:t>
+      </w:r>
+      <w:r>
+        <w:rPr>
+          <w:rFonts w:hint="default"/>
+          <w:highlight w:val="yellow"/>
+          <w:lang w:val="en-US" w:eastAsia="zh-CN"/>
+        </w:rPr>
+        <w:t>和2</w:t>
+      </w:r>
+      <w:r>
+        <w:rPr>
+          <w:rFonts w:hint="eastAsia"/>
+          <w:highlight w:val="yellow"/>
+          <w:lang w:val="en-US" w:eastAsia="zh-CN"/>
+        </w:rPr>
+        <w:t>标准错误</w:t>
+      </w:r>
+      <w:r>
+        <w:rPr>
+          <w:rFonts w:hint="default"/>
+          <w:lang w:val="en-US" w:eastAsia="zh-CN"/>
+        </w:rPr>
+        <w:t>）</w:t>
+      </w:r>
+    </w:p>
+    <w:p>
+      <w:pPr>
+        <w:bidi w:val="0"/>
+      </w:pPr>
+      <w:r>
+        <w:rPr>
+          <w:rFonts w:hint="eastAsia"/>
+          <w:lang w:val="en-US" w:eastAsia="zh-CN"/>
+        </w:rPr>
+        <w:t>（1）</w:t>
+      </w:r>
+      <w:r>
+        <w:rPr>
+          <w:highlight w:val="yellow"/>
+          <w:lang w:val="en-US" w:eastAsia="zh-CN"/>
+        </w:rPr>
+        <w:t>STDIN文件描述符代表</w:t>
+      </w:r>
+      <w:r>
+        <w:rPr>
+          <w:rFonts w:hint="default"/>
+          <w:highlight w:val="yellow"/>
+          <w:lang w:val="en-US" w:eastAsia="zh-CN"/>
+        </w:rPr>
+        <w:t>shell的标准输入</w:t>
+      </w:r>
+      <w:r>
+        <w:rPr>
+          <w:rFonts w:hint="default"/>
+          <w:lang w:val="en-US" w:eastAsia="zh-CN"/>
+        </w:rPr>
+        <w:t xml:space="preserve">。对终端界面来说，标准输入是键盘。 </w:t>
+      </w:r>
+    </w:p>
+    <w:p>
+      <w:pPr>
+        <w:bidi w:val="0"/>
+        <w:ind w:firstLine="420" w:firstLineChars="0"/>
+      </w:pPr>
+      <w:r>
+        <w:rPr>
+          <w:rFonts w:hint="default"/>
+          <w:lang w:val="en-US" w:eastAsia="zh-CN"/>
+        </w:rPr>
+        <w:t>在使用输入重定向符号（&lt;）时，Linux会用重定向指定的文件来替换标准输入文件描述符。它会读取文件并提取数据，就如同它是键盘上键入的。</w:t>
+      </w:r>
+    </w:p>
+    <w:p>
+      <w:pPr>
+        <w:bidi w:val="0"/>
+      </w:pPr>
+      <w:r>
+        <w:rPr>
+          <w:rFonts w:hint="eastAsia"/>
+          <w:lang w:val="en-US" w:eastAsia="zh-CN"/>
+        </w:rPr>
+        <w:t>（2）</w:t>
+      </w:r>
+      <w:r>
+        <w:rPr>
+          <w:highlight w:val="yellow"/>
+          <w:lang w:val="en-US" w:eastAsia="zh-CN"/>
+        </w:rPr>
+        <w:t>STDOUT文件描述符代表</w:t>
+      </w:r>
+      <w:r>
+        <w:rPr>
+          <w:rFonts w:hint="default"/>
+          <w:highlight w:val="yellow"/>
+          <w:lang w:val="en-US" w:eastAsia="zh-CN"/>
+        </w:rPr>
+        <w:t>shell的标准输出</w:t>
+      </w:r>
+      <w:r>
+        <w:rPr>
+          <w:rFonts w:hint="default"/>
+          <w:lang w:val="en-US" w:eastAsia="zh-CN"/>
+        </w:rPr>
+        <w:t xml:space="preserve">。在终端界面上，标准输出就是终端显示器。shell的所有输出（包括shell中运行的程序和脚本）会被定向到标准输出中，也就是显示器。 </w:t>
+      </w:r>
+    </w:p>
+    <w:p>
+      <w:pPr>
+        <w:bidi w:val="0"/>
+        <w:ind w:firstLine="420" w:firstLineChars="0"/>
+      </w:pPr>
+      <w:r>
+        <w:rPr>
+          <w:rFonts w:hint="default"/>
+          <w:lang w:val="en-US" w:eastAsia="zh-CN"/>
+        </w:rPr>
+        <w:t>默认情况下，大多数bash命令会将输出导向STDOUT文件描述符。</w:t>
+      </w:r>
+    </w:p>
+    <w:p>
+      <w:pPr>
+        <w:bidi w:val="0"/>
+      </w:pPr>
+      <w:r>
+        <w:rPr>
+          <w:rFonts w:hint="eastAsia"/>
+          <w:lang w:val="en-US" w:eastAsia="zh-CN"/>
+        </w:rPr>
+        <w:t>（3）</w:t>
+      </w:r>
+      <w:r>
+        <w:rPr>
+          <w:highlight w:val="yellow"/>
+          <w:lang w:val="en-US" w:eastAsia="zh-CN"/>
+        </w:rPr>
+        <w:t>STDERR文件描述符代表</w:t>
+      </w:r>
+      <w:r>
+        <w:rPr>
+          <w:rFonts w:hint="default"/>
+          <w:highlight w:val="yellow"/>
+          <w:lang w:val="en-US" w:eastAsia="zh-CN"/>
+        </w:rPr>
+        <w:t>shell的标准错误输出</w:t>
+      </w:r>
+      <w:r>
+        <w:rPr>
+          <w:rFonts w:hint="default"/>
+          <w:lang w:val="en-US" w:eastAsia="zh-CN"/>
+        </w:rPr>
+        <w:t xml:space="preserve">。shell或shell中运行的程序和脚本出错时生成的错误消息都会发送到这个位置。 </w:t>
+      </w:r>
+    </w:p>
+    <w:p>
+      <w:pPr>
+        <w:bidi w:val="0"/>
+        <w:ind w:firstLine="420" w:firstLineChars="0"/>
+      </w:pPr>
+      <w:r>
+        <w:rPr>
+          <w:rFonts w:hint="default"/>
+          <w:lang w:val="en-US" w:eastAsia="zh-CN"/>
+        </w:rPr>
+        <w:t>默认情况下，STDERR文件描述符会和STDOUT文件描述符指向同样的地方</w:t>
+      </w:r>
+      <w:r>
+        <w:rPr>
+          <w:rFonts w:hint="eastAsia"/>
+          <w:lang w:val="en-US" w:eastAsia="zh-CN"/>
+        </w:rPr>
+        <w:t>（</w:t>
+      </w:r>
+      <w:r>
+        <w:rPr>
+          <w:rFonts w:hint="default"/>
+          <w:lang w:val="en-US" w:eastAsia="zh-CN"/>
+        </w:rPr>
+        <w:t>显示器</w:t>
+      </w:r>
+      <w:r>
+        <w:rPr>
+          <w:rFonts w:hint="eastAsia"/>
+          <w:lang w:val="en-US" w:eastAsia="zh-CN"/>
+        </w:rPr>
+        <w:t>）</w:t>
+      </w:r>
+      <w:r>
+        <w:rPr>
+          <w:rFonts w:hint="default"/>
+          <w:lang w:val="en-US" w:eastAsia="zh-CN"/>
+        </w:rPr>
+        <w:t>。</w:t>
+      </w:r>
+      <w:r>
+        <w:rPr>
+          <w:rFonts w:hint="default"/>
+          <w:highlight w:val="yellow"/>
+          <w:lang w:val="en-US" w:eastAsia="zh-CN"/>
+        </w:rPr>
+        <w:t>但STDERR并不会随着STDOUT的重定向而发生改变</w:t>
+      </w:r>
+      <w:r>
+        <w:rPr>
+          <w:rFonts w:hint="default"/>
+          <w:lang w:val="en-US" w:eastAsia="zh-CN"/>
+        </w:rPr>
+        <w:t>。</w:t>
+      </w:r>
+    </w:p>
+    <w:p>
+      <w:pPr>
+        <w:bidi w:val="0"/>
+        <w:rPr>
+          <w:rFonts w:hint="default"/>
+          <w:lang w:val="en-US" w:eastAsia="zh-CN"/>
+        </w:rPr>
+      </w:pPr>
+      <w:r>
+        <w:rPr>
+          <w:rFonts w:hint="eastAsia"/>
+          <w:lang w:val="en-US" w:eastAsia="zh-CN"/>
+        </w:rPr>
+        <w:t>2、</w:t>
+      </w:r>
+      <w:r>
+        <w:rPr>
+          <w:lang w:val="en-US" w:eastAsia="zh-CN"/>
+        </w:rPr>
+        <w:t>当使用</w:t>
+      </w:r>
+      <w:r>
+        <w:rPr>
+          <w:color w:val="FF0000"/>
+          <w:lang w:val="en-US" w:eastAsia="zh-CN"/>
+        </w:rPr>
+        <w:t>&amp;&gt;</w:t>
+      </w:r>
+      <w:r>
+        <w:rPr>
+          <w:rFonts w:hint="default"/>
+          <w:lang w:val="en-US" w:eastAsia="zh-CN"/>
+        </w:rPr>
+        <w:t>符时，命令生成的所有输出都会发送到同一位置，包括</w:t>
+      </w:r>
+      <w:r>
+        <w:rPr>
+          <w:rFonts w:hint="eastAsia"/>
+          <w:lang w:val="en-US" w:eastAsia="zh-CN"/>
+        </w:rPr>
+        <w:t>输出</w:t>
+      </w:r>
+      <w:r>
+        <w:rPr>
+          <w:rFonts w:hint="default"/>
+          <w:lang w:val="en-US" w:eastAsia="zh-CN"/>
+        </w:rPr>
+        <w:t>和错误。为了避免错误信息散落在输出文件中，相较于标准输出，</w:t>
+      </w:r>
+      <w:r>
+        <w:rPr>
+          <w:rFonts w:hint="default"/>
+          <w:highlight w:val="yellow"/>
+          <w:lang w:val="en-US" w:eastAsia="zh-CN"/>
+        </w:rPr>
+        <w:t>bashshell自动赋予了错误消息更高的优先级</w:t>
+      </w:r>
+      <w:r>
+        <w:rPr>
+          <w:rFonts w:hint="default"/>
+          <w:lang w:val="en-US" w:eastAsia="zh-CN"/>
+        </w:rPr>
+        <w:t>。</w:t>
+      </w:r>
+    </w:p>
+    <w:p>
+      <w:pPr>
+        <w:bidi w:val="0"/>
+      </w:pPr>
+      <w:r>
+        <w:rPr>
+          <w:rFonts w:hint="eastAsia"/>
+          <w:lang w:val="en-US" w:eastAsia="zh-CN"/>
+        </w:rPr>
+        <w:t>3、输出</w:t>
+      </w:r>
+      <w:r>
+        <w:rPr>
+          <w:rFonts w:hint="eastAsia"/>
+          <w:highlight w:val="yellow"/>
+          <w:lang w:val="en-US" w:eastAsia="zh-CN"/>
+        </w:rPr>
+        <w:t>临时重定向</w:t>
+      </w:r>
+      <w:r>
+        <w:rPr>
+          <w:rFonts w:hint="eastAsia"/>
+          <w:lang w:val="en-US" w:eastAsia="zh-CN"/>
+        </w:rPr>
+        <w:t>：</w:t>
+      </w:r>
+      <w:r>
+        <w:rPr>
+          <w:lang w:val="en-US" w:eastAsia="zh-CN"/>
+        </w:rPr>
+        <w:t>如果有意在脚本中生成错误消息，可以将单独的一行输出重定向到STDERR</w:t>
+      </w:r>
+      <w:r>
+        <w:rPr>
+          <w:rFonts w:hint="default"/>
+          <w:lang w:val="en-US" w:eastAsia="zh-CN"/>
+        </w:rPr>
+        <w:t>。</w:t>
+      </w:r>
+    </w:p>
+    <w:p>
+      <w:pPr>
+        <w:bidi w:val="0"/>
+      </w:pPr>
+      <w:r>
+        <w:rPr>
+          <w:lang w:val="en-US" w:eastAsia="zh-CN"/>
+        </w:rPr>
+        <w:t>echo "This is an error message"</w:t>
+      </w:r>
+      <w:r>
+        <w:rPr>
+          <w:color w:val="FF0000"/>
+          <w:lang w:val="en-US" w:eastAsia="zh-CN"/>
+        </w:rPr>
+        <w:t xml:space="preserve"> &gt;&amp;</w:t>
+      </w:r>
+      <w:r>
+        <w:rPr>
+          <w:lang w:val="en-US" w:eastAsia="zh-CN"/>
+        </w:rPr>
+        <w:t xml:space="preserve">2 </w:t>
+      </w:r>
+    </w:p>
+    <w:p>
+      <w:pPr>
+        <w:bidi w:val="0"/>
+      </w:pPr>
+      <w:r>
+        <w:rPr>
+          <w:rFonts w:hint="eastAsia"/>
+          <w:lang w:val="en-US" w:eastAsia="zh-CN"/>
+        </w:rPr>
+        <w:t>4、输出</w:t>
+      </w:r>
+      <w:r>
+        <w:rPr>
+          <w:highlight w:val="yellow"/>
+          <w:lang w:val="en-US" w:eastAsia="zh-CN"/>
+        </w:rPr>
+        <w:t>永久重定向</w:t>
+      </w:r>
+      <w:r>
+        <w:rPr>
+          <w:rFonts w:hint="eastAsia"/>
+          <w:lang w:val="en-US" w:eastAsia="zh-CN"/>
+        </w:rPr>
+        <w:t>：</w:t>
+      </w:r>
+      <w:r>
+        <w:rPr>
+          <w:lang w:val="en-US" w:eastAsia="zh-CN"/>
+        </w:rPr>
+        <w:t>如果脚本中有大量数据需要重定向，那重定向每个echo</w:t>
+      </w:r>
+      <w:r>
+        <w:rPr>
+          <w:rFonts w:hint="default"/>
+          <w:lang w:val="en-US" w:eastAsia="zh-CN"/>
+        </w:rPr>
+        <w:t xml:space="preserve">语句就会很烦琐。取而代之，你可以用exec命令告诉shell在脚本执行期间重定向某个特定文件描述符。 </w:t>
+      </w:r>
+    </w:p>
+    <w:p>
+      <w:pPr>
+        <w:bidi w:val="0"/>
+        <w:rPr>
+          <w:color w:val="FF0000"/>
+        </w:rPr>
+      </w:pPr>
+      <w:r>
+        <w:rPr>
+          <w:rFonts w:hint="default"/>
+          <w:color w:val="FF0000"/>
+          <w:lang w:val="en-US" w:eastAsia="zh-CN"/>
+        </w:rPr>
+        <w:t xml:space="preserve">exec 1&gt;testout </w:t>
+      </w:r>
+    </w:p>
+    <w:p>
+      <w:pPr>
+        <w:bidi w:val="0"/>
+      </w:pPr>
+      <w:r>
+        <w:rPr>
+          <w:lang w:val="en-US" w:eastAsia="zh-CN"/>
+        </w:rPr>
+        <w:t>exec命令会启动一个新</w:t>
+      </w:r>
+      <w:r>
+        <w:rPr>
+          <w:rFonts w:hint="default"/>
+          <w:lang w:val="en-US" w:eastAsia="zh-CN"/>
+        </w:rPr>
+        <w:t>shell并将STDOUT文件描述符重定向到文件。脚本中发给STDOUT的所有输出会被重定向到文件。</w:t>
+      </w:r>
+    </w:p>
+    <w:p>
+      <w:pPr>
+        <w:bidi w:val="0"/>
+      </w:pPr>
+      <w:r>
+        <w:rPr>
+          <w:rFonts w:hint="eastAsia"/>
+          <w:lang w:val="en-US" w:eastAsia="zh-CN"/>
+        </w:rPr>
+        <w:t>5、</w:t>
+      </w:r>
+      <w:r>
+        <w:rPr>
+          <w:lang w:val="en-US" w:eastAsia="zh-CN"/>
+        </w:rPr>
+        <w:t>exec命令允许你将</w:t>
+      </w:r>
+      <w:r>
+        <w:rPr>
+          <w:rFonts w:hint="default"/>
+          <w:lang w:val="en-US" w:eastAsia="zh-CN"/>
+        </w:rPr>
+        <w:t xml:space="preserve">STDIN重定向到Linux系统上的文件中： </w:t>
+      </w:r>
+    </w:p>
+    <w:p>
+      <w:pPr>
+        <w:bidi w:val="0"/>
+      </w:pPr>
+      <w:r>
+        <w:rPr>
+          <w:rFonts w:hint="default"/>
+          <w:color w:val="FF0000"/>
+          <w:lang w:val="en-US" w:eastAsia="zh-CN"/>
+        </w:rPr>
+        <w:t>exec 0&lt; testfile</w:t>
+      </w:r>
+      <w:r>
+        <w:rPr>
+          <w:rFonts w:hint="default"/>
+          <w:lang w:val="en-US" w:eastAsia="zh-CN"/>
+        </w:rPr>
+        <w:t xml:space="preserve"> </w:t>
+      </w:r>
+    </w:p>
+    <w:p>
+      <w:pPr>
+        <w:bidi w:val="0"/>
+      </w:pPr>
+      <w:r>
+        <w:rPr>
+          <w:rFonts w:hint="eastAsia"/>
+          <w:lang w:val="en-US" w:eastAsia="zh-CN"/>
+        </w:rPr>
+        <w:t>6、</w:t>
+      </w:r>
+      <w:r>
+        <w:rPr>
+          <w:lang w:val="en-US" w:eastAsia="zh-CN"/>
+        </w:rPr>
+        <w:t>在</w:t>
+      </w:r>
+      <w:r>
+        <w:rPr>
+          <w:rFonts w:hint="default"/>
+          <w:lang w:val="en-US" w:eastAsia="zh-CN"/>
+        </w:rPr>
+        <w:t>shell中最多可以有</w:t>
+      </w:r>
+      <w:r>
+        <w:rPr>
+          <w:rFonts w:hint="default"/>
+          <w:highlight w:val="yellow"/>
+          <w:lang w:val="en-US" w:eastAsia="zh-CN"/>
+        </w:rPr>
+        <w:t>9个</w:t>
+      </w:r>
+      <w:r>
+        <w:rPr>
+          <w:rFonts w:hint="default"/>
+          <w:lang w:val="en-US" w:eastAsia="zh-CN"/>
+        </w:rPr>
+        <w:t>打开的文件描述符。其他6个从</w:t>
+      </w:r>
+      <w:r>
+        <w:rPr>
+          <w:lang w:val="en-US" w:eastAsia="zh-CN"/>
+        </w:rPr>
+        <w:t>3</w:t>
+      </w:r>
+      <w:r>
+        <w:rPr>
+          <w:rFonts w:hint="default"/>
+          <w:lang w:val="en-US" w:eastAsia="zh-CN"/>
+        </w:rPr>
+        <w:t>~8的文件描述符均可用作输入或输出重定向。</w:t>
+      </w:r>
+    </w:p>
+    <w:p>
+      <w:pPr>
+        <w:bidi w:val="0"/>
+      </w:pPr>
+      <w:r>
+        <w:rPr>
+          <w:rFonts w:hint="eastAsia"/>
+          <w:lang w:val="en-US" w:eastAsia="zh-CN"/>
+        </w:rPr>
+        <w:t>（1）</w:t>
+      </w:r>
+      <w:r>
+        <w:rPr>
+          <w:lang w:val="en-US" w:eastAsia="zh-CN"/>
+        </w:rPr>
+        <w:t>可以用exec</w:t>
+      </w:r>
+      <w:r>
+        <w:rPr>
+          <w:rFonts w:hint="default"/>
+          <w:lang w:val="en-US" w:eastAsia="zh-CN"/>
+        </w:rPr>
+        <w:t>命令来给输出</w:t>
+      </w:r>
+      <w:r>
+        <w:rPr>
+          <w:rFonts w:hint="default"/>
+          <w:highlight w:val="yellow"/>
+          <w:lang w:val="en-US" w:eastAsia="zh-CN"/>
+        </w:rPr>
+        <w:t>分配</w:t>
+      </w:r>
+      <w:r>
+        <w:rPr>
+          <w:rFonts w:hint="default"/>
+          <w:lang w:val="en-US" w:eastAsia="zh-CN"/>
+        </w:rPr>
+        <w:t>文件描述符。和标准的文件描述符一样，一旦将另一个文件描述符分配给一个文件，这个重定向就会一直有效，直到你重新分配。</w:t>
+      </w:r>
+    </w:p>
+    <w:p>
+      <w:pPr>
+        <w:bidi w:val="0"/>
+      </w:pPr>
+      <w:r>
+        <w:rPr>
+          <w:color w:val="FF0000"/>
+          <w:lang w:val="en-US" w:eastAsia="zh-CN"/>
+        </w:rPr>
+        <w:t>exec 3&gt;test13out</w:t>
+      </w:r>
+      <w:r>
+        <w:rPr>
+          <w:lang w:val="en-US" w:eastAsia="zh-CN"/>
+        </w:rPr>
+        <w:t xml:space="preserve"> </w:t>
+      </w:r>
+      <w:r>
+        <w:rPr>
+          <w:rFonts w:hint="eastAsia"/>
+          <w:lang w:val="en-US" w:eastAsia="zh-CN"/>
+        </w:rPr>
+        <w:t xml:space="preserve">或者 </w:t>
+      </w:r>
+      <w:r>
+        <w:rPr>
+          <w:color w:val="FF0000"/>
+          <w:lang w:val="en-US" w:eastAsia="zh-CN"/>
+        </w:rPr>
+        <w:t xml:space="preserve">exec 3&gt;&gt;test13out </w:t>
+      </w:r>
+    </w:p>
+    <w:p>
+      <w:pPr>
+        <w:bidi w:val="0"/>
+        <w:rPr>
+          <w:rFonts w:hint="default"/>
+          <w:lang w:val="en-US" w:eastAsia="zh-CN"/>
+        </w:rPr>
+      </w:pPr>
+      <w:r>
+        <w:rPr>
+          <w:rFonts w:hint="eastAsia"/>
+          <w:lang w:val="en-US" w:eastAsia="zh-CN"/>
+        </w:rPr>
+        <w:t>（2）文件描述符临时</w:t>
+      </w:r>
+      <w:r>
+        <w:rPr>
+          <w:rFonts w:hint="eastAsia"/>
+          <w:highlight w:val="yellow"/>
+          <w:lang w:val="en-US" w:eastAsia="zh-CN"/>
+        </w:rPr>
+        <w:t>修改后再恢复</w:t>
+      </w:r>
+      <w:r>
+        <w:rPr>
+          <w:rFonts w:hint="eastAsia"/>
+          <w:lang w:val="en-US" w:eastAsia="zh-CN"/>
+        </w:rPr>
+        <w:t>的方法，输出：</w:t>
+      </w:r>
+    </w:p>
+    <w:p>
+      <w:pPr>
+        <w:bidi w:val="0"/>
+        <w:rPr>
+          <w:color w:val="FF0000"/>
+        </w:rPr>
+      </w:pPr>
+      <w:r>
+        <w:rPr>
+          <w:color w:val="FF0000"/>
+          <w:lang w:val="en-US" w:eastAsia="zh-CN"/>
+        </w:rPr>
+        <w:t>exec 3&gt;&amp;1</w:t>
+      </w:r>
+      <w:r>
+        <w:rPr>
+          <w:rFonts w:hint="eastAsia"/>
+          <w:color w:val="FF0000"/>
+          <w:lang w:val="en-US" w:eastAsia="zh-CN"/>
+        </w:rPr>
+        <w:t xml:space="preserve">; </w:t>
+      </w:r>
+      <w:r>
+        <w:rPr>
+          <w:rFonts w:hint="default"/>
+          <w:color w:val="FF0000"/>
+          <w:lang w:val="en-US" w:eastAsia="zh-CN"/>
+        </w:rPr>
+        <w:t xml:space="preserve">exec 1&gt;test14out </w:t>
+      </w:r>
+    </w:p>
+    <w:p>
+      <w:pPr>
+        <w:bidi w:val="0"/>
+        <w:rPr>
+          <w:rFonts w:hint="eastAsia"/>
+          <w:color w:val="FF0000"/>
+          <w:lang w:val="en-US" w:eastAsia="zh-CN"/>
+        </w:rPr>
+      </w:pPr>
+      <w:r>
+        <w:rPr>
+          <w:rFonts w:hint="eastAsia"/>
+          <w:color w:val="FF0000"/>
+          <w:lang w:val="en-US" w:eastAsia="zh-CN"/>
+        </w:rPr>
+        <w:t>comands</w:t>
+      </w:r>
+    </w:p>
+    <w:p>
+      <w:pPr>
+        <w:bidi w:val="0"/>
+        <w:rPr>
+          <w:color w:val="FF0000"/>
+        </w:rPr>
+      </w:pPr>
+      <w:r>
+        <w:rPr>
+          <w:color w:val="FF0000"/>
+          <w:lang w:val="en-US" w:eastAsia="zh-CN"/>
+        </w:rPr>
+        <w:t xml:space="preserve">exec 1&gt;&amp;3 </w:t>
+      </w:r>
+    </w:p>
+    <w:p>
+      <w:pPr>
+        <w:bidi w:val="0"/>
+        <w:rPr>
+          <w:rFonts w:hint="eastAsia"/>
+          <w:lang w:val="en-US" w:eastAsia="zh-CN"/>
+        </w:rPr>
+      </w:pPr>
+      <w:r>
+        <w:rPr>
+          <w:rFonts w:hint="eastAsia"/>
+          <w:lang w:val="en-US" w:eastAsia="zh-CN"/>
+        </w:rPr>
+        <w:t>输入：</w:t>
+      </w:r>
+    </w:p>
+    <w:p>
+      <w:pPr>
+        <w:bidi w:val="0"/>
+        <w:rPr>
+          <w:rFonts w:hint="default"/>
+          <w:color w:val="FF0000"/>
+          <w:lang w:val="en-US" w:eastAsia="zh-CN"/>
+        </w:rPr>
+      </w:pPr>
+      <w:r>
+        <w:rPr>
+          <w:color w:val="FF0000"/>
+          <w:lang w:val="en-US" w:eastAsia="zh-CN"/>
+        </w:rPr>
+        <w:t>exec 6&lt;&amp;0</w:t>
+      </w:r>
+      <w:r>
+        <w:rPr>
+          <w:rFonts w:hint="eastAsia"/>
+          <w:color w:val="FF0000"/>
+          <w:lang w:val="en-US" w:eastAsia="zh-CN"/>
+        </w:rPr>
+        <w:t xml:space="preserve">; </w:t>
+      </w:r>
+      <w:r>
+        <w:rPr>
+          <w:rFonts w:hint="default"/>
+          <w:color w:val="FF0000"/>
+          <w:lang w:val="en-US" w:eastAsia="zh-CN"/>
+        </w:rPr>
+        <w:t xml:space="preserve">exec 0&lt; testfile </w:t>
+      </w:r>
+    </w:p>
+    <w:p>
+      <w:pPr>
+        <w:bidi w:val="0"/>
+        <w:rPr>
+          <w:rFonts w:hint="default"/>
+          <w:color w:val="FF0000"/>
+          <w:lang w:val="en-US" w:eastAsia="zh-CN"/>
+        </w:rPr>
+      </w:pPr>
+      <w:r>
+        <w:rPr>
+          <w:rFonts w:hint="eastAsia"/>
+          <w:color w:val="FF0000"/>
+          <w:lang w:val="en-US" w:eastAsia="zh-CN"/>
+        </w:rPr>
+        <w:t>comands</w:t>
+      </w:r>
+    </w:p>
+    <w:p>
+      <w:pPr>
+        <w:bidi w:val="0"/>
+        <w:rPr>
+          <w:color w:val="FF0000"/>
+        </w:rPr>
+      </w:pPr>
+      <w:r>
+        <w:rPr>
+          <w:color w:val="FF0000"/>
+          <w:lang w:val="en-US" w:eastAsia="zh-CN"/>
+        </w:rPr>
+        <w:t>exec 0&lt;&amp;6</w:t>
+      </w:r>
+    </w:p>
+    <w:p>
+      <w:pPr>
+        <w:bidi w:val="0"/>
+      </w:pPr>
+      <w:r>
+        <w:rPr>
+          <w:rFonts w:hint="eastAsia"/>
+          <w:lang w:val="en-US" w:eastAsia="zh-CN"/>
+        </w:rPr>
+        <w:t>（3）</w:t>
+      </w:r>
+      <w:r>
+        <w:rPr>
+          <w:lang w:val="en-US" w:eastAsia="zh-CN"/>
+        </w:rPr>
+        <w:t>对</w:t>
+      </w:r>
+      <w:r>
+        <w:rPr>
+          <w:highlight w:val="yellow"/>
+          <w:lang w:val="en-US" w:eastAsia="zh-CN"/>
+        </w:rPr>
+        <w:t>同一个文件进行数据读写</w:t>
+      </w:r>
+      <w:r>
+        <w:rPr>
+          <w:lang w:val="en-US" w:eastAsia="zh-CN"/>
+        </w:rPr>
+        <w:t>，</w:t>
+      </w:r>
+      <w:r>
+        <w:rPr>
+          <w:rFonts w:hint="default"/>
+          <w:lang w:val="en-US" w:eastAsia="zh-CN"/>
+        </w:rPr>
+        <w:t>shell会维护一个内部指针，</w:t>
+      </w:r>
+      <w:r>
+        <w:rPr>
+          <w:rFonts w:hint="default"/>
+          <w:highlight w:val="yellow"/>
+          <w:lang w:val="en-US" w:eastAsia="zh-CN"/>
+        </w:rPr>
+        <w:t>指明在文件中的当前位置</w:t>
+      </w:r>
+      <w:r>
+        <w:rPr>
+          <w:rFonts w:hint="default"/>
+          <w:lang w:val="en-US" w:eastAsia="zh-CN"/>
+        </w:rPr>
+        <w:t>。任何读或写都会从文件指针上次的位置开始。</w:t>
+      </w:r>
+    </w:p>
+    <w:p>
+      <w:pPr>
+        <w:bidi w:val="0"/>
+        <w:rPr>
+          <w:color w:val="FF0000"/>
+        </w:rPr>
+      </w:pPr>
+      <w:r>
+        <w:rPr>
+          <w:color w:val="FF0000"/>
+          <w:lang w:val="en-US" w:eastAsia="zh-CN"/>
+        </w:rPr>
+        <w:t xml:space="preserve">exec 3&lt;&gt; testfile </w:t>
+      </w:r>
+    </w:p>
+    <w:p>
+      <w:pPr>
+        <w:bidi w:val="0"/>
+        <w:rPr>
+          <w:color w:val="FF0000"/>
+        </w:rPr>
+      </w:pPr>
+      <w:r>
+        <w:rPr>
+          <w:rFonts w:hint="default"/>
+          <w:color w:val="FF0000"/>
+          <w:lang w:val="en-US" w:eastAsia="zh-CN"/>
+        </w:rPr>
+        <w:t xml:space="preserve">read line &lt;&amp;3 </w:t>
+      </w:r>
+    </w:p>
+    <w:p>
+      <w:pPr>
+        <w:bidi w:val="0"/>
+        <w:rPr>
+          <w:color w:val="FF0000"/>
+        </w:rPr>
+      </w:pPr>
+      <w:r>
+        <w:rPr>
+          <w:rFonts w:hint="default"/>
+          <w:color w:val="FF0000"/>
+          <w:lang w:val="en-US" w:eastAsia="zh-CN"/>
+        </w:rPr>
+        <w:t xml:space="preserve">echo "This is a test line" &gt;&amp;3 </w:t>
+      </w:r>
+    </w:p>
+    <w:p>
+      <w:pPr>
+        <w:bidi w:val="0"/>
+      </w:pPr>
+      <w:r>
+        <w:rPr>
+          <w:rFonts w:hint="eastAsia"/>
+          <w:lang w:val="en-US" w:eastAsia="zh-CN"/>
+        </w:rPr>
+        <w:t>（4）</w:t>
+      </w:r>
+      <w:r>
+        <w:rPr>
+          <w:lang w:val="en-US" w:eastAsia="zh-CN"/>
+        </w:rPr>
+        <w:t>要</w:t>
+      </w:r>
+      <w:r>
+        <w:rPr>
+          <w:highlight w:val="yellow"/>
+          <w:lang w:val="en-US" w:eastAsia="zh-CN"/>
+        </w:rPr>
+        <w:t>关闭文件描述符</w:t>
+      </w:r>
+      <w:r>
+        <w:rPr>
+          <w:lang w:val="en-US" w:eastAsia="zh-CN"/>
+        </w:rPr>
+        <w:t>，将它重定向到特殊符号&amp;-</w:t>
+      </w:r>
+      <w:r>
+        <w:rPr>
+          <w:rFonts w:hint="default"/>
+          <w:lang w:val="en-US" w:eastAsia="zh-CN"/>
+        </w:rPr>
+        <w:t xml:space="preserve">。脚本中看起来如下： </w:t>
+      </w:r>
+    </w:p>
+    <w:p>
+      <w:pPr>
+        <w:bidi w:val="0"/>
+        <w:rPr>
+          <w:color w:val="FF0000"/>
+        </w:rPr>
+      </w:pPr>
+      <w:r>
+        <w:rPr>
+          <w:rFonts w:hint="default"/>
+          <w:color w:val="FF0000"/>
+          <w:lang w:val="en-US" w:eastAsia="zh-CN"/>
+        </w:rPr>
+        <w:t xml:space="preserve">exec 3&gt;&amp;- </w:t>
+      </w:r>
+    </w:p>
+    <w:p>
+      <w:pPr>
+        <w:bidi w:val="0"/>
+      </w:pPr>
+      <w:r>
+        <w:rPr>
+          <w:lang w:val="en-US" w:eastAsia="zh-CN"/>
+        </w:rPr>
+        <w:t>一旦关闭了文件描述符，就不能在脚本中向它写入任何数据，否则</w:t>
+      </w:r>
+      <w:r>
+        <w:rPr>
+          <w:rFonts w:hint="default"/>
+          <w:lang w:val="en-US" w:eastAsia="zh-CN"/>
+        </w:rPr>
+        <w:t>shell会生成错误消息。</w:t>
+      </w:r>
+    </w:p>
+    <w:p>
+      <w:pPr>
+        <w:bidi w:val="0"/>
+      </w:pPr>
+      <w:r>
+        <w:rPr>
+          <w:rFonts w:hint="eastAsia"/>
+          <w:lang w:val="en-US" w:eastAsia="zh-CN"/>
+        </w:rPr>
+        <w:t>7、</w:t>
+      </w:r>
+      <w:r>
+        <w:rPr>
+          <w:color w:val="FF0000"/>
+          <w:lang w:val="en-US" w:eastAsia="zh-CN"/>
+        </w:rPr>
+        <w:t>lsof命令</w:t>
+      </w:r>
+      <w:r>
+        <w:rPr>
+          <w:lang w:val="en-US" w:eastAsia="zh-CN"/>
+        </w:rPr>
+        <w:t>会列出整个</w:t>
+      </w:r>
+      <w:r>
+        <w:rPr>
+          <w:rFonts w:hint="default"/>
+          <w:lang w:val="en-US" w:eastAsia="zh-CN"/>
+        </w:rPr>
+        <w:t>Linux系统打开的所有文件描述符。</w:t>
+      </w:r>
+      <w:r>
+        <w:rPr>
+          <w:lang w:val="en-US" w:eastAsia="zh-CN"/>
+        </w:rPr>
+        <w:t>lsof的默认输出中有</w:t>
+      </w:r>
+      <w:r>
+        <w:rPr>
+          <w:rFonts w:hint="default"/>
+          <w:lang w:val="en-US" w:eastAsia="zh-CN"/>
+        </w:rPr>
+        <w:t>7列信息</w:t>
+      </w:r>
+      <w:r>
+        <w:rPr>
+          <w:rFonts w:hint="eastAsia"/>
+          <w:lang w:val="en-US" w:eastAsia="zh-CN"/>
+        </w:rPr>
+        <w:t>：</w:t>
+      </w:r>
+    </w:p>
+    <w:p>
+      <w:pPr>
+        <w:numPr>
+          <w:ilvl w:val="0"/>
+          <w:numId w:val="15"/>
+        </w:numPr>
+        <w:bidi w:val="0"/>
+        <w:ind w:left="420" w:leftChars="0" w:hanging="420" w:firstLineChars="0"/>
+        <w:rPr>
+          <w:rFonts w:hint="default"/>
+        </w:rPr>
+      </w:pPr>
+      <w:r>
+        <w:rPr>
+          <w:rFonts w:hint="default"/>
+          <w:lang w:val="en-US" w:eastAsia="zh-CN"/>
+        </w:rPr>
+        <w:t xml:space="preserve">COMMAND 正在运行的命令名的前9个字符 </w:t>
+      </w:r>
+    </w:p>
+    <w:p>
+      <w:pPr>
+        <w:numPr>
+          <w:ilvl w:val="0"/>
+          <w:numId w:val="15"/>
+        </w:numPr>
+        <w:bidi w:val="0"/>
+        <w:ind w:left="420" w:leftChars="0" w:hanging="420" w:firstLineChars="0"/>
+        <w:rPr>
+          <w:rFonts w:hint="default"/>
+        </w:rPr>
+      </w:pPr>
+      <w:r>
+        <w:rPr>
+          <w:rFonts w:hint="default"/>
+          <w:lang w:val="en-US" w:eastAsia="zh-CN"/>
+        </w:rPr>
+        <w:t xml:space="preserve">PID 进程的PID </w:t>
+      </w:r>
+    </w:p>
+    <w:p>
+      <w:pPr>
+        <w:numPr>
+          <w:ilvl w:val="0"/>
+          <w:numId w:val="15"/>
+        </w:numPr>
+        <w:bidi w:val="0"/>
+        <w:ind w:left="420" w:leftChars="0" w:hanging="420" w:firstLineChars="0"/>
+        <w:rPr>
+          <w:rFonts w:hint="default"/>
+        </w:rPr>
+      </w:pPr>
+      <w:r>
+        <w:rPr>
+          <w:rFonts w:hint="default"/>
+          <w:lang w:val="en-US" w:eastAsia="zh-CN"/>
+        </w:rPr>
+        <w:t xml:space="preserve">USER 进程属主的登录名 </w:t>
+      </w:r>
+    </w:p>
+    <w:p>
+      <w:pPr>
+        <w:numPr>
+          <w:ilvl w:val="0"/>
+          <w:numId w:val="15"/>
+        </w:numPr>
+        <w:bidi w:val="0"/>
+        <w:ind w:left="420" w:leftChars="0" w:hanging="420" w:firstLineChars="0"/>
+        <w:rPr>
+          <w:rFonts w:hint="default"/>
+        </w:rPr>
+      </w:pPr>
+      <w:r>
+        <w:rPr>
+          <w:rFonts w:hint="default"/>
+          <w:lang w:val="en-US" w:eastAsia="zh-CN"/>
+        </w:rPr>
+        <w:t xml:space="preserve">FD 文件描述符号以及访问类型（r代表读，w代表写，u代表读写） </w:t>
+      </w:r>
+    </w:p>
+    <w:p>
+      <w:pPr>
+        <w:numPr>
+          <w:ilvl w:val="0"/>
+          <w:numId w:val="15"/>
+        </w:numPr>
+        <w:bidi w:val="0"/>
+        <w:ind w:left="420" w:leftChars="0" w:hanging="420" w:firstLineChars="0"/>
+        <w:rPr>
+          <w:rFonts w:hint="default"/>
+        </w:rPr>
+      </w:pPr>
+      <w:r>
+        <w:rPr>
+          <w:rFonts w:hint="default"/>
+          <w:lang w:val="en-US" w:eastAsia="zh-CN"/>
+        </w:rPr>
+        <w:t xml:space="preserve">TYPE 文件的类型（CHR代表字符型，BLK代表块型，DIR代表目录，REG代表常规文件） </w:t>
+      </w:r>
+    </w:p>
+    <w:p>
+      <w:pPr>
+        <w:numPr>
+          <w:ilvl w:val="0"/>
+          <w:numId w:val="15"/>
+        </w:numPr>
+        <w:bidi w:val="0"/>
+        <w:ind w:left="420" w:leftChars="0" w:hanging="420" w:firstLineChars="0"/>
+        <w:rPr>
+          <w:rFonts w:hint="default"/>
+        </w:rPr>
+      </w:pPr>
+      <w:r>
+        <w:rPr>
+          <w:rFonts w:hint="default"/>
+          <w:lang w:val="en-US" w:eastAsia="zh-CN"/>
+        </w:rPr>
+        <w:t>DEVICE 设备的设备号（主设备号和从设备号）</w:t>
+      </w:r>
+    </w:p>
+    <w:p>
+      <w:pPr>
+        <w:numPr>
+          <w:ilvl w:val="0"/>
+          <w:numId w:val="15"/>
+        </w:numPr>
+        <w:bidi w:val="0"/>
+        <w:ind w:left="420" w:leftChars="0" w:hanging="420" w:firstLineChars="0"/>
+        <w:rPr>
+          <w:rFonts w:hint="default"/>
+        </w:rPr>
+      </w:pPr>
+      <w:r>
+        <w:rPr>
+          <w:rFonts w:hint="default"/>
+          <w:lang w:val="en-US" w:eastAsia="zh-CN"/>
+        </w:rPr>
+        <w:t xml:space="preserve">SIZE 如果有的话，表示文件的大小 </w:t>
+      </w:r>
+    </w:p>
+    <w:p>
+      <w:pPr>
+        <w:numPr>
+          <w:ilvl w:val="0"/>
+          <w:numId w:val="15"/>
+        </w:numPr>
+        <w:bidi w:val="0"/>
+        <w:ind w:left="420" w:leftChars="0" w:hanging="420" w:firstLineChars="0"/>
+        <w:rPr>
+          <w:rFonts w:hint="default"/>
+        </w:rPr>
+      </w:pPr>
+      <w:r>
+        <w:rPr>
+          <w:rFonts w:hint="default"/>
+          <w:lang w:val="en-US" w:eastAsia="zh-CN"/>
+        </w:rPr>
+        <w:t xml:space="preserve">NODE 本地文件的节点号 </w:t>
+      </w:r>
+    </w:p>
+    <w:p>
+      <w:pPr>
+        <w:numPr>
+          <w:ilvl w:val="0"/>
+          <w:numId w:val="15"/>
+        </w:numPr>
+        <w:bidi w:val="0"/>
+        <w:ind w:left="420" w:leftChars="0" w:hanging="420" w:firstLineChars="0"/>
+        <w:rPr>
+          <w:rFonts w:hint="default"/>
+        </w:rPr>
+      </w:pPr>
+      <w:r>
+        <w:rPr>
+          <w:rFonts w:hint="default"/>
+          <w:lang w:val="en-US" w:eastAsia="zh-CN"/>
+        </w:rPr>
+        <w:t>NAME 文件名</w:t>
+      </w:r>
+    </w:p>
+    <w:p>
+      <w:pPr>
+        <w:bidi w:val="0"/>
+        <w:rPr>
+          <w:rFonts w:hint="eastAsia"/>
+          <w:lang w:val="en-US" w:eastAsia="zh-CN"/>
+        </w:rPr>
+      </w:pPr>
+      <w:r>
+        <w:rPr>
+          <w:rFonts w:hint="eastAsia"/>
+          <w:lang w:val="en-US" w:eastAsia="zh-CN"/>
+        </w:rPr>
+        <w:t>（1）</w:t>
+      </w:r>
+      <w:r>
+        <w:rPr>
+          <w:rFonts w:hint="eastAsia"/>
+          <w:highlight w:val="yellow"/>
+          <w:lang w:val="en-US" w:eastAsia="zh-CN"/>
+        </w:rPr>
+        <w:t>选项</w:t>
+      </w:r>
+      <w:r>
+        <w:rPr>
+          <w:highlight w:val="yellow"/>
+          <w:lang w:val="en-US" w:eastAsia="zh-CN"/>
+        </w:rPr>
+        <w:t>-p</w:t>
+      </w:r>
+      <w:r>
+        <w:rPr>
+          <w:rFonts w:hint="default"/>
+          <w:lang w:val="en-US" w:eastAsia="zh-CN"/>
+        </w:rPr>
+        <w:t>允许指定进程ID（PID）</w:t>
+      </w:r>
+      <w:r>
+        <w:rPr>
+          <w:rFonts w:hint="eastAsia"/>
+          <w:lang w:val="en-US" w:eastAsia="zh-CN"/>
+        </w:rPr>
+        <w:t>，</w:t>
+      </w:r>
+    </w:p>
+    <w:p>
+      <w:pPr>
+        <w:bidi w:val="0"/>
+        <w:rPr>
+          <w:rFonts w:hint="default"/>
+          <w:lang w:val="en-US" w:eastAsia="zh-CN"/>
+        </w:rPr>
+      </w:pPr>
+      <w:r>
+        <w:rPr>
+          <w:rFonts w:hint="eastAsia"/>
+          <w:lang w:val="en-US" w:eastAsia="zh-CN"/>
+        </w:rPr>
+        <w:t>（2）</w:t>
+      </w:r>
+      <w:r>
+        <w:rPr>
+          <w:rFonts w:hint="eastAsia"/>
+          <w:highlight w:val="yellow"/>
+          <w:lang w:val="en-US" w:eastAsia="zh-CN"/>
+        </w:rPr>
+        <w:t>选项</w:t>
+      </w:r>
+      <w:r>
+        <w:rPr>
+          <w:rFonts w:hint="default"/>
+          <w:highlight w:val="yellow"/>
+          <w:lang w:val="en-US" w:eastAsia="zh-CN"/>
+        </w:rPr>
+        <w:t>-d</w:t>
+      </w:r>
+      <w:r>
+        <w:rPr>
+          <w:rFonts w:hint="default"/>
+          <w:lang w:val="en-US" w:eastAsia="zh-CN"/>
+        </w:rPr>
+        <w:t>允许指定要显示的文件描述符编号。</w:t>
+      </w:r>
+    </w:p>
+    <w:p>
+      <w:pPr>
+        <w:bidi w:val="0"/>
+        <w:rPr>
+          <w:rFonts w:hint="default"/>
+          <w:lang w:val="en-US" w:eastAsia="zh-CN"/>
+        </w:rPr>
+      </w:pPr>
+      <w:r>
+        <w:rPr>
+          <w:rFonts w:hint="eastAsia"/>
+          <w:lang w:val="en-US" w:eastAsia="zh-CN"/>
+        </w:rPr>
+        <w:t>（3）</w:t>
+      </w:r>
+      <w:r>
+        <w:rPr>
+          <w:highlight w:val="yellow"/>
+          <w:lang w:val="en-US" w:eastAsia="zh-CN"/>
+        </w:rPr>
+        <w:t>-a选项</w:t>
+      </w:r>
+      <w:r>
+        <w:rPr>
+          <w:lang w:val="en-US" w:eastAsia="zh-CN"/>
+        </w:rPr>
+        <w:t>用来</w:t>
+      </w:r>
+      <w:r>
+        <w:rPr>
+          <w:rFonts w:hint="default"/>
+          <w:lang w:val="en-US" w:eastAsia="zh-CN"/>
+        </w:rPr>
+        <w:t>对其他两个选项的结果执行布尔AND运算</w:t>
+      </w:r>
+      <w:r>
+        <w:rPr>
+          <w:rFonts w:hint="eastAsia"/>
+          <w:lang w:val="en-US" w:eastAsia="zh-CN"/>
+        </w:rPr>
+        <w:t>。</w:t>
+      </w:r>
+    </w:p>
+    <w:p>
+      <w:pPr>
+        <w:bidi w:val="0"/>
+      </w:pPr>
+      <w:r>
+        <w:rPr>
+          <w:rFonts w:hint="eastAsia"/>
+          <w:lang w:val="en-US" w:eastAsia="zh-CN"/>
+        </w:rPr>
+        <w:t>8、</w:t>
+      </w:r>
+      <w:r>
+        <w:rPr>
+          <w:lang w:val="en-US" w:eastAsia="zh-CN"/>
+        </w:rPr>
+        <w:t>要想知道进程的当前</w:t>
+      </w:r>
+      <w:r>
+        <w:rPr>
+          <w:rFonts w:hint="default"/>
+          <w:lang w:val="en-US" w:eastAsia="zh-CN"/>
+        </w:rPr>
+        <w:t>PID，可以用特殊环境变量</w:t>
+      </w:r>
+      <w:r>
+        <w:rPr>
+          <w:lang w:val="en-US" w:eastAsia="zh-CN"/>
+        </w:rPr>
+        <w:t>$$</w:t>
+      </w:r>
+      <w:r>
+        <w:rPr>
+          <w:rFonts w:hint="default"/>
+          <w:lang w:val="en-US" w:eastAsia="zh-CN"/>
+        </w:rPr>
+        <w:t>（shell会将它设为当前PID）。</w:t>
+      </w:r>
+    </w:p>
+    <w:p>
+      <w:pPr>
+        <w:bidi w:val="0"/>
+      </w:pPr>
+      <w:r>
+        <w:rPr>
+          <w:rFonts w:hint="eastAsia"/>
+          <w:lang w:val="en-US" w:eastAsia="zh-CN"/>
+        </w:rPr>
+        <w:t>9、</w:t>
+      </w:r>
+      <w:r>
+        <w:rPr>
+          <w:lang w:val="en-US" w:eastAsia="zh-CN"/>
+        </w:rPr>
+        <w:t>阻止命令输出</w:t>
+      </w:r>
+      <w:r>
+        <w:rPr>
+          <w:rFonts w:hint="eastAsia"/>
+          <w:lang w:val="en-US" w:eastAsia="zh-CN"/>
+        </w:rPr>
+        <w:t>：</w:t>
+      </w:r>
+      <w:r>
+        <w:rPr>
+          <w:lang w:val="en-US" w:eastAsia="zh-CN"/>
+        </w:rPr>
+        <w:t>在</w:t>
+      </w:r>
+      <w:r>
+        <w:rPr>
+          <w:rFonts w:hint="default"/>
+          <w:lang w:val="en-US" w:eastAsia="zh-CN"/>
+        </w:rPr>
+        <w:t>Linux系统上</w:t>
+      </w:r>
+      <w:r>
+        <w:rPr>
+          <w:rFonts w:hint="default"/>
+          <w:highlight w:val="yellow"/>
+          <w:lang w:val="en-US" w:eastAsia="zh-CN"/>
+        </w:rPr>
+        <w:t>null文件的标准位置是/dev/null</w:t>
+      </w:r>
+      <w:r>
+        <w:rPr>
+          <w:rFonts w:hint="default"/>
+          <w:lang w:val="en-US" w:eastAsia="zh-CN"/>
+        </w:rPr>
+        <w:t>。你重定向到该位置的任何数据都会被丢掉，不会显示。</w:t>
+      </w:r>
+    </w:p>
+    <w:p>
+      <w:pPr>
+        <w:bidi w:val="0"/>
+      </w:pPr>
+      <w:r>
+        <w:rPr>
+          <w:rFonts w:hint="eastAsia"/>
+          <w:lang w:val="en-US" w:eastAsia="zh-CN"/>
+        </w:rPr>
+        <w:t>例如：</w:t>
+      </w:r>
+      <w:r>
+        <w:rPr>
+          <w:color w:val="FF0000"/>
+          <w:lang w:val="en-US" w:eastAsia="zh-CN"/>
+        </w:rPr>
+        <w:t xml:space="preserve">2&gt; /dev/null </w:t>
+      </w:r>
+    </w:p>
+    <w:p>
+      <w:pPr>
+        <w:bidi w:val="0"/>
+      </w:pPr>
+      <w:r>
+        <w:rPr>
+          <w:rFonts w:hint="eastAsia"/>
+          <w:lang w:val="en-US" w:eastAsia="zh-CN"/>
+        </w:rPr>
+        <w:t>10、</w:t>
+      </w:r>
+      <w:r>
+        <w:rPr>
+          <w:rFonts w:hint="default"/>
+          <w:lang w:val="en-US" w:eastAsia="zh-CN"/>
+        </w:rPr>
+        <w:t>Linux</w:t>
+      </w:r>
+      <w:r>
+        <w:rPr>
+          <w:lang w:val="en-US" w:eastAsia="zh-CN"/>
+        </w:rPr>
+        <w:t>使用</w:t>
+      </w:r>
+      <w:r>
+        <w:rPr>
+          <w:rFonts w:hint="default"/>
+          <w:highlight w:val="yellow"/>
+          <w:lang w:val="en-US" w:eastAsia="zh-CN"/>
+        </w:rPr>
+        <w:t>/tmp目录</w:t>
+      </w:r>
+      <w:r>
+        <w:rPr>
+          <w:rFonts w:hint="default"/>
+          <w:lang w:val="en-US" w:eastAsia="zh-CN"/>
+        </w:rPr>
+        <w:t>来存放</w:t>
+      </w:r>
+      <w:r>
+        <w:rPr>
+          <w:rFonts w:hint="eastAsia"/>
+          <w:lang w:val="en-US" w:eastAsia="zh-CN"/>
+        </w:rPr>
+        <w:t>临时</w:t>
+      </w:r>
+      <w:r>
+        <w:rPr>
+          <w:rFonts w:hint="default"/>
+          <w:lang w:val="en-US" w:eastAsia="zh-CN"/>
+        </w:rPr>
+        <w:t>文件。大多数Linux发行版配置了系统在启动时自动删除/tmp目录的所有文件。</w:t>
+      </w:r>
+      <w:r>
+        <w:rPr>
+          <w:lang w:val="en-US" w:eastAsia="zh-CN"/>
+        </w:rPr>
+        <w:t>系统上的任何用户账户都有权限在读写</w:t>
+      </w:r>
+      <w:r>
+        <w:rPr>
+          <w:rFonts w:hint="default"/>
+          <w:lang w:val="en-US" w:eastAsia="zh-CN"/>
+        </w:rPr>
+        <w:t>/tmp目录中的文件。</w:t>
+      </w:r>
+    </w:p>
+    <w:p>
+      <w:pPr>
+        <w:bidi w:val="0"/>
+      </w:pPr>
+      <w:r>
+        <w:rPr>
+          <w:color w:val="FF0000"/>
+          <w:lang w:val="en-US" w:eastAsia="zh-CN"/>
+        </w:rPr>
+        <w:t>mktemp命令</w:t>
+      </w:r>
+      <w:r>
+        <w:rPr>
+          <w:lang w:val="en-US" w:eastAsia="zh-CN"/>
+        </w:rPr>
+        <w:t>可以在</w:t>
+      </w:r>
+      <w:r>
+        <w:rPr>
+          <w:rFonts w:hint="default"/>
+          <w:lang w:val="en-US" w:eastAsia="zh-CN"/>
+        </w:rPr>
+        <w:t>/tmp目录中创建一个唯一的临时文件。shell会创建这个文件，但不用默认的umask值。它会将文件的读和写权限分配给文件的属主，并将你设成文件的属主。一旦创建了文件，你就在脚本中有了完整的读写权限，但其他人没法访问它（当然，root用户除外）。</w:t>
+      </w:r>
+    </w:p>
+    <w:p>
+      <w:pPr>
+        <w:bidi w:val="0"/>
+      </w:pPr>
+      <w:r>
+        <w:rPr>
+          <w:rFonts w:hint="eastAsia"/>
+          <w:lang w:val="en-US" w:eastAsia="zh-CN"/>
+        </w:rPr>
+        <w:t>（1）</w:t>
+      </w:r>
+      <w:r>
+        <w:rPr>
+          <w:lang w:val="en-US" w:eastAsia="zh-CN"/>
+        </w:rPr>
+        <w:t>要用mktemp</w:t>
+      </w:r>
+      <w:r>
+        <w:rPr>
+          <w:rFonts w:hint="default"/>
+          <w:lang w:val="en-US" w:eastAsia="zh-CN"/>
+        </w:rPr>
+        <w:t>命令在本地目录中创建一个</w:t>
+      </w:r>
+      <w:r>
+        <w:rPr>
+          <w:rFonts w:hint="eastAsia"/>
+          <w:highlight w:val="yellow"/>
+          <w:lang w:val="en-US" w:eastAsia="zh-CN"/>
+        </w:rPr>
+        <w:t>本地</w:t>
+      </w:r>
+      <w:r>
+        <w:rPr>
+          <w:rFonts w:hint="default"/>
+          <w:highlight w:val="yellow"/>
+          <w:lang w:val="en-US" w:eastAsia="zh-CN"/>
+        </w:rPr>
+        <w:t>临时文件</w:t>
+      </w:r>
+      <w:r>
+        <w:rPr>
+          <w:rFonts w:hint="default"/>
+          <w:lang w:val="en-US" w:eastAsia="zh-CN"/>
+        </w:rPr>
+        <w:t>，你只要指定一个文件名模板就行了。模板可以包含任意文本文件名，在文件名末尾加上6个X就行了</w:t>
+      </w:r>
+      <w:r>
+        <w:rPr>
+          <w:rFonts w:hint="eastAsia"/>
+          <w:lang w:val="en-US" w:eastAsia="zh-CN"/>
+        </w:rPr>
+        <w:t>：</w:t>
+      </w:r>
+    </w:p>
+    <w:p>
+      <w:pPr>
+        <w:bidi w:val="0"/>
+      </w:pPr>
+      <w:r>
+        <w:rPr>
+          <w:rFonts w:hint="default"/>
+          <w:lang w:val="en-US" w:eastAsia="zh-CN"/>
+        </w:rPr>
+        <w:t xml:space="preserve">$ </w:t>
+      </w:r>
+      <w:r>
+        <w:rPr>
+          <w:rFonts w:hint="default"/>
+          <w:color w:val="FF0000"/>
+          <w:lang w:val="en-US" w:eastAsia="zh-CN"/>
+        </w:rPr>
+        <w:t>mktemp testing.XXXXXX</w:t>
+      </w:r>
+      <w:r>
+        <w:rPr>
+          <w:rFonts w:hint="default"/>
+          <w:lang w:val="en-US" w:eastAsia="zh-CN"/>
+        </w:rPr>
+        <w:t xml:space="preserve"> </w:t>
+      </w:r>
+    </w:p>
+    <w:p>
+      <w:pPr>
+        <w:bidi w:val="0"/>
+        <w:rPr>
+          <w:rFonts w:hint="eastAsia"/>
+          <w:lang w:val="en-US" w:eastAsia="zh-CN"/>
+        </w:rPr>
+      </w:pPr>
+      <w:r>
+        <w:rPr>
+          <w:rFonts w:hint="eastAsia"/>
+          <w:lang w:val="en-US" w:eastAsia="zh-CN"/>
+        </w:rPr>
+        <w:t>例如：</w:t>
+      </w:r>
+    </w:p>
+    <w:p>
+      <w:pPr>
+        <w:bidi w:val="0"/>
+        <w:rPr>
+          <w:rFonts w:hint="default" w:ascii="Courier New" w:hAnsi="Courier New" w:cs="Courier New"/>
+        </w:rPr>
+      </w:pPr>
+      <w:r>
+        <w:rPr>
+          <w:rFonts w:hint="default" w:ascii="Courier New" w:hAnsi="Courier New" w:cs="Courier New"/>
+          <w:lang w:val="en-US" w:eastAsia="zh-CN"/>
+        </w:rPr>
+        <w:t xml:space="preserve">tempfile=$(mktemp test19.XXXXXX) </w:t>
+      </w:r>
+    </w:p>
+    <w:p>
+      <w:pPr>
+        <w:bidi w:val="0"/>
+        <w:rPr>
+          <w:rFonts w:hint="default" w:ascii="Courier New" w:hAnsi="Courier New" w:cs="Courier New"/>
+        </w:rPr>
+      </w:pPr>
+      <w:r>
+        <w:rPr>
+          <w:rFonts w:hint="default" w:ascii="Courier New" w:hAnsi="Courier New" w:cs="Courier New"/>
+          <w:lang w:val="en-US" w:eastAsia="zh-CN"/>
+        </w:rPr>
+        <w:t xml:space="preserve">echo "This script writes to temp file $tempfile" </w:t>
+      </w:r>
+    </w:p>
+    <w:p>
+      <w:pPr>
+        <w:bidi w:val="0"/>
+      </w:pPr>
+      <w:r>
+        <w:rPr>
+          <w:rFonts w:hint="eastAsia"/>
+          <w:lang w:val="en-US" w:eastAsia="zh-CN"/>
+        </w:rPr>
+        <w:t>（2）</w:t>
+      </w:r>
+      <w:r>
+        <w:rPr>
+          <w:highlight w:val="yellow"/>
+          <w:lang w:val="en-US" w:eastAsia="zh-CN"/>
+        </w:rPr>
+        <w:t>-t选项</w:t>
+      </w:r>
+      <w:r>
+        <w:rPr>
+          <w:lang w:val="en-US" w:eastAsia="zh-CN"/>
+        </w:rPr>
+        <w:t>会强制</w:t>
+      </w:r>
+      <w:r>
+        <w:rPr>
+          <w:rFonts w:hint="default"/>
+          <w:lang w:val="en-US" w:eastAsia="zh-CN"/>
+        </w:rPr>
+        <w:t>mktemp命令来在系统的</w:t>
+      </w:r>
+      <w:r>
+        <w:rPr>
+          <w:rFonts w:hint="default"/>
+          <w:highlight w:val="yellow"/>
+          <w:lang w:val="en-US" w:eastAsia="zh-CN"/>
+        </w:rPr>
+        <w:t>临时目录来创建该文件</w:t>
+      </w:r>
+      <w:r>
+        <w:rPr>
+          <w:rFonts w:hint="default"/>
+          <w:lang w:val="en-US" w:eastAsia="zh-CN"/>
+        </w:rPr>
+        <w:t>。在用这个特性时，mktemp命令会返回用来创建临时文件的全路径，而不是只有文件名</w:t>
+      </w:r>
+      <w:r>
+        <w:rPr>
+          <w:rFonts w:hint="eastAsia"/>
+          <w:lang w:val="en-US" w:eastAsia="zh-CN"/>
+        </w:rPr>
+        <w:t>。</w:t>
+      </w:r>
+    </w:p>
+    <w:p>
+      <w:pPr>
+        <w:bidi w:val="0"/>
+      </w:pPr>
+      <w:r>
+        <w:rPr>
+          <w:lang w:val="en-US" w:eastAsia="zh-CN"/>
+        </w:rPr>
+        <w:t>由于mktemp</w:t>
+      </w:r>
+      <w:r>
+        <w:rPr>
+          <w:rFonts w:hint="default"/>
+          <w:lang w:val="en-US" w:eastAsia="zh-CN"/>
+        </w:rPr>
+        <w:t>命令返回了全路径名，你可以在Linux系统上的任何目录下引用该临时文件，不管临时目录在哪里。</w:t>
+      </w:r>
+    </w:p>
+    <w:p>
+      <w:pPr>
+        <w:bidi w:val="0"/>
+      </w:pPr>
+      <w:r>
+        <w:rPr>
+          <w:rFonts w:hint="eastAsia"/>
+          <w:lang w:val="en-US" w:eastAsia="zh-CN"/>
+        </w:rPr>
+        <w:t>（3）</w:t>
+      </w:r>
+      <w:r>
+        <w:rPr>
+          <w:highlight w:val="yellow"/>
+          <w:lang w:val="en-US" w:eastAsia="zh-CN"/>
+        </w:rPr>
+        <w:t>-d选项</w:t>
+      </w:r>
+      <w:r>
+        <w:rPr>
+          <w:lang w:val="en-US" w:eastAsia="zh-CN"/>
+        </w:rPr>
+        <w:t>告诉</w:t>
+      </w:r>
+      <w:r>
+        <w:rPr>
+          <w:rFonts w:hint="default"/>
+          <w:lang w:val="en-US" w:eastAsia="zh-CN"/>
+        </w:rPr>
+        <w:t>mktemp命令来创建一个</w:t>
+      </w:r>
+      <w:r>
+        <w:rPr>
+          <w:rFonts w:hint="default"/>
+          <w:highlight w:val="yellow"/>
+          <w:lang w:val="en-US" w:eastAsia="zh-CN"/>
+        </w:rPr>
+        <w:t>临时目录</w:t>
+      </w:r>
+      <w:r>
+        <w:rPr>
+          <w:rFonts w:hint="default"/>
+          <w:lang w:val="en-US" w:eastAsia="zh-CN"/>
+        </w:rPr>
+        <w:t>而不是临时文件</w:t>
+      </w:r>
+      <w:r>
+        <w:rPr>
+          <w:rFonts w:hint="eastAsia"/>
+          <w:lang w:val="en-US" w:eastAsia="zh-CN"/>
+        </w:rPr>
+        <w:t>。</w:t>
+      </w:r>
+    </w:p>
+    <w:p>
+      <w:pPr>
+        <w:bidi w:val="0"/>
+      </w:pPr>
+      <w:r>
+        <w:rPr>
+          <w:rFonts w:hint="eastAsia"/>
+          <w:lang w:val="en-US" w:eastAsia="zh-CN"/>
+        </w:rPr>
+        <w:t>11、</w:t>
+      </w:r>
+      <w:r>
+        <w:rPr>
+          <w:color w:val="FF0000"/>
+          <w:lang w:val="en-US" w:eastAsia="zh-CN"/>
+        </w:rPr>
+        <w:t>tee命令</w:t>
+      </w:r>
+      <w:r>
+        <w:rPr>
+          <w:lang w:val="en-US" w:eastAsia="zh-CN"/>
+        </w:rPr>
+        <w:t>相当于管道的一个</w:t>
+      </w:r>
+      <w:r>
+        <w:rPr>
+          <w:rFonts w:hint="default"/>
+          <w:lang w:val="en-US" w:eastAsia="zh-CN"/>
+        </w:rPr>
+        <w:t xml:space="preserve">T型接头。它将从STDIN过来的数据同时发往两处。一处是 </w:t>
+      </w:r>
+    </w:p>
+    <w:p>
+      <w:pPr>
+        <w:bidi w:val="0"/>
+      </w:pPr>
+      <w:r>
+        <w:rPr>
+          <w:rFonts w:hint="default"/>
+          <w:lang w:val="en-US" w:eastAsia="zh-CN"/>
+        </w:rPr>
+        <w:t>STDOUT，另一处是tee命令行所指定的文件名：</w:t>
+      </w:r>
+    </w:p>
+    <w:p>
+      <w:pPr>
+        <w:bidi w:val="0"/>
+        <w:rPr>
+          <w:color w:val="FF0000"/>
+        </w:rPr>
+      </w:pPr>
+      <w:r>
+        <w:rPr>
+          <w:rFonts w:hint="default"/>
+          <w:color w:val="FF0000"/>
+          <w:lang w:val="en-US" w:eastAsia="zh-CN"/>
+        </w:rPr>
+        <w:t xml:space="preserve">tee </w:t>
+      </w:r>
+      <w:r>
+        <w:rPr>
+          <w:color w:val="FF0000"/>
+          <w:lang w:val="en-US" w:eastAsia="zh-CN"/>
+        </w:rPr>
+        <w:t>filename</w:t>
+      </w:r>
+    </w:p>
+    <w:p>
+      <w:pPr>
+        <w:bidi w:val="0"/>
+      </w:pPr>
+      <w:r>
+        <w:rPr>
+          <w:lang w:val="en-US" w:eastAsia="zh-CN"/>
+        </w:rPr>
+        <w:t>默认情况下，tee</w:t>
+      </w:r>
+      <w:r>
+        <w:rPr>
+          <w:rFonts w:hint="default"/>
+          <w:lang w:val="en-US" w:eastAsia="zh-CN"/>
+        </w:rPr>
+        <w:t>命令会在每次使用时覆盖输出文件内容。</w:t>
+      </w:r>
+      <w:r>
+        <w:rPr>
+          <w:lang w:val="en-US" w:eastAsia="zh-CN"/>
+        </w:rPr>
+        <w:t>如果你想将数据追加到文件中，必须用</w:t>
+      </w:r>
+      <w:r>
+        <w:rPr>
+          <w:highlight w:val="yellow"/>
+          <w:lang w:val="en-US" w:eastAsia="zh-CN"/>
+        </w:rPr>
+        <w:t>-a</w:t>
+      </w:r>
+      <w:r>
+        <w:rPr>
+          <w:rFonts w:hint="default"/>
+          <w:highlight w:val="yellow"/>
+          <w:lang w:val="en-US" w:eastAsia="zh-CN"/>
+        </w:rPr>
+        <w:t>选项</w:t>
+      </w:r>
+      <w:r>
+        <w:rPr>
+          <w:rFonts w:hint="default"/>
+          <w:lang w:val="en-US" w:eastAsia="zh-CN"/>
+        </w:rPr>
+        <w:t>。</w:t>
+      </w:r>
+    </w:p>
+    <w:p>
+      <w:r>
+        <w:br w:type="page"/>
+      </w:r>
+    </w:p>
+    <w:p>
+      <w:pPr>
+        <w:pStyle w:val="2"/>
+        <w:bidi w:val="0"/>
+        <w:rPr>
+          <w:rFonts w:hint="default"/>
+          <w:lang w:val="en-US" w:eastAsia="zh-CN"/>
+        </w:rPr>
+      </w:pPr>
+      <w:r>
+        <w:rPr>
+          <w:rFonts w:hint="eastAsia"/>
+          <w:lang w:val="en-US" w:eastAsia="zh-CN"/>
+        </w:rPr>
+        <w:t>第16章：控制脚本</w:t>
+      </w:r>
+    </w:p>
+    <w:p>
+      <w:pPr>
+        <w:bidi w:val="0"/>
+      </w:pPr>
+      <w:r>
+        <w:rPr>
+          <w:rFonts w:hint="eastAsia"/>
+          <w:lang w:val="en-US" w:eastAsia="zh-CN"/>
+        </w:rPr>
+        <w:t>1、</w:t>
+      </w:r>
+      <w:r>
+        <w:rPr>
+          <w:lang w:val="en-US" w:eastAsia="zh-CN"/>
+        </w:rPr>
+        <w:t>最常见</w:t>
+      </w:r>
+      <w:r>
+        <w:rPr>
+          <w:rFonts w:hint="default"/>
+          <w:lang w:val="en-US" w:eastAsia="zh-CN"/>
+        </w:rPr>
+        <w:t>的Linux系统信号</w:t>
+      </w:r>
+      <w:r>
+        <w:rPr>
+          <w:rFonts w:hint="eastAsia"/>
+          <w:lang w:val="en-US" w:eastAsia="zh-CN"/>
+        </w:rPr>
+        <w:t>：</w:t>
+      </w:r>
+    </w:p>
+    <w:p>
+      <w:pPr>
+        <w:numPr>
+          <w:ilvl w:val="0"/>
+          <w:numId w:val="16"/>
+        </w:numPr>
+        <w:bidi w:val="0"/>
+        <w:ind w:left="840" w:leftChars="0" w:hanging="420" w:firstLineChars="0"/>
+        <w:rPr>
+          <w:rFonts w:hint="default" w:ascii="Courier New" w:hAnsi="Courier New" w:cs="Courier New"/>
+        </w:rPr>
+      </w:pPr>
+      <w:r>
+        <w:rPr>
+          <w:rFonts w:hint="default" w:ascii="Courier New" w:hAnsi="Courier New" w:cs="Courier New"/>
+          <w:lang w:val="en-US" w:eastAsia="zh-CN"/>
+        </w:rPr>
+        <w:t xml:space="preserve">1 SIGHUP 挂起进程 </w:t>
+      </w:r>
+    </w:p>
+    <w:p>
+      <w:pPr>
+        <w:numPr>
+          <w:ilvl w:val="0"/>
+          <w:numId w:val="16"/>
+        </w:numPr>
+        <w:bidi w:val="0"/>
+        <w:ind w:left="840" w:leftChars="0" w:hanging="420" w:firstLineChars="0"/>
+        <w:rPr>
+          <w:rFonts w:hint="default" w:ascii="Courier New" w:hAnsi="Courier New" w:cs="Courier New"/>
+        </w:rPr>
+      </w:pPr>
+      <w:r>
+        <w:rPr>
+          <w:rFonts w:hint="default" w:ascii="Courier New" w:hAnsi="Courier New" w:cs="Courier New"/>
+          <w:lang w:val="en-US" w:eastAsia="zh-CN"/>
+        </w:rPr>
+        <w:t>2 SIGINT 终止进程</w:t>
+      </w:r>
+    </w:p>
+    <w:p>
+      <w:pPr>
+        <w:numPr>
+          <w:ilvl w:val="0"/>
+          <w:numId w:val="16"/>
+        </w:numPr>
+        <w:bidi w:val="0"/>
+        <w:ind w:left="840" w:leftChars="0" w:hanging="420" w:firstLineChars="0"/>
+        <w:rPr>
+          <w:rFonts w:hint="default" w:ascii="Courier New" w:hAnsi="Courier New" w:cs="Courier New"/>
+        </w:rPr>
+      </w:pPr>
+      <w:r>
+        <w:rPr>
+          <w:rFonts w:hint="default" w:ascii="Courier New" w:hAnsi="Courier New" w:cs="Courier New"/>
+          <w:lang w:val="en-US" w:eastAsia="zh-CN"/>
+        </w:rPr>
+        <w:t xml:space="preserve">3 SIGQUIT 停止进程 </w:t>
+      </w:r>
+    </w:p>
+    <w:p>
+      <w:pPr>
+        <w:numPr>
+          <w:ilvl w:val="0"/>
+          <w:numId w:val="16"/>
+        </w:numPr>
+        <w:bidi w:val="0"/>
+        <w:ind w:left="840" w:leftChars="0" w:hanging="420" w:firstLineChars="0"/>
+        <w:rPr>
+          <w:rFonts w:hint="default" w:ascii="Courier New" w:hAnsi="Courier New" w:cs="Courier New"/>
+        </w:rPr>
+      </w:pPr>
+      <w:r>
+        <w:rPr>
+          <w:rFonts w:hint="default" w:ascii="Courier New" w:hAnsi="Courier New" w:cs="Courier New"/>
+          <w:lang w:val="en-US" w:eastAsia="zh-CN"/>
+        </w:rPr>
+        <w:t xml:space="preserve">9 SIGKILL 无条件终止进程 </w:t>
+      </w:r>
+    </w:p>
+    <w:p>
+      <w:pPr>
+        <w:numPr>
+          <w:ilvl w:val="0"/>
+          <w:numId w:val="16"/>
+        </w:numPr>
+        <w:bidi w:val="0"/>
+        <w:ind w:left="840" w:leftChars="0" w:hanging="420" w:firstLineChars="0"/>
+        <w:rPr>
+          <w:rFonts w:hint="default" w:ascii="Courier New" w:hAnsi="Courier New" w:cs="Courier New"/>
+        </w:rPr>
+      </w:pPr>
+      <w:r>
+        <w:rPr>
+          <w:rFonts w:hint="default" w:ascii="Courier New" w:hAnsi="Courier New" w:cs="Courier New"/>
+          <w:lang w:val="en-US" w:eastAsia="zh-CN"/>
+        </w:rPr>
+        <w:t xml:space="preserve">15 SIGTERM 尽可能终止进程 </w:t>
+      </w:r>
+    </w:p>
+    <w:p>
+      <w:pPr>
+        <w:numPr>
+          <w:ilvl w:val="0"/>
+          <w:numId w:val="16"/>
+        </w:numPr>
+        <w:bidi w:val="0"/>
+        <w:ind w:left="840" w:leftChars="0" w:hanging="420" w:firstLineChars="0"/>
+        <w:rPr>
+          <w:rFonts w:hint="default" w:ascii="Courier New" w:hAnsi="Courier New" w:cs="Courier New"/>
+        </w:rPr>
+      </w:pPr>
+      <w:r>
+        <w:rPr>
+          <w:rFonts w:hint="default" w:ascii="Courier New" w:hAnsi="Courier New" w:cs="Courier New"/>
+          <w:lang w:val="en-US" w:eastAsia="zh-CN"/>
+        </w:rPr>
+        <w:t>17 SIGSTOP 无条件停止进程，但不</w:t>
       </w:r>
       <w:bookmarkStart w:id="0" w:name="_GoBack"/>
       <w:bookmarkEnd w:id="0"/>
+      <w:r>
+        <w:rPr>
+          <w:rFonts w:hint="default" w:ascii="Courier New" w:hAnsi="Courier New" w:cs="Courier New"/>
+          <w:lang w:val="en-US" w:eastAsia="zh-CN"/>
+        </w:rPr>
+        <w:t xml:space="preserve">终止进程 </w:t>
+      </w:r>
+    </w:p>
+    <w:p>
+      <w:pPr>
+        <w:numPr>
+          <w:ilvl w:val="0"/>
+          <w:numId w:val="16"/>
+        </w:numPr>
+        <w:bidi w:val="0"/>
+        <w:ind w:left="840" w:leftChars="0" w:hanging="420" w:firstLineChars="0"/>
+        <w:rPr>
+          <w:rFonts w:hint="default" w:ascii="Courier New" w:hAnsi="Courier New" w:cs="Courier New"/>
+        </w:rPr>
+      </w:pPr>
+      <w:r>
+        <w:rPr>
+          <w:rFonts w:hint="default" w:ascii="Courier New" w:hAnsi="Courier New" w:cs="Courier New"/>
+          <w:lang w:val="en-US" w:eastAsia="zh-CN"/>
+        </w:rPr>
+        <w:t xml:space="preserve">18 SIGTSTP 停止或暂停进程，但不终止进程 </w:t>
+      </w:r>
+    </w:p>
+    <w:p>
+      <w:pPr>
+        <w:numPr>
+          <w:ilvl w:val="0"/>
+          <w:numId w:val="16"/>
+        </w:numPr>
+        <w:bidi w:val="0"/>
+        <w:ind w:left="840" w:leftChars="0" w:hanging="420" w:firstLineChars="0"/>
+        <w:rPr>
+          <w:rFonts w:hint="default" w:ascii="Courier New" w:hAnsi="Courier New" w:cs="Courier New"/>
+        </w:rPr>
+      </w:pPr>
+      <w:r>
+        <w:rPr>
+          <w:rFonts w:hint="default" w:ascii="Courier New" w:hAnsi="Courier New" w:cs="Courier New"/>
+          <w:lang w:val="en-US" w:eastAsia="zh-CN"/>
+        </w:rPr>
+        <w:t>19 SIGCONT 继续运行停止的进程</w:t>
+      </w:r>
+    </w:p>
+    <w:p>
+      <w:pPr>
+        <w:bidi w:val="0"/>
+      </w:pPr>
+      <w:r>
+        <w:rPr>
+          <w:rFonts w:hint="eastAsia"/>
+          <w:lang w:val="en-US" w:eastAsia="zh-CN"/>
+        </w:rPr>
+        <w:t>（1）</w:t>
+      </w:r>
+      <w:r>
+        <w:rPr>
+          <w:lang w:val="en-US" w:eastAsia="zh-CN"/>
+        </w:rPr>
+        <w:t>默认情况下，</w:t>
+      </w:r>
+      <w:r>
+        <w:rPr>
+          <w:rFonts w:hint="default"/>
+          <w:lang w:val="en-US" w:eastAsia="zh-CN"/>
+        </w:rPr>
+        <w:t>bash shell会忽略收到的任何</w:t>
+      </w:r>
+      <w:r>
+        <w:rPr>
+          <w:lang w:val="en-US" w:eastAsia="zh-CN"/>
+        </w:rPr>
+        <w:t>SIGQUIT (3)</w:t>
+      </w:r>
+      <w:r>
+        <w:rPr>
+          <w:rFonts w:hint="default"/>
+          <w:lang w:val="en-US" w:eastAsia="zh-CN"/>
+        </w:rPr>
+        <w:t>和SIGTERM (5)信号（正因为这样，交互式shell才不会被意外终止）。</w:t>
+      </w:r>
+    </w:p>
+    <w:p>
+      <w:pPr>
+        <w:bidi w:val="0"/>
+      </w:pPr>
+      <w:r>
+        <w:rPr>
+          <w:rFonts w:hint="eastAsia"/>
+          <w:lang w:val="en-US" w:eastAsia="zh-CN"/>
+        </w:rPr>
+        <w:t>（2）</w:t>
+      </w:r>
+      <w:r>
+        <w:rPr>
+          <w:lang w:val="en-US" w:eastAsia="zh-CN"/>
+        </w:rPr>
+        <w:t>如果</w:t>
+      </w:r>
+      <w:r>
+        <w:rPr>
+          <w:rFonts w:hint="default"/>
+          <w:lang w:val="en-US" w:eastAsia="zh-CN"/>
+        </w:rPr>
+        <w:t>bash shell收到了</w:t>
+      </w:r>
+      <w:r>
+        <w:rPr>
+          <w:highlight w:val="yellow"/>
+          <w:lang w:val="en-US" w:eastAsia="zh-CN"/>
+        </w:rPr>
+        <w:t>SIGHUP</w:t>
+      </w:r>
+      <w:r>
+        <w:rPr>
+          <w:rFonts w:hint="default"/>
+          <w:highlight w:val="yellow"/>
+          <w:lang w:val="en-US" w:eastAsia="zh-CN"/>
+        </w:rPr>
+        <w:t>信号</w:t>
+      </w:r>
+      <w:r>
+        <w:rPr>
+          <w:rFonts w:hint="eastAsia"/>
+          <w:highlight w:val="yellow"/>
+          <w:lang w:val="en-US" w:eastAsia="zh-CN"/>
+        </w:rPr>
+        <w:t>（关闭会话）</w:t>
+      </w:r>
+      <w:r>
+        <w:rPr>
+          <w:rFonts w:hint="default"/>
+          <w:lang w:val="en-US" w:eastAsia="zh-CN"/>
+        </w:rPr>
+        <w:t xml:space="preserve">，比如当你要离开一个交互式shell，它就会退出。但在退出之前，它会将SIGHUP信号传给所有由该shell所启动的进程。 </w:t>
+      </w:r>
+    </w:p>
+    <w:p>
+      <w:pPr>
+        <w:keepNext w:val="0"/>
+        <w:keepLines w:val="0"/>
+        <w:widowControl/>
+        <w:suppressLineNumbers w:val="0"/>
+        <w:jc w:val="left"/>
+      </w:pPr>
+      <w:r>
+        <w:rPr>
+          <w:rFonts w:hint="eastAsia"/>
+          <w:lang w:val="en-US" w:eastAsia="zh-CN"/>
+        </w:rPr>
+        <w:t>（3）</w:t>
+      </w:r>
+      <w:r>
+        <w:rPr>
+          <w:rFonts w:hint="default"/>
+          <w:lang w:val="en-US" w:eastAsia="zh-CN"/>
+        </w:rPr>
+        <w:t>通过</w:t>
+      </w:r>
+      <w:r>
+        <w:rPr>
+          <w:rFonts w:hint="default"/>
+          <w:highlight w:val="yellow"/>
+          <w:lang w:val="en-US" w:eastAsia="zh-CN"/>
+        </w:rPr>
+        <w:t>SIGINT信号</w:t>
+      </w:r>
+      <w:r>
+        <w:rPr>
+          <w:rFonts w:hint="eastAsia"/>
+          <w:highlight w:val="yellow"/>
+          <w:lang w:val="en-US" w:eastAsia="zh-CN"/>
+        </w:rPr>
+        <w:t>（</w:t>
+      </w:r>
+      <w:r>
+        <w:rPr>
+          <w:rFonts w:hint="default" w:ascii="Times New Roman" w:hAnsi="Times New Roman" w:eastAsia="宋体" w:cs="Times New Roman"/>
+          <w:color w:val="000000"/>
+          <w:kern w:val="0"/>
+          <w:sz w:val="20"/>
+          <w:szCs w:val="20"/>
+          <w:highlight w:val="yellow"/>
+          <w:lang w:val="en-US" w:eastAsia="zh-CN" w:bidi="ar"/>
+        </w:rPr>
+        <w:t>Ctrl+C</w:t>
+      </w:r>
+      <w:r>
+        <w:rPr>
+          <w:rFonts w:ascii="FZShuSong-Z01S" w:hAnsi="FZShuSong-Z01S" w:eastAsia="FZShuSong-Z01S" w:cs="FZShuSong-Z01S"/>
+          <w:color w:val="000000"/>
+          <w:kern w:val="0"/>
+          <w:sz w:val="20"/>
+          <w:szCs w:val="20"/>
+          <w:highlight w:val="yellow"/>
+          <w:lang w:val="en-US" w:eastAsia="zh-CN" w:bidi="ar"/>
+        </w:rPr>
+        <w:t>组合键</w:t>
+      </w:r>
+      <w:r>
+        <w:rPr>
+          <w:rFonts w:hint="eastAsia"/>
+          <w:highlight w:val="yellow"/>
+          <w:lang w:val="en-US" w:eastAsia="zh-CN"/>
+        </w:rPr>
+        <w:t>）</w:t>
+      </w:r>
+      <w:r>
+        <w:rPr>
+          <w:rFonts w:hint="default"/>
+          <w:lang w:val="en-US" w:eastAsia="zh-CN"/>
+        </w:rPr>
+        <w:t>，可以中断shell。Linux内核会停止为shell分配CPU处理时间。这种情况发生时，shell会将SIGINT信号传给所有由它所启动的进程，以此告知出现的状况。</w:t>
+      </w:r>
+    </w:p>
+    <w:p>
+      <w:pPr>
+        <w:bidi w:val="0"/>
+      </w:pPr>
+      <w:r>
+        <w:rPr>
+          <w:rFonts w:hint="eastAsia"/>
+          <w:lang w:val="en-US" w:eastAsia="zh-CN"/>
+        </w:rPr>
+        <w:t>（4）</w:t>
+      </w:r>
+      <w:r>
+        <w:rPr>
+          <w:rFonts w:hint="default"/>
+          <w:highlight w:val="yellow"/>
+          <w:lang w:val="en-US" w:eastAsia="zh-CN"/>
+        </w:rPr>
+        <w:t>Ctrl+Z</w:t>
+      </w:r>
+      <w:r>
+        <w:rPr>
+          <w:highlight w:val="yellow"/>
+          <w:lang w:val="en-US" w:eastAsia="zh-CN"/>
+        </w:rPr>
+        <w:t>组合键</w:t>
+      </w:r>
+      <w:r>
+        <w:rPr>
+          <w:lang w:val="en-US" w:eastAsia="zh-CN"/>
+        </w:rPr>
+        <w:t>会生成一个</w:t>
+      </w:r>
+      <w:r>
+        <w:rPr>
+          <w:highlight w:val="yellow"/>
+          <w:lang w:val="en-US" w:eastAsia="zh-CN"/>
+        </w:rPr>
+        <w:t>SIGTSTP</w:t>
+      </w:r>
+      <w:r>
+        <w:rPr>
+          <w:rFonts w:hint="default"/>
+          <w:lang w:val="en-US" w:eastAsia="zh-CN"/>
+        </w:rPr>
+        <w:t>信号，停止shell中运行的任何进程。停止（stopping）进程</w:t>
+      </w:r>
+      <w:r>
+        <w:rPr>
+          <w:lang w:val="en-US" w:eastAsia="zh-CN"/>
+        </w:rPr>
+        <w:t>跟终止（</w:t>
+      </w:r>
+      <w:r>
+        <w:rPr>
+          <w:rFonts w:hint="default"/>
+          <w:lang w:val="en-US" w:eastAsia="zh-CN"/>
+        </w:rPr>
+        <w:t>terminating）进程不同：停止进程会让程序继续保留在内存中，并能从上次停止的位置继续运行。</w:t>
+      </w:r>
+    </w:p>
+    <w:p>
+      <w:pPr>
+        <w:bidi w:val="0"/>
+      </w:pPr>
+      <w:r>
+        <w:rPr>
+          <w:rFonts w:hint="eastAsia"/>
+          <w:lang w:val="en-US" w:eastAsia="zh-CN"/>
+        </w:rPr>
+        <w:t>2、</w:t>
+      </w:r>
+      <w:r>
+        <w:rPr>
+          <w:color w:val="FF0000"/>
+          <w:lang w:val="en-US" w:eastAsia="zh-CN"/>
+        </w:rPr>
+        <w:t>trap命令</w:t>
+      </w:r>
+      <w:r>
+        <w:rPr>
+          <w:lang w:val="en-US" w:eastAsia="zh-CN"/>
+        </w:rPr>
+        <w:t>允许你来指定</w:t>
+      </w:r>
+      <w:r>
+        <w:rPr>
+          <w:rFonts w:hint="default"/>
+          <w:lang w:val="en-US" w:eastAsia="zh-CN"/>
+        </w:rPr>
+        <w:t>shell脚本要监看并从shell中拦截的Linux信号。如果脚本收到了trap命令中列出的信号，该信号不再由shell处理，而是交由本地处理。</w:t>
+      </w:r>
+    </w:p>
+    <w:p>
+      <w:pPr>
+        <w:bidi w:val="0"/>
+        <w:rPr>
+          <w:color w:val="FF0000"/>
+        </w:rPr>
+      </w:pPr>
+      <w:r>
+        <w:rPr>
+          <w:color w:val="FF0000"/>
+          <w:lang w:val="en-US" w:eastAsia="zh-CN"/>
+        </w:rPr>
+        <w:t xml:space="preserve">trap commands signals </w:t>
+      </w:r>
+    </w:p>
+    <w:p>
+      <w:pPr>
+        <w:bidi w:val="0"/>
+      </w:pPr>
+      <w:r>
+        <w:rPr>
+          <w:rFonts w:hint="eastAsia"/>
+          <w:lang w:val="en-US" w:eastAsia="zh-CN"/>
+        </w:rPr>
+        <w:t>（1）</w:t>
+      </w:r>
+      <w:r>
+        <w:rPr>
+          <w:lang w:val="en-US" w:eastAsia="zh-CN"/>
+        </w:rPr>
+        <w:t>要捕获</w:t>
+      </w:r>
+      <w:r>
+        <w:rPr>
+          <w:rFonts w:hint="default"/>
+          <w:lang w:val="en-US" w:eastAsia="zh-CN"/>
+        </w:rPr>
+        <w:t>shell脚本的退出，只要在</w:t>
+      </w:r>
+      <w:r>
+        <w:rPr>
+          <w:lang w:val="en-US" w:eastAsia="zh-CN"/>
+        </w:rPr>
+        <w:t>trap</w:t>
+      </w:r>
+      <w:r>
+        <w:rPr>
+          <w:rFonts w:hint="default"/>
+          <w:lang w:val="en-US" w:eastAsia="zh-CN"/>
+        </w:rPr>
+        <w:t>命令后加上</w:t>
+      </w:r>
+      <w:r>
+        <w:rPr>
+          <w:rFonts w:hint="default"/>
+          <w:highlight w:val="yellow"/>
+          <w:lang w:val="en-US" w:eastAsia="zh-CN"/>
+        </w:rPr>
+        <w:t>EXIT信号</w:t>
+      </w:r>
+      <w:r>
+        <w:rPr>
+          <w:rFonts w:hint="default"/>
+          <w:lang w:val="en-US" w:eastAsia="zh-CN"/>
+        </w:rPr>
+        <w:t>就行。</w:t>
+      </w:r>
+    </w:p>
+    <w:p>
+      <w:pPr>
+        <w:bidi w:val="0"/>
+        <w:rPr>
+          <w:color w:val="FF0000"/>
+        </w:rPr>
+      </w:pPr>
+      <w:r>
+        <w:rPr>
+          <w:color w:val="FF0000"/>
+          <w:lang w:val="en-US" w:eastAsia="zh-CN"/>
+        </w:rPr>
+        <w:t xml:space="preserve">trap commands EXIT </w:t>
+      </w:r>
+    </w:p>
+    <w:p>
+      <w:pPr>
+        <w:bidi w:val="0"/>
+      </w:pPr>
+      <w:r>
+        <w:rPr>
+          <w:rFonts w:hint="eastAsia"/>
+          <w:lang w:val="en-US" w:eastAsia="zh-CN"/>
+        </w:rPr>
+        <w:t>（2）</w:t>
+      </w:r>
+      <w:r>
+        <w:rPr>
+          <w:lang w:val="en-US" w:eastAsia="zh-CN"/>
+        </w:rPr>
+        <w:t>要想在脚本中的不同位置进行不同的捕获处理，只需</w:t>
+      </w:r>
+      <w:r>
+        <w:rPr>
+          <w:highlight w:val="yellow"/>
+          <w:lang w:val="en-US" w:eastAsia="zh-CN"/>
+        </w:rPr>
+        <w:t>重新使用</w:t>
+      </w:r>
+      <w:r>
+        <w:rPr>
+          <w:lang w:val="en-US" w:eastAsia="zh-CN"/>
+        </w:rPr>
+        <w:t>带有新选项的trap</w:t>
+      </w:r>
+      <w:r>
+        <w:rPr>
+          <w:rFonts w:hint="default"/>
+          <w:lang w:val="en-US" w:eastAsia="zh-CN"/>
+        </w:rPr>
+        <w:t>命令。</w:t>
+      </w:r>
+    </w:p>
+    <w:p>
+      <w:pPr>
+        <w:bidi w:val="0"/>
+      </w:pPr>
+      <w:r>
+        <w:rPr>
+          <w:rFonts w:hint="eastAsia"/>
+          <w:lang w:val="en-US" w:eastAsia="zh-CN"/>
+        </w:rPr>
+        <w:t>（3）</w:t>
+      </w:r>
+      <w:r>
+        <w:rPr>
+          <w:lang w:val="en-US" w:eastAsia="zh-CN"/>
+        </w:rPr>
+        <w:t>删除捕获在trap</w:t>
+      </w:r>
+      <w:r>
+        <w:rPr>
+          <w:rFonts w:hint="default"/>
+          <w:lang w:val="en-US" w:eastAsia="zh-CN"/>
+        </w:rPr>
+        <w:t>命令与希望恢复默认行为的信号列表之间加上两个破折号。</w:t>
+      </w:r>
+    </w:p>
+    <w:p>
+      <w:pPr>
+        <w:bidi w:val="0"/>
+        <w:rPr>
+          <w:color w:val="FF0000"/>
+        </w:rPr>
+      </w:pPr>
+      <w:r>
+        <w:rPr>
+          <w:color w:val="FF0000"/>
+          <w:lang w:val="en-US" w:eastAsia="zh-CN"/>
+        </w:rPr>
+        <w:t xml:space="preserve">trap -- signals </w:t>
+      </w:r>
+    </w:p>
+    <w:p>
+      <w:pPr>
+        <w:bidi w:val="0"/>
+      </w:pPr>
+      <w:r>
+        <w:rPr>
+          <w:lang w:val="en-US" w:eastAsia="zh-CN"/>
+        </w:rPr>
+        <w:t>移除信号捕获后，脚本按照默认行为来处理SIGINT</w:t>
+      </w:r>
+      <w:r>
+        <w:rPr>
+          <w:rFonts w:hint="default"/>
+          <w:lang w:val="en-US" w:eastAsia="zh-CN"/>
+        </w:rPr>
+        <w:t>信号</w:t>
+      </w:r>
+    </w:p>
+    <w:p>
+      <w:pPr>
+        <w:bidi w:val="0"/>
+      </w:pPr>
+      <w:r>
+        <w:rPr>
+          <w:lang w:val="en-US" w:eastAsia="zh-CN"/>
+        </w:rPr>
+        <w:t>也可以在trap</w:t>
+      </w:r>
+      <w:r>
+        <w:rPr>
+          <w:rFonts w:hint="default"/>
+          <w:lang w:val="en-US" w:eastAsia="zh-CN"/>
+        </w:rPr>
+        <w:t>命令后</w:t>
+      </w:r>
+      <w:r>
+        <w:rPr>
+          <w:rFonts w:hint="default"/>
+          <w:highlight w:val="yellow"/>
+          <w:lang w:val="en-US" w:eastAsia="zh-CN"/>
+        </w:rPr>
+        <w:t>使用单破折号来恢复信号的默认行为</w:t>
+      </w:r>
+      <w:r>
+        <w:rPr>
+          <w:rFonts w:hint="default"/>
+          <w:lang w:val="en-US" w:eastAsia="zh-CN"/>
+        </w:rPr>
+        <w:t xml:space="preserve">。单破折号和双破折号都可以 </w:t>
+      </w:r>
+    </w:p>
+    <w:p>
+      <w:pPr>
+        <w:bidi w:val="0"/>
+      </w:pPr>
+      <w:r>
+        <w:rPr>
+          <w:rFonts w:hint="default"/>
+          <w:lang w:val="en-US" w:eastAsia="zh-CN"/>
+        </w:rPr>
+        <w:t>正常发挥作用。</w:t>
+      </w:r>
+    </w:p>
+    <w:p>
+      <w:pPr>
+        <w:bidi w:val="0"/>
+        <w:rPr>
+          <w:highlight w:val="yellow"/>
+        </w:rPr>
+      </w:pPr>
+      <w:r>
+        <w:rPr>
+          <w:rFonts w:hint="eastAsia"/>
+          <w:lang w:val="en-US" w:eastAsia="zh-CN"/>
+        </w:rPr>
+        <w:t>3、</w:t>
+      </w:r>
+      <w:r>
+        <w:rPr>
+          <w:color w:val="FF0000"/>
+          <w:lang w:val="en-US" w:eastAsia="zh-CN"/>
+        </w:rPr>
+        <w:t>nohup命令</w:t>
+      </w:r>
+      <w:r>
+        <w:rPr>
+          <w:lang w:val="en-US" w:eastAsia="zh-CN"/>
+        </w:rPr>
+        <w:t>运行了另外一个命令来阻断所有发送给该进程的</w:t>
+      </w:r>
+      <w:r>
+        <w:rPr>
+          <w:rFonts w:hint="default"/>
+          <w:lang w:val="en-US" w:eastAsia="zh-CN"/>
+        </w:rPr>
+        <w:t>SIGHUP信号。</w:t>
+      </w:r>
+      <w:r>
+        <w:rPr>
+          <w:rFonts w:hint="default"/>
+          <w:highlight w:val="yellow"/>
+          <w:lang w:val="en-US" w:eastAsia="zh-CN"/>
+        </w:rPr>
+        <w:t>这会在退出终端会话时阻止进程退出。</w:t>
+      </w:r>
+    </w:p>
+    <w:p>
+      <w:pPr>
+        <w:bidi w:val="0"/>
+        <w:rPr>
+          <w:color w:val="FF0000"/>
+        </w:rPr>
+      </w:pPr>
+      <w:r>
+        <w:rPr>
+          <w:color w:val="FF0000"/>
+          <w:lang w:val="en-US" w:eastAsia="zh-CN"/>
+        </w:rPr>
+        <w:t>$ nohup ./test1.sh &amp;</w:t>
+      </w:r>
+    </w:p>
+    <w:p>
+      <w:pPr>
+        <w:bidi w:val="0"/>
+      </w:pPr>
+      <w:r>
+        <w:rPr>
+          <w:lang w:val="en-US" w:eastAsia="zh-CN"/>
+        </w:rPr>
+        <w:t>nohup命令会自动将</w:t>
+      </w:r>
+      <w:r>
+        <w:rPr>
+          <w:rFonts w:hint="default"/>
+          <w:lang w:val="en-US" w:eastAsia="zh-CN"/>
+        </w:rPr>
+        <w:t>STDOUT和STDERR的消息重定向到一个名为nohup.out的文件中。</w:t>
+      </w:r>
+    </w:p>
+    <w:p>
+      <w:pPr>
+        <w:bidi w:val="0"/>
+      </w:pPr>
+      <w:r>
+        <w:rPr>
+          <w:rFonts w:hint="eastAsia"/>
+          <w:lang w:val="en-US" w:eastAsia="zh-CN"/>
+        </w:rPr>
+        <w:t>4、</w:t>
+      </w:r>
+      <w:r>
+        <w:rPr>
+          <w:color w:val="FF0000"/>
+          <w:lang w:val="en-US" w:eastAsia="zh-CN"/>
+        </w:rPr>
+        <w:t>jobs命令</w:t>
+      </w:r>
+      <w:r>
+        <w:rPr>
+          <w:lang w:val="en-US" w:eastAsia="zh-CN"/>
+        </w:rPr>
+        <w:t>允许查看</w:t>
+      </w:r>
+      <w:r>
+        <w:rPr>
+          <w:rFonts w:hint="default"/>
+          <w:lang w:val="en-US" w:eastAsia="zh-CN"/>
+        </w:rPr>
+        <w:t>shell当前正在处理的作业</w:t>
+      </w:r>
+    </w:p>
+    <w:p>
+      <w:pPr>
+        <w:numPr>
+          <w:ilvl w:val="1"/>
+          <w:numId w:val="16"/>
+        </w:numPr>
+        <w:bidi w:val="0"/>
+        <w:ind w:left="840" w:leftChars="0" w:hanging="420" w:firstLineChars="0"/>
+      </w:pPr>
+      <w:r>
+        <w:rPr>
+          <w:lang w:val="en-US" w:eastAsia="zh-CN"/>
+        </w:rPr>
+        <w:t>-l 列出进程的</w:t>
+      </w:r>
+      <w:r>
+        <w:rPr>
+          <w:rFonts w:hint="default"/>
+          <w:lang w:val="en-US" w:eastAsia="zh-CN"/>
+        </w:rPr>
+        <w:t xml:space="preserve">PID以及作业号 </w:t>
+      </w:r>
+    </w:p>
+    <w:p>
+      <w:pPr>
+        <w:numPr>
+          <w:ilvl w:val="1"/>
+          <w:numId w:val="16"/>
+        </w:numPr>
+        <w:bidi w:val="0"/>
+        <w:ind w:left="840" w:leftChars="0" w:hanging="420" w:firstLineChars="0"/>
+      </w:pPr>
+      <w:r>
+        <w:rPr>
+          <w:rFonts w:hint="default"/>
+          <w:lang w:val="en-US" w:eastAsia="zh-CN"/>
+        </w:rPr>
+        <w:t xml:space="preserve">-n 只列出上次shell发出的通知后改变了状态的作业 </w:t>
+      </w:r>
+    </w:p>
+    <w:p>
+      <w:pPr>
+        <w:numPr>
+          <w:ilvl w:val="1"/>
+          <w:numId w:val="16"/>
+        </w:numPr>
+        <w:bidi w:val="0"/>
+        <w:ind w:left="840" w:leftChars="0" w:hanging="420" w:firstLineChars="0"/>
+      </w:pPr>
+      <w:r>
+        <w:rPr>
+          <w:rFonts w:hint="default"/>
+          <w:lang w:val="en-US" w:eastAsia="zh-CN"/>
+        </w:rPr>
+        <w:t xml:space="preserve">-p 只列出作业的PID </w:t>
+      </w:r>
+    </w:p>
+    <w:p>
+      <w:pPr>
+        <w:numPr>
+          <w:ilvl w:val="1"/>
+          <w:numId w:val="16"/>
+        </w:numPr>
+        <w:bidi w:val="0"/>
+        <w:ind w:left="840" w:leftChars="0" w:hanging="420" w:firstLineChars="0"/>
+      </w:pPr>
+      <w:r>
+        <w:rPr>
+          <w:rFonts w:hint="default"/>
+          <w:lang w:val="en-US" w:eastAsia="zh-CN"/>
+        </w:rPr>
+        <w:t xml:space="preserve">-r 只列出运行中的作业 </w:t>
+      </w:r>
+    </w:p>
+    <w:p>
+      <w:pPr>
+        <w:numPr>
+          <w:ilvl w:val="1"/>
+          <w:numId w:val="16"/>
+        </w:numPr>
+        <w:bidi w:val="0"/>
+        <w:ind w:left="840" w:leftChars="0" w:hanging="420" w:firstLineChars="0"/>
+      </w:pPr>
+      <w:r>
+        <w:rPr>
+          <w:rFonts w:hint="default"/>
+          <w:lang w:val="en-US" w:eastAsia="zh-CN"/>
+        </w:rPr>
+        <w:t>-s 只列出已停止的作业</w:t>
+      </w:r>
+    </w:p>
+    <w:p>
+      <w:pPr>
+        <w:bidi w:val="0"/>
+        <w:ind w:firstLine="420" w:firstLineChars="0"/>
+      </w:pPr>
+      <w:r>
+        <w:rPr>
+          <w:lang w:val="en-US" w:eastAsia="zh-CN"/>
+        </w:rPr>
+        <w:t>带加号的作业会被当做默认作业。在使用</w:t>
+      </w:r>
+      <w:r>
+        <w:rPr>
+          <w:rFonts w:hint="default"/>
+          <w:lang w:val="en-US" w:eastAsia="zh-CN"/>
+        </w:rPr>
+        <w:t xml:space="preserve">作业控制命令时，如果未在命令行指定任何作业号，该作业会被当成作业控制命令的操作对象。 </w:t>
+      </w:r>
+    </w:p>
+    <w:p>
+      <w:pPr>
+        <w:bidi w:val="0"/>
+        <w:ind w:firstLine="420" w:firstLineChars="0"/>
+      </w:pPr>
+      <w:r>
+        <w:rPr>
+          <w:rFonts w:hint="default"/>
+          <w:lang w:val="en-US" w:eastAsia="zh-CN"/>
+        </w:rPr>
+        <w:t>当前的默认作业完成处理后，带减号的作业成为下一个默认作业。任何时候都只有一个带加号的作业和一个带减号的作业，不管shell中有多少个正在运行的作业。</w:t>
+      </w:r>
+    </w:p>
+    <w:p>
+      <w:pPr>
+        <w:bidi w:val="0"/>
+      </w:pPr>
+      <w:r>
+        <w:rPr>
+          <w:rFonts w:hint="eastAsia"/>
+          <w:lang w:val="en-US" w:eastAsia="zh-CN"/>
+        </w:rPr>
+        <w:t>5、</w:t>
+      </w:r>
+      <w:r>
+        <w:rPr>
+          <w:lang w:val="en-US" w:eastAsia="zh-CN"/>
+        </w:rPr>
+        <w:t>要</w:t>
+      </w:r>
+      <w:r>
+        <w:rPr>
+          <w:highlight w:val="yellow"/>
+          <w:lang w:val="en-US" w:eastAsia="zh-CN"/>
+        </w:rPr>
+        <w:t>以后台模式重启一个作业</w:t>
+      </w:r>
+      <w:r>
+        <w:rPr>
+          <w:lang w:val="en-US" w:eastAsia="zh-CN"/>
+        </w:rPr>
+        <w:t>，可用</w:t>
+      </w:r>
+      <w:r>
+        <w:rPr>
+          <w:color w:val="FF0000"/>
+          <w:lang w:val="en-US" w:eastAsia="zh-CN"/>
+        </w:rPr>
+        <w:t>bg</w:t>
+      </w:r>
+      <w:r>
+        <w:rPr>
+          <w:rFonts w:hint="default"/>
+          <w:color w:val="FF0000"/>
+          <w:lang w:val="en-US" w:eastAsia="zh-CN"/>
+        </w:rPr>
+        <w:t>命令</w:t>
+      </w:r>
+      <w:r>
+        <w:rPr>
+          <w:rFonts w:hint="default"/>
+          <w:lang w:val="en-US" w:eastAsia="zh-CN"/>
+        </w:rPr>
+        <w:t>加上作业号。</w:t>
+      </w:r>
+    </w:p>
+    <w:p>
+      <w:pPr>
+        <w:bidi w:val="0"/>
+      </w:pPr>
+      <w:r>
+        <w:rPr>
+          <w:lang w:val="en-US" w:eastAsia="zh-CN"/>
+        </w:rPr>
+        <w:t>要</w:t>
+      </w:r>
+      <w:r>
+        <w:rPr>
+          <w:highlight w:val="yellow"/>
+          <w:lang w:val="en-US" w:eastAsia="zh-CN"/>
+        </w:rPr>
+        <w:t>以前台模式重启作业</w:t>
+      </w:r>
+      <w:r>
+        <w:rPr>
+          <w:lang w:val="en-US" w:eastAsia="zh-CN"/>
+        </w:rPr>
+        <w:t>，可用带有作业号的</w:t>
+      </w:r>
+      <w:r>
+        <w:rPr>
+          <w:color w:val="FF0000"/>
+          <w:lang w:val="en-US" w:eastAsia="zh-CN"/>
+        </w:rPr>
+        <w:t>fg</w:t>
+      </w:r>
+      <w:r>
+        <w:rPr>
+          <w:rFonts w:hint="default"/>
+          <w:color w:val="FF0000"/>
+          <w:lang w:val="en-US" w:eastAsia="zh-CN"/>
+        </w:rPr>
+        <w:t>命令</w:t>
+      </w:r>
+      <w:r>
+        <w:rPr>
+          <w:rFonts w:hint="default"/>
+          <w:lang w:val="en-US" w:eastAsia="zh-CN"/>
+        </w:rPr>
+        <w:t>。</w:t>
+      </w:r>
+    </w:p>
+    <w:p>
+      <w:pPr>
+        <w:bidi w:val="0"/>
+      </w:pPr>
+      <w:r>
+        <w:rPr>
+          <w:rFonts w:hint="eastAsia"/>
+          <w:lang w:val="en-US" w:eastAsia="zh-CN"/>
+        </w:rPr>
+        <w:t>6、</w:t>
+      </w:r>
+      <w:r>
+        <w:rPr>
+          <w:highlight w:val="yellow"/>
+          <w:lang w:val="en-US" w:eastAsia="zh-CN"/>
+        </w:rPr>
+        <w:t>调度优先级</w:t>
+      </w:r>
+      <w:r>
+        <w:rPr>
+          <w:lang w:val="en-US" w:eastAsia="zh-CN"/>
+        </w:rPr>
+        <w:t>是个整数值，从</w:t>
+      </w:r>
+      <w:r>
+        <w:rPr>
+          <w:rFonts w:hint="eastAsia"/>
+          <w:lang w:val="en-US" w:eastAsia="zh-CN"/>
+        </w:rPr>
+        <w:t>-</w:t>
+      </w:r>
+      <w:r>
+        <w:rPr>
+          <w:rFonts w:hint="default"/>
+          <w:lang w:val="en-US" w:eastAsia="zh-CN"/>
+        </w:rPr>
+        <w:t>20（最高优先级）到+19（最低优先级）。默认情况下，bash shell以优先级0来启动所有进程。</w:t>
+      </w:r>
+    </w:p>
+    <w:p>
+      <w:pPr>
+        <w:bidi w:val="0"/>
+      </w:pPr>
+      <w:r>
+        <w:rPr>
+          <w:rFonts w:hint="eastAsia"/>
+          <w:lang w:val="en-US" w:eastAsia="zh-CN"/>
+        </w:rPr>
+        <w:t>7、</w:t>
+      </w:r>
+      <w:r>
+        <w:rPr>
+          <w:color w:val="FF0000"/>
+          <w:lang w:val="en-US" w:eastAsia="zh-CN"/>
+        </w:rPr>
+        <w:t>nice命令</w:t>
+      </w:r>
+      <w:r>
+        <w:rPr>
+          <w:lang w:val="en-US" w:eastAsia="zh-CN"/>
+        </w:rPr>
+        <w:t>允许你设置命令</w:t>
+      </w:r>
+      <w:r>
+        <w:rPr>
+          <w:highlight w:val="yellow"/>
+          <w:lang w:val="en-US" w:eastAsia="zh-CN"/>
+        </w:rPr>
+        <w:t>启动时</w:t>
+      </w:r>
+      <w:r>
+        <w:rPr>
+          <w:lang w:val="en-US" w:eastAsia="zh-CN"/>
+        </w:rPr>
+        <w:t>的调度优先级。要让命令以更低的优先级运行，只要用</w:t>
+      </w:r>
+      <w:r>
+        <w:rPr>
+          <w:rFonts w:hint="default"/>
+          <w:lang w:val="en-US" w:eastAsia="zh-CN"/>
+        </w:rPr>
+        <w:t>nice的-n命令行来指定新的优先级级别。</w:t>
+      </w:r>
+      <w:r>
+        <w:rPr>
+          <w:highlight w:val="yellow"/>
+          <w:lang w:val="en-US" w:eastAsia="zh-CN"/>
+        </w:rPr>
+        <w:t>nice命令阻止普通系统用户来提高命令的优先级。</w:t>
+      </w:r>
+    </w:p>
+    <w:p>
+      <w:pPr>
+        <w:bidi w:val="0"/>
+      </w:pPr>
+      <w:r>
+        <w:rPr>
+          <w:lang w:val="en-US" w:eastAsia="zh-CN"/>
+        </w:rPr>
+        <w:t>nice命令的</w:t>
+      </w:r>
+      <w:r>
+        <w:rPr>
+          <w:rFonts w:hint="default"/>
+          <w:lang w:val="en-US" w:eastAsia="zh-CN"/>
+        </w:rPr>
+        <w:t>-n选项并不是必须的，只需要在破折号后面跟上优先级就行了。</w:t>
+      </w:r>
+    </w:p>
+    <w:p>
+      <w:pPr>
+        <w:bidi w:val="0"/>
+        <w:rPr>
+          <w:color w:val="FF0000"/>
+        </w:rPr>
+      </w:pPr>
+      <w:r>
+        <w:rPr>
+          <w:color w:val="FF0000"/>
+          <w:lang w:val="en-US" w:eastAsia="zh-CN"/>
+        </w:rPr>
+        <w:t>nice -10 ./test4.sh &gt; test4.out &amp;</w:t>
+      </w:r>
+    </w:p>
+    <w:p>
+      <w:pPr>
+        <w:bidi w:val="0"/>
+      </w:pPr>
+      <w:r>
+        <w:rPr>
+          <w:rFonts w:hint="eastAsia"/>
+          <w:lang w:val="en-US" w:eastAsia="zh-CN"/>
+        </w:rPr>
+        <w:t>8、</w:t>
+      </w:r>
+      <w:r>
+        <w:rPr>
+          <w:color w:val="FF0000"/>
+          <w:lang w:val="en-US" w:eastAsia="zh-CN"/>
+        </w:rPr>
+        <w:t>renice</w:t>
+      </w:r>
+      <w:r>
+        <w:rPr>
+          <w:rFonts w:hint="default"/>
+          <w:color w:val="FF0000"/>
+          <w:lang w:val="en-US" w:eastAsia="zh-CN"/>
+        </w:rPr>
+        <w:t>命令</w:t>
+      </w:r>
+      <w:r>
+        <w:rPr>
+          <w:rFonts w:hint="default"/>
+          <w:lang w:val="en-US" w:eastAsia="zh-CN"/>
+        </w:rPr>
+        <w:t>允许你指定</w:t>
+      </w:r>
+      <w:r>
+        <w:rPr>
+          <w:rFonts w:hint="default"/>
+          <w:highlight w:val="yellow"/>
+          <w:lang w:val="en-US" w:eastAsia="zh-CN"/>
+        </w:rPr>
+        <w:t>运行</w:t>
+      </w:r>
+      <w:r>
+        <w:rPr>
+          <w:rFonts w:hint="eastAsia"/>
+          <w:highlight w:val="yellow"/>
+          <w:lang w:val="en-US" w:eastAsia="zh-CN"/>
+        </w:rPr>
+        <w:t>中的</w:t>
+      </w:r>
+      <w:r>
+        <w:rPr>
+          <w:rFonts w:hint="default"/>
+          <w:highlight w:val="yellow"/>
+          <w:lang w:val="en-US" w:eastAsia="zh-CN"/>
+        </w:rPr>
+        <w:t>进程</w:t>
+      </w:r>
+      <w:r>
+        <w:rPr>
+          <w:rFonts w:hint="default"/>
+          <w:lang w:val="en-US" w:eastAsia="zh-CN"/>
+        </w:rPr>
+        <w:t>的PID来改变它的优先级。</w:t>
+      </w:r>
+    </w:p>
+    <w:p>
+      <w:pPr>
+        <w:numPr>
+          <w:ilvl w:val="0"/>
+          <w:numId w:val="17"/>
+        </w:numPr>
+        <w:bidi w:val="0"/>
+        <w:ind w:left="840" w:leftChars="0" w:hanging="420" w:firstLineChars="0"/>
+      </w:pPr>
+      <w:r>
+        <w:rPr>
+          <w:lang w:val="en-US" w:eastAsia="zh-CN"/>
+        </w:rPr>
+        <w:t>只能对属于你的进程执行renice</w:t>
+      </w:r>
+      <w:r>
+        <w:rPr>
+          <w:rFonts w:hint="default"/>
+          <w:lang w:val="en-US" w:eastAsia="zh-CN"/>
+        </w:rPr>
+        <w:t xml:space="preserve">； </w:t>
+      </w:r>
+    </w:p>
+    <w:p>
+      <w:pPr>
+        <w:numPr>
+          <w:ilvl w:val="0"/>
+          <w:numId w:val="17"/>
+        </w:numPr>
+        <w:bidi w:val="0"/>
+        <w:ind w:left="840" w:leftChars="0" w:hanging="420" w:firstLineChars="0"/>
+      </w:pPr>
+      <w:r>
+        <w:rPr>
+          <w:rFonts w:hint="default"/>
+          <w:lang w:val="en-US" w:eastAsia="zh-CN"/>
+        </w:rPr>
+        <w:t xml:space="preserve">只能通过renice降低进程的优先级； </w:t>
+      </w:r>
+    </w:p>
+    <w:p>
+      <w:pPr>
+        <w:numPr>
+          <w:ilvl w:val="0"/>
+          <w:numId w:val="17"/>
+        </w:numPr>
+        <w:bidi w:val="0"/>
+        <w:ind w:left="840" w:leftChars="0" w:hanging="420" w:firstLineChars="0"/>
+      </w:pPr>
+      <w:r>
+        <w:rPr>
+          <w:rFonts w:hint="default"/>
+          <w:lang w:val="en-US" w:eastAsia="zh-CN"/>
+        </w:rPr>
+        <w:t xml:space="preserve">root用户可以通过renice来任意调整进程的优先级。 </w:t>
+      </w:r>
+    </w:p>
+    <w:p>
+      <w:pPr>
+        <w:bidi w:val="0"/>
+      </w:pPr>
+      <w:r>
+        <w:rPr>
+          <w:rFonts w:hint="default"/>
+          <w:lang w:val="en-US" w:eastAsia="zh-CN"/>
+        </w:rPr>
+        <w:t>如果想完全控制运行进程，必须以root账户身份登录或使用sudo命令。</w:t>
+      </w:r>
+    </w:p>
+    <w:p>
+      <w:pPr>
+        <w:bidi w:val="0"/>
+      </w:pPr>
+      <w:r>
+        <w:rPr>
+          <w:rFonts w:hint="eastAsia"/>
+          <w:lang w:val="en-US" w:eastAsia="zh-CN"/>
+        </w:rPr>
+        <w:t>9、</w:t>
+      </w:r>
+      <w:r>
+        <w:rPr>
+          <w:color w:val="FF0000"/>
+          <w:lang w:val="en-US" w:eastAsia="zh-CN"/>
+        </w:rPr>
+        <w:t>at命令</w:t>
+      </w:r>
+      <w:r>
+        <w:rPr>
+          <w:lang w:val="en-US" w:eastAsia="zh-CN"/>
+        </w:rPr>
+        <w:t>允许指定</w:t>
+      </w:r>
+      <w:r>
+        <w:rPr>
+          <w:rFonts w:hint="default"/>
+          <w:lang w:val="en-US" w:eastAsia="zh-CN"/>
+        </w:rPr>
+        <w:t>Linux系统何时运行脚本。at命令会将作业提交到队列中，指定shell何时运行该作业。</w:t>
+      </w:r>
+      <w:r>
+        <w:rPr>
+          <w:rFonts w:hint="default"/>
+          <w:highlight w:val="yellow"/>
+          <w:lang w:val="en-US" w:eastAsia="zh-CN"/>
+        </w:rPr>
+        <w:t>at的守护进程atd</w:t>
+      </w:r>
+      <w:r>
+        <w:rPr>
+          <w:rFonts w:hint="default"/>
+          <w:lang w:val="en-US" w:eastAsia="zh-CN"/>
+        </w:rPr>
+        <w:t>会以后台模式运行，检查作业队列来运行作业。大多数Linux发行版会在启动时运行此守护进程。</w:t>
+      </w:r>
+    </w:p>
+    <w:p>
+      <w:pPr>
+        <w:bidi w:val="0"/>
+      </w:pPr>
+      <w:r>
+        <w:rPr>
+          <w:rFonts w:hint="eastAsia"/>
+          <w:highlight w:val="yellow"/>
+          <w:lang w:val="en-US" w:eastAsia="zh-CN"/>
+        </w:rPr>
+        <w:t>（1）</w:t>
+      </w:r>
+      <w:r>
+        <w:rPr>
+          <w:highlight w:val="yellow"/>
+          <w:lang w:val="en-US" w:eastAsia="zh-CN"/>
+        </w:rPr>
+        <w:t>atd守护进程</w:t>
+      </w:r>
+      <w:r>
+        <w:rPr>
+          <w:lang w:val="en-US" w:eastAsia="zh-CN"/>
+        </w:rPr>
+        <w:t>会检查系统上的一个特殊目录（通常</w:t>
+      </w:r>
+      <w:r>
+        <w:rPr>
+          <w:rFonts w:hint="default"/>
+          <w:lang w:val="en-US" w:eastAsia="zh-CN"/>
+        </w:rPr>
+        <w:t>/var/spool/at）来获取用at命令提交的作业。默认情况下，atd守护进程会每60秒检查一下这个目录。有作业时，atd守护进程会检查作业设置运行的时间。如果时间跟当前时间匹配，atd守护进程就会运行此作业。</w:t>
+      </w:r>
+    </w:p>
+    <w:p>
+      <w:pPr>
+        <w:bidi w:val="0"/>
+        <w:rPr>
+          <w:color w:val="FF0000"/>
+        </w:rPr>
+      </w:pPr>
+      <w:r>
+        <w:rPr>
+          <w:color w:val="FF0000"/>
+          <w:lang w:val="en-US" w:eastAsia="zh-CN"/>
+        </w:rPr>
+        <w:t>at [-f filename</w:t>
+      </w:r>
+      <w:r>
+        <w:rPr>
+          <w:rFonts w:hint="default"/>
+          <w:color w:val="FF0000"/>
+          <w:lang w:val="en-US" w:eastAsia="zh-CN"/>
+        </w:rPr>
+        <w:t>] time</w:t>
+      </w:r>
+    </w:p>
+    <w:p>
+      <w:pPr>
+        <w:bidi w:val="0"/>
+      </w:pPr>
+      <w:r>
+        <w:rPr>
+          <w:rFonts w:hint="eastAsia"/>
+          <w:lang w:val="en-US" w:eastAsia="zh-CN"/>
+        </w:rPr>
+        <w:t>（2）</w:t>
+      </w:r>
+      <w:r>
+        <w:rPr>
+          <w:lang w:val="en-US" w:eastAsia="zh-CN"/>
+        </w:rPr>
+        <w:t>在你使用at</w:t>
+      </w:r>
+      <w:r>
+        <w:rPr>
+          <w:rFonts w:hint="default"/>
+          <w:lang w:val="en-US" w:eastAsia="zh-CN"/>
+        </w:rPr>
+        <w:t>命令时，该作业会被提交到</w:t>
+      </w:r>
+      <w:r>
+        <w:rPr>
+          <w:highlight w:val="yellow"/>
+          <w:lang w:val="en-US" w:eastAsia="zh-CN"/>
+        </w:rPr>
+        <w:t>作业队列</w:t>
+      </w:r>
+      <w:r>
+        <w:rPr>
+          <w:rFonts w:hint="default"/>
+          <w:lang w:val="en-US" w:eastAsia="zh-CN"/>
+        </w:rPr>
+        <w:t>（job queue）。作业队列会保存通过at命令提交的待处理的作业。针对不同优先级，存在26种不同的作业队列。作业队列通常用小写字母a~z和大写字母A~Z来指代。</w:t>
+      </w:r>
+      <w:r>
+        <w:rPr>
+          <w:highlight w:val="yellow"/>
+          <w:lang w:val="en-US" w:eastAsia="zh-CN"/>
+        </w:rPr>
+        <w:t>作业队列的字母排序越高，作业运行的优先级就越低（更高的nice</w:t>
+      </w:r>
+      <w:r>
+        <w:rPr>
+          <w:rFonts w:hint="default"/>
+          <w:highlight w:val="yellow"/>
+          <w:lang w:val="en-US" w:eastAsia="zh-CN"/>
+        </w:rPr>
+        <w:t>值）</w:t>
+      </w:r>
+      <w:r>
+        <w:rPr>
+          <w:rFonts w:hint="default"/>
+          <w:lang w:val="en-US" w:eastAsia="zh-CN"/>
+        </w:rPr>
+        <w:t>。</w:t>
+      </w:r>
+      <w:r>
+        <w:rPr>
+          <w:lang w:val="en-US" w:eastAsia="zh-CN"/>
+        </w:rPr>
+        <w:t>默认情况下，at</w:t>
+      </w:r>
+      <w:r>
+        <w:rPr>
+          <w:rFonts w:hint="default"/>
+          <w:lang w:val="en-US" w:eastAsia="zh-CN"/>
+        </w:rPr>
+        <w:t>的</w:t>
+      </w:r>
+      <w:r>
+        <w:rPr>
+          <w:lang w:val="en-US" w:eastAsia="zh-CN"/>
+        </w:rPr>
+        <w:t>作业会被提交到a</w:t>
+      </w:r>
+      <w:r>
+        <w:rPr>
+          <w:rFonts w:hint="default"/>
+          <w:lang w:val="en-US" w:eastAsia="zh-CN"/>
+        </w:rPr>
+        <w:t>作业队列。如果想以更高优先级运行作业，可以用</w:t>
+      </w:r>
+      <w:r>
+        <w:rPr>
+          <w:rFonts w:hint="default"/>
+          <w:highlight w:val="yellow"/>
+          <w:lang w:val="en-US" w:eastAsia="zh-CN"/>
+        </w:rPr>
+        <w:t>-q参数</w:t>
+      </w:r>
+      <w:r>
+        <w:rPr>
+          <w:rFonts w:hint="default"/>
+          <w:lang w:val="en-US" w:eastAsia="zh-CN"/>
+        </w:rPr>
+        <w:t>指定不同的队列字母。</w:t>
+      </w:r>
+    </w:p>
+    <w:p>
+      <w:pPr>
+        <w:bidi w:val="0"/>
+      </w:pPr>
+      <w:r>
+        <w:rPr>
+          <w:rFonts w:hint="eastAsia"/>
+          <w:lang w:val="en-US" w:eastAsia="zh-CN"/>
+        </w:rPr>
+        <w:t>（3）</w:t>
+      </w:r>
+      <w:r>
+        <w:rPr>
+          <w:lang w:val="en-US" w:eastAsia="zh-CN"/>
+        </w:rPr>
+        <w:t>当作业在</w:t>
+      </w:r>
+      <w:r>
+        <w:rPr>
+          <w:rFonts w:hint="default"/>
+          <w:lang w:val="en-US" w:eastAsia="zh-CN"/>
+        </w:rPr>
+        <w:t>Linux系统上运行时，显示器并不会关联到该作业。取而代之的是，Linux系统会将提交该作业的用户的</w:t>
+      </w:r>
+      <w:r>
+        <w:rPr>
+          <w:rFonts w:hint="default"/>
+          <w:highlight w:val="yellow"/>
+          <w:lang w:val="en-US" w:eastAsia="zh-CN"/>
+        </w:rPr>
+        <w:t>电子邮件地址</w:t>
+      </w:r>
+      <w:r>
+        <w:rPr>
+          <w:rFonts w:hint="default"/>
+          <w:lang w:val="en-US" w:eastAsia="zh-CN"/>
+        </w:rPr>
+        <w:t>作为</w:t>
+      </w:r>
+      <w:r>
+        <w:rPr>
+          <w:lang w:val="en-US" w:eastAsia="zh-CN"/>
+        </w:rPr>
+        <w:t>STDOUT</w:t>
+      </w:r>
+      <w:r>
+        <w:rPr>
+          <w:rFonts w:hint="default"/>
+          <w:lang w:val="en-US" w:eastAsia="zh-CN"/>
+        </w:rPr>
+        <w:t>和STDERR。</w:t>
+      </w:r>
+      <w:r>
+        <w:rPr>
+          <w:lang w:val="en-US" w:eastAsia="zh-CN"/>
+        </w:rPr>
+        <w:t>果你的系统中没有安装sendmail</w:t>
+      </w:r>
+      <w:r>
+        <w:rPr>
+          <w:rFonts w:hint="default"/>
+          <w:lang w:val="en-US" w:eastAsia="zh-CN"/>
+        </w:rPr>
+        <w:t>，那就无法获得任何输出！因此在使用at命令时，最好在脚本中对STDOUT和STDERR进行重定向</w:t>
+      </w:r>
+      <w:r>
+        <w:rPr>
+          <w:rFonts w:hint="eastAsia"/>
+          <w:lang w:val="en-US" w:eastAsia="zh-CN"/>
+        </w:rPr>
+        <w:t>。</w:t>
+      </w:r>
+      <w:r>
+        <w:rPr>
+          <w:lang w:val="en-US" w:eastAsia="zh-CN"/>
+        </w:rPr>
+        <w:t>如果不想在at</w:t>
+      </w:r>
+      <w:r>
+        <w:rPr>
+          <w:rFonts w:hint="default"/>
+          <w:lang w:val="en-US" w:eastAsia="zh-CN"/>
+        </w:rPr>
+        <w:t>命令中使用邮件或重定向，最好加上</w:t>
+      </w:r>
+      <w:r>
+        <w:rPr>
+          <w:rFonts w:hint="default"/>
+          <w:highlight w:val="yellow"/>
+          <w:lang w:val="en-US" w:eastAsia="zh-CN"/>
+        </w:rPr>
+        <w:t>-M选项</w:t>
+      </w:r>
+      <w:r>
+        <w:rPr>
+          <w:rFonts w:hint="default"/>
+          <w:lang w:val="en-US" w:eastAsia="zh-CN"/>
+        </w:rPr>
+        <w:t>来屏蔽作业产生的输出信息。</w:t>
+      </w:r>
+    </w:p>
+    <w:p>
+      <w:pPr>
+        <w:bidi w:val="0"/>
+      </w:pPr>
+      <w:r>
+        <w:rPr>
+          <w:rFonts w:hint="eastAsia"/>
+          <w:lang w:val="en-US" w:eastAsia="zh-CN"/>
+        </w:rPr>
+        <w:t>（4）</w:t>
+      </w:r>
+      <w:r>
+        <w:rPr>
+          <w:color w:val="FF0000"/>
+          <w:lang w:val="en-US" w:eastAsia="zh-CN"/>
+        </w:rPr>
+        <w:t>atq命令</w:t>
+      </w:r>
+      <w:r>
+        <w:rPr>
+          <w:lang w:val="en-US" w:eastAsia="zh-CN"/>
+        </w:rPr>
+        <w:t>可以查看系统中有哪些作业在等待。</w:t>
+      </w:r>
+    </w:p>
+    <w:p>
+      <w:pPr>
+        <w:bidi w:val="0"/>
+      </w:pPr>
+      <w:r>
+        <w:rPr>
+          <w:rFonts w:hint="eastAsia"/>
+          <w:lang w:val="en-US" w:eastAsia="zh-CN"/>
+        </w:rPr>
+        <w:t>（5）</w:t>
+      </w:r>
+      <w:r>
+        <w:rPr>
+          <w:color w:val="FF0000"/>
+          <w:lang w:val="en-US" w:eastAsia="zh-CN"/>
+        </w:rPr>
+        <w:t>atrm</w:t>
+      </w:r>
+      <w:r>
+        <w:rPr>
+          <w:rFonts w:hint="default"/>
+          <w:color w:val="FF0000"/>
+          <w:lang w:val="en-US" w:eastAsia="zh-CN"/>
+        </w:rPr>
+        <w:t>命令</w:t>
+      </w:r>
+      <w:r>
+        <w:rPr>
+          <w:lang w:val="en-US" w:eastAsia="zh-CN"/>
+        </w:rPr>
+        <w:t>用</w:t>
+      </w:r>
+      <w:r>
+        <w:rPr>
+          <w:rFonts w:hint="default"/>
+          <w:lang w:val="en-US" w:eastAsia="zh-CN"/>
+        </w:rPr>
+        <w:t>来删除等待中的作业</w:t>
+      </w:r>
+      <w:r>
+        <w:rPr>
+          <w:rFonts w:hint="eastAsia"/>
+          <w:lang w:val="en-US" w:eastAsia="zh-CN"/>
+        </w:rPr>
+        <w:t>。</w:t>
+      </w:r>
+    </w:p>
+    <w:p>
+      <w:pPr>
+        <w:bidi w:val="0"/>
+      </w:pPr>
+      <w:r>
+        <w:rPr>
+          <w:rFonts w:hint="eastAsia"/>
+          <w:lang w:val="en-US" w:eastAsia="zh-CN"/>
+        </w:rPr>
+        <w:t>10、</w:t>
+      </w:r>
+      <w:r>
+        <w:rPr>
+          <w:rFonts w:hint="default"/>
+          <w:lang w:val="en-US" w:eastAsia="zh-CN"/>
+        </w:rPr>
+        <w:t>Linux</w:t>
+      </w:r>
+      <w:r>
+        <w:rPr>
+          <w:lang w:val="en-US" w:eastAsia="zh-CN"/>
+        </w:rPr>
+        <w:t>系统使用</w:t>
+      </w:r>
+      <w:r>
+        <w:rPr>
+          <w:rFonts w:hint="default"/>
+          <w:highlight w:val="yellow"/>
+          <w:lang w:val="en-US" w:eastAsia="zh-CN"/>
+        </w:rPr>
+        <w:t>cron程序</w:t>
+      </w:r>
+      <w:r>
+        <w:rPr>
+          <w:rFonts w:hint="default"/>
+          <w:lang w:val="en-US" w:eastAsia="zh-CN"/>
+        </w:rPr>
+        <w:t>来安排要</w:t>
+      </w:r>
+      <w:r>
+        <w:rPr>
+          <w:rFonts w:hint="default"/>
+          <w:highlight w:val="yellow"/>
+          <w:lang w:val="en-US" w:eastAsia="zh-CN"/>
+        </w:rPr>
+        <w:t>定期执行的作业</w:t>
+      </w:r>
+      <w:r>
+        <w:rPr>
+          <w:rFonts w:hint="default"/>
+          <w:lang w:val="en-US" w:eastAsia="zh-CN"/>
+        </w:rPr>
+        <w:t>。cron程序会在后台运行并检查一个特殊的表（被称作cron</w:t>
+      </w:r>
+      <w:r>
+        <w:rPr>
+          <w:lang w:val="en-US" w:eastAsia="zh-CN"/>
+        </w:rPr>
+        <w:t>时间表）</w:t>
+      </w:r>
+      <w:r>
+        <w:rPr>
+          <w:rFonts w:hint="default"/>
+          <w:lang w:val="en-US" w:eastAsia="zh-CN"/>
+        </w:rPr>
+        <w:t>，以获知已安排执行的作业。</w:t>
+      </w:r>
+    </w:p>
+    <w:p>
+      <w:pPr>
+        <w:bidi w:val="0"/>
+      </w:pPr>
+      <w:r>
+        <w:rPr>
+          <w:rFonts w:hint="eastAsia"/>
+          <w:lang w:val="en-US" w:eastAsia="zh-CN"/>
+        </w:rPr>
+        <w:t>时间格式：</w:t>
+      </w:r>
+      <w:r>
+        <w:rPr>
+          <w:lang w:val="en-US" w:eastAsia="zh-CN"/>
+        </w:rPr>
+        <w:t xml:space="preserve">min hour dayofmonth month dayofweek command </w:t>
+      </w:r>
+    </w:p>
+    <w:p>
+      <w:pPr>
+        <w:bidi w:val="0"/>
+      </w:pPr>
+      <w:r>
+        <w:rPr>
+          <w:rFonts w:hint="eastAsia"/>
+          <w:lang w:val="en-US" w:eastAsia="zh-CN"/>
+        </w:rPr>
+        <w:t>11、</w:t>
+      </w:r>
+      <w:r>
+        <w:rPr>
+          <w:color w:val="FF0000"/>
+          <w:lang w:val="en-US" w:eastAsia="zh-CN"/>
+        </w:rPr>
+        <w:t>crontab</w:t>
+      </w:r>
+      <w:r>
+        <w:rPr>
+          <w:rFonts w:hint="default"/>
+          <w:color w:val="FF0000"/>
+          <w:lang w:val="en-US" w:eastAsia="zh-CN"/>
+        </w:rPr>
+        <w:t>命令</w:t>
+      </w:r>
+      <w:r>
+        <w:rPr>
+          <w:rFonts w:hint="default"/>
+          <w:lang w:val="en-US" w:eastAsia="zh-CN"/>
+        </w:rPr>
+        <w:t>可以用</w:t>
+      </w:r>
+      <w:r>
+        <w:rPr>
+          <w:rFonts w:hint="default"/>
+          <w:highlight w:val="yellow"/>
+          <w:lang w:val="en-US" w:eastAsia="zh-CN"/>
+        </w:rPr>
+        <w:t>-l选项</w:t>
+      </w:r>
+      <w:r>
+        <w:rPr>
+          <w:rFonts w:hint="default"/>
+          <w:lang w:val="en-US" w:eastAsia="zh-CN"/>
+        </w:rPr>
+        <w:t>列出已有的cron时间表。</w:t>
+      </w:r>
+    </w:p>
+    <w:p>
+      <w:pPr>
+        <w:bidi w:val="0"/>
+      </w:pPr>
+      <w:r>
+        <w:rPr>
+          <w:rFonts w:hint="default"/>
+          <w:lang w:val="en-US" w:eastAsia="zh-CN"/>
+        </w:rPr>
+        <w:t>要为cron时间表添加条目，可以用</w:t>
+      </w:r>
+      <w:r>
+        <w:rPr>
+          <w:highlight w:val="yellow"/>
+          <w:lang w:val="en-US" w:eastAsia="zh-CN"/>
+        </w:rPr>
+        <w:t>-e</w:t>
+      </w:r>
+      <w:r>
+        <w:rPr>
+          <w:rFonts w:hint="default"/>
+          <w:highlight w:val="yellow"/>
+          <w:lang w:val="en-US" w:eastAsia="zh-CN"/>
+        </w:rPr>
+        <w:t>选项</w:t>
+      </w:r>
+      <w:r>
+        <w:rPr>
+          <w:rFonts w:hint="default"/>
+          <w:lang w:val="en-US" w:eastAsia="zh-CN"/>
+        </w:rPr>
+        <w:t>。</w:t>
+      </w:r>
+    </w:p>
+    <w:p>
+      <w:pPr>
+        <w:bidi w:val="0"/>
+      </w:pPr>
+      <w:r>
+        <w:rPr>
+          <w:rFonts w:hint="eastAsia"/>
+          <w:lang w:val="en-US" w:eastAsia="zh-CN"/>
+        </w:rPr>
+        <w:t>12、</w:t>
+      </w:r>
+      <w:r>
+        <w:rPr>
+          <w:lang w:val="en-US" w:eastAsia="zh-CN"/>
+        </w:rPr>
+        <w:t>如果</w:t>
+      </w:r>
+      <w:r>
+        <w:rPr>
+          <w:rFonts w:hint="default"/>
+          <w:color w:val="FF0000"/>
+          <w:lang w:val="en-US" w:eastAsia="zh-CN"/>
+        </w:rPr>
+        <w:t>anacron</w:t>
+      </w:r>
+      <w:r>
+        <w:rPr>
+          <w:rFonts w:hint="default"/>
+          <w:lang w:val="en-US" w:eastAsia="zh-CN"/>
+        </w:rPr>
+        <w:t>知道某个作业</w:t>
+      </w:r>
+      <w:r>
+        <w:rPr>
+          <w:rFonts w:hint="default"/>
+          <w:highlight w:val="yellow"/>
+          <w:lang w:val="en-US" w:eastAsia="zh-CN"/>
+        </w:rPr>
+        <w:t>错过了执行时间，它会尽快运行该作业</w:t>
+      </w:r>
+      <w:r>
+        <w:rPr>
+          <w:rFonts w:hint="default"/>
+          <w:lang w:val="en-US" w:eastAsia="zh-CN"/>
+        </w:rPr>
+        <w:t>。这意味着如果Linux系统关机了几天，当它再次开机时，原定在关机期间运行的作业会自动运行。</w:t>
+      </w:r>
+    </w:p>
+    <w:p>
+      <w:pPr>
+        <w:bidi w:val="0"/>
+      </w:pPr>
+      <w:r>
+        <w:rPr>
+          <w:rFonts w:hint="default"/>
+          <w:lang w:val="en-US" w:eastAsia="zh-CN"/>
+        </w:rPr>
+        <w:t>anacron</w:t>
+      </w:r>
+      <w:r>
+        <w:rPr>
+          <w:lang w:val="en-US" w:eastAsia="zh-CN"/>
+        </w:rPr>
+        <w:t>时间表</w:t>
+      </w:r>
+      <w:r>
+        <w:rPr>
+          <w:rFonts w:hint="eastAsia"/>
+          <w:lang w:val="en-US" w:eastAsia="zh-CN"/>
+        </w:rPr>
+        <w:t>：</w:t>
+      </w:r>
+      <w:r>
+        <w:rPr>
+          <w:lang w:val="en-US" w:eastAsia="zh-CN"/>
+        </w:rPr>
+        <w:t xml:space="preserve">period delay identifier command </w:t>
+      </w:r>
+    </w:p>
+    <w:p>
+      <w:r>
+        <w:br w:type="page"/>
+      </w:r>
+    </w:p>
+    <w:p>
+      <w:pPr>
+        <w:pStyle w:val="2"/>
+        <w:bidi w:val="0"/>
+        <w:rPr>
+          <w:rFonts w:hint="default"/>
+          <w:lang w:val="en-US" w:eastAsia="zh-CN"/>
+        </w:rPr>
+      </w:pPr>
+      <w:r>
+        <w:rPr>
+          <w:rFonts w:hint="eastAsia"/>
+          <w:lang w:val="en-US" w:eastAsia="zh-CN"/>
+        </w:rPr>
+        <w:t>第17章</w:t>
+      </w:r>
+    </w:p>
+    <w:p>
+      <w:pPr>
+        <w:bidi w:val="0"/>
+        <w:rPr>
+          <w:rFonts w:hint="default"/>
+          <w:lang w:val="en-US" w:eastAsia="zh-CN"/>
+        </w:rPr>
+      </w:pPr>
+    </w:p>
+    <w:p>
+      <w:pPr>
+        <w:bidi w:val="0"/>
+      </w:pPr>
+    </w:p>
+    <w:p>
+      <w:pPr>
+        <w:keepNext w:val="0"/>
+        <w:keepLines w:val="0"/>
+        <w:widowControl/>
+        <w:suppressLineNumbers w:val="0"/>
+        <w:jc w:val="left"/>
+      </w:pPr>
+    </w:p>
+    <w:p>
+      <w:pPr>
+        <w:bidi w:val="0"/>
+        <w:ind w:firstLine="420" w:firstLineChars="0"/>
+        <w:rPr>
+          <w:rFonts w:hint="default"/>
+          <w:lang w:val="en-US" w:eastAsia="zh-CN"/>
+        </w:rPr>
+      </w:pPr>
+    </w:p>
+    <w:p>
+      <w:pPr>
+        <w:bidi w:val="0"/>
+        <w:rPr>
+          <w:rFonts w:hint="default"/>
+          <w:lang w:val="en-US" w:eastAsia="zh-CN"/>
+        </w:rPr>
+      </w:pPr>
+    </w:p>
+    <w:p>
+      <w:pPr>
+        <w:bidi w:val="0"/>
+        <w:rPr>
+          <w:rFonts w:hint="default"/>
+          <w:lang w:val="en-US" w:eastAsia="zh-CN"/>
+        </w:rPr>
+      </w:pPr>
+    </w:p>
+    <w:p>
+      <w:pPr>
+        <w:bidi w:val="0"/>
+        <w:rPr>
+          <w:rFonts w:hint="eastAsia"/>
+          <w:lang w:val="en-US" w:eastAsia="zh-CN"/>
+        </w:rPr>
+      </w:pPr>
+    </w:p>
+    <w:p>
+      <w:pPr>
+        <w:bidi w:val="0"/>
+        <w:rPr>
+          <w:rFonts w:hint="eastAsia"/>
+          <w:lang w:val="en-US" w:eastAsia="zh-CN"/>
+        </w:rPr>
+      </w:pPr>
+    </w:p>
+    <w:p>
+      <w:pPr>
+        <w:bidi w:val="0"/>
+        <w:rPr>
+          <w:rFonts w:hint="eastAsia"/>
+          <w:lang w:val="en-US" w:eastAsia="zh-CN"/>
+        </w:rPr>
+      </w:pPr>
     </w:p>
     <w:p>
       <w:pPr>
@@ -26583,6 +30508,23 @@
     </w:lvl>
   </w:abstractNum>
   <w:abstractNum w:abstractNumId="1">
+    <w:nsid w:val="BE019CCE"/>
+    <w:multiLevelType w:val="singleLevel"/>
+    <w:tmpl w:val="BE019CCE"/>
+    <w:lvl w:ilvl="0" w:tentative="0">
+      <w:start w:val="1"/>
+      <w:numFmt w:val="bullet"/>
+      <w:lvlText w:val=""/>
+      <w:lvlJc w:val="left"/>
+      <w:pPr>
+        <w:ind w:left="420" w:hanging="420"/>
+      </w:pPr>
+      <w:rPr>
+        <w:rFonts w:hint="default" w:ascii="Wingdings" w:hAnsi="Wingdings"/>
+      </w:rPr>
+    </w:lvl>
+  </w:abstractNum>
+  <w:abstractNum w:abstractNumId="2">
     <w:nsid w:val="CDB937EB"/>
     <w:multiLevelType w:val="singleLevel"/>
     <w:tmpl w:val="CDB937EB"/>
@@ -26599,7 +30541,7 @@
       </w:rPr>
     </w:lvl>
   </w:abstractNum>
-  <w:abstractNum w:abstractNumId="2">
+  <w:abstractNum w:abstractNumId="3">
     <w:nsid w:val="DB78FE01"/>
     <w:multiLevelType w:val="singleLevel"/>
     <w:tmpl w:val="DB78FE01"/>
@@ -26611,7 +30553,7 @@
       <w:lvlJc w:val="left"/>
     </w:lvl>
   </w:abstractNum>
-  <w:abstractNum w:abstractNumId="3">
+  <w:abstractNum w:abstractNumId="4">
     <w:nsid w:val="E5A471AC"/>
     <w:multiLevelType w:val="multilevel"/>
     <w:tmpl w:val="E5A471AC"/>
@@ -26748,7 +30690,7 @@
       </w:rPr>
     </w:lvl>
   </w:abstractNum>
-  <w:abstractNum w:abstractNumId="4">
+  <w:abstractNum w:abstractNumId="5">
     <w:nsid w:val="00E4EF42"/>
     <w:multiLevelType w:val="singleLevel"/>
     <w:tmpl w:val="00E4EF42"/>
@@ -26760,7 +30702,7 @@
       <w:lvlJc w:val="left"/>
     </w:lvl>
   </w:abstractNum>
-  <w:abstractNum w:abstractNumId="5">
+  <w:abstractNum w:abstractNumId="6">
     <w:nsid w:val="02CF7464"/>
     <w:multiLevelType w:val="multilevel"/>
     <w:tmpl w:val="02CF7464"/>
@@ -26897,7 +30839,7 @@
       </w:rPr>
     </w:lvl>
   </w:abstractNum>
-  <w:abstractNum w:abstractNumId="6">
+  <w:abstractNum w:abstractNumId="7">
     <w:nsid w:val="096B0053"/>
     <w:multiLevelType w:val="multilevel"/>
     <w:tmpl w:val="096B0053"/>
@@ -27034,7 +30976,7 @@
       </w:rPr>
     </w:lvl>
   </w:abstractNum>
-  <w:abstractNum w:abstractNumId="7">
+  <w:abstractNum w:abstractNumId="8">
     <w:nsid w:val="16A3666E"/>
     <w:multiLevelType w:val="singleLevel"/>
     <w:tmpl w:val="16A3666E"/>
@@ -27052,7 +30994,7 @@
       </w:rPr>
     </w:lvl>
   </w:abstractNum>
-  <w:abstractNum w:abstractNumId="8">
+  <w:abstractNum w:abstractNumId="9">
     <w:nsid w:val="1880DBDA"/>
     <w:multiLevelType w:val="singleLevel"/>
     <w:tmpl w:val="1880DBDA"/>
@@ -27064,7 +31006,7 @@
       <w:lvlJc w:val="left"/>
     </w:lvl>
   </w:abstractNum>
-  <w:abstractNum w:abstractNumId="9">
+  <w:abstractNum w:abstractNumId="10">
     <w:nsid w:val="1CDF4E4F"/>
     <w:multiLevelType w:val="multilevel"/>
     <w:tmpl w:val="1CDF4E4F"/>
@@ -27201,7 +31143,7 @@
       </w:rPr>
     </w:lvl>
   </w:abstractNum>
-  <w:abstractNum w:abstractNumId="10">
+  <w:abstractNum w:abstractNumId="11">
     <w:nsid w:val="1E5056C3"/>
     <w:multiLevelType w:val="singleLevel"/>
     <w:tmpl w:val="1E5056C3"/>
@@ -27218,7 +31160,7 @@
       </w:rPr>
     </w:lvl>
   </w:abstractNum>
-  <w:abstractNum w:abstractNumId="11">
+  <w:abstractNum w:abstractNumId="12">
     <w:nsid w:val="2E05C046"/>
     <w:multiLevelType w:val="singleLevel"/>
     <w:tmpl w:val="2E05C046"/>
@@ -27235,7 +31177,7 @@
       </w:rPr>
     </w:lvl>
   </w:abstractNum>
-  <w:abstractNum w:abstractNumId="12">
+  <w:abstractNum w:abstractNumId="13">
     <w:nsid w:val="334AF89A"/>
     <w:multiLevelType w:val="singleLevel"/>
     <w:tmpl w:val="334AF89A"/>
@@ -27252,7 +31194,7 @@
       </w:rPr>
     </w:lvl>
   </w:abstractNum>
-  <w:abstractNum w:abstractNumId="13">
+  <w:abstractNum w:abstractNumId="14">
     <w:nsid w:val="54A67D3B"/>
     <w:multiLevelType w:val="singleLevel"/>
     <w:tmpl w:val="54A67D3B"/>
@@ -27270,7 +31212,144 @@
       </w:rPr>
     </w:lvl>
   </w:abstractNum>
-  <w:abstractNum w:abstractNumId="14">
+  <w:abstractNum w:abstractNumId="15">
+    <w:nsid w:val="7D8E8DAE"/>
+    <w:multiLevelType w:val="multilevel"/>
+    <w:tmpl w:val="7D8E8DAE"/>
+    <w:lvl w:ilvl="0" w:tentative="0">
+      <w:start w:val="1"/>
+      <w:numFmt w:val="bullet"/>
+      <w:lvlText w:val=""/>
+      <w:lvlJc w:val="left"/>
+      <w:pPr>
+        <w:ind w:left="420" w:hanging="420"/>
+      </w:pPr>
+      <w:rPr>
+        <w:rFonts w:hint="default" w:ascii="Wingdings" w:hAnsi="Wingdings"/>
+      </w:rPr>
+    </w:lvl>
+    <w:lvl w:ilvl="1" w:tentative="0">
+      <w:start w:val="1"/>
+      <w:numFmt w:val="bullet"/>
+      <w:lvlText w:val=""/>
+      <w:lvlJc w:val="left"/>
+      <w:pPr>
+        <w:tabs>
+          <w:tab w:val="left" w:pos="840"/>
+        </w:tabs>
+        <w:ind w:left="840" w:leftChars="0" w:hanging="420" w:firstLineChars="0"/>
+      </w:pPr>
+      <w:rPr>
+        <w:rFonts w:hint="default" w:ascii="Wingdings" w:hAnsi="Wingdings"/>
+      </w:rPr>
+    </w:lvl>
+    <w:lvl w:ilvl="2" w:tentative="0">
+      <w:start w:val="1"/>
+      <w:numFmt w:val="bullet"/>
+      <w:lvlText w:val=""/>
+      <w:lvlJc w:val="left"/>
+      <w:pPr>
+        <w:tabs>
+          <w:tab w:val="left" w:pos="1260"/>
+        </w:tabs>
+        <w:ind w:left="1260" w:leftChars="0" w:hanging="420" w:firstLineChars="0"/>
+      </w:pPr>
+      <w:rPr>
+        <w:rFonts w:hint="default" w:ascii="Wingdings" w:hAnsi="Wingdings"/>
+      </w:rPr>
+    </w:lvl>
+    <w:lvl w:ilvl="3" w:tentative="0">
+      <w:start w:val="1"/>
+      <w:numFmt w:val="bullet"/>
+      <w:lvlText w:val=""/>
+      <w:lvlJc w:val="left"/>
+      <w:pPr>
+        <w:tabs>
+          <w:tab w:val="left" w:pos="1680"/>
+        </w:tabs>
+        <w:ind w:left="1680" w:leftChars="0" w:hanging="420" w:firstLineChars="0"/>
+      </w:pPr>
+      <w:rPr>
+        <w:rFonts w:hint="default" w:ascii="Wingdings" w:hAnsi="Wingdings"/>
+      </w:rPr>
+    </w:lvl>
+    <w:lvl w:ilvl="4" w:tentative="0">
+      <w:start w:val="1"/>
+      <w:numFmt w:val="bullet"/>
+      <w:lvlText w:val=""/>
+      <w:lvlJc w:val="left"/>
+      <w:pPr>
+        <w:tabs>
+          <w:tab w:val="left" w:pos="2100"/>
+        </w:tabs>
+        <w:ind w:left="2100" w:leftChars="0" w:hanging="420" w:firstLineChars="0"/>
+      </w:pPr>
+      <w:rPr>
+        <w:rFonts w:hint="default" w:ascii="Wingdings" w:hAnsi="Wingdings"/>
+      </w:rPr>
+    </w:lvl>
+    <w:lvl w:ilvl="5" w:tentative="0">
+      <w:start w:val="1"/>
+      <w:numFmt w:val="bullet"/>
+      <w:lvlText w:val=""/>
+      <w:lvlJc w:val="left"/>
+      <w:pPr>
+        <w:tabs>
+          <w:tab w:val="left" w:pos="2520"/>
+        </w:tabs>
+        <w:ind w:left="2520" w:leftChars="0" w:hanging="420" w:firstLineChars="0"/>
+      </w:pPr>
+      <w:rPr>
+        <w:rFonts w:hint="default" w:ascii="Wingdings" w:hAnsi="Wingdings"/>
+      </w:rPr>
+    </w:lvl>
+    <w:lvl w:ilvl="6" w:tentative="0">
+      <w:start w:val="1"/>
+      <w:numFmt w:val="bullet"/>
+      <w:lvlText w:val=""/>
+      <w:lvlJc w:val="left"/>
+      <w:pPr>
+        <w:tabs>
+          <w:tab w:val="left" w:pos="2940"/>
+        </w:tabs>
+        <w:ind w:left="2940" w:leftChars="0" w:hanging="420" w:firstLineChars="0"/>
+      </w:pPr>
+      <w:rPr>
+        <w:rFonts w:hint="default" w:ascii="Wingdings" w:hAnsi="Wingdings"/>
+      </w:rPr>
+    </w:lvl>
+    <w:lvl w:ilvl="7" w:tentative="0">
+      <w:start w:val="1"/>
+      <w:numFmt w:val="bullet"/>
+      <w:lvlText w:val=""/>
+      <w:lvlJc w:val="left"/>
+      <w:pPr>
+        <w:tabs>
+          <w:tab w:val="left" w:pos="3360"/>
+        </w:tabs>
+        <w:ind w:left="3360" w:leftChars="0" w:hanging="420" w:firstLineChars="0"/>
+      </w:pPr>
+      <w:rPr>
+        <w:rFonts w:hint="default" w:ascii="Wingdings" w:hAnsi="Wingdings"/>
+      </w:rPr>
+    </w:lvl>
+    <w:lvl w:ilvl="8" w:tentative="0">
+      <w:start w:val="1"/>
+      <w:numFmt w:val="bullet"/>
+      <w:lvlText w:val=""/>
+      <w:lvlJc w:val="left"/>
+      <w:pPr>
+        <w:tabs>
+          <w:tab w:val="left" w:pos="3780"/>
+        </w:tabs>
+        <w:ind w:left="3780" w:leftChars="0" w:hanging="420" w:firstLineChars="0"/>
+      </w:pPr>
+      <w:rPr>
+        <w:rFonts w:hint="default" w:ascii="Wingdings" w:hAnsi="Wingdings"/>
+      </w:rPr>
+    </w:lvl>
+  </w:abstractNum>
+  <w:abstractNum w:abstractNumId="16">
     <w:nsid w:val="7EB13F1B"/>
     <w:multiLevelType w:val="singleLevel"/>
     <w:tmpl w:val="7EB13F1B"/>
@@ -27283,49 +31362,55 @@
     </w:lvl>
   </w:abstractNum>
   <w:num w:numId="1">
-    <w:abstractNumId w:val="4"/>
+    <w:abstractNumId w:val="5"/>
   </w:num>
   <w:num w:numId="2">
     <w:abstractNumId w:val="0"/>
   </w:num>
   <w:num w:numId="3">
+    <w:abstractNumId w:val="3"/>
+  </w:num>
+  <w:num w:numId="4">
+    <w:abstractNumId w:val="9"/>
+  </w:num>
+  <w:num w:numId="5">
+    <w:abstractNumId w:val="16"/>
+  </w:num>
+  <w:num w:numId="6">
+    <w:abstractNumId w:val="11"/>
+  </w:num>
+  <w:num w:numId="7">
+    <w:abstractNumId w:val="14"/>
+  </w:num>
+  <w:num w:numId="8">
+    <w:abstractNumId w:val="8"/>
+  </w:num>
+  <w:num w:numId="9">
+    <w:abstractNumId w:val="6"/>
+  </w:num>
+  <w:num w:numId="10">
+    <w:abstractNumId w:val="13"/>
+  </w:num>
+  <w:num w:numId="11">
     <w:abstractNumId w:val="2"/>
   </w:num>
-  <w:num w:numId="4">
-    <w:abstractNumId w:val="8"/>
+  <w:num w:numId="12">
+    <w:abstractNumId w:val="7"/>
   </w:num>
-  <w:num w:numId="5">
-    <w:abstractNumId w:val="14"/>
+  <w:num w:numId="13">
+    <w:abstractNumId w:val="4"/>
   </w:num>
-  <w:num w:numId="6">
+  <w:num w:numId="14">
     <w:abstractNumId w:val="10"/>
   </w:num>
-  <w:num w:numId="7">
-    <w:abstractNumId w:val="13"/>
-  </w:num>
-  <w:num w:numId="8">
-    <w:abstractNumId w:val="7"/>
-  </w:num>
-  <w:num w:numId="9">
-    <w:abstractNumId w:val="5"/>
-  </w:num>
-  <w:num w:numId="10">
+  <w:num w:numId="15">
     <w:abstractNumId w:val="12"/>
   </w:num>
-  <w:num w:numId="11">
+  <w:num w:numId="16">
+    <w:abstractNumId w:val="15"/>
+  </w:num>
+  <w:num w:numId="17">
     <w:abstractNumId w:val="1"/>
-  </w:num>
-  <w:num w:numId="12">
-    <w:abstractNumId w:val="6"/>
-  </w:num>
-  <w:num w:numId="13">
-    <w:abstractNumId w:val="3"/>
-  </w:num>
-  <w:num w:numId="14">
-    <w:abstractNumId w:val="9"/>
-  </w:num>
-  <w:num w:numId="15">
-    <w:abstractNumId w:val="11"/>
   </w:num>
 </w:numbering>
 </file>

</xml_diff>

<commit_message>
learn ch 21-22 add notes
</commit_message>
<xml_diff>
--- a/bible/key_notes.docx
+++ b/bible/key_notes.docx
@@ -35769,10 +35769,6 @@
     <w:p>
       <w:pPr>
         <w:bidi w:val="0"/>
-        <w:rPr>
-          <w:rFonts w:hint="default"/>
-          <w:lang w:val="en-US" w:eastAsia="zh-CN"/>
-        </w:rPr>
       </w:pPr>
       <w:r>
         <w:rPr>
@@ -35781,344 +35777,3868 @@
         </w:rPr>
         <w:t>1、</w:t>
       </w:r>
-      <w:bookmarkStart w:id="0" w:name="_GoBack"/>
-      <w:bookmarkEnd w:id="0"/>
-    </w:p>
-    <w:p>
-      <w:pPr>
-        <w:bidi w:val="0"/>
-        <w:rPr>
-          <w:rFonts w:hint="eastAsia"/>
-          <w:lang w:val="en-US" w:eastAsia="zh-CN"/>
-        </w:rPr>
-      </w:pPr>
-    </w:p>
-    <w:p>
-      <w:pPr>
-        <w:bidi w:val="0"/>
-        <w:rPr>
-          <w:rFonts w:hint="default"/>
-          <w:lang w:val="en-US" w:eastAsia="zh-CN"/>
-        </w:rPr>
-      </w:pPr>
-    </w:p>
-    <w:p>
-      <w:pPr>
-        <w:bidi w:val="0"/>
-        <w:rPr>
-          <w:rFonts w:hint="default"/>
-          <w:lang w:val="en-US" w:eastAsia="zh-CN"/>
-        </w:rPr>
-      </w:pPr>
-    </w:p>
-    <w:p>
-      <w:pPr>
-        <w:bidi w:val="0"/>
-        <w:rPr>
-          <w:rFonts w:hint="default"/>
-          <w:lang w:val="en-US" w:eastAsia="zh-CN"/>
-        </w:rPr>
-      </w:pPr>
-    </w:p>
-    <w:p>
-      <w:pPr>
-        <w:bidi w:val="0"/>
-        <w:rPr>
-          <w:rFonts w:hint="default"/>
-          <w:lang w:val="en-US" w:eastAsia="zh-CN"/>
-        </w:rPr>
-      </w:pPr>
-    </w:p>
-    <w:p>
-      <w:pPr>
-        <w:bidi w:val="0"/>
-        <w:rPr>
-          <w:rFonts w:hint="default"/>
-          <w:lang w:val="en-US" w:eastAsia="zh-CN"/>
-        </w:rPr>
-      </w:pPr>
-    </w:p>
-    <w:p>
-      <w:pPr>
-        <w:bidi w:val="0"/>
-        <w:rPr>
-          <w:rFonts w:hint="default"/>
-          <w:lang w:val="en-US" w:eastAsia="zh-CN"/>
-        </w:rPr>
-      </w:pPr>
-    </w:p>
-    <w:p>
-      <w:pPr>
-        <w:bidi w:val="0"/>
-        <w:rPr>
-          <w:rFonts w:hint="default"/>
-          <w:lang w:val="en-US" w:eastAsia="zh-CN"/>
-        </w:rPr>
-      </w:pPr>
-    </w:p>
-    <w:p>
-      <w:pPr>
-        <w:bidi w:val="0"/>
-        <w:rPr>
-          <w:rFonts w:hint="default"/>
-          <w:lang w:val="en-US" w:eastAsia="zh-CN"/>
-        </w:rPr>
-      </w:pPr>
-    </w:p>
-    <w:p>
-      <w:pPr>
-        <w:bidi w:val="0"/>
-        <w:rPr>
-          <w:rFonts w:hint="default"/>
-          <w:lang w:val="en-US" w:eastAsia="zh-CN"/>
-        </w:rPr>
-      </w:pPr>
-    </w:p>
-    <w:p>
-      <w:pPr>
-        <w:bidi w:val="0"/>
-        <w:rPr>
-          <w:rFonts w:hint="default"/>
-          <w:lang w:val="en-US" w:eastAsia="zh-CN"/>
-        </w:rPr>
-      </w:pPr>
-    </w:p>
-    <w:p>
-      <w:pPr>
-        <w:bidi w:val="0"/>
-        <w:rPr>
-          <w:rFonts w:hint="default"/>
-          <w:lang w:val="en-US" w:eastAsia="zh-CN"/>
-        </w:rPr>
-      </w:pPr>
-    </w:p>
-    <w:p>
-      <w:pPr>
-        <w:bidi w:val="0"/>
-        <w:rPr>
-          <w:rFonts w:hint="default"/>
-          <w:lang w:val="en-US" w:eastAsia="zh-CN"/>
-        </w:rPr>
-      </w:pPr>
-    </w:p>
-    <w:p>
-      <w:pPr>
-        <w:bidi w:val="0"/>
-        <w:rPr>
-          <w:rFonts w:hint="default"/>
-          <w:lang w:val="en-US" w:eastAsia="zh-CN"/>
-        </w:rPr>
-      </w:pPr>
-    </w:p>
-    <w:p>
-      <w:pPr>
-        <w:bidi w:val="0"/>
-        <w:rPr>
-          <w:rFonts w:hint="default"/>
-          <w:lang w:val="en-US" w:eastAsia="zh-CN"/>
-        </w:rPr>
-      </w:pPr>
-    </w:p>
-    <w:p>
-      <w:pPr>
-        <w:bidi w:val="0"/>
-        <w:rPr>
-          <w:rFonts w:hint="default"/>
-          <w:lang w:val="en-US" w:eastAsia="zh-CN"/>
-        </w:rPr>
-      </w:pPr>
-    </w:p>
-    <w:p>
-      <w:pPr>
-        <w:bidi w:val="0"/>
-        <w:rPr>
-          <w:rFonts w:hint="default"/>
-          <w:lang w:val="en-US" w:eastAsia="zh-CN"/>
-        </w:rPr>
-      </w:pPr>
-    </w:p>
-    <w:p>
-      <w:pPr>
-        <w:bidi w:val="0"/>
-        <w:rPr>
-          <w:rFonts w:hint="default"/>
-          <w:lang w:val="en-US" w:eastAsia="zh-CN"/>
-        </w:rPr>
-      </w:pPr>
-    </w:p>
-    <w:p>
-      <w:pPr>
-        <w:bidi w:val="0"/>
-        <w:rPr>
-          <w:rFonts w:hint="default"/>
-          <w:lang w:val="en-US" w:eastAsia="zh-CN"/>
-        </w:rPr>
-      </w:pPr>
-    </w:p>
-    <w:p>
-      <w:pPr>
-        <w:bidi w:val="0"/>
-        <w:rPr>
-          <w:rFonts w:hint="default"/>
-          <w:lang w:val="en-US" w:eastAsia="zh-CN"/>
-        </w:rPr>
-        <w:sectPr>
-          <w:pgSz w:w="11906" w:h="16838"/>
-          <w:pgMar w:top="1440" w:right="1800" w:bottom="1440" w:left="1800" w:header="851" w:footer="992" w:gutter="0"/>
-          <w:cols w:space="425" w:num="1"/>
-          <w:docGrid w:type="lines" w:linePitch="312" w:charSpace="0"/>
-        </w:sectPr>
-      </w:pPr>
-    </w:p>
-    <w:p>
-      <w:pPr>
-        <w:bidi w:val="0"/>
-        <w:rPr>
-          <w:rFonts w:hint="default"/>
-          <w:lang w:val="en-US" w:eastAsia="zh-CN"/>
-        </w:rPr>
-      </w:pPr>
-    </w:p>
-    <w:p>
-      <w:pPr>
-        <w:bidi w:val="0"/>
-        <w:rPr>
-          <w:rFonts w:hint="default"/>
-          <w:lang w:val="en-US" w:eastAsia="zh-CN"/>
-        </w:rPr>
-      </w:pPr>
+      <w:r>
+        <w:rPr>
+          <w:lang w:val="en-US" w:eastAsia="zh-CN"/>
+        </w:rPr>
+        <w:t>小写的</w:t>
+      </w:r>
+      <w:r>
+        <w:rPr>
+          <w:color w:val="FF0000"/>
+          <w:lang w:val="en-US" w:eastAsia="zh-CN"/>
+        </w:rPr>
+        <w:t>n</w:t>
+      </w:r>
+      <w:r>
+        <w:rPr>
+          <w:rFonts w:hint="default"/>
+          <w:color w:val="FF0000"/>
+          <w:lang w:val="en-US" w:eastAsia="zh-CN"/>
+        </w:rPr>
+        <w:t>命令</w:t>
+      </w:r>
+      <w:r>
+        <w:rPr>
+          <w:rFonts w:hint="default"/>
+          <w:lang w:val="en-US" w:eastAsia="zh-CN"/>
+        </w:rPr>
+        <w:t>会告诉sed编辑器移动到数据流中的下一文本行，而不用重新回到命令的最开始再执行一遍。</w:t>
+      </w:r>
     </w:p>
     <w:p>
       <w:pPr>
         <w:bidi w:val="0"/>
         <w:ind w:firstLine="420" w:firstLineChars="0"/>
-        <w:rPr>
-          <w:rFonts w:hint="default"/>
-          <w:lang w:val="en-US" w:eastAsia="zh-CN"/>
-        </w:rPr>
-      </w:pPr>
-    </w:p>
-    <w:p>
-      <w:pPr>
-        <w:bidi w:val="0"/>
-        <w:rPr>
-          <w:rFonts w:hint="default"/>
-          <w:lang w:val="en-US" w:eastAsia="zh-CN"/>
-        </w:rPr>
-      </w:pPr>
-    </w:p>
-    <w:p>
-      <w:pPr>
-        <w:bidi w:val="0"/>
-        <w:rPr>
-          <w:rFonts w:hint="default"/>
-          <w:lang w:val="en-US" w:eastAsia="zh-CN"/>
-        </w:rPr>
-      </w:pPr>
-    </w:p>
-    <w:p>
-      <w:pPr>
-        <w:bidi w:val="0"/>
-        <w:rPr>
-          <w:rFonts w:hint="eastAsia"/>
-          <w:lang w:val="en-US" w:eastAsia="zh-CN"/>
-        </w:rPr>
-      </w:pPr>
-    </w:p>
-    <w:p>
-      <w:pPr>
-        <w:bidi w:val="0"/>
-        <w:rPr>
-          <w:rFonts w:hint="eastAsia"/>
-          <w:lang w:val="en-US" w:eastAsia="zh-CN"/>
-        </w:rPr>
-      </w:pPr>
-    </w:p>
-    <w:p>
-      <w:pPr>
-        <w:bidi w:val="0"/>
-        <w:rPr>
-          <w:rFonts w:hint="eastAsia"/>
-          <w:lang w:val="en-US" w:eastAsia="zh-CN"/>
-        </w:rPr>
-      </w:pPr>
-    </w:p>
-    <w:p>
-      <w:pPr>
-        <w:bidi w:val="0"/>
-        <w:rPr>
-          <w:rFonts w:hint="default"/>
-          <w:lang w:val="en-US" w:eastAsia="zh-CN"/>
-        </w:rPr>
-      </w:pPr>
-    </w:p>
-    <w:p>
-      <w:pPr>
-        <w:bidi w:val="0"/>
-        <w:rPr>
-          <w:rFonts w:hint="default"/>
-          <w:lang w:val="en-US" w:eastAsia="zh-CN"/>
-        </w:rPr>
-      </w:pPr>
-    </w:p>
-    <w:p>
-      <w:pPr>
-        <w:bidi w:val="0"/>
-      </w:pPr>
-    </w:p>
-    <w:p>
-      <w:pPr>
-        <w:bidi w:val="0"/>
-        <w:rPr>
-          <w:rFonts w:hint="default"/>
-          <w:lang w:val="en-US" w:eastAsia="zh-CN"/>
-        </w:rPr>
-      </w:pPr>
-    </w:p>
-    <w:p>
-      <w:pPr>
-        <w:bidi w:val="0"/>
-        <w:rPr>
-          <w:rFonts w:hint="default"/>
-          <w:lang w:val="en-US" w:eastAsia="zh-CN"/>
-        </w:rPr>
-      </w:pPr>
-    </w:p>
-    <w:p>
-      <w:pPr>
-        <w:bidi w:val="0"/>
-        <w:rPr>
-          <w:rFonts w:hint="default"/>
-          <w:lang w:val="en-US" w:eastAsia="zh-CN"/>
-        </w:rPr>
-      </w:pPr>
-    </w:p>
-    <w:p>
-      <w:pPr>
-        <w:bidi w:val="0"/>
-        <w:rPr>
-          <w:rFonts w:hint="default"/>
-          <w:lang w:val="en-US" w:eastAsia="zh-CN"/>
-        </w:rPr>
-      </w:pPr>
-    </w:p>
-    <w:p>
-      <w:pPr>
-        <w:bidi w:val="0"/>
-        <w:rPr>
-          <w:rFonts w:hint="default"/>
-          <w:lang w:val="en-US" w:eastAsia="zh-CN"/>
-        </w:rPr>
-      </w:pPr>
-    </w:p>
-    <w:p>
-      <w:pPr>
-        <w:bidi w:val="0"/>
-        <w:rPr>
-          <w:rFonts w:hint="default"/>
-          <w:lang w:val="en-US" w:eastAsia="zh-CN"/>
-        </w:rPr>
-      </w:pPr>
+      </w:pPr>
+      <w:r>
+        <w:rPr>
+          <w:lang w:val="en-US" w:eastAsia="zh-CN"/>
+        </w:rPr>
+        <w:t>单行next</w:t>
+      </w:r>
+      <w:r>
+        <w:rPr>
+          <w:rFonts w:hint="default"/>
+          <w:lang w:val="en-US" w:eastAsia="zh-CN"/>
+        </w:rPr>
+        <w:t>命令会将数据流中的下一文本行移动到sed编辑器的工作空间（称为</w:t>
+      </w:r>
+      <w:r>
+        <w:rPr>
+          <w:lang w:val="en-US" w:eastAsia="zh-CN"/>
+        </w:rPr>
+        <w:t>模式空间</w:t>
+      </w:r>
+      <w:r>
+        <w:rPr>
+          <w:rFonts w:hint="default"/>
+          <w:lang w:val="en-US" w:eastAsia="zh-CN"/>
+        </w:rPr>
+        <w:t>）。多行版本的next命令（用</w:t>
+      </w:r>
+      <w:r>
+        <w:rPr>
+          <w:rFonts w:hint="default"/>
+          <w:color w:val="FF0000"/>
+          <w:lang w:val="en-US" w:eastAsia="zh-CN"/>
+        </w:rPr>
+        <w:t>大写N</w:t>
+      </w:r>
+      <w:r>
+        <w:rPr>
+          <w:rFonts w:hint="default"/>
+          <w:lang w:val="en-US" w:eastAsia="zh-CN"/>
+        </w:rPr>
+        <w:t>）会</w:t>
+      </w:r>
+      <w:r>
+        <w:rPr>
+          <w:rFonts w:hint="default"/>
+          <w:highlight w:val="yellow"/>
+          <w:lang w:val="en-US" w:eastAsia="zh-CN"/>
+        </w:rPr>
+        <w:t>将下一文本行添加到模式空间中已有的文本后</w:t>
+      </w:r>
+      <w:r>
+        <w:rPr>
+          <w:rFonts w:hint="default"/>
+          <w:lang w:val="en-US" w:eastAsia="zh-CN"/>
+        </w:rPr>
+        <w:t>。</w:t>
+      </w:r>
+    </w:p>
+    <w:p>
+      <w:pPr>
+        <w:bidi w:val="0"/>
+      </w:pPr>
+      <w:r>
+        <w:rPr>
+          <w:rFonts w:hint="eastAsia"/>
+          <w:lang w:val="en-US" w:eastAsia="zh-CN"/>
+        </w:rPr>
+        <w:t>2、</w:t>
+      </w:r>
+      <w:r>
+        <w:rPr>
+          <w:highlight w:val="yellow"/>
+          <w:lang w:val="en-US" w:eastAsia="zh-CN"/>
+        </w:rPr>
+        <w:t>模式空间</w:t>
+      </w:r>
+      <w:r>
+        <w:rPr>
+          <w:lang w:val="en-US" w:eastAsia="zh-CN"/>
+        </w:rPr>
+        <w:t>（</w:t>
+      </w:r>
+      <w:r>
+        <w:rPr>
+          <w:rFonts w:hint="default"/>
+          <w:lang w:val="en-US" w:eastAsia="zh-CN"/>
+        </w:rPr>
+        <w:t>pattern space）是一块活跃的缓冲区，在sed编辑器执行命令时它会保存待检查的文本。</w:t>
+      </w:r>
+    </w:p>
+    <w:p>
+      <w:pPr>
+        <w:bidi w:val="0"/>
+        <w:ind w:firstLine="420" w:firstLineChars="0"/>
+        <w:rPr>
+          <w:rFonts w:hint="eastAsia"/>
+          <w:lang w:val="en-US" w:eastAsia="zh-CN"/>
+        </w:rPr>
+      </w:pPr>
+      <w:r>
+        <w:rPr>
+          <w:rFonts w:hint="default"/>
+          <w:lang w:val="en-US" w:eastAsia="zh-CN"/>
+        </w:rPr>
+        <w:t>sed</w:t>
+      </w:r>
+      <w:r>
+        <w:rPr>
+          <w:lang w:val="en-US" w:eastAsia="zh-CN"/>
+        </w:rPr>
+        <w:t>编辑器有另一块称作</w:t>
+      </w:r>
+      <w:r>
+        <w:rPr>
+          <w:highlight w:val="yellow"/>
+          <w:lang w:val="en-US" w:eastAsia="zh-CN"/>
+        </w:rPr>
+        <w:t>保持空间</w:t>
+      </w:r>
+      <w:r>
+        <w:rPr>
+          <w:rFonts w:hint="default"/>
+          <w:lang w:val="en-US" w:eastAsia="zh-CN"/>
+        </w:rPr>
+        <w:t>（hold space）的缓冲区域。在处理模式空间中的某些行时，可以用保持空间来临时保存一些行。有5条命令可用来操作保持空间</w:t>
+      </w:r>
+      <w:r>
+        <w:rPr>
+          <w:rFonts w:hint="eastAsia"/>
+          <w:lang w:val="en-US" w:eastAsia="zh-CN"/>
+        </w:rPr>
+        <w:t>：</w:t>
+      </w:r>
+    </w:p>
+    <w:p>
+      <w:pPr>
+        <w:keepNext w:val="0"/>
+        <w:keepLines w:val="0"/>
+        <w:widowControl/>
+        <w:suppressLineNumbers w:val="0"/>
+        <w:ind w:firstLine="420" w:firstLineChars="0"/>
+        <w:jc w:val="left"/>
+      </w:pPr>
+      <w:r>
+        <w:rPr>
+          <w:rFonts w:ascii="Courier" w:hAnsi="Courier" w:eastAsia="宋体" w:cs="Courier"/>
+          <w:color w:val="000000"/>
+          <w:kern w:val="0"/>
+          <w:sz w:val="15"/>
+          <w:szCs w:val="15"/>
+          <w:lang w:val="en-US" w:eastAsia="zh-CN" w:bidi="ar"/>
+        </w:rPr>
+        <w:t xml:space="preserve">h </w:t>
+      </w:r>
+      <w:r>
+        <w:rPr>
+          <w:rFonts w:ascii="汉仪书宋一简" w:hAnsi="汉仪书宋一简" w:eastAsia="汉仪书宋一简" w:cs="汉仪书宋一简"/>
+          <w:color w:val="000000"/>
+          <w:kern w:val="0"/>
+          <w:sz w:val="16"/>
+          <w:szCs w:val="16"/>
+          <w:lang w:val="en-US" w:eastAsia="zh-CN" w:bidi="ar"/>
+        </w:rPr>
+        <w:t xml:space="preserve">将模式空间复制到保持空间 </w:t>
+      </w:r>
+    </w:p>
+    <w:p>
+      <w:pPr>
+        <w:keepNext w:val="0"/>
+        <w:keepLines w:val="0"/>
+        <w:widowControl/>
+        <w:suppressLineNumbers w:val="0"/>
+        <w:ind w:firstLine="420" w:firstLineChars="0"/>
+        <w:jc w:val="left"/>
+      </w:pPr>
+      <w:r>
+        <w:rPr>
+          <w:rFonts w:hint="default" w:ascii="Courier" w:hAnsi="Courier" w:eastAsia="宋体" w:cs="Courier"/>
+          <w:color w:val="000000"/>
+          <w:kern w:val="0"/>
+          <w:sz w:val="15"/>
+          <w:szCs w:val="15"/>
+          <w:lang w:val="en-US" w:eastAsia="zh-CN" w:bidi="ar"/>
+        </w:rPr>
+        <w:t xml:space="preserve">H </w:t>
+      </w:r>
+      <w:r>
+        <w:rPr>
+          <w:rFonts w:hint="default" w:ascii="汉仪书宋一简" w:hAnsi="汉仪书宋一简" w:eastAsia="汉仪书宋一简" w:cs="汉仪书宋一简"/>
+          <w:color w:val="000000"/>
+          <w:kern w:val="0"/>
+          <w:sz w:val="16"/>
+          <w:szCs w:val="16"/>
+          <w:lang w:val="en-US" w:eastAsia="zh-CN" w:bidi="ar"/>
+        </w:rPr>
+        <w:t xml:space="preserve">将模式空间附加到保持空间 </w:t>
+      </w:r>
+    </w:p>
+    <w:p>
+      <w:pPr>
+        <w:keepNext w:val="0"/>
+        <w:keepLines w:val="0"/>
+        <w:widowControl/>
+        <w:suppressLineNumbers w:val="0"/>
+        <w:ind w:firstLine="420" w:firstLineChars="0"/>
+        <w:jc w:val="left"/>
+      </w:pPr>
+      <w:r>
+        <w:rPr>
+          <w:rFonts w:hint="default" w:ascii="Courier" w:hAnsi="Courier" w:eastAsia="宋体" w:cs="Courier"/>
+          <w:color w:val="000000"/>
+          <w:kern w:val="0"/>
+          <w:sz w:val="15"/>
+          <w:szCs w:val="15"/>
+          <w:lang w:val="en-US" w:eastAsia="zh-CN" w:bidi="ar"/>
+        </w:rPr>
+        <w:t xml:space="preserve">g </w:t>
+      </w:r>
+      <w:r>
+        <w:rPr>
+          <w:rFonts w:hint="default" w:ascii="汉仪书宋一简" w:hAnsi="汉仪书宋一简" w:eastAsia="汉仪书宋一简" w:cs="汉仪书宋一简"/>
+          <w:color w:val="000000"/>
+          <w:kern w:val="0"/>
+          <w:sz w:val="16"/>
+          <w:szCs w:val="16"/>
+          <w:lang w:val="en-US" w:eastAsia="zh-CN" w:bidi="ar"/>
+        </w:rPr>
+        <w:t xml:space="preserve">将保持空间复制到模式空间 </w:t>
+      </w:r>
+    </w:p>
+    <w:p>
+      <w:pPr>
+        <w:keepNext w:val="0"/>
+        <w:keepLines w:val="0"/>
+        <w:widowControl/>
+        <w:suppressLineNumbers w:val="0"/>
+        <w:ind w:firstLine="420" w:firstLineChars="0"/>
+        <w:jc w:val="left"/>
+      </w:pPr>
+      <w:r>
+        <w:rPr>
+          <w:rFonts w:hint="default" w:ascii="Courier" w:hAnsi="Courier" w:eastAsia="宋体" w:cs="Courier"/>
+          <w:color w:val="000000"/>
+          <w:kern w:val="0"/>
+          <w:sz w:val="15"/>
+          <w:szCs w:val="15"/>
+          <w:lang w:val="en-US" w:eastAsia="zh-CN" w:bidi="ar"/>
+        </w:rPr>
+        <w:t xml:space="preserve">G </w:t>
+      </w:r>
+      <w:r>
+        <w:rPr>
+          <w:rFonts w:hint="default" w:ascii="汉仪书宋一简" w:hAnsi="汉仪书宋一简" w:eastAsia="汉仪书宋一简" w:cs="汉仪书宋一简"/>
+          <w:color w:val="000000"/>
+          <w:kern w:val="0"/>
+          <w:sz w:val="16"/>
+          <w:szCs w:val="16"/>
+          <w:lang w:val="en-US" w:eastAsia="zh-CN" w:bidi="ar"/>
+        </w:rPr>
+        <w:t xml:space="preserve">将保持空间附加到模式空间 </w:t>
+      </w:r>
+    </w:p>
+    <w:p>
+      <w:pPr>
+        <w:keepNext w:val="0"/>
+        <w:keepLines w:val="0"/>
+        <w:widowControl/>
+        <w:suppressLineNumbers w:val="0"/>
+        <w:ind w:firstLine="420" w:firstLineChars="0"/>
+        <w:jc w:val="left"/>
+      </w:pPr>
+      <w:r>
+        <w:rPr>
+          <w:rFonts w:hint="default" w:ascii="Courier" w:hAnsi="Courier" w:eastAsia="宋体" w:cs="Courier"/>
+          <w:color w:val="000000"/>
+          <w:kern w:val="0"/>
+          <w:sz w:val="15"/>
+          <w:szCs w:val="15"/>
+          <w:lang w:val="en-US" w:eastAsia="zh-CN" w:bidi="ar"/>
+        </w:rPr>
+        <w:t xml:space="preserve">x </w:t>
+      </w:r>
+      <w:r>
+        <w:rPr>
+          <w:rFonts w:hint="default" w:ascii="汉仪书宋一简" w:hAnsi="汉仪书宋一简" w:eastAsia="汉仪书宋一简" w:cs="汉仪书宋一简"/>
+          <w:color w:val="000000"/>
+          <w:kern w:val="0"/>
+          <w:sz w:val="16"/>
+          <w:szCs w:val="16"/>
+          <w:lang w:val="en-US" w:eastAsia="zh-CN" w:bidi="ar"/>
+        </w:rPr>
+        <w:t>交换模式空间和保持空间的内容</w:t>
+      </w:r>
+    </w:p>
+    <w:p>
+      <w:pPr>
+        <w:bidi w:val="0"/>
+        <w:ind w:firstLine="420" w:firstLineChars="0"/>
+      </w:pPr>
+      <w:r>
+        <w:rPr>
+          <w:lang w:val="en-US" w:eastAsia="zh-CN"/>
+        </w:rPr>
+        <w:t>通常，在使用h</w:t>
+      </w:r>
+      <w:r>
+        <w:rPr>
+          <w:rFonts w:hint="default"/>
+          <w:lang w:val="en-US" w:eastAsia="zh-CN"/>
+        </w:rPr>
+        <w:t>或H命令将字符串移动到保持空间后，最终还要用g、G或x命令将保存的字符串移回模式空间</w:t>
+      </w:r>
+      <w:r>
+        <w:rPr>
+          <w:rFonts w:hint="eastAsia"/>
+          <w:lang w:val="en-US" w:eastAsia="zh-CN"/>
+        </w:rPr>
+        <w:t>。</w:t>
+      </w:r>
+    </w:p>
+    <w:p>
+      <w:pPr>
+        <w:bidi w:val="0"/>
+      </w:pPr>
+      <w:r>
+        <w:rPr>
+          <w:rFonts w:hint="eastAsia"/>
+          <w:lang w:val="en-US" w:eastAsia="zh-CN"/>
+        </w:rPr>
+        <w:t>3、</w:t>
+      </w:r>
+      <w:r>
+        <w:rPr>
+          <w:color w:val="FF0000"/>
+          <w:lang w:val="en-US" w:eastAsia="zh-CN"/>
+        </w:rPr>
+        <w:t>感叹号命令（!</w:t>
+      </w:r>
+      <w:r>
+        <w:rPr>
+          <w:rFonts w:hint="default"/>
+          <w:color w:val="FF0000"/>
+          <w:lang w:val="en-US" w:eastAsia="zh-CN"/>
+        </w:rPr>
+        <w:t>）</w:t>
+      </w:r>
+      <w:r>
+        <w:rPr>
+          <w:rFonts w:hint="default"/>
+          <w:lang w:val="en-US" w:eastAsia="zh-CN"/>
+        </w:rPr>
+        <w:t>用来排除（negate）命令，也就是让原本会起作用的命令不起作用。</w:t>
+      </w:r>
+    </w:p>
+    <w:p>
+      <w:pPr>
+        <w:bidi w:val="0"/>
+        <w:rPr>
+          <w:rFonts w:hint="default"/>
+          <w:lang w:val="en-US"/>
+        </w:rPr>
+      </w:pPr>
+      <w:r>
+        <w:rPr>
+          <w:lang w:val="en-US" w:eastAsia="zh-CN"/>
+        </w:rPr>
+        <w:t>sed -n '/header/!p' data2.txt</w:t>
+      </w:r>
+      <w:r>
+        <w:rPr>
+          <w:rFonts w:hint="eastAsia"/>
+          <w:lang w:val="en-US" w:eastAsia="zh-CN"/>
+        </w:rPr>
+        <w:t xml:space="preserve">  #打印没有</w:t>
+      </w:r>
+      <w:r>
+        <w:rPr>
+          <w:lang w:val="en-US" w:eastAsia="zh-CN"/>
+        </w:rPr>
+        <w:t>header</w:t>
+      </w:r>
+      <w:r>
+        <w:rPr>
+          <w:rFonts w:hint="eastAsia"/>
+          <w:lang w:val="en-US" w:eastAsia="zh-CN"/>
+        </w:rPr>
+        <w:t>的行</w:t>
+      </w:r>
+    </w:p>
+    <w:p>
+      <w:pPr>
+        <w:bidi w:val="0"/>
+        <w:ind w:firstLine="420" w:firstLineChars="0"/>
+      </w:pPr>
+      <w:r>
+        <w:rPr>
+          <w:rFonts w:hint="default"/>
+          <w:lang w:val="en-US" w:eastAsia="zh-CN"/>
+        </w:rPr>
+        <w:t>sed</w:t>
+      </w:r>
+      <w:r>
+        <w:rPr>
+          <w:lang w:val="en-US" w:eastAsia="zh-CN"/>
+        </w:rPr>
+        <w:t>编辑器无法处</w:t>
+      </w:r>
+      <w:r>
+        <w:rPr>
+          <w:rFonts w:hint="default"/>
+          <w:lang w:val="en-US" w:eastAsia="zh-CN"/>
+        </w:rPr>
+        <w:t xml:space="preserve">理数据流中最后一行文本，因为之后再没有其他行了。可以用感叹号来解决这个问题。 </w:t>
+      </w:r>
+    </w:p>
+    <w:p>
+      <w:pPr>
+        <w:bidi w:val="0"/>
+      </w:pPr>
+      <w:r>
+        <w:rPr>
+          <w:lang w:val="en-US" w:eastAsia="zh-CN"/>
+        </w:rPr>
+        <w:t xml:space="preserve">sed 'N; </w:t>
+      </w:r>
+    </w:p>
+    <w:p>
+      <w:pPr>
+        <w:bidi w:val="0"/>
+      </w:pPr>
+      <w:r>
+        <w:rPr>
+          <w:rFonts w:hint="eastAsia"/>
+          <w:lang w:val="en-US" w:eastAsia="zh-CN"/>
+        </w:rPr>
+        <w:t>4、</w:t>
+      </w:r>
+      <w:r>
+        <w:rPr>
+          <w:rFonts w:hint="default"/>
+          <w:lang w:val="en-US" w:eastAsia="zh-CN"/>
+        </w:rPr>
+        <w:t>sed</w:t>
+      </w:r>
+      <w:r>
+        <w:rPr>
+          <w:lang w:val="en-US" w:eastAsia="zh-CN"/>
+        </w:rPr>
+        <w:t>编辑器提供了</w:t>
+      </w:r>
+      <w:r>
+        <w:rPr>
+          <w:rFonts w:hint="default"/>
+          <w:lang w:val="en-US" w:eastAsia="zh-CN"/>
+        </w:rPr>
+        <w:t>一种方法，可以</w:t>
+      </w:r>
+      <w:r>
+        <w:rPr>
+          <w:rFonts w:hint="default"/>
+          <w:highlight w:val="yellow"/>
+          <w:lang w:val="en-US" w:eastAsia="zh-CN"/>
+        </w:rPr>
+        <w:t>基于地址、地址模式或地址区间排除一整块命令</w:t>
+      </w:r>
+      <w:r>
+        <w:rPr>
+          <w:rFonts w:hint="default"/>
+          <w:lang w:val="en-US" w:eastAsia="zh-CN"/>
+        </w:rPr>
+        <w:t xml:space="preserve">。这允许你只对数据流中的特定行执行一组命令。 </w:t>
+      </w:r>
+    </w:p>
+    <w:p>
+      <w:pPr>
+        <w:bidi w:val="0"/>
+      </w:pPr>
+      <w:r>
+        <w:rPr>
+          <w:rFonts w:hint="default"/>
+          <w:lang w:val="en-US" w:eastAsia="zh-CN"/>
+        </w:rPr>
+        <w:t>分支（</w:t>
+      </w:r>
+      <w:r>
+        <w:rPr>
+          <w:lang w:val="en-US" w:eastAsia="zh-CN"/>
+        </w:rPr>
+        <w:t>branch</w:t>
+      </w:r>
+      <w:r>
+        <w:rPr>
+          <w:rFonts w:hint="default"/>
+          <w:lang w:val="en-US" w:eastAsia="zh-CN"/>
+        </w:rPr>
+        <w:t xml:space="preserve">）命令b的格式如下： </w:t>
+      </w:r>
+    </w:p>
+    <w:p>
+      <w:pPr>
+        <w:bidi w:val="0"/>
+        <w:rPr>
+          <w:color w:val="FF0000"/>
+        </w:rPr>
+      </w:pPr>
+      <w:r>
+        <w:rPr>
+          <w:rFonts w:hint="default"/>
+          <w:color w:val="FF0000"/>
+          <w:lang w:val="en-US" w:eastAsia="zh-CN"/>
+        </w:rPr>
+        <w:t>[</w:t>
+      </w:r>
+      <w:r>
+        <w:rPr>
+          <w:color w:val="FF0000"/>
+          <w:lang w:val="en-US" w:eastAsia="zh-CN"/>
+        </w:rPr>
+        <w:t>address</w:t>
+      </w:r>
+      <w:r>
+        <w:rPr>
+          <w:rFonts w:hint="default"/>
+          <w:color w:val="FF0000"/>
+          <w:lang w:val="en-US" w:eastAsia="zh-CN"/>
+        </w:rPr>
+        <w:t xml:space="preserve">]b [label] </w:t>
+      </w:r>
+    </w:p>
+    <w:p>
+      <w:pPr>
+        <w:bidi w:val="0"/>
+      </w:pPr>
+      <w:r>
+        <w:rPr>
+          <w:rFonts w:hint="default"/>
+          <w:lang w:val="en-US" w:eastAsia="zh-CN"/>
+        </w:rPr>
+        <w:t xml:space="preserve">address参数决定了哪些行的数据会触发分支命令。label参数定义了要跳转到的位置。如 </w:t>
+      </w:r>
+    </w:p>
+    <w:p>
+      <w:pPr>
+        <w:bidi w:val="0"/>
+      </w:pPr>
+      <w:r>
+        <w:rPr>
+          <w:rFonts w:hint="default"/>
+          <w:lang w:val="en-US" w:eastAsia="zh-CN"/>
+        </w:rPr>
+        <w:t>果没有加label参数，跳转命令会跳转到脚本的结尾。</w:t>
+      </w:r>
+    </w:p>
+    <w:p>
+      <w:pPr>
+        <w:bidi w:val="0"/>
+      </w:pPr>
+      <w:r>
+        <w:rPr>
+          <w:rFonts w:hint="eastAsia"/>
+          <w:lang w:val="en-US" w:eastAsia="zh-CN"/>
+        </w:rPr>
+        <w:t>5、</w:t>
+      </w:r>
+      <w:r>
+        <w:rPr>
+          <w:lang w:val="en-US" w:eastAsia="zh-CN"/>
+        </w:rPr>
+        <w:t>类似于分支命令，</w:t>
+      </w:r>
+      <w:r>
+        <w:rPr>
+          <w:color w:val="FF0000"/>
+          <w:lang w:val="en-US" w:eastAsia="zh-CN"/>
+        </w:rPr>
+        <w:t>测试（test</w:t>
+      </w:r>
+      <w:r>
+        <w:rPr>
+          <w:rFonts w:hint="default"/>
+          <w:color w:val="FF0000"/>
+          <w:lang w:val="en-US" w:eastAsia="zh-CN"/>
+        </w:rPr>
+        <w:t>）命令（t）</w:t>
+      </w:r>
+      <w:r>
+        <w:rPr>
+          <w:rFonts w:hint="default"/>
+          <w:lang w:val="en-US" w:eastAsia="zh-CN"/>
+        </w:rPr>
+        <w:t>也可以用来改变sed编辑器脚本的执行流程。测试命令会根据</w:t>
+      </w:r>
+      <w:r>
+        <w:rPr>
+          <w:rFonts w:hint="default"/>
+          <w:highlight w:val="yellow"/>
+          <w:lang w:val="en-US" w:eastAsia="zh-CN"/>
+        </w:rPr>
+        <w:t>替换命令的结果跳转到某个标签，而不是根据地址进行跳转</w:t>
+      </w:r>
+      <w:r>
+        <w:rPr>
+          <w:rFonts w:hint="default"/>
+          <w:lang w:val="en-US" w:eastAsia="zh-CN"/>
+        </w:rPr>
+        <w:t>。</w:t>
+      </w:r>
+    </w:p>
+    <w:p>
+      <w:pPr>
+        <w:bidi w:val="0"/>
+      </w:pPr>
+      <w:r>
+        <w:rPr>
+          <w:lang w:val="en-US" w:eastAsia="zh-CN"/>
+        </w:rPr>
+        <w:t>如果替换命令成功匹配并替换了一个模式，测试命令就会跳转到指定的标签。如果替换命令</w:t>
+      </w:r>
+      <w:r>
+        <w:rPr>
+          <w:rFonts w:hint="default"/>
+          <w:lang w:val="en-US" w:eastAsia="zh-CN"/>
+        </w:rPr>
+        <w:t>未能匹配指定的模式，测试命令就不会跳转。</w:t>
+      </w:r>
+    </w:p>
+    <w:p>
+      <w:pPr>
+        <w:bidi w:val="0"/>
+        <w:rPr>
+          <w:color w:val="FF0000"/>
+        </w:rPr>
+      </w:pPr>
+      <w:r>
+        <w:rPr>
+          <w:color w:val="FF0000"/>
+          <w:lang w:val="en-US" w:eastAsia="zh-CN"/>
+        </w:rPr>
+        <w:t>[address</w:t>
+      </w:r>
+      <w:r>
+        <w:rPr>
+          <w:rFonts w:hint="default"/>
+          <w:color w:val="FF0000"/>
+          <w:lang w:val="en-US" w:eastAsia="zh-CN"/>
+        </w:rPr>
+        <w:t xml:space="preserve">]t [label] </w:t>
+      </w:r>
+    </w:p>
+    <w:p>
+      <w:pPr>
+        <w:bidi w:val="0"/>
+      </w:pPr>
+      <w:r>
+        <w:rPr>
+          <w:rFonts w:hint="eastAsia"/>
+          <w:lang w:val="en-US" w:eastAsia="zh-CN"/>
+        </w:rPr>
+        <w:t>6、</w:t>
+      </w:r>
+      <w:r>
+        <w:rPr>
+          <w:color w:val="FF0000"/>
+          <w:lang w:val="en-US" w:eastAsia="zh-CN"/>
+        </w:rPr>
+        <w:t>&amp;符号</w:t>
+      </w:r>
+      <w:r>
+        <w:rPr>
+          <w:lang w:val="en-US" w:eastAsia="zh-CN"/>
+        </w:rPr>
+        <w:t>可以用来代表替换命令中的匹配的模式。不管模式匹</w:t>
+      </w:r>
+      <w:r>
+        <w:rPr>
+          <w:rFonts w:hint="default"/>
+          <w:lang w:val="en-US" w:eastAsia="zh-CN"/>
+        </w:rPr>
+        <w:t xml:space="preserve">配的是什么样的文本，你都可以在替代模式中使用&amp;符号来使用这段文本。这样就可以操作模式所匹配到的任何单词了。 </w:t>
+      </w:r>
+    </w:p>
+    <w:p>
+      <w:pPr>
+        <w:bidi w:val="0"/>
+      </w:pPr>
+      <w:r>
+        <w:rPr>
+          <w:rFonts w:hint="default"/>
+          <w:lang w:val="en-US" w:eastAsia="zh-CN"/>
+        </w:rPr>
+        <w:t xml:space="preserve">$ </w:t>
+      </w:r>
+      <w:r>
+        <w:rPr>
+          <w:lang w:val="en-US" w:eastAsia="zh-CN"/>
+        </w:rPr>
+        <w:t xml:space="preserve">echo "The cat sleeps in his hat." | sed 's/.at/"&amp;"/g' </w:t>
+      </w:r>
+    </w:p>
+    <w:p>
+      <w:pPr>
+        <w:bidi w:val="0"/>
+      </w:pPr>
+      <w:r>
+        <w:rPr>
+          <w:lang w:val="en-US" w:eastAsia="zh-CN"/>
+        </w:rPr>
+        <w:t>&amp;符号会提取匹配替换命令中指定模式的整个字符串。</w:t>
+      </w:r>
+      <w:r>
+        <w:rPr>
+          <w:rFonts w:hint="default"/>
+          <w:lang w:val="en-US" w:eastAsia="zh-CN"/>
+        </w:rPr>
+        <w:t>sed</w:t>
+      </w:r>
+      <w:r>
+        <w:rPr>
+          <w:lang w:val="en-US" w:eastAsia="zh-CN"/>
+        </w:rPr>
+        <w:t>编辑器用圆括号来定义替换模式中的子模式。你可以在替代模式中使用特殊字符来引用</w:t>
+      </w:r>
+      <w:r>
+        <w:rPr>
+          <w:rFonts w:hint="default"/>
+          <w:lang w:val="en-US" w:eastAsia="zh-CN"/>
+        </w:rPr>
+        <w:t>每个子模式。</w:t>
+      </w:r>
+      <w:r>
+        <w:rPr>
+          <w:rFonts w:hint="default"/>
+          <w:highlight w:val="yellow"/>
+          <w:lang w:val="en-US" w:eastAsia="zh-CN"/>
+        </w:rPr>
+        <w:t>替代字符</w:t>
+      </w:r>
+      <w:r>
+        <w:rPr>
+          <w:rFonts w:hint="default"/>
+          <w:lang w:val="en-US" w:eastAsia="zh-CN"/>
+        </w:rPr>
+        <w:t>由</w:t>
+      </w:r>
+      <w:r>
+        <w:rPr>
+          <w:rFonts w:hint="default"/>
+          <w:highlight w:val="yellow"/>
+          <w:lang w:val="en-US" w:eastAsia="zh-CN"/>
+        </w:rPr>
+        <w:t>反斜线和数字组成</w:t>
+      </w:r>
+      <w:r>
+        <w:rPr>
+          <w:rFonts w:hint="default"/>
+          <w:lang w:val="en-US" w:eastAsia="zh-CN"/>
+        </w:rPr>
+        <w:t>。数字表明子模式的位置。sed编辑器会给第一个子模式分配字符</w:t>
+      </w:r>
+      <w:r>
+        <w:rPr>
+          <w:lang w:val="en-US" w:eastAsia="zh-CN"/>
+        </w:rPr>
+        <w:t>\1</w:t>
+      </w:r>
+      <w:r>
+        <w:rPr>
+          <w:rFonts w:hint="default"/>
+          <w:lang w:val="en-US" w:eastAsia="zh-CN"/>
+        </w:rPr>
+        <w:t>，给第二个子模式分配字符\2，依此类推。</w:t>
+      </w:r>
+    </w:p>
+    <w:p>
+      <w:r>
+        <w:br w:type="page"/>
+      </w:r>
+    </w:p>
+    <w:p>
+      <w:pPr>
+        <w:pStyle w:val="2"/>
+        <w:bidi w:val="0"/>
+        <w:rPr>
+          <w:rFonts w:hint="default"/>
+          <w:lang w:val="en-US" w:eastAsia="zh-CN"/>
+        </w:rPr>
+      </w:pPr>
+      <w:r>
+        <w:rPr>
+          <w:rFonts w:hint="eastAsia"/>
+          <w:lang w:val="en-US" w:eastAsia="zh-CN"/>
+        </w:rPr>
+        <w:t>第22章：gawk进阶</w:t>
+      </w:r>
+    </w:p>
+    <w:p>
+      <w:pPr>
+        <w:bidi w:val="0"/>
+      </w:pPr>
+      <w:r>
+        <w:rPr>
+          <w:rFonts w:hint="eastAsia"/>
+          <w:lang w:val="en-US" w:eastAsia="zh-CN"/>
+        </w:rPr>
+        <w:t>1、</w:t>
+      </w:r>
+      <w:r>
+        <w:rPr>
+          <w:lang w:val="en-US" w:eastAsia="zh-CN"/>
+        </w:rPr>
+        <w:t>gawk数据字段和记录变量</w:t>
+      </w:r>
+    </w:p>
+    <w:p>
+      <w:pPr>
+        <w:keepNext w:val="0"/>
+        <w:keepLines w:val="0"/>
+        <w:widowControl/>
+        <w:suppressLineNumbers w:val="0"/>
+        <w:ind w:firstLine="420" w:firstLineChars="0"/>
+        <w:jc w:val="left"/>
+      </w:pPr>
+      <w:r>
+        <w:rPr>
+          <w:rFonts w:ascii="Courier" w:hAnsi="Courier" w:eastAsia="宋体" w:cs="Courier"/>
+          <w:color w:val="000000"/>
+          <w:kern w:val="0"/>
+          <w:sz w:val="15"/>
+          <w:szCs w:val="15"/>
+          <w:lang w:val="en-US" w:eastAsia="zh-CN" w:bidi="ar"/>
+        </w:rPr>
+        <w:t xml:space="preserve">FIELDWIDTHS </w:t>
+      </w:r>
+      <w:r>
+        <w:rPr>
+          <w:rFonts w:ascii="FZShuSong-Z01S" w:hAnsi="FZShuSong-Z01S" w:eastAsia="FZShuSong-Z01S" w:cs="FZShuSong-Z01S"/>
+          <w:color w:val="000000"/>
+          <w:kern w:val="0"/>
+          <w:sz w:val="16"/>
+          <w:szCs w:val="16"/>
+          <w:lang w:val="en-US" w:eastAsia="zh-CN" w:bidi="ar"/>
+        </w:rPr>
+        <w:t xml:space="preserve">由空格分隔的一列数字，定义了每个数据字段确切宽度 </w:t>
+      </w:r>
+    </w:p>
+    <w:p>
+      <w:pPr>
+        <w:keepNext w:val="0"/>
+        <w:keepLines w:val="0"/>
+        <w:widowControl/>
+        <w:suppressLineNumbers w:val="0"/>
+        <w:ind w:firstLine="420" w:firstLineChars="0"/>
+        <w:jc w:val="left"/>
+      </w:pPr>
+      <w:r>
+        <w:rPr>
+          <w:rFonts w:hint="default" w:ascii="Courier" w:hAnsi="Courier" w:eastAsia="宋体" w:cs="Courier"/>
+          <w:color w:val="000000"/>
+          <w:kern w:val="0"/>
+          <w:sz w:val="15"/>
+          <w:szCs w:val="15"/>
+          <w:lang w:val="en-US" w:eastAsia="zh-CN" w:bidi="ar"/>
+        </w:rPr>
+        <w:t xml:space="preserve">FS </w:t>
+      </w:r>
+      <w:r>
+        <w:rPr>
+          <w:rFonts w:hint="default" w:ascii="FZShuSong-Z01S" w:hAnsi="FZShuSong-Z01S" w:eastAsia="FZShuSong-Z01S" w:cs="FZShuSong-Z01S"/>
+          <w:color w:val="000000"/>
+          <w:kern w:val="0"/>
+          <w:sz w:val="16"/>
+          <w:szCs w:val="16"/>
+          <w:lang w:val="en-US" w:eastAsia="zh-CN" w:bidi="ar"/>
+        </w:rPr>
+        <w:t xml:space="preserve">输入字段分隔符 </w:t>
+      </w:r>
+    </w:p>
+    <w:p>
+      <w:pPr>
+        <w:keepNext w:val="0"/>
+        <w:keepLines w:val="0"/>
+        <w:widowControl/>
+        <w:suppressLineNumbers w:val="0"/>
+        <w:ind w:firstLine="420" w:firstLineChars="0"/>
+        <w:jc w:val="left"/>
+      </w:pPr>
+      <w:r>
+        <w:rPr>
+          <w:rFonts w:hint="default" w:ascii="Courier" w:hAnsi="Courier" w:eastAsia="宋体" w:cs="Courier"/>
+          <w:color w:val="000000"/>
+          <w:kern w:val="0"/>
+          <w:sz w:val="15"/>
+          <w:szCs w:val="15"/>
+          <w:lang w:val="en-US" w:eastAsia="zh-CN" w:bidi="ar"/>
+        </w:rPr>
+        <w:t xml:space="preserve">RS </w:t>
+      </w:r>
+      <w:r>
+        <w:rPr>
+          <w:rFonts w:hint="default" w:ascii="FZShuSong-Z01S" w:hAnsi="FZShuSong-Z01S" w:eastAsia="FZShuSong-Z01S" w:cs="FZShuSong-Z01S"/>
+          <w:color w:val="000000"/>
+          <w:kern w:val="0"/>
+          <w:sz w:val="16"/>
+          <w:szCs w:val="16"/>
+          <w:lang w:val="en-US" w:eastAsia="zh-CN" w:bidi="ar"/>
+        </w:rPr>
+        <w:t xml:space="preserve">输入记录分隔符 </w:t>
+      </w:r>
+    </w:p>
+    <w:p>
+      <w:pPr>
+        <w:keepNext w:val="0"/>
+        <w:keepLines w:val="0"/>
+        <w:widowControl/>
+        <w:suppressLineNumbers w:val="0"/>
+        <w:ind w:firstLine="420" w:firstLineChars="0"/>
+        <w:jc w:val="left"/>
+      </w:pPr>
+      <w:r>
+        <w:rPr>
+          <w:rFonts w:hint="default" w:ascii="Courier" w:hAnsi="Courier" w:eastAsia="宋体" w:cs="Courier"/>
+          <w:color w:val="000000"/>
+          <w:kern w:val="0"/>
+          <w:sz w:val="15"/>
+          <w:szCs w:val="15"/>
+          <w:lang w:val="en-US" w:eastAsia="zh-CN" w:bidi="ar"/>
+        </w:rPr>
+        <w:t xml:space="preserve">OFS </w:t>
+      </w:r>
+      <w:r>
+        <w:rPr>
+          <w:rFonts w:hint="default" w:ascii="FZShuSong-Z01S" w:hAnsi="FZShuSong-Z01S" w:eastAsia="FZShuSong-Z01S" w:cs="FZShuSong-Z01S"/>
+          <w:color w:val="000000"/>
+          <w:kern w:val="0"/>
+          <w:sz w:val="16"/>
+          <w:szCs w:val="16"/>
+          <w:lang w:val="en-US" w:eastAsia="zh-CN" w:bidi="ar"/>
+        </w:rPr>
+        <w:t xml:space="preserve">输出字段分隔符 </w:t>
+      </w:r>
+    </w:p>
+    <w:p>
+      <w:pPr>
+        <w:keepNext w:val="0"/>
+        <w:keepLines w:val="0"/>
+        <w:widowControl/>
+        <w:suppressLineNumbers w:val="0"/>
+        <w:ind w:firstLine="420" w:firstLineChars="0"/>
+        <w:jc w:val="left"/>
+      </w:pPr>
+      <w:r>
+        <w:rPr>
+          <w:rFonts w:hint="default" w:ascii="Courier" w:hAnsi="Courier" w:eastAsia="宋体" w:cs="Courier"/>
+          <w:color w:val="000000"/>
+          <w:kern w:val="0"/>
+          <w:sz w:val="15"/>
+          <w:szCs w:val="15"/>
+          <w:lang w:val="en-US" w:eastAsia="zh-CN" w:bidi="ar"/>
+        </w:rPr>
+        <w:t xml:space="preserve">ORS </w:t>
+      </w:r>
+      <w:r>
+        <w:rPr>
+          <w:rFonts w:hint="default" w:ascii="FZShuSong-Z01S" w:hAnsi="FZShuSong-Z01S" w:eastAsia="FZShuSong-Z01S" w:cs="FZShuSong-Z01S"/>
+          <w:color w:val="000000"/>
+          <w:kern w:val="0"/>
+          <w:sz w:val="16"/>
+          <w:szCs w:val="16"/>
+          <w:lang w:val="en-US" w:eastAsia="zh-CN" w:bidi="ar"/>
+        </w:rPr>
+        <w:t>输出记录分隔符</w:t>
+      </w:r>
+    </w:p>
+    <w:p>
+      <w:pPr>
+        <w:bidi w:val="0"/>
+        <w:rPr>
+          <w:rFonts w:hint="default"/>
+          <w:lang w:val="en-US" w:eastAsia="zh-CN"/>
+        </w:rPr>
+      </w:pPr>
+      <w:r>
+        <w:rPr>
+          <w:rFonts w:hint="eastAsia"/>
+          <w:lang w:val="en-US" w:eastAsia="zh-CN"/>
+        </w:rPr>
+        <w:t>其他</w:t>
+      </w:r>
+      <w:r>
+        <w:rPr>
+          <w:rFonts w:hint="eastAsia"/>
+          <w:highlight w:val="yellow"/>
+          <w:lang w:val="en-US" w:eastAsia="zh-CN"/>
+        </w:rPr>
+        <w:t>内建变量</w:t>
+      </w:r>
+    </w:p>
+    <w:p>
+      <w:pPr>
+        <w:keepNext w:val="0"/>
+        <w:keepLines w:val="0"/>
+        <w:widowControl/>
+        <w:suppressLineNumbers w:val="0"/>
+        <w:ind w:firstLine="420" w:firstLineChars="0"/>
+        <w:jc w:val="left"/>
+      </w:pPr>
+      <w:r>
+        <w:rPr>
+          <w:rFonts w:ascii="Courier" w:hAnsi="Courier" w:eastAsia="宋体" w:cs="Courier"/>
+          <w:color w:val="000000"/>
+          <w:kern w:val="0"/>
+          <w:sz w:val="15"/>
+          <w:szCs w:val="15"/>
+          <w:lang w:val="en-US" w:eastAsia="zh-CN" w:bidi="ar"/>
+        </w:rPr>
+        <w:t xml:space="preserve">ARGC </w:t>
+      </w:r>
+      <w:r>
+        <w:rPr>
+          <w:rFonts w:ascii="FZShuSong-Z01S" w:hAnsi="FZShuSong-Z01S" w:eastAsia="FZShuSong-Z01S" w:cs="FZShuSong-Z01S"/>
+          <w:color w:val="000000"/>
+          <w:kern w:val="0"/>
+          <w:sz w:val="16"/>
+          <w:szCs w:val="16"/>
+          <w:lang w:val="en-US" w:eastAsia="zh-CN" w:bidi="ar"/>
+        </w:rPr>
+        <w:t xml:space="preserve">当前命令行参数个数 </w:t>
+      </w:r>
+    </w:p>
+    <w:p>
+      <w:pPr>
+        <w:keepNext w:val="0"/>
+        <w:keepLines w:val="0"/>
+        <w:widowControl/>
+        <w:suppressLineNumbers w:val="0"/>
+        <w:ind w:firstLine="420" w:firstLineChars="0"/>
+        <w:jc w:val="left"/>
+      </w:pPr>
+      <w:r>
+        <w:rPr>
+          <w:rFonts w:hint="default" w:ascii="Courier" w:hAnsi="Courier" w:eastAsia="宋体" w:cs="Courier"/>
+          <w:color w:val="000000"/>
+          <w:kern w:val="0"/>
+          <w:sz w:val="15"/>
+          <w:szCs w:val="15"/>
+          <w:lang w:val="en-US" w:eastAsia="zh-CN" w:bidi="ar"/>
+        </w:rPr>
+        <w:t xml:space="preserve">ARGIND </w:t>
+      </w:r>
+      <w:r>
+        <w:rPr>
+          <w:rFonts w:hint="default" w:ascii="FZShuSong-Z01S" w:hAnsi="FZShuSong-Z01S" w:eastAsia="FZShuSong-Z01S" w:cs="FZShuSong-Z01S"/>
+          <w:color w:val="000000"/>
+          <w:kern w:val="0"/>
+          <w:sz w:val="16"/>
+          <w:szCs w:val="16"/>
+          <w:lang w:val="en-US" w:eastAsia="zh-CN" w:bidi="ar"/>
+        </w:rPr>
+        <w:t>当前文件在</w:t>
+      </w:r>
+      <w:r>
+        <w:rPr>
+          <w:rFonts w:hint="default" w:ascii="Courier" w:hAnsi="Courier" w:eastAsia="宋体" w:cs="Courier"/>
+          <w:color w:val="000000"/>
+          <w:kern w:val="0"/>
+          <w:sz w:val="15"/>
+          <w:szCs w:val="15"/>
+          <w:lang w:val="en-US" w:eastAsia="zh-CN" w:bidi="ar"/>
+        </w:rPr>
+        <w:t>ARGV</w:t>
+      </w:r>
+      <w:r>
+        <w:rPr>
+          <w:rFonts w:hint="default" w:ascii="FZShuSong-Z01S" w:hAnsi="FZShuSong-Z01S" w:eastAsia="FZShuSong-Z01S" w:cs="FZShuSong-Z01S"/>
+          <w:color w:val="000000"/>
+          <w:kern w:val="0"/>
+          <w:sz w:val="16"/>
+          <w:szCs w:val="16"/>
+          <w:lang w:val="en-US" w:eastAsia="zh-CN" w:bidi="ar"/>
+        </w:rPr>
+        <w:t xml:space="preserve">中的位置 </w:t>
+      </w:r>
+    </w:p>
+    <w:p>
+      <w:pPr>
+        <w:keepNext w:val="0"/>
+        <w:keepLines w:val="0"/>
+        <w:widowControl/>
+        <w:suppressLineNumbers w:val="0"/>
+        <w:ind w:firstLine="420" w:firstLineChars="0"/>
+        <w:jc w:val="left"/>
+      </w:pPr>
+      <w:r>
+        <w:rPr>
+          <w:rFonts w:hint="default" w:ascii="Courier" w:hAnsi="Courier" w:eastAsia="宋体" w:cs="Courier"/>
+          <w:color w:val="000000"/>
+          <w:kern w:val="0"/>
+          <w:sz w:val="15"/>
+          <w:szCs w:val="15"/>
+          <w:lang w:val="en-US" w:eastAsia="zh-CN" w:bidi="ar"/>
+        </w:rPr>
+        <w:t xml:space="preserve">ARGV </w:t>
+      </w:r>
+      <w:r>
+        <w:rPr>
+          <w:rFonts w:hint="default" w:ascii="FZShuSong-Z01S" w:hAnsi="FZShuSong-Z01S" w:eastAsia="FZShuSong-Z01S" w:cs="FZShuSong-Z01S"/>
+          <w:color w:val="000000"/>
+          <w:kern w:val="0"/>
+          <w:sz w:val="16"/>
+          <w:szCs w:val="16"/>
+          <w:lang w:val="en-US" w:eastAsia="zh-CN" w:bidi="ar"/>
+        </w:rPr>
+        <w:t xml:space="preserve">包含命令行参数的数组 </w:t>
+      </w:r>
+    </w:p>
+    <w:p>
+      <w:pPr>
+        <w:keepNext w:val="0"/>
+        <w:keepLines w:val="0"/>
+        <w:widowControl/>
+        <w:suppressLineNumbers w:val="0"/>
+        <w:ind w:firstLine="420" w:firstLineChars="0"/>
+        <w:jc w:val="left"/>
+      </w:pPr>
+      <w:r>
+        <w:rPr>
+          <w:rFonts w:hint="default" w:ascii="Courier" w:hAnsi="Courier" w:eastAsia="宋体" w:cs="Courier"/>
+          <w:color w:val="000000"/>
+          <w:kern w:val="0"/>
+          <w:sz w:val="15"/>
+          <w:szCs w:val="15"/>
+          <w:lang w:val="en-US" w:eastAsia="zh-CN" w:bidi="ar"/>
+        </w:rPr>
+        <w:t xml:space="preserve">CONVFMT </w:t>
+      </w:r>
+      <w:r>
+        <w:rPr>
+          <w:rFonts w:hint="default" w:ascii="FZShuSong-Z01S" w:hAnsi="FZShuSong-Z01S" w:eastAsia="FZShuSong-Z01S" w:cs="FZShuSong-Z01S"/>
+          <w:color w:val="000000"/>
+          <w:kern w:val="0"/>
+          <w:sz w:val="16"/>
+          <w:szCs w:val="16"/>
+          <w:lang w:val="en-US" w:eastAsia="zh-CN" w:bidi="ar"/>
+        </w:rPr>
+        <w:t>数字的转换格式（参见</w:t>
+      </w:r>
+      <w:r>
+        <w:rPr>
+          <w:rFonts w:hint="default" w:ascii="Courier" w:hAnsi="Courier" w:eastAsia="宋体" w:cs="Courier"/>
+          <w:color w:val="000000"/>
+          <w:kern w:val="0"/>
+          <w:sz w:val="15"/>
+          <w:szCs w:val="15"/>
+          <w:lang w:val="en-US" w:eastAsia="zh-CN" w:bidi="ar"/>
+        </w:rPr>
+        <w:t>printf</w:t>
+      </w:r>
+      <w:r>
+        <w:rPr>
+          <w:rFonts w:hint="default" w:ascii="FZShuSong-Z01S" w:hAnsi="FZShuSong-Z01S" w:eastAsia="FZShuSong-Z01S" w:cs="FZShuSong-Z01S"/>
+          <w:color w:val="000000"/>
+          <w:kern w:val="0"/>
+          <w:sz w:val="16"/>
+          <w:szCs w:val="16"/>
+          <w:lang w:val="en-US" w:eastAsia="zh-CN" w:bidi="ar"/>
+        </w:rPr>
+        <w:t>语句），默认值为</w:t>
+      </w:r>
+      <w:r>
+        <w:rPr>
+          <w:rFonts w:hint="default" w:ascii="Courier" w:hAnsi="Courier" w:eastAsia="宋体" w:cs="Courier"/>
+          <w:color w:val="000000"/>
+          <w:kern w:val="0"/>
+          <w:sz w:val="15"/>
+          <w:szCs w:val="15"/>
+          <w:lang w:val="en-US" w:eastAsia="zh-CN" w:bidi="ar"/>
+        </w:rPr>
+        <w:t xml:space="preserve">%.6 g </w:t>
+      </w:r>
+    </w:p>
+    <w:p>
+      <w:pPr>
+        <w:keepNext w:val="0"/>
+        <w:keepLines w:val="0"/>
+        <w:widowControl/>
+        <w:suppressLineNumbers w:val="0"/>
+        <w:ind w:firstLine="420" w:firstLineChars="0"/>
+        <w:jc w:val="left"/>
+      </w:pPr>
+      <w:r>
+        <w:rPr>
+          <w:rFonts w:hint="default" w:ascii="Courier" w:hAnsi="Courier" w:eastAsia="宋体" w:cs="Courier"/>
+          <w:color w:val="000000"/>
+          <w:kern w:val="0"/>
+          <w:sz w:val="15"/>
+          <w:szCs w:val="15"/>
+          <w:lang w:val="en-US" w:eastAsia="zh-CN" w:bidi="ar"/>
+        </w:rPr>
+        <w:t xml:space="preserve">ENVIRON </w:t>
+      </w:r>
+      <w:r>
+        <w:rPr>
+          <w:rFonts w:hint="default" w:ascii="FZShuSong-Z01S" w:hAnsi="FZShuSong-Z01S" w:eastAsia="FZShuSong-Z01S" w:cs="FZShuSong-Z01S"/>
+          <w:color w:val="000000"/>
+          <w:kern w:val="0"/>
+          <w:sz w:val="16"/>
+          <w:szCs w:val="16"/>
+          <w:lang w:val="en-US" w:eastAsia="zh-CN" w:bidi="ar"/>
+        </w:rPr>
+        <w:t>当前</w:t>
+      </w:r>
+      <w:r>
+        <w:rPr>
+          <w:rFonts w:hint="default" w:ascii="Times New Roman" w:hAnsi="Times New Roman" w:eastAsia="宋体" w:cs="Times New Roman"/>
+          <w:color w:val="000000"/>
+          <w:kern w:val="0"/>
+          <w:sz w:val="16"/>
+          <w:szCs w:val="16"/>
+          <w:lang w:val="en-US" w:eastAsia="zh-CN" w:bidi="ar"/>
+        </w:rPr>
+        <w:t>shell</w:t>
+      </w:r>
+      <w:r>
+        <w:rPr>
+          <w:rFonts w:hint="default" w:ascii="FZShuSong-Z01S" w:hAnsi="FZShuSong-Z01S" w:eastAsia="FZShuSong-Z01S" w:cs="FZShuSong-Z01S"/>
+          <w:color w:val="000000"/>
+          <w:kern w:val="0"/>
+          <w:sz w:val="16"/>
+          <w:szCs w:val="16"/>
+          <w:lang w:val="en-US" w:eastAsia="zh-CN" w:bidi="ar"/>
+        </w:rPr>
+        <w:t xml:space="preserve">环境变量及其值组成的关联数组 </w:t>
+      </w:r>
+    </w:p>
+    <w:p>
+      <w:pPr>
+        <w:keepNext w:val="0"/>
+        <w:keepLines w:val="0"/>
+        <w:widowControl/>
+        <w:suppressLineNumbers w:val="0"/>
+        <w:ind w:firstLine="420" w:firstLineChars="0"/>
+        <w:jc w:val="left"/>
+      </w:pPr>
+      <w:r>
+        <w:rPr>
+          <w:rFonts w:hint="default" w:ascii="Courier" w:hAnsi="Courier" w:eastAsia="宋体" w:cs="Courier"/>
+          <w:color w:val="000000"/>
+          <w:kern w:val="0"/>
+          <w:sz w:val="15"/>
+          <w:szCs w:val="15"/>
+          <w:lang w:val="en-US" w:eastAsia="zh-CN" w:bidi="ar"/>
+        </w:rPr>
+        <w:t xml:space="preserve">ERRNO </w:t>
+      </w:r>
+      <w:r>
+        <w:rPr>
+          <w:rFonts w:hint="default" w:ascii="FZShuSong-Z01S" w:hAnsi="FZShuSong-Z01S" w:eastAsia="FZShuSong-Z01S" w:cs="FZShuSong-Z01S"/>
+          <w:color w:val="000000"/>
+          <w:kern w:val="0"/>
+          <w:sz w:val="16"/>
+          <w:szCs w:val="16"/>
+          <w:lang w:val="en-US" w:eastAsia="zh-CN" w:bidi="ar"/>
+        </w:rPr>
+        <w:t xml:space="preserve">当读取或关闭输入文件发生错误时的系统错误号 </w:t>
+      </w:r>
+    </w:p>
+    <w:p>
+      <w:pPr>
+        <w:keepNext w:val="0"/>
+        <w:keepLines w:val="0"/>
+        <w:widowControl/>
+        <w:suppressLineNumbers w:val="0"/>
+        <w:ind w:firstLine="420" w:firstLineChars="0"/>
+        <w:jc w:val="left"/>
+      </w:pPr>
+      <w:r>
+        <w:rPr>
+          <w:rFonts w:hint="default" w:ascii="Courier" w:hAnsi="Courier" w:eastAsia="宋体" w:cs="Courier"/>
+          <w:color w:val="000000"/>
+          <w:kern w:val="0"/>
+          <w:sz w:val="15"/>
+          <w:szCs w:val="15"/>
+          <w:lang w:val="en-US" w:eastAsia="zh-CN" w:bidi="ar"/>
+        </w:rPr>
+        <w:t xml:space="preserve">FILENAME </w:t>
+      </w:r>
+      <w:r>
+        <w:rPr>
+          <w:rFonts w:hint="default" w:ascii="FZShuSong-Z01S" w:hAnsi="FZShuSong-Z01S" w:eastAsia="FZShuSong-Z01S" w:cs="FZShuSong-Z01S"/>
+          <w:color w:val="000000"/>
+          <w:kern w:val="0"/>
+          <w:sz w:val="16"/>
+          <w:szCs w:val="16"/>
+          <w:lang w:val="en-US" w:eastAsia="zh-CN" w:bidi="ar"/>
+        </w:rPr>
+        <w:t>用作</w:t>
+      </w:r>
+      <w:r>
+        <w:rPr>
+          <w:rFonts w:hint="default" w:ascii="Times New Roman" w:hAnsi="Times New Roman" w:eastAsia="宋体" w:cs="Times New Roman"/>
+          <w:color w:val="000000"/>
+          <w:kern w:val="0"/>
+          <w:sz w:val="16"/>
+          <w:szCs w:val="16"/>
+          <w:lang w:val="en-US" w:eastAsia="zh-CN" w:bidi="ar"/>
+        </w:rPr>
+        <w:t>gawk</w:t>
+      </w:r>
+      <w:r>
+        <w:rPr>
+          <w:rFonts w:hint="default" w:ascii="FZShuSong-Z01S" w:hAnsi="FZShuSong-Z01S" w:eastAsia="FZShuSong-Z01S" w:cs="FZShuSong-Z01S"/>
+          <w:color w:val="000000"/>
+          <w:kern w:val="0"/>
+          <w:sz w:val="16"/>
+          <w:szCs w:val="16"/>
+          <w:lang w:val="en-US" w:eastAsia="zh-CN" w:bidi="ar"/>
+        </w:rPr>
+        <w:t xml:space="preserve">输入数据的数据文件的文件名 </w:t>
+      </w:r>
+    </w:p>
+    <w:p>
+      <w:pPr>
+        <w:keepNext w:val="0"/>
+        <w:keepLines w:val="0"/>
+        <w:widowControl/>
+        <w:suppressLineNumbers w:val="0"/>
+        <w:ind w:firstLine="420" w:firstLineChars="0"/>
+        <w:jc w:val="left"/>
+      </w:pPr>
+      <w:r>
+        <w:rPr>
+          <w:rFonts w:hint="default" w:ascii="Courier" w:hAnsi="Courier" w:eastAsia="宋体" w:cs="Courier"/>
+          <w:color w:val="000000"/>
+          <w:kern w:val="0"/>
+          <w:sz w:val="15"/>
+          <w:szCs w:val="15"/>
+          <w:lang w:val="en-US" w:eastAsia="zh-CN" w:bidi="ar"/>
+        </w:rPr>
+        <w:t xml:space="preserve">FNR </w:t>
+      </w:r>
+      <w:r>
+        <w:rPr>
+          <w:rFonts w:hint="default" w:ascii="FZShuSong-Z01S" w:hAnsi="FZShuSong-Z01S" w:eastAsia="FZShuSong-Z01S" w:cs="FZShuSong-Z01S"/>
+          <w:color w:val="000000"/>
+          <w:kern w:val="0"/>
+          <w:sz w:val="16"/>
+          <w:szCs w:val="16"/>
+          <w:lang w:val="en-US" w:eastAsia="zh-CN" w:bidi="ar"/>
+        </w:rPr>
+        <w:t xml:space="preserve">当前数据文件中的数据行数 </w:t>
+      </w:r>
+    </w:p>
+    <w:p>
+      <w:pPr>
+        <w:keepNext w:val="0"/>
+        <w:keepLines w:val="0"/>
+        <w:widowControl/>
+        <w:suppressLineNumbers w:val="0"/>
+        <w:ind w:firstLine="420" w:firstLineChars="0"/>
+        <w:jc w:val="left"/>
+      </w:pPr>
+      <w:r>
+        <w:rPr>
+          <w:rFonts w:hint="default" w:ascii="Courier" w:hAnsi="Courier" w:eastAsia="宋体" w:cs="Courier"/>
+          <w:color w:val="000000"/>
+          <w:kern w:val="0"/>
+          <w:sz w:val="15"/>
+          <w:szCs w:val="15"/>
+          <w:lang w:val="en-US" w:eastAsia="zh-CN" w:bidi="ar"/>
+        </w:rPr>
+        <w:t xml:space="preserve">IGNORECASE </w:t>
+      </w:r>
+      <w:r>
+        <w:rPr>
+          <w:rFonts w:hint="default" w:ascii="FZShuSong-Z01S" w:hAnsi="FZShuSong-Z01S" w:eastAsia="FZShuSong-Z01S" w:cs="FZShuSong-Z01S"/>
+          <w:color w:val="000000"/>
+          <w:kern w:val="0"/>
+          <w:sz w:val="16"/>
+          <w:szCs w:val="16"/>
+          <w:lang w:val="en-US" w:eastAsia="zh-CN" w:bidi="ar"/>
+        </w:rPr>
+        <w:t>设成非零值时，忽略</w:t>
+      </w:r>
+      <w:r>
+        <w:rPr>
+          <w:rFonts w:hint="default" w:ascii="Courier" w:hAnsi="Courier" w:eastAsia="宋体" w:cs="Courier"/>
+          <w:color w:val="000000"/>
+          <w:kern w:val="0"/>
+          <w:sz w:val="15"/>
+          <w:szCs w:val="15"/>
+          <w:lang w:val="en-US" w:eastAsia="zh-CN" w:bidi="ar"/>
+        </w:rPr>
+        <w:t>gawk</w:t>
+      </w:r>
+      <w:r>
+        <w:rPr>
+          <w:rFonts w:hint="default" w:ascii="FZShuSong-Z01S" w:hAnsi="FZShuSong-Z01S" w:eastAsia="FZShuSong-Z01S" w:cs="FZShuSong-Z01S"/>
+          <w:color w:val="000000"/>
+          <w:kern w:val="0"/>
+          <w:sz w:val="16"/>
+          <w:szCs w:val="16"/>
+          <w:lang w:val="en-US" w:eastAsia="zh-CN" w:bidi="ar"/>
+        </w:rPr>
+        <w:t xml:space="preserve">命令中出现的字符串的字符大小写 </w:t>
+      </w:r>
+    </w:p>
+    <w:p>
+      <w:pPr>
+        <w:keepNext w:val="0"/>
+        <w:keepLines w:val="0"/>
+        <w:widowControl/>
+        <w:suppressLineNumbers w:val="0"/>
+        <w:ind w:firstLine="420" w:firstLineChars="0"/>
+        <w:jc w:val="left"/>
+      </w:pPr>
+      <w:r>
+        <w:rPr>
+          <w:rFonts w:hint="default" w:ascii="Courier" w:hAnsi="Courier" w:eastAsia="宋体" w:cs="Courier"/>
+          <w:color w:val="000000"/>
+          <w:kern w:val="0"/>
+          <w:sz w:val="15"/>
+          <w:szCs w:val="15"/>
+          <w:lang w:val="en-US" w:eastAsia="zh-CN" w:bidi="ar"/>
+        </w:rPr>
+        <w:t xml:space="preserve">NF </w:t>
+      </w:r>
+      <w:r>
+        <w:rPr>
+          <w:rFonts w:hint="default" w:ascii="FZShuSong-Z01S" w:hAnsi="FZShuSong-Z01S" w:eastAsia="FZShuSong-Z01S" w:cs="FZShuSong-Z01S"/>
+          <w:color w:val="000000"/>
+          <w:kern w:val="0"/>
+          <w:sz w:val="16"/>
+          <w:szCs w:val="16"/>
+          <w:lang w:val="en-US" w:eastAsia="zh-CN" w:bidi="ar"/>
+        </w:rPr>
+        <w:t xml:space="preserve">数据文件中的字段总数 </w:t>
+      </w:r>
+    </w:p>
+    <w:p>
+      <w:pPr>
+        <w:keepNext w:val="0"/>
+        <w:keepLines w:val="0"/>
+        <w:widowControl/>
+        <w:suppressLineNumbers w:val="0"/>
+        <w:ind w:firstLine="420" w:firstLineChars="0"/>
+        <w:jc w:val="left"/>
+      </w:pPr>
+      <w:r>
+        <w:rPr>
+          <w:rFonts w:hint="default" w:ascii="Courier" w:hAnsi="Courier" w:eastAsia="宋体" w:cs="Courier"/>
+          <w:color w:val="000000"/>
+          <w:kern w:val="0"/>
+          <w:sz w:val="15"/>
+          <w:szCs w:val="15"/>
+          <w:lang w:val="en-US" w:eastAsia="zh-CN" w:bidi="ar"/>
+        </w:rPr>
+        <w:t xml:space="preserve">NR </w:t>
+      </w:r>
+      <w:r>
+        <w:rPr>
+          <w:rFonts w:hint="default" w:ascii="FZShuSong-Z01S" w:hAnsi="FZShuSong-Z01S" w:eastAsia="FZShuSong-Z01S" w:cs="FZShuSong-Z01S"/>
+          <w:color w:val="000000"/>
+          <w:kern w:val="0"/>
+          <w:sz w:val="16"/>
+          <w:szCs w:val="16"/>
+          <w:lang w:val="en-US" w:eastAsia="zh-CN" w:bidi="ar"/>
+        </w:rPr>
+        <w:t xml:space="preserve">已处理的输入记录数 </w:t>
+      </w:r>
+    </w:p>
+    <w:p>
+      <w:pPr>
+        <w:keepNext w:val="0"/>
+        <w:keepLines w:val="0"/>
+        <w:widowControl/>
+        <w:suppressLineNumbers w:val="0"/>
+        <w:ind w:firstLine="420" w:firstLineChars="0"/>
+        <w:jc w:val="left"/>
+      </w:pPr>
+      <w:r>
+        <w:rPr>
+          <w:rFonts w:hint="default" w:ascii="Courier" w:hAnsi="Courier" w:eastAsia="宋体" w:cs="Courier"/>
+          <w:color w:val="000000"/>
+          <w:kern w:val="0"/>
+          <w:sz w:val="15"/>
+          <w:szCs w:val="15"/>
+          <w:lang w:val="en-US" w:eastAsia="zh-CN" w:bidi="ar"/>
+        </w:rPr>
+        <w:t xml:space="preserve">OFMT </w:t>
+      </w:r>
+      <w:r>
+        <w:rPr>
+          <w:rFonts w:hint="default" w:ascii="FZShuSong-Z01S" w:hAnsi="FZShuSong-Z01S" w:eastAsia="FZShuSong-Z01S" w:cs="FZShuSong-Z01S"/>
+          <w:color w:val="000000"/>
+          <w:kern w:val="0"/>
+          <w:sz w:val="16"/>
+          <w:szCs w:val="16"/>
+          <w:lang w:val="en-US" w:eastAsia="zh-CN" w:bidi="ar"/>
+        </w:rPr>
+        <w:t>数字的输出格式，默认值为</w:t>
+      </w:r>
+      <w:r>
+        <w:rPr>
+          <w:rFonts w:hint="default" w:ascii="Courier" w:hAnsi="Courier" w:eastAsia="宋体" w:cs="Courier"/>
+          <w:color w:val="000000"/>
+          <w:kern w:val="0"/>
+          <w:sz w:val="15"/>
+          <w:szCs w:val="15"/>
+          <w:lang w:val="en-US" w:eastAsia="zh-CN" w:bidi="ar"/>
+        </w:rPr>
+        <w:t xml:space="preserve">%.6 g </w:t>
+      </w:r>
+    </w:p>
+    <w:p>
+      <w:pPr>
+        <w:keepNext w:val="0"/>
+        <w:keepLines w:val="0"/>
+        <w:widowControl/>
+        <w:suppressLineNumbers w:val="0"/>
+        <w:ind w:firstLine="420" w:firstLineChars="0"/>
+        <w:jc w:val="left"/>
+      </w:pPr>
+      <w:r>
+        <w:rPr>
+          <w:rFonts w:hint="default" w:ascii="Courier" w:hAnsi="Courier" w:eastAsia="宋体" w:cs="Courier"/>
+          <w:color w:val="000000"/>
+          <w:kern w:val="0"/>
+          <w:sz w:val="15"/>
+          <w:szCs w:val="15"/>
+          <w:lang w:val="en-US" w:eastAsia="zh-CN" w:bidi="ar"/>
+        </w:rPr>
+        <w:t xml:space="preserve">RLENGTH </w:t>
+      </w:r>
+      <w:r>
+        <w:rPr>
+          <w:rFonts w:hint="default" w:ascii="FZShuSong-Z01S" w:hAnsi="FZShuSong-Z01S" w:eastAsia="FZShuSong-Z01S" w:cs="FZShuSong-Z01S"/>
+          <w:color w:val="000000"/>
+          <w:kern w:val="0"/>
+          <w:sz w:val="16"/>
+          <w:szCs w:val="16"/>
+          <w:lang w:val="en-US" w:eastAsia="zh-CN" w:bidi="ar"/>
+        </w:rPr>
+        <w:t>由</w:t>
+      </w:r>
+      <w:r>
+        <w:rPr>
+          <w:rFonts w:hint="default" w:ascii="Courier" w:hAnsi="Courier" w:eastAsia="宋体" w:cs="Courier"/>
+          <w:color w:val="000000"/>
+          <w:kern w:val="0"/>
+          <w:sz w:val="15"/>
+          <w:szCs w:val="15"/>
+          <w:lang w:val="en-US" w:eastAsia="zh-CN" w:bidi="ar"/>
+        </w:rPr>
+        <w:t>match</w:t>
+      </w:r>
+      <w:r>
+        <w:rPr>
+          <w:rFonts w:hint="default" w:ascii="FZShuSong-Z01S" w:hAnsi="FZShuSong-Z01S" w:eastAsia="FZShuSong-Z01S" w:cs="FZShuSong-Z01S"/>
+          <w:color w:val="000000"/>
+          <w:kern w:val="0"/>
+          <w:sz w:val="16"/>
+          <w:szCs w:val="16"/>
+          <w:lang w:val="en-US" w:eastAsia="zh-CN" w:bidi="ar"/>
+        </w:rPr>
+        <w:t xml:space="preserve">函数所匹配的子字符串的长度 </w:t>
+      </w:r>
+    </w:p>
+    <w:p>
+      <w:pPr>
+        <w:keepNext w:val="0"/>
+        <w:keepLines w:val="0"/>
+        <w:widowControl/>
+        <w:suppressLineNumbers w:val="0"/>
+        <w:ind w:firstLine="420" w:firstLineChars="0"/>
+        <w:jc w:val="left"/>
+      </w:pPr>
+      <w:r>
+        <w:rPr>
+          <w:rFonts w:hint="default" w:ascii="Courier" w:hAnsi="Courier" w:eastAsia="宋体" w:cs="Courier"/>
+          <w:color w:val="000000"/>
+          <w:kern w:val="0"/>
+          <w:sz w:val="15"/>
+          <w:szCs w:val="15"/>
+          <w:lang w:val="en-US" w:eastAsia="zh-CN" w:bidi="ar"/>
+        </w:rPr>
+        <w:t xml:space="preserve">RSTART </w:t>
+      </w:r>
+      <w:r>
+        <w:rPr>
+          <w:rFonts w:hint="default" w:ascii="FZShuSong-Z01S" w:hAnsi="FZShuSong-Z01S" w:eastAsia="FZShuSong-Z01S" w:cs="FZShuSong-Z01S"/>
+          <w:color w:val="000000"/>
+          <w:kern w:val="0"/>
+          <w:sz w:val="16"/>
+          <w:szCs w:val="16"/>
+          <w:lang w:val="en-US" w:eastAsia="zh-CN" w:bidi="ar"/>
+        </w:rPr>
+        <w:t>由</w:t>
+      </w:r>
+      <w:r>
+        <w:rPr>
+          <w:rFonts w:hint="default" w:ascii="Courier" w:hAnsi="Courier" w:eastAsia="宋体" w:cs="Courier"/>
+          <w:color w:val="000000"/>
+          <w:kern w:val="0"/>
+          <w:sz w:val="15"/>
+          <w:szCs w:val="15"/>
+          <w:lang w:val="en-US" w:eastAsia="zh-CN" w:bidi="ar"/>
+        </w:rPr>
+        <w:t>match</w:t>
+      </w:r>
+      <w:r>
+        <w:rPr>
+          <w:rFonts w:hint="default" w:ascii="FZShuSong-Z01S" w:hAnsi="FZShuSong-Z01S" w:eastAsia="FZShuSong-Z01S" w:cs="FZShuSong-Z01S"/>
+          <w:color w:val="000000"/>
+          <w:kern w:val="0"/>
+          <w:sz w:val="16"/>
+          <w:szCs w:val="16"/>
+          <w:lang w:val="en-US" w:eastAsia="zh-CN" w:bidi="ar"/>
+        </w:rPr>
+        <w:t>函数所匹配的子字符串的起始位置</w:t>
+      </w:r>
+    </w:p>
+    <w:p>
+      <w:pPr>
+        <w:bidi w:val="0"/>
+      </w:pPr>
+      <w:r>
+        <w:rPr>
+          <w:rFonts w:hint="eastAsia"/>
+          <w:lang w:val="en-US" w:eastAsia="zh-CN"/>
+        </w:rPr>
+        <w:t>2、</w:t>
+      </w:r>
+      <w:r>
+        <w:rPr>
+          <w:lang w:val="en-US" w:eastAsia="zh-CN"/>
+        </w:rPr>
+        <w:t>可以用标准赋值语句来定义</w:t>
+      </w:r>
+      <w:r>
+        <w:rPr>
+          <w:highlight w:val="yellow"/>
+          <w:lang w:val="en-US" w:eastAsia="zh-CN"/>
+        </w:rPr>
+        <w:t>数组变量</w:t>
+      </w:r>
+      <w:r>
+        <w:rPr>
+          <w:lang w:val="en-US" w:eastAsia="zh-CN"/>
+        </w:rPr>
+        <w:t xml:space="preserve">。数组变量赋值的格式如下： </w:t>
+      </w:r>
+    </w:p>
+    <w:p>
+      <w:pPr>
+        <w:bidi w:val="0"/>
+      </w:pPr>
+      <w:r>
+        <w:rPr>
+          <w:lang w:val="en-US" w:eastAsia="zh-CN"/>
+        </w:rPr>
+        <w:t xml:space="preserve">var[index] = element </w:t>
+      </w:r>
+    </w:p>
+    <w:p>
+      <w:pPr>
+        <w:bidi w:val="0"/>
+      </w:pPr>
+      <w:r>
+        <w:rPr>
+          <w:rFonts w:hint="eastAsia"/>
+          <w:lang w:val="en-US" w:eastAsia="zh-CN"/>
+        </w:rPr>
+        <w:t>（1）</w:t>
+      </w:r>
+      <w:r>
+        <w:rPr>
+          <w:lang w:val="en-US" w:eastAsia="zh-CN"/>
+        </w:rPr>
+        <w:t>如果要在</w:t>
+      </w:r>
+      <w:r>
+        <w:rPr>
+          <w:rFonts w:hint="default"/>
+          <w:lang w:val="en-US" w:eastAsia="zh-CN"/>
+        </w:rPr>
+        <w:t>gawk中遍历一个关联数组，可以用</w:t>
+      </w:r>
+      <w:r>
+        <w:rPr>
+          <w:lang w:val="en-US" w:eastAsia="zh-CN"/>
+        </w:rPr>
+        <w:t>for</w:t>
+      </w:r>
+      <w:r>
+        <w:rPr>
+          <w:rFonts w:hint="default"/>
+          <w:lang w:val="en-US" w:eastAsia="zh-CN"/>
+        </w:rPr>
+        <w:t xml:space="preserve">语句的一种特殊形式。 </w:t>
+      </w:r>
+    </w:p>
+    <w:p>
+      <w:pPr>
+        <w:bidi w:val="0"/>
+        <w:rPr>
+          <w:color w:val="FF0000"/>
+        </w:rPr>
+      </w:pPr>
+      <w:r>
+        <w:rPr>
+          <w:rFonts w:hint="default"/>
+          <w:color w:val="FF0000"/>
+          <w:lang w:val="en-US" w:eastAsia="zh-CN"/>
+        </w:rPr>
+        <w:t>for (</w:t>
+      </w:r>
+      <w:r>
+        <w:rPr>
+          <w:color w:val="FF0000"/>
+          <w:lang w:val="en-US" w:eastAsia="zh-CN"/>
+        </w:rPr>
+        <w:t>var in array</w:t>
+      </w:r>
+      <w:r>
+        <w:rPr>
+          <w:rFonts w:hint="default"/>
+          <w:color w:val="FF0000"/>
+          <w:lang w:val="en-US" w:eastAsia="zh-CN"/>
+        </w:rPr>
+        <w:t xml:space="preserve">) </w:t>
+      </w:r>
+    </w:p>
+    <w:p>
+      <w:pPr>
+        <w:bidi w:val="0"/>
+        <w:rPr>
+          <w:color w:val="FF0000"/>
+        </w:rPr>
+      </w:pPr>
+      <w:r>
+        <w:rPr>
+          <w:rFonts w:hint="default"/>
+          <w:color w:val="FF0000"/>
+          <w:lang w:val="en-US" w:eastAsia="zh-CN"/>
+        </w:rPr>
+        <w:t xml:space="preserve">{ </w:t>
+      </w:r>
+    </w:p>
+    <w:p>
+      <w:pPr>
+        <w:bidi w:val="0"/>
+        <w:ind w:firstLine="420" w:firstLineChars="0"/>
+        <w:rPr>
+          <w:color w:val="FF0000"/>
+        </w:rPr>
+      </w:pPr>
+      <w:r>
+        <w:rPr>
+          <w:rFonts w:hint="default"/>
+          <w:color w:val="FF0000"/>
+          <w:lang w:val="en-US" w:eastAsia="zh-CN"/>
+        </w:rPr>
+        <w:t xml:space="preserve">statements </w:t>
+      </w:r>
+    </w:p>
+    <w:p>
+      <w:pPr>
+        <w:bidi w:val="0"/>
+        <w:rPr>
+          <w:color w:val="FF0000"/>
+        </w:rPr>
+      </w:pPr>
+      <w:r>
+        <w:rPr>
+          <w:rFonts w:hint="default"/>
+          <w:color w:val="FF0000"/>
+          <w:lang w:val="en-US" w:eastAsia="zh-CN"/>
+        </w:rPr>
+        <w:t xml:space="preserve">} </w:t>
+      </w:r>
+    </w:p>
+    <w:p>
+      <w:pPr>
+        <w:bidi w:val="0"/>
+      </w:pPr>
+      <w:r>
+        <w:rPr>
+          <w:rFonts w:hint="eastAsia"/>
+          <w:lang w:val="en-US" w:eastAsia="zh-CN"/>
+        </w:rPr>
+        <w:t>（2）</w:t>
+      </w:r>
+      <w:r>
+        <w:rPr>
+          <w:lang w:val="en-US" w:eastAsia="zh-CN"/>
+        </w:rPr>
+        <w:t xml:space="preserve">从关联数组中删除数组索引要用一个特殊的命令。 </w:t>
+      </w:r>
+    </w:p>
+    <w:p>
+      <w:pPr>
+        <w:bidi w:val="0"/>
+        <w:rPr>
+          <w:color w:val="FF0000"/>
+        </w:rPr>
+      </w:pPr>
+      <w:r>
+        <w:rPr>
+          <w:color w:val="FF0000"/>
+          <w:lang w:val="en-US" w:eastAsia="zh-CN"/>
+        </w:rPr>
+        <w:t>delete array</w:t>
+      </w:r>
+      <w:r>
+        <w:rPr>
+          <w:rFonts w:hint="default"/>
+          <w:color w:val="FF0000"/>
+          <w:lang w:val="en-US" w:eastAsia="zh-CN"/>
+        </w:rPr>
+        <w:t xml:space="preserve">[index] </w:t>
+      </w:r>
+    </w:p>
+    <w:p>
+      <w:pPr>
+        <w:bidi w:val="0"/>
+        <w:rPr>
+          <w:rFonts w:hint="eastAsia"/>
+          <w:lang w:val="en-US" w:eastAsia="zh-CN"/>
+        </w:rPr>
+      </w:pPr>
+      <w:r>
+        <w:rPr>
+          <w:rFonts w:hint="eastAsia"/>
+          <w:lang w:val="en-US" w:eastAsia="zh-CN"/>
+        </w:rPr>
+        <w:t>3、gawk结构化语句</w:t>
+      </w:r>
+    </w:p>
+    <w:p>
+      <w:pPr>
+        <w:bidi w:val="0"/>
+        <w:rPr>
+          <w:rFonts w:hint="default"/>
+          <w:lang w:val="en-US" w:eastAsia="zh-CN"/>
+        </w:rPr>
+      </w:pPr>
+      <w:r>
+        <w:rPr>
+          <w:rFonts w:hint="eastAsia"/>
+          <w:lang w:val="en-US" w:eastAsia="zh-CN"/>
+        </w:rPr>
+        <w:t>（1）if语句</w:t>
+      </w:r>
+    </w:p>
+    <w:p>
+      <w:pPr>
+        <w:bidi w:val="0"/>
+        <w:rPr>
+          <w:color w:val="FF0000"/>
+        </w:rPr>
+      </w:pPr>
+      <w:r>
+        <w:rPr>
+          <w:color w:val="FF0000"/>
+          <w:lang w:val="en-US" w:eastAsia="zh-CN"/>
+        </w:rPr>
+        <w:t>if (condition</w:t>
+      </w:r>
+      <w:r>
+        <w:rPr>
+          <w:rFonts w:hint="default"/>
+          <w:color w:val="FF0000"/>
+          <w:lang w:val="en-US" w:eastAsia="zh-CN"/>
+        </w:rPr>
+        <w:t>) statement1</w:t>
+      </w:r>
+    </w:p>
+    <w:p>
+      <w:pPr>
+        <w:bidi w:val="0"/>
+        <w:rPr>
+          <w:rFonts w:hint="default"/>
+          <w:lang w:val="en-US" w:eastAsia="zh-CN"/>
+        </w:rPr>
+      </w:pPr>
+      <w:r>
+        <w:rPr>
+          <w:rFonts w:hint="eastAsia"/>
+          <w:lang w:val="en-US" w:eastAsia="zh-CN"/>
+        </w:rPr>
+        <w:t>（2）while语句</w:t>
+      </w:r>
+    </w:p>
+    <w:p>
+      <w:pPr>
+        <w:bidi w:val="0"/>
+        <w:rPr>
+          <w:color w:val="FF0000"/>
+        </w:rPr>
+      </w:pPr>
+      <w:r>
+        <w:rPr>
+          <w:color w:val="FF0000"/>
+          <w:lang w:val="en-US" w:eastAsia="zh-CN"/>
+        </w:rPr>
+        <w:t xml:space="preserve">while (condition) </w:t>
+      </w:r>
+    </w:p>
+    <w:p>
+      <w:pPr>
+        <w:bidi w:val="0"/>
+        <w:rPr>
+          <w:color w:val="FF0000"/>
+        </w:rPr>
+      </w:pPr>
+      <w:r>
+        <w:rPr>
+          <w:rFonts w:hint="default"/>
+          <w:color w:val="FF0000"/>
+          <w:lang w:val="en-US" w:eastAsia="zh-CN"/>
+        </w:rPr>
+        <w:t xml:space="preserve">{ </w:t>
+      </w:r>
+    </w:p>
+    <w:p>
+      <w:pPr>
+        <w:bidi w:val="0"/>
+        <w:ind w:firstLine="420" w:firstLineChars="0"/>
+        <w:rPr>
+          <w:color w:val="FF0000"/>
+        </w:rPr>
+      </w:pPr>
+      <w:r>
+        <w:rPr>
+          <w:rFonts w:hint="default"/>
+          <w:color w:val="FF0000"/>
+          <w:lang w:val="en-US" w:eastAsia="zh-CN"/>
+        </w:rPr>
+        <w:t xml:space="preserve">statements </w:t>
+      </w:r>
+    </w:p>
+    <w:p>
+      <w:pPr>
+        <w:bidi w:val="0"/>
+        <w:rPr>
+          <w:rFonts w:hint="default"/>
+          <w:lang w:val="en-US" w:eastAsia="zh-CN"/>
+        </w:rPr>
+      </w:pPr>
+      <w:r>
+        <w:rPr>
+          <w:rFonts w:hint="default"/>
+          <w:color w:val="FF0000"/>
+          <w:lang w:val="en-US" w:eastAsia="zh-CN"/>
+        </w:rPr>
+        <w:t xml:space="preserve">} </w:t>
+      </w:r>
+      <w:r>
+        <w:rPr>
+          <w:rFonts w:hint="eastAsia"/>
+          <w:color w:val="FF0000"/>
+          <w:lang w:val="en-US" w:eastAsia="zh-CN"/>
+        </w:rPr>
+        <w:t>以及</w:t>
+      </w:r>
+    </w:p>
+    <w:p>
+      <w:pPr>
+        <w:bidi w:val="0"/>
+        <w:rPr>
+          <w:color w:val="FF0000"/>
+        </w:rPr>
+      </w:pPr>
+      <w:r>
+        <w:rPr>
+          <w:color w:val="FF0000"/>
+          <w:lang w:val="en-US" w:eastAsia="zh-CN"/>
+        </w:rPr>
+        <w:t xml:space="preserve">do </w:t>
+      </w:r>
+    </w:p>
+    <w:p>
+      <w:pPr>
+        <w:bidi w:val="0"/>
+        <w:rPr>
+          <w:color w:val="FF0000"/>
+        </w:rPr>
+      </w:pPr>
+      <w:r>
+        <w:rPr>
+          <w:rFonts w:hint="default"/>
+          <w:color w:val="FF0000"/>
+          <w:lang w:val="en-US" w:eastAsia="zh-CN"/>
+        </w:rPr>
+        <w:t xml:space="preserve">{ </w:t>
+      </w:r>
+    </w:p>
+    <w:p>
+      <w:pPr>
+        <w:bidi w:val="0"/>
+        <w:rPr>
+          <w:color w:val="FF0000"/>
+        </w:rPr>
+      </w:pPr>
+      <w:r>
+        <w:rPr>
+          <w:color w:val="FF0000"/>
+          <w:lang w:val="en-US" w:eastAsia="zh-CN"/>
+        </w:rPr>
+        <w:t xml:space="preserve">statements </w:t>
+      </w:r>
+    </w:p>
+    <w:p>
+      <w:pPr>
+        <w:bidi w:val="0"/>
+        <w:rPr>
+          <w:color w:val="FF0000"/>
+        </w:rPr>
+      </w:pPr>
+      <w:r>
+        <w:rPr>
+          <w:rFonts w:hint="default"/>
+          <w:color w:val="FF0000"/>
+          <w:lang w:val="en-US" w:eastAsia="zh-CN"/>
+        </w:rPr>
+        <w:t xml:space="preserve">} while (condition) </w:t>
+      </w:r>
+    </w:p>
+    <w:p>
+      <w:pPr>
+        <w:bidi w:val="0"/>
+        <w:rPr>
+          <w:rFonts w:hint="default"/>
+          <w:lang w:val="en-US" w:eastAsia="zh-CN"/>
+        </w:rPr>
+      </w:pPr>
+      <w:r>
+        <w:rPr>
+          <w:rFonts w:hint="eastAsia"/>
+          <w:lang w:val="en-US" w:eastAsia="zh-CN"/>
+        </w:rPr>
+        <w:t>（3）for语句</w:t>
+      </w:r>
+    </w:p>
+    <w:p>
+      <w:pPr>
+        <w:bidi w:val="0"/>
+        <w:rPr>
+          <w:color w:val="FF0000"/>
+        </w:rPr>
+      </w:pPr>
+      <w:r>
+        <w:rPr>
+          <w:color w:val="FF0000"/>
+          <w:lang w:val="en-US" w:eastAsia="zh-CN"/>
+        </w:rPr>
+        <w:t>for( variable assignment; condition; iteration process</w:t>
+      </w:r>
+      <w:r>
+        <w:rPr>
+          <w:rFonts w:hint="default"/>
+          <w:color w:val="FF0000"/>
+          <w:lang w:val="en-US" w:eastAsia="zh-CN"/>
+        </w:rPr>
+        <w:t xml:space="preserve">) </w:t>
+      </w:r>
+    </w:p>
+    <w:p>
+      <w:pPr>
+        <w:bidi w:val="0"/>
+        <w:rPr>
+          <w:rFonts w:hint="default"/>
+          <w:lang w:val="en-US" w:eastAsia="zh-CN"/>
+        </w:rPr>
+      </w:pPr>
+      <w:r>
+        <w:rPr>
+          <w:rFonts w:hint="eastAsia"/>
+          <w:lang w:val="en-US" w:eastAsia="zh-CN"/>
+        </w:rPr>
+        <w:t>4、格式化打印：</w:t>
+      </w:r>
+    </w:p>
+    <w:p>
+      <w:pPr>
+        <w:bidi w:val="0"/>
+        <w:rPr>
+          <w:color w:val="FF0000"/>
+        </w:rPr>
+      </w:pPr>
+      <w:r>
+        <w:rPr>
+          <w:color w:val="FF0000"/>
+          <w:lang w:val="en-US" w:eastAsia="zh-CN"/>
+        </w:rPr>
+        <w:t>printf "format string</w:t>
+      </w:r>
+      <w:r>
+        <w:rPr>
+          <w:rFonts w:hint="default"/>
+          <w:color w:val="FF0000"/>
+          <w:lang w:val="en-US" w:eastAsia="zh-CN"/>
+        </w:rPr>
+        <w:t xml:space="preserve">", var1, var2 . . . </w:t>
+      </w:r>
+    </w:p>
+    <w:p>
+      <w:pPr>
+        <w:bidi w:val="0"/>
+      </w:pPr>
+      <w:r>
+        <w:rPr>
+          <w:lang w:val="en-US" w:eastAsia="zh-CN"/>
+        </w:rPr>
+        <w:t>格式化指定符采用如下格式：</w:t>
+      </w:r>
+      <w:r>
+        <w:rPr>
+          <w:rFonts w:hint="default"/>
+          <w:lang w:val="en-US" w:eastAsia="zh-CN"/>
+        </w:rPr>
+        <w:t xml:space="preserve"> </w:t>
+      </w:r>
+    </w:p>
+    <w:p>
+      <w:pPr>
+        <w:bidi w:val="0"/>
+        <w:rPr>
+          <w:color w:val="FF0000"/>
+        </w:rPr>
+      </w:pPr>
+      <w:r>
+        <w:rPr>
+          <w:color w:val="FF0000"/>
+          <w:lang w:val="en-US" w:eastAsia="zh-CN"/>
+        </w:rPr>
+        <w:t>%[modifier</w:t>
+      </w:r>
+      <w:r>
+        <w:rPr>
+          <w:rFonts w:hint="default"/>
+          <w:color w:val="FF0000"/>
+          <w:lang w:val="en-US" w:eastAsia="zh-CN"/>
+        </w:rPr>
+        <w:t>]control-letter</w:t>
+      </w:r>
+    </w:p>
+    <w:p>
+      <w:pPr>
+        <w:bidi w:val="0"/>
+        <w:rPr>
+          <w:rFonts w:hint="default"/>
+          <w:lang w:val="en-US" w:eastAsia="zh-CN"/>
+        </w:rPr>
+      </w:pPr>
+      <w:r>
+        <w:rPr>
+          <w:rFonts w:hint="eastAsia"/>
+          <w:lang w:val="en-US" w:eastAsia="zh-CN"/>
+        </w:rPr>
+        <w:t>控制字母：</w:t>
+      </w:r>
+    </w:p>
+    <w:p>
+      <w:pPr>
+        <w:keepNext w:val="0"/>
+        <w:keepLines w:val="0"/>
+        <w:widowControl/>
+        <w:suppressLineNumbers w:val="0"/>
+        <w:ind w:firstLine="420" w:firstLineChars="0"/>
+        <w:jc w:val="left"/>
+      </w:pPr>
+      <w:r>
+        <w:rPr>
+          <w:rFonts w:ascii="Courier" w:hAnsi="Courier" w:eastAsia="宋体" w:cs="Courier"/>
+          <w:color w:val="000000"/>
+          <w:kern w:val="0"/>
+          <w:sz w:val="15"/>
+          <w:szCs w:val="15"/>
+          <w:lang w:val="en-US" w:eastAsia="zh-CN" w:bidi="ar"/>
+        </w:rPr>
+        <w:t xml:space="preserve">c </w:t>
+      </w:r>
+      <w:r>
+        <w:rPr>
+          <w:rFonts w:ascii="FZShuSong-Z01S" w:hAnsi="FZShuSong-Z01S" w:eastAsia="FZShuSong-Z01S" w:cs="FZShuSong-Z01S"/>
+          <w:color w:val="000000"/>
+          <w:kern w:val="0"/>
+          <w:sz w:val="16"/>
+          <w:szCs w:val="16"/>
+          <w:lang w:val="en-US" w:eastAsia="zh-CN" w:bidi="ar"/>
+        </w:rPr>
+        <w:t>将一个数作为</w:t>
+      </w:r>
+      <w:r>
+        <w:rPr>
+          <w:rFonts w:hint="default" w:ascii="Times New Roman" w:hAnsi="Times New Roman" w:eastAsia="宋体" w:cs="Times New Roman"/>
+          <w:color w:val="000000"/>
+          <w:kern w:val="0"/>
+          <w:sz w:val="16"/>
+          <w:szCs w:val="16"/>
+          <w:lang w:val="en-US" w:eastAsia="zh-CN" w:bidi="ar"/>
+        </w:rPr>
+        <w:t>ASCII</w:t>
+      </w:r>
+      <w:r>
+        <w:rPr>
+          <w:rFonts w:hint="default" w:ascii="FZShuSong-Z01S" w:hAnsi="FZShuSong-Z01S" w:eastAsia="FZShuSong-Z01S" w:cs="FZShuSong-Z01S"/>
+          <w:color w:val="000000"/>
+          <w:kern w:val="0"/>
+          <w:sz w:val="16"/>
+          <w:szCs w:val="16"/>
+          <w:lang w:val="en-US" w:eastAsia="zh-CN" w:bidi="ar"/>
+        </w:rPr>
+        <w:t xml:space="preserve">字符显示 </w:t>
+      </w:r>
+    </w:p>
+    <w:p>
+      <w:pPr>
+        <w:keepNext w:val="0"/>
+        <w:keepLines w:val="0"/>
+        <w:widowControl/>
+        <w:suppressLineNumbers w:val="0"/>
+        <w:ind w:firstLine="420" w:firstLineChars="0"/>
+        <w:jc w:val="left"/>
+      </w:pPr>
+      <w:r>
+        <w:rPr>
+          <w:rFonts w:hint="default" w:ascii="Courier" w:hAnsi="Courier" w:eastAsia="宋体" w:cs="Courier"/>
+          <w:color w:val="000000"/>
+          <w:kern w:val="0"/>
+          <w:sz w:val="15"/>
+          <w:szCs w:val="15"/>
+          <w:lang w:val="en-US" w:eastAsia="zh-CN" w:bidi="ar"/>
+        </w:rPr>
+        <w:t>d</w:t>
+      </w:r>
+      <w:r>
+        <w:rPr>
+          <w:rFonts w:hint="eastAsia" w:ascii="Courier" w:hAnsi="Courier" w:eastAsia="宋体" w:cs="Courier"/>
+          <w:color w:val="000000"/>
+          <w:kern w:val="0"/>
+          <w:sz w:val="15"/>
+          <w:szCs w:val="15"/>
+          <w:lang w:val="en-US" w:eastAsia="zh-CN" w:bidi="ar"/>
+        </w:rPr>
+        <w:t xml:space="preserve"> </w:t>
+      </w:r>
+      <w:r>
+        <w:rPr>
+          <w:rFonts w:hint="default" w:ascii="FZShuSong-Z01S" w:hAnsi="FZShuSong-Z01S" w:eastAsia="FZShuSong-Z01S" w:cs="FZShuSong-Z01S"/>
+          <w:color w:val="000000"/>
+          <w:kern w:val="0"/>
+          <w:sz w:val="16"/>
+          <w:szCs w:val="16"/>
+          <w:lang w:val="en-US" w:eastAsia="zh-CN" w:bidi="ar"/>
+        </w:rPr>
+        <w:t xml:space="preserve">显示一个整数值 </w:t>
+      </w:r>
+    </w:p>
+    <w:p>
+      <w:pPr>
+        <w:keepNext w:val="0"/>
+        <w:keepLines w:val="0"/>
+        <w:widowControl/>
+        <w:suppressLineNumbers w:val="0"/>
+        <w:ind w:firstLine="420" w:firstLineChars="0"/>
+        <w:jc w:val="left"/>
+      </w:pPr>
+      <w:r>
+        <w:rPr>
+          <w:rFonts w:hint="default" w:ascii="Courier" w:hAnsi="Courier" w:eastAsia="宋体" w:cs="Courier"/>
+          <w:color w:val="000000"/>
+          <w:kern w:val="0"/>
+          <w:sz w:val="15"/>
+          <w:szCs w:val="15"/>
+          <w:lang w:val="en-US" w:eastAsia="zh-CN" w:bidi="ar"/>
+        </w:rPr>
+        <w:t xml:space="preserve">i </w:t>
+      </w:r>
+      <w:r>
+        <w:rPr>
+          <w:rFonts w:hint="default" w:ascii="FZShuSong-Z01S" w:hAnsi="FZShuSong-Z01S" w:eastAsia="FZShuSong-Z01S" w:cs="FZShuSong-Z01S"/>
+          <w:color w:val="000000"/>
+          <w:kern w:val="0"/>
+          <w:sz w:val="16"/>
+          <w:szCs w:val="16"/>
+          <w:lang w:val="en-US" w:eastAsia="zh-CN" w:bidi="ar"/>
+        </w:rPr>
+        <w:t>显示一个整数值（跟</w:t>
+      </w:r>
+      <w:r>
+        <w:rPr>
+          <w:rFonts w:hint="default" w:ascii="Courier" w:hAnsi="Courier" w:eastAsia="宋体" w:cs="Courier"/>
+          <w:color w:val="000000"/>
+          <w:kern w:val="0"/>
+          <w:sz w:val="16"/>
+          <w:szCs w:val="16"/>
+          <w:lang w:val="en-US" w:eastAsia="zh-CN" w:bidi="ar"/>
+        </w:rPr>
+        <w:t>d</w:t>
+      </w:r>
+      <w:r>
+        <w:rPr>
+          <w:rFonts w:hint="default" w:ascii="FZShuSong-Z01S" w:hAnsi="FZShuSong-Z01S" w:eastAsia="FZShuSong-Z01S" w:cs="FZShuSong-Z01S"/>
+          <w:color w:val="000000"/>
+          <w:kern w:val="0"/>
+          <w:sz w:val="16"/>
+          <w:szCs w:val="16"/>
+          <w:lang w:val="en-US" w:eastAsia="zh-CN" w:bidi="ar"/>
+        </w:rPr>
+        <w:t xml:space="preserve">一样） </w:t>
+      </w:r>
+    </w:p>
+    <w:p>
+      <w:pPr>
+        <w:keepNext w:val="0"/>
+        <w:keepLines w:val="0"/>
+        <w:widowControl/>
+        <w:suppressLineNumbers w:val="0"/>
+        <w:ind w:firstLine="420" w:firstLineChars="0"/>
+        <w:jc w:val="left"/>
+      </w:pPr>
+      <w:r>
+        <w:rPr>
+          <w:rFonts w:hint="default" w:ascii="Courier" w:hAnsi="Courier" w:eastAsia="宋体" w:cs="Courier"/>
+          <w:color w:val="000000"/>
+          <w:kern w:val="0"/>
+          <w:sz w:val="15"/>
+          <w:szCs w:val="15"/>
+          <w:lang w:val="en-US" w:eastAsia="zh-CN" w:bidi="ar"/>
+        </w:rPr>
+        <w:t xml:space="preserve">e </w:t>
+      </w:r>
+      <w:r>
+        <w:rPr>
+          <w:rFonts w:hint="default" w:ascii="FZShuSong-Z01S" w:hAnsi="FZShuSong-Z01S" w:eastAsia="FZShuSong-Z01S" w:cs="FZShuSong-Z01S"/>
+          <w:color w:val="000000"/>
+          <w:kern w:val="0"/>
+          <w:sz w:val="16"/>
+          <w:szCs w:val="16"/>
+          <w:lang w:val="en-US" w:eastAsia="zh-CN" w:bidi="ar"/>
+        </w:rPr>
+        <w:t xml:space="preserve">用科学计数法显示一个数 </w:t>
+      </w:r>
+    </w:p>
+    <w:p>
+      <w:pPr>
+        <w:keepNext w:val="0"/>
+        <w:keepLines w:val="0"/>
+        <w:widowControl/>
+        <w:suppressLineNumbers w:val="0"/>
+        <w:ind w:firstLine="420" w:firstLineChars="0"/>
+        <w:jc w:val="left"/>
+      </w:pPr>
+      <w:r>
+        <w:rPr>
+          <w:rFonts w:hint="default" w:ascii="Courier" w:hAnsi="Courier" w:eastAsia="宋体" w:cs="Courier"/>
+          <w:color w:val="000000"/>
+          <w:kern w:val="0"/>
+          <w:sz w:val="15"/>
+          <w:szCs w:val="15"/>
+          <w:lang w:val="en-US" w:eastAsia="zh-CN" w:bidi="ar"/>
+        </w:rPr>
+        <w:t xml:space="preserve">f </w:t>
+      </w:r>
+      <w:r>
+        <w:rPr>
+          <w:rFonts w:hint="default" w:ascii="FZShuSong-Z01S" w:hAnsi="FZShuSong-Z01S" w:eastAsia="FZShuSong-Z01S" w:cs="FZShuSong-Z01S"/>
+          <w:color w:val="000000"/>
+          <w:kern w:val="0"/>
+          <w:sz w:val="16"/>
+          <w:szCs w:val="16"/>
+          <w:lang w:val="en-US" w:eastAsia="zh-CN" w:bidi="ar"/>
+        </w:rPr>
+        <w:t xml:space="preserve">显示一个浮点值 </w:t>
+      </w:r>
+    </w:p>
+    <w:p>
+      <w:pPr>
+        <w:keepNext w:val="0"/>
+        <w:keepLines w:val="0"/>
+        <w:widowControl/>
+        <w:suppressLineNumbers w:val="0"/>
+        <w:ind w:firstLine="420" w:firstLineChars="0"/>
+        <w:jc w:val="left"/>
+      </w:pPr>
+      <w:r>
+        <w:rPr>
+          <w:rFonts w:hint="default" w:ascii="Courier" w:hAnsi="Courier" w:eastAsia="宋体" w:cs="Courier"/>
+          <w:color w:val="000000"/>
+          <w:kern w:val="0"/>
+          <w:sz w:val="15"/>
+          <w:szCs w:val="15"/>
+          <w:lang w:val="en-US" w:eastAsia="zh-CN" w:bidi="ar"/>
+        </w:rPr>
+        <w:t xml:space="preserve">g </w:t>
+      </w:r>
+      <w:r>
+        <w:rPr>
+          <w:rFonts w:hint="default" w:ascii="FZShuSong-Z01S" w:hAnsi="FZShuSong-Z01S" w:eastAsia="FZShuSong-Z01S" w:cs="FZShuSong-Z01S"/>
+          <w:color w:val="000000"/>
+          <w:kern w:val="0"/>
+          <w:sz w:val="16"/>
+          <w:szCs w:val="16"/>
+          <w:lang w:val="en-US" w:eastAsia="zh-CN" w:bidi="ar"/>
+        </w:rPr>
+        <w:t xml:space="preserve">用科学计数法或浮点数显示（选择较短的格式） </w:t>
+      </w:r>
+    </w:p>
+    <w:p>
+      <w:pPr>
+        <w:keepNext w:val="0"/>
+        <w:keepLines w:val="0"/>
+        <w:widowControl/>
+        <w:suppressLineNumbers w:val="0"/>
+        <w:ind w:firstLine="420" w:firstLineChars="0"/>
+        <w:jc w:val="left"/>
+      </w:pPr>
+      <w:r>
+        <w:rPr>
+          <w:rFonts w:hint="default" w:ascii="Courier" w:hAnsi="Courier" w:eastAsia="宋体" w:cs="Courier"/>
+          <w:color w:val="000000"/>
+          <w:kern w:val="0"/>
+          <w:sz w:val="15"/>
+          <w:szCs w:val="15"/>
+          <w:lang w:val="en-US" w:eastAsia="zh-CN" w:bidi="ar"/>
+        </w:rPr>
+        <w:t xml:space="preserve">o </w:t>
+      </w:r>
+      <w:r>
+        <w:rPr>
+          <w:rFonts w:hint="default" w:ascii="FZShuSong-Z01S" w:hAnsi="FZShuSong-Z01S" w:eastAsia="FZShuSong-Z01S" w:cs="FZShuSong-Z01S"/>
+          <w:color w:val="000000"/>
+          <w:kern w:val="0"/>
+          <w:sz w:val="16"/>
+          <w:szCs w:val="16"/>
+          <w:lang w:val="en-US" w:eastAsia="zh-CN" w:bidi="ar"/>
+        </w:rPr>
+        <w:t xml:space="preserve">显示一个八进制值 </w:t>
+      </w:r>
+    </w:p>
+    <w:p>
+      <w:pPr>
+        <w:keepNext w:val="0"/>
+        <w:keepLines w:val="0"/>
+        <w:widowControl/>
+        <w:suppressLineNumbers w:val="0"/>
+        <w:ind w:firstLine="420" w:firstLineChars="0"/>
+        <w:jc w:val="left"/>
+      </w:pPr>
+      <w:r>
+        <w:rPr>
+          <w:rFonts w:hint="default" w:ascii="Courier" w:hAnsi="Courier" w:eastAsia="宋体" w:cs="Courier"/>
+          <w:color w:val="000000"/>
+          <w:kern w:val="0"/>
+          <w:sz w:val="15"/>
+          <w:szCs w:val="15"/>
+          <w:lang w:val="en-US" w:eastAsia="zh-CN" w:bidi="ar"/>
+        </w:rPr>
+        <w:t xml:space="preserve">s </w:t>
+      </w:r>
+      <w:r>
+        <w:rPr>
+          <w:rFonts w:hint="default" w:ascii="FZShuSong-Z01S" w:hAnsi="FZShuSong-Z01S" w:eastAsia="FZShuSong-Z01S" w:cs="FZShuSong-Z01S"/>
+          <w:color w:val="000000"/>
+          <w:kern w:val="0"/>
+          <w:sz w:val="16"/>
+          <w:szCs w:val="16"/>
+          <w:lang w:val="en-US" w:eastAsia="zh-CN" w:bidi="ar"/>
+        </w:rPr>
+        <w:t xml:space="preserve">显示一个文本字符串 </w:t>
+      </w:r>
+    </w:p>
+    <w:p>
+      <w:pPr>
+        <w:keepNext w:val="0"/>
+        <w:keepLines w:val="0"/>
+        <w:widowControl/>
+        <w:suppressLineNumbers w:val="0"/>
+        <w:ind w:firstLine="420" w:firstLineChars="0"/>
+        <w:jc w:val="left"/>
+      </w:pPr>
+      <w:r>
+        <w:rPr>
+          <w:rFonts w:hint="default" w:ascii="Courier" w:hAnsi="Courier" w:eastAsia="宋体" w:cs="Courier"/>
+          <w:color w:val="000000"/>
+          <w:kern w:val="0"/>
+          <w:sz w:val="15"/>
+          <w:szCs w:val="15"/>
+          <w:lang w:val="en-US" w:eastAsia="zh-CN" w:bidi="ar"/>
+        </w:rPr>
+        <w:t xml:space="preserve">x </w:t>
+      </w:r>
+      <w:r>
+        <w:rPr>
+          <w:rFonts w:hint="default" w:ascii="FZShuSong-Z01S" w:hAnsi="FZShuSong-Z01S" w:eastAsia="FZShuSong-Z01S" w:cs="FZShuSong-Z01S"/>
+          <w:color w:val="000000"/>
+          <w:kern w:val="0"/>
+          <w:sz w:val="16"/>
+          <w:szCs w:val="16"/>
+          <w:lang w:val="en-US" w:eastAsia="zh-CN" w:bidi="ar"/>
+        </w:rPr>
+        <w:t xml:space="preserve">显示一个十六进制值 </w:t>
+      </w:r>
+    </w:p>
+    <w:p>
+      <w:pPr>
+        <w:keepNext w:val="0"/>
+        <w:keepLines w:val="0"/>
+        <w:widowControl/>
+        <w:suppressLineNumbers w:val="0"/>
+        <w:ind w:firstLine="420" w:firstLineChars="0"/>
+        <w:jc w:val="left"/>
+      </w:pPr>
+      <w:r>
+        <w:rPr>
+          <w:rFonts w:hint="default" w:ascii="Courier" w:hAnsi="Courier" w:eastAsia="宋体" w:cs="Courier"/>
+          <w:color w:val="000000"/>
+          <w:kern w:val="0"/>
+          <w:sz w:val="15"/>
+          <w:szCs w:val="15"/>
+          <w:lang w:val="en-US" w:eastAsia="zh-CN" w:bidi="ar"/>
+        </w:rPr>
+        <w:t xml:space="preserve">X </w:t>
+      </w:r>
+      <w:r>
+        <w:rPr>
+          <w:rFonts w:hint="default" w:ascii="FZShuSong-Z01S" w:hAnsi="FZShuSong-Z01S" w:eastAsia="FZShuSong-Z01S" w:cs="FZShuSong-Z01S"/>
+          <w:color w:val="000000"/>
+          <w:kern w:val="0"/>
+          <w:sz w:val="16"/>
+          <w:szCs w:val="16"/>
+          <w:lang w:val="en-US" w:eastAsia="zh-CN" w:bidi="ar"/>
+        </w:rPr>
+        <w:t>显示一个十六进制值，但用大写字母</w:t>
+      </w:r>
+      <w:r>
+        <w:rPr>
+          <w:rFonts w:hint="default" w:ascii="Times New Roman" w:hAnsi="Times New Roman" w:eastAsia="宋体" w:cs="Times New Roman"/>
+          <w:color w:val="000000"/>
+          <w:kern w:val="0"/>
+          <w:sz w:val="16"/>
+          <w:szCs w:val="16"/>
+          <w:lang w:val="en-US" w:eastAsia="zh-CN" w:bidi="ar"/>
+        </w:rPr>
+        <w:t xml:space="preserve">A~F </w:t>
+      </w:r>
+    </w:p>
+    <w:p>
+      <w:pPr>
+        <w:bidi w:val="0"/>
+      </w:pPr>
+      <w:r>
+        <w:rPr>
+          <w:lang w:val="en-US" w:eastAsia="zh-CN"/>
+        </w:rPr>
+        <w:t>除了控制字母外，还有</w:t>
+      </w:r>
+      <w:r>
+        <w:rPr>
+          <w:rFonts w:hint="default"/>
+          <w:lang w:val="en-US" w:eastAsia="zh-CN"/>
+        </w:rPr>
+        <w:t xml:space="preserve">3种修饰符可以用来进一步控制输出。 </w:t>
+      </w:r>
+    </w:p>
+    <w:p>
+      <w:pPr>
+        <w:numPr>
+          <w:ilvl w:val="0"/>
+          <w:numId w:val="18"/>
+        </w:numPr>
+        <w:bidi w:val="0"/>
+        <w:ind w:left="420" w:leftChars="0" w:hanging="420" w:firstLineChars="0"/>
+        <w:rPr>
+          <w:rFonts w:hint="default"/>
+          <w:lang w:val="en-US" w:eastAsia="zh-CN"/>
+        </w:rPr>
+      </w:pPr>
+      <w:r>
+        <w:rPr>
+          <w:lang w:val="en-US" w:eastAsia="zh-CN"/>
+        </w:rPr>
+        <w:t>width</w:t>
+      </w:r>
+      <w:r>
+        <w:rPr>
+          <w:rFonts w:hint="default"/>
+          <w:lang w:val="en-US" w:eastAsia="zh-CN"/>
+        </w:rPr>
+        <w:t xml:space="preserve">：指定了输出字段最小宽度的数字值。如果输出短于这个值，printf会将文本右对齐，并用空格进行填充。如果输出比指定的宽度还要长，则按照实际的长度输出。 </w:t>
+      </w:r>
+    </w:p>
+    <w:p>
+      <w:pPr>
+        <w:numPr>
+          <w:ilvl w:val="0"/>
+          <w:numId w:val="18"/>
+        </w:numPr>
+        <w:bidi w:val="0"/>
+        <w:ind w:left="420" w:leftChars="0" w:hanging="420" w:firstLineChars="0"/>
+      </w:pPr>
+      <w:r>
+        <w:rPr>
+          <w:rFonts w:hint="default"/>
+          <w:lang w:val="en-US" w:eastAsia="zh-CN"/>
+        </w:rPr>
+        <w:t xml:space="preserve">prec：这是一个数字值，指定了浮点数中小数点后面位数，或者文本字符串中显示的最 大字符数。 </w:t>
+      </w:r>
+    </w:p>
+    <w:p>
+      <w:pPr>
+        <w:numPr>
+          <w:ilvl w:val="0"/>
+          <w:numId w:val="18"/>
+        </w:numPr>
+        <w:bidi w:val="0"/>
+        <w:ind w:left="420" w:leftChars="0" w:hanging="420" w:firstLineChars="0"/>
+      </w:pPr>
+      <w:r>
+        <w:rPr>
+          <w:rFonts w:hint="default"/>
+          <w:lang w:val="en-US" w:eastAsia="zh-CN"/>
+        </w:rPr>
+        <w:t>-（减号）：指明在向格式化空间中放入数据时采用左对齐而不是右对齐。</w:t>
+      </w:r>
+    </w:p>
+    <w:p>
+      <w:pPr>
+        <w:bidi w:val="0"/>
+        <w:rPr>
+          <w:lang w:val="en-US" w:eastAsia="zh-CN"/>
+        </w:rPr>
+      </w:pPr>
+      <w:r>
+        <w:rPr>
+          <w:rFonts w:hint="eastAsia"/>
+          <w:lang w:val="en-US" w:eastAsia="zh-CN"/>
+        </w:rPr>
+        <w:t>5、</w:t>
+      </w:r>
+      <w:r>
+        <w:rPr>
+          <w:lang w:val="en-US" w:eastAsia="zh-CN"/>
+        </w:rPr>
+        <w:t>gawk函数</w:t>
+      </w:r>
+    </w:p>
+    <w:p>
+      <w:pPr>
+        <w:bidi w:val="0"/>
+        <w:rPr>
+          <w:rFonts w:hint="default"/>
+          <w:lang w:val="en-US" w:eastAsia="zh-CN"/>
+        </w:rPr>
+      </w:pPr>
+      <w:r>
+        <w:rPr>
+          <w:rFonts w:hint="eastAsia"/>
+          <w:lang w:val="en-US" w:eastAsia="zh-CN"/>
+        </w:rPr>
+        <w:t>（1）数学函数</w:t>
+      </w:r>
+    </w:p>
+    <w:p>
+      <w:pPr>
+        <w:keepNext w:val="0"/>
+        <w:keepLines w:val="0"/>
+        <w:widowControl/>
+        <w:suppressLineNumbers w:val="0"/>
+        <w:ind w:firstLine="420" w:firstLineChars="0"/>
+        <w:jc w:val="left"/>
+        <w:rPr>
+          <w:rFonts w:hint="default" w:ascii="Courier New" w:hAnsi="Courier New" w:cs="Courier New"/>
+        </w:rPr>
+      </w:pPr>
+      <w:r>
+        <w:rPr>
+          <w:rFonts w:hint="default" w:ascii="Courier New" w:hAnsi="Courier New" w:eastAsia="宋体" w:cs="Courier New"/>
+          <w:color w:val="000000"/>
+          <w:kern w:val="0"/>
+          <w:sz w:val="15"/>
+          <w:szCs w:val="15"/>
+          <w:lang w:val="en-US" w:eastAsia="zh-CN" w:bidi="ar"/>
+        </w:rPr>
+        <w:t xml:space="preserve">atan2(x, y) </w:t>
+      </w:r>
+      <w:r>
+        <w:rPr>
+          <w:rFonts w:hint="default" w:ascii="Courier New" w:hAnsi="Courier New" w:eastAsia="Italic" w:cs="Courier New"/>
+          <w:i/>
+          <w:color w:val="000000"/>
+          <w:kern w:val="0"/>
+          <w:sz w:val="16"/>
+          <w:szCs w:val="16"/>
+          <w:lang w:val="en-US" w:eastAsia="zh-CN" w:bidi="ar"/>
+        </w:rPr>
+        <w:t>x</w:t>
+      </w:r>
+      <w:r>
+        <w:rPr>
+          <w:rFonts w:hint="default" w:ascii="Courier New" w:hAnsi="Courier New" w:eastAsia="宋体" w:cs="Courier New"/>
+          <w:color w:val="000000"/>
+          <w:kern w:val="0"/>
+          <w:sz w:val="16"/>
+          <w:szCs w:val="16"/>
+          <w:lang w:val="en-US" w:eastAsia="zh-CN" w:bidi="ar"/>
+        </w:rPr>
+        <w:t>/</w:t>
+      </w:r>
+      <w:r>
+        <w:rPr>
+          <w:rFonts w:hint="default" w:ascii="Courier New" w:hAnsi="Courier New" w:eastAsia="Italic" w:cs="Courier New"/>
+          <w:i/>
+          <w:color w:val="000000"/>
+          <w:kern w:val="0"/>
+          <w:sz w:val="16"/>
+          <w:szCs w:val="16"/>
+          <w:lang w:val="en-US" w:eastAsia="zh-CN" w:bidi="ar"/>
+        </w:rPr>
+        <w:t>y</w:t>
+      </w:r>
+      <w:r>
+        <w:rPr>
+          <w:rFonts w:hint="default" w:ascii="Courier New" w:hAnsi="Courier New" w:eastAsia="FZShuSong-Z01S" w:cs="Courier New"/>
+          <w:color w:val="000000"/>
+          <w:kern w:val="0"/>
+          <w:sz w:val="16"/>
+          <w:szCs w:val="16"/>
+          <w:lang w:val="en-US" w:eastAsia="zh-CN" w:bidi="ar"/>
+        </w:rPr>
+        <w:t>的反正切，</w:t>
+      </w:r>
+      <w:r>
+        <w:rPr>
+          <w:rFonts w:hint="default" w:ascii="Courier New" w:hAnsi="Courier New" w:eastAsia="Italic" w:cs="Courier New"/>
+          <w:i/>
+          <w:color w:val="000000"/>
+          <w:kern w:val="0"/>
+          <w:sz w:val="16"/>
+          <w:szCs w:val="16"/>
+          <w:lang w:val="en-US" w:eastAsia="zh-CN" w:bidi="ar"/>
+        </w:rPr>
+        <w:t>x</w:t>
+      </w:r>
+      <w:r>
+        <w:rPr>
+          <w:rFonts w:hint="default" w:ascii="Courier New" w:hAnsi="Courier New" w:eastAsia="FZShuSong-Z01S" w:cs="Courier New"/>
+          <w:color w:val="000000"/>
+          <w:kern w:val="0"/>
+          <w:sz w:val="16"/>
+          <w:szCs w:val="16"/>
+          <w:lang w:val="en-US" w:eastAsia="zh-CN" w:bidi="ar"/>
+        </w:rPr>
+        <w:t>和</w:t>
+      </w:r>
+      <w:r>
+        <w:rPr>
+          <w:rFonts w:hint="default" w:ascii="Courier New" w:hAnsi="Courier New" w:eastAsia="Italic" w:cs="Courier New"/>
+          <w:i/>
+          <w:color w:val="000000"/>
+          <w:kern w:val="0"/>
+          <w:sz w:val="16"/>
+          <w:szCs w:val="16"/>
+          <w:lang w:val="en-US" w:eastAsia="zh-CN" w:bidi="ar"/>
+        </w:rPr>
+        <w:t>y</w:t>
+      </w:r>
+      <w:r>
+        <w:rPr>
+          <w:rFonts w:hint="default" w:ascii="Courier New" w:hAnsi="Courier New" w:eastAsia="FZShuSong-Z01S" w:cs="Courier New"/>
+          <w:color w:val="000000"/>
+          <w:kern w:val="0"/>
+          <w:sz w:val="16"/>
+          <w:szCs w:val="16"/>
+          <w:lang w:val="en-US" w:eastAsia="zh-CN" w:bidi="ar"/>
+        </w:rPr>
+        <w:t xml:space="preserve">以弧度为单位 </w:t>
+      </w:r>
+    </w:p>
+    <w:p>
+      <w:pPr>
+        <w:keepNext w:val="0"/>
+        <w:keepLines w:val="0"/>
+        <w:widowControl/>
+        <w:suppressLineNumbers w:val="0"/>
+        <w:ind w:firstLine="420" w:firstLineChars="0"/>
+        <w:jc w:val="left"/>
+        <w:rPr>
+          <w:rFonts w:hint="default" w:ascii="Courier New" w:hAnsi="Courier New" w:cs="Courier New"/>
+        </w:rPr>
+      </w:pPr>
+      <w:r>
+        <w:rPr>
+          <w:rFonts w:hint="default" w:ascii="Courier New" w:hAnsi="Courier New" w:eastAsia="宋体" w:cs="Courier New"/>
+          <w:color w:val="000000"/>
+          <w:kern w:val="0"/>
+          <w:sz w:val="15"/>
+          <w:szCs w:val="15"/>
+          <w:lang w:val="en-US" w:eastAsia="zh-CN" w:bidi="ar"/>
+        </w:rPr>
+        <w:t xml:space="preserve">cos(x) </w:t>
+      </w:r>
+      <w:r>
+        <w:rPr>
+          <w:rFonts w:hint="default" w:ascii="Courier New" w:hAnsi="Courier New" w:eastAsia="Italic" w:cs="Courier New"/>
+          <w:i/>
+          <w:color w:val="000000"/>
+          <w:kern w:val="0"/>
+          <w:sz w:val="16"/>
+          <w:szCs w:val="16"/>
+          <w:lang w:val="en-US" w:eastAsia="zh-CN" w:bidi="ar"/>
+        </w:rPr>
+        <w:t>x</w:t>
+      </w:r>
+      <w:r>
+        <w:rPr>
+          <w:rFonts w:hint="default" w:ascii="Courier New" w:hAnsi="Courier New" w:eastAsia="FZShuSong-Z01S" w:cs="Courier New"/>
+          <w:color w:val="000000"/>
+          <w:kern w:val="0"/>
+          <w:sz w:val="16"/>
+          <w:szCs w:val="16"/>
+          <w:lang w:val="en-US" w:eastAsia="zh-CN" w:bidi="ar"/>
+        </w:rPr>
+        <w:t>的余弦，</w:t>
+      </w:r>
+      <w:r>
+        <w:rPr>
+          <w:rFonts w:hint="default" w:ascii="Courier New" w:hAnsi="Courier New" w:eastAsia="Italic" w:cs="Courier New"/>
+          <w:i/>
+          <w:color w:val="000000"/>
+          <w:kern w:val="0"/>
+          <w:sz w:val="16"/>
+          <w:szCs w:val="16"/>
+          <w:lang w:val="en-US" w:eastAsia="zh-CN" w:bidi="ar"/>
+        </w:rPr>
+        <w:t>x</w:t>
+      </w:r>
+      <w:r>
+        <w:rPr>
+          <w:rFonts w:hint="default" w:ascii="Courier New" w:hAnsi="Courier New" w:eastAsia="FZShuSong-Z01S" w:cs="Courier New"/>
+          <w:color w:val="000000"/>
+          <w:kern w:val="0"/>
+          <w:sz w:val="16"/>
+          <w:szCs w:val="16"/>
+          <w:lang w:val="en-US" w:eastAsia="zh-CN" w:bidi="ar"/>
+        </w:rPr>
+        <w:t xml:space="preserve">以弧度为单位 </w:t>
+      </w:r>
+    </w:p>
+    <w:p>
+      <w:pPr>
+        <w:keepNext w:val="0"/>
+        <w:keepLines w:val="0"/>
+        <w:widowControl/>
+        <w:suppressLineNumbers w:val="0"/>
+        <w:ind w:firstLine="420" w:firstLineChars="0"/>
+        <w:jc w:val="left"/>
+        <w:rPr>
+          <w:rFonts w:hint="default" w:ascii="Courier New" w:hAnsi="Courier New" w:cs="Courier New"/>
+        </w:rPr>
+      </w:pPr>
+      <w:r>
+        <w:rPr>
+          <w:rFonts w:hint="default" w:ascii="Courier New" w:hAnsi="Courier New" w:eastAsia="宋体" w:cs="Courier New"/>
+          <w:color w:val="000000"/>
+          <w:kern w:val="0"/>
+          <w:sz w:val="15"/>
+          <w:szCs w:val="15"/>
+          <w:lang w:val="en-US" w:eastAsia="zh-CN" w:bidi="ar"/>
+        </w:rPr>
+        <w:t xml:space="preserve">exp(x) </w:t>
+      </w:r>
+      <w:r>
+        <w:rPr>
+          <w:rFonts w:hint="default" w:ascii="Courier New" w:hAnsi="Courier New" w:eastAsia="Italic" w:cs="Courier New"/>
+          <w:i/>
+          <w:color w:val="000000"/>
+          <w:kern w:val="0"/>
+          <w:sz w:val="16"/>
+          <w:szCs w:val="16"/>
+          <w:lang w:val="en-US" w:eastAsia="zh-CN" w:bidi="ar"/>
+        </w:rPr>
+        <w:t>x</w:t>
+      </w:r>
+      <w:r>
+        <w:rPr>
+          <w:rFonts w:hint="default" w:ascii="Courier New" w:hAnsi="Courier New" w:eastAsia="FZShuSong-Z01S" w:cs="Courier New"/>
+          <w:color w:val="000000"/>
+          <w:kern w:val="0"/>
+          <w:sz w:val="16"/>
+          <w:szCs w:val="16"/>
+          <w:lang w:val="en-US" w:eastAsia="zh-CN" w:bidi="ar"/>
+        </w:rPr>
+        <w:t xml:space="preserve">的指数函数 </w:t>
+      </w:r>
+    </w:p>
+    <w:p>
+      <w:pPr>
+        <w:keepNext w:val="0"/>
+        <w:keepLines w:val="0"/>
+        <w:widowControl/>
+        <w:suppressLineNumbers w:val="0"/>
+        <w:ind w:firstLine="420" w:firstLineChars="0"/>
+        <w:jc w:val="left"/>
+        <w:rPr>
+          <w:rFonts w:hint="default" w:ascii="Courier New" w:hAnsi="Courier New" w:cs="Courier New"/>
+        </w:rPr>
+      </w:pPr>
+      <w:r>
+        <w:rPr>
+          <w:rFonts w:hint="default" w:ascii="Courier New" w:hAnsi="Courier New" w:eastAsia="宋体" w:cs="Courier New"/>
+          <w:color w:val="000000"/>
+          <w:kern w:val="0"/>
+          <w:sz w:val="15"/>
+          <w:szCs w:val="15"/>
+          <w:lang w:val="en-US" w:eastAsia="zh-CN" w:bidi="ar"/>
+        </w:rPr>
+        <w:t xml:space="preserve">int(x) </w:t>
+      </w:r>
+      <w:r>
+        <w:rPr>
+          <w:rFonts w:hint="default" w:ascii="Courier New" w:hAnsi="Courier New" w:eastAsia="Italic" w:cs="Courier New"/>
+          <w:i/>
+          <w:color w:val="000000"/>
+          <w:kern w:val="0"/>
+          <w:sz w:val="16"/>
+          <w:szCs w:val="16"/>
+          <w:lang w:val="en-US" w:eastAsia="zh-CN" w:bidi="ar"/>
+        </w:rPr>
+        <w:t>x</w:t>
+      </w:r>
+      <w:r>
+        <w:rPr>
+          <w:rFonts w:hint="default" w:ascii="Courier New" w:hAnsi="Courier New" w:eastAsia="FZShuSong-Z01S" w:cs="Courier New"/>
+          <w:color w:val="000000"/>
+          <w:kern w:val="0"/>
+          <w:sz w:val="16"/>
+          <w:szCs w:val="16"/>
+          <w:lang w:val="en-US" w:eastAsia="zh-CN" w:bidi="ar"/>
+        </w:rPr>
+        <w:t xml:space="preserve">的整数部分，取靠近零一侧的值 </w:t>
+      </w:r>
+    </w:p>
+    <w:p>
+      <w:pPr>
+        <w:keepNext w:val="0"/>
+        <w:keepLines w:val="0"/>
+        <w:widowControl/>
+        <w:suppressLineNumbers w:val="0"/>
+        <w:ind w:firstLine="420" w:firstLineChars="0"/>
+        <w:jc w:val="left"/>
+        <w:rPr>
+          <w:rFonts w:hint="default" w:ascii="Courier New" w:hAnsi="Courier New" w:cs="Courier New"/>
+        </w:rPr>
+      </w:pPr>
+      <w:r>
+        <w:rPr>
+          <w:rFonts w:hint="default" w:ascii="Courier New" w:hAnsi="Courier New" w:eastAsia="宋体" w:cs="Courier New"/>
+          <w:color w:val="000000"/>
+          <w:kern w:val="0"/>
+          <w:sz w:val="15"/>
+          <w:szCs w:val="15"/>
+          <w:lang w:val="en-US" w:eastAsia="zh-CN" w:bidi="ar"/>
+        </w:rPr>
+        <w:t xml:space="preserve">log(x) </w:t>
+      </w:r>
+      <w:r>
+        <w:rPr>
+          <w:rFonts w:hint="default" w:ascii="Courier New" w:hAnsi="Courier New" w:eastAsia="Italic" w:cs="Courier New"/>
+          <w:i/>
+          <w:color w:val="000000"/>
+          <w:kern w:val="0"/>
+          <w:sz w:val="16"/>
+          <w:szCs w:val="16"/>
+          <w:lang w:val="en-US" w:eastAsia="zh-CN" w:bidi="ar"/>
+        </w:rPr>
+        <w:t>x</w:t>
+      </w:r>
+      <w:r>
+        <w:rPr>
+          <w:rFonts w:hint="default" w:ascii="Courier New" w:hAnsi="Courier New" w:eastAsia="FZShuSong-Z01S" w:cs="Courier New"/>
+          <w:color w:val="000000"/>
+          <w:kern w:val="0"/>
+          <w:sz w:val="16"/>
+          <w:szCs w:val="16"/>
+          <w:lang w:val="en-US" w:eastAsia="zh-CN" w:bidi="ar"/>
+        </w:rPr>
+        <w:t xml:space="preserve">的自然对数 </w:t>
+      </w:r>
+    </w:p>
+    <w:p>
+      <w:pPr>
+        <w:keepNext w:val="0"/>
+        <w:keepLines w:val="0"/>
+        <w:widowControl/>
+        <w:suppressLineNumbers w:val="0"/>
+        <w:ind w:firstLine="420" w:firstLineChars="0"/>
+        <w:jc w:val="left"/>
+        <w:rPr>
+          <w:rFonts w:hint="default" w:ascii="Courier New" w:hAnsi="Courier New" w:cs="Courier New"/>
+        </w:rPr>
+      </w:pPr>
+      <w:r>
+        <w:rPr>
+          <w:rFonts w:hint="default" w:ascii="Courier New" w:hAnsi="Courier New" w:eastAsia="宋体" w:cs="Courier New"/>
+          <w:color w:val="000000"/>
+          <w:kern w:val="0"/>
+          <w:sz w:val="15"/>
+          <w:szCs w:val="15"/>
+          <w:lang w:val="en-US" w:eastAsia="zh-CN" w:bidi="ar"/>
+        </w:rPr>
+        <w:t xml:space="preserve">rand( ) </w:t>
+      </w:r>
+      <w:r>
+        <w:rPr>
+          <w:rFonts w:hint="default" w:ascii="Courier New" w:hAnsi="Courier New" w:eastAsia="FZShuSong-Z01S" w:cs="Courier New"/>
+          <w:color w:val="000000"/>
+          <w:kern w:val="0"/>
+          <w:sz w:val="16"/>
+          <w:szCs w:val="16"/>
+          <w:lang w:val="en-US" w:eastAsia="zh-CN" w:bidi="ar"/>
+        </w:rPr>
+        <w:t>比</w:t>
+      </w:r>
+      <w:r>
+        <w:rPr>
+          <w:rFonts w:hint="default" w:ascii="Courier New" w:hAnsi="Courier New" w:eastAsia="宋体" w:cs="Courier New"/>
+          <w:color w:val="000000"/>
+          <w:kern w:val="0"/>
+          <w:sz w:val="16"/>
+          <w:szCs w:val="16"/>
+          <w:lang w:val="en-US" w:eastAsia="zh-CN" w:bidi="ar"/>
+        </w:rPr>
+        <w:t>0</w:t>
+      </w:r>
+      <w:r>
+        <w:rPr>
+          <w:rFonts w:hint="default" w:ascii="Courier New" w:hAnsi="Courier New" w:eastAsia="FZShuSong-Z01S" w:cs="Courier New"/>
+          <w:color w:val="000000"/>
+          <w:kern w:val="0"/>
+          <w:sz w:val="16"/>
+          <w:szCs w:val="16"/>
+          <w:lang w:val="en-US" w:eastAsia="zh-CN" w:bidi="ar"/>
+        </w:rPr>
+        <w:t>大比</w:t>
+      </w:r>
+      <w:r>
+        <w:rPr>
+          <w:rFonts w:hint="default" w:ascii="Courier New" w:hAnsi="Courier New" w:eastAsia="宋体" w:cs="Courier New"/>
+          <w:color w:val="000000"/>
+          <w:kern w:val="0"/>
+          <w:sz w:val="16"/>
+          <w:szCs w:val="16"/>
+          <w:lang w:val="en-US" w:eastAsia="zh-CN" w:bidi="ar"/>
+        </w:rPr>
+        <w:t>1</w:t>
+      </w:r>
+      <w:r>
+        <w:rPr>
+          <w:rFonts w:hint="default" w:ascii="Courier New" w:hAnsi="Courier New" w:eastAsia="FZShuSong-Z01S" w:cs="Courier New"/>
+          <w:color w:val="000000"/>
+          <w:kern w:val="0"/>
+          <w:sz w:val="16"/>
+          <w:szCs w:val="16"/>
+          <w:lang w:val="en-US" w:eastAsia="zh-CN" w:bidi="ar"/>
+        </w:rPr>
+        <w:t xml:space="preserve">小的随机浮点值 </w:t>
+      </w:r>
+    </w:p>
+    <w:p>
+      <w:pPr>
+        <w:keepNext w:val="0"/>
+        <w:keepLines w:val="0"/>
+        <w:widowControl/>
+        <w:suppressLineNumbers w:val="0"/>
+        <w:ind w:firstLine="420" w:firstLineChars="0"/>
+        <w:jc w:val="left"/>
+        <w:rPr>
+          <w:rFonts w:hint="default" w:ascii="Courier New" w:hAnsi="Courier New" w:cs="Courier New"/>
+        </w:rPr>
+      </w:pPr>
+      <w:r>
+        <w:rPr>
+          <w:rFonts w:hint="default" w:ascii="Courier New" w:hAnsi="Courier New" w:eastAsia="宋体" w:cs="Courier New"/>
+          <w:color w:val="000000"/>
+          <w:kern w:val="0"/>
+          <w:sz w:val="15"/>
+          <w:szCs w:val="15"/>
+          <w:lang w:val="en-US" w:eastAsia="zh-CN" w:bidi="ar"/>
+        </w:rPr>
+        <w:t xml:space="preserve">sin(x) </w:t>
+      </w:r>
+      <w:r>
+        <w:rPr>
+          <w:rFonts w:hint="default" w:ascii="Courier New" w:hAnsi="Courier New" w:eastAsia="Italic" w:cs="Courier New"/>
+          <w:i/>
+          <w:color w:val="000000"/>
+          <w:kern w:val="0"/>
+          <w:sz w:val="16"/>
+          <w:szCs w:val="16"/>
+          <w:lang w:val="en-US" w:eastAsia="zh-CN" w:bidi="ar"/>
+        </w:rPr>
+        <w:t>x</w:t>
+      </w:r>
+      <w:r>
+        <w:rPr>
+          <w:rFonts w:hint="default" w:ascii="Courier New" w:hAnsi="Courier New" w:eastAsia="FZShuSong-Z01S" w:cs="Courier New"/>
+          <w:color w:val="000000"/>
+          <w:kern w:val="0"/>
+          <w:sz w:val="16"/>
+          <w:szCs w:val="16"/>
+          <w:lang w:val="en-US" w:eastAsia="zh-CN" w:bidi="ar"/>
+        </w:rPr>
+        <w:t>的正弦，</w:t>
+      </w:r>
+      <w:r>
+        <w:rPr>
+          <w:rFonts w:hint="default" w:ascii="Courier New" w:hAnsi="Courier New" w:eastAsia="Italic" w:cs="Courier New"/>
+          <w:i/>
+          <w:color w:val="000000"/>
+          <w:kern w:val="0"/>
+          <w:sz w:val="16"/>
+          <w:szCs w:val="16"/>
+          <w:lang w:val="en-US" w:eastAsia="zh-CN" w:bidi="ar"/>
+        </w:rPr>
+        <w:t>x</w:t>
+      </w:r>
+      <w:r>
+        <w:rPr>
+          <w:rFonts w:hint="default" w:ascii="Courier New" w:hAnsi="Courier New" w:eastAsia="FZShuSong-Z01S" w:cs="Courier New"/>
+          <w:color w:val="000000"/>
+          <w:kern w:val="0"/>
+          <w:sz w:val="16"/>
+          <w:szCs w:val="16"/>
+          <w:lang w:val="en-US" w:eastAsia="zh-CN" w:bidi="ar"/>
+        </w:rPr>
+        <w:t xml:space="preserve">以弧度为单位 </w:t>
+      </w:r>
+    </w:p>
+    <w:p>
+      <w:pPr>
+        <w:keepNext w:val="0"/>
+        <w:keepLines w:val="0"/>
+        <w:widowControl/>
+        <w:suppressLineNumbers w:val="0"/>
+        <w:ind w:firstLine="420" w:firstLineChars="0"/>
+        <w:jc w:val="left"/>
+        <w:rPr>
+          <w:rFonts w:hint="default" w:ascii="Courier New" w:hAnsi="Courier New" w:cs="Courier New"/>
+        </w:rPr>
+      </w:pPr>
+      <w:r>
+        <w:rPr>
+          <w:rFonts w:hint="default" w:ascii="Courier New" w:hAnsi="Courier New" w:eastAsia="宋体" w:cs="Courier New"/>
+          <w:color w:val="000000"/>
+          <w:kern w:val="0"/>
+          <w:sz w:val="15"/>
+          <w:szCs w:val="15"/>
+          <w:lang w:val="en-US" w:eastAsia="zh-CN" w:bidi="ar"/>
+        </w:rPr>
+        <w:t xml:space="preserve">sqrt(x) </w:t>
+      </w:r>
+      <w:r>
+        <w:rPr>
+          <w:rFonts w:hint="default" w:ascii="Courier New" w:hAnsi="Courier New" w:eastAsia="Italic" w:cs="Courier New"/>
+          <w:i/>
+          <w:color w:val="000000"/>
+          <w:kern w:val="0"/>
+          <w:sz w:val="16"/>
+          <w:szCs w:val="16"/>
+          <w:lang w:val="en-US" w:eastAsia="zh-CN" w:bidi="ar"/>
+        </w:rPr>
+        <w:t>x</w:t>
+      </w:r>
+      <w:r>
+        <w:rPr>
+          <w:rFonts w:hint="default" w:ascii="Courier New" w:hAnsi="Courier New" w:eastAsia="FZShuSong-Z01S" w:cs="Courier New"/>
+          <w:color w:val="000000"/>
+          <w:kern w:val="0"/>
+          <w:sz w:val="16"/>
+          <w:szCs w:val="16"/>
+          <w:lang w:val="en-US" w:eastAsia="zh-CN" w:bidi="ar"/>
+        </w:rPr>
+        <w:t xml:space="preserve">的平方根 </w:t>
+      </w:r>
+    </w:p>
+    <w:p>
+      <w:pPr>
+        <w:keepNext w:val="0"/>
+        <w:keepLines w:val="0"/>
+        <w:widowControl/>
+        <w:suppressLineNumbers w:val="0"/>
+        <w:ind w:firstLine="420" w:firstLineChars="0"/>
+        <w:jc w:val="left"/>
+        <w:rPr>
+          <w:rFonts w:hint="default" w:ascii="Courier New" w:hAnsi="Courier New" w:cs="Courier New"/>
+        </w:rPr>
+      </w:pPr>
+      <w:r>
+        <w:rPr>
+          <w:rFonts w:hint="default" w:ascii="Courier New" w:hAnsi="Courier New" w:eastAsia="宋体" w:cs="Courier New"/>
+          <w:color w:val="000000"/>
+          <w:kern w:val="0"/>
+          <w:sz w:val="15"/>
+          <w:szCs w:val="15"/>
+          <w:lang w:val="en-US" w:eastAsia="zh-CN" w:bidi="ar"/>
+        </w:rPr>
+        <w:t xml:space="preserve">srand(x) </w:t>
+      </w:r>
+      <w:r>
+        <w:rPr>
+          <w:rFonts w:hint="default" w:ascii="Courier New" w:hAnsi="Courier New" w:eastAsia="FZShuSong-Z01S" w:cs="Courier New"/>
+          <w:color w:val="000000"/>
+          <w:kern w:val="0"/>
+          <w:sz w:val="16"/>
+          <w:szCs w:val="16"/>
+          <w:lang w:val="en-US" w:eastAsia="zh-CN" w:bidi="ar"/>
+        </w:rPr>
+        <w:t>为计算随机数指定一个种子值</w:t>
+      </w:r>
+    </w:p>
+    <w:p>
+      <w:pPr>
+        <w:bidi w:val="0"/>
+        <w:rPr>
+          <w:rFonts w:hint="default" w:ascii="Courier New" w:hAnsi="Courier New" w:cs="Courier New"/>
+        </w:rPr>
+      </w:pPr>
+      <w:r>
+        <w:rPr>
+          <w:rFonts w:hint="eastAsia" w:ascii="Courier New" w:hAnsi="Courier New" w:cs="Courier New"/>
+          <w:lang w:val="en-US" w:eastAsia="zh-CN"/>
+        </w:rPr>
+        <w:t>（2）</w:t>
+      </w:r>
+      <w:r>
+        <w:rPr>
+          <w:rFonts w:hint="default" w:ascii="Courier New" w:hAnsi="Courier New" w:cs="Courier New"/>
+          <w:lang w:val="en-US" w:eastAsia="zh-CN"/>
+        </w:rPr>
+        <w:t xml:space="preserve">除了标准数学函数外，gawk还支持一些按位操作数据的函数。 </w:t>
+      </w:r>
+    </w:p>
+    <w:p>
+      <w:pPr>
+        <w:bidi w:val="0"/>
+        <w:rPr>
+          <w:rFonts w:hint="default" w:ascii="Courier New" w:hAnsi="Courier New" w:cs="Courier New"/>
+          <w:sz w:val="15"/>
+          <w:szCs w:val="15"/>
+        </w:rPr>
+      </w:pPr>
+      <w:r>
+        <w:rPr>
+          <w:rFonts w:hint="default" w:ascii="Courier New" w:hAnsi="Courier New" w:cs="Courier New"/>
+          <w:sz w:val="15"/>
+          <w:szCs w:val="15"/>
+          <w:lang w:val="en-US" w:eastAsia="zh-CN"/>
+        </w:rPr>
+        <w:t xml:space="preserve"> and(v1, v2)：执行值v1和v2的按位与运算。 </w:t>
+      </w:r>
+    </w:p>
+    <w:p>
+      <w:pPr>
+        <w:bidi w:val="0"/>
+        <w:rPr>
+          <w:rFonts w:hint="default" w:ascii="Courier New" w:hAnsi="Courier New" w:cs="Courier New"/>
+          <w:sz w:val="15"/>
+          <w:szCs w:val="15"/>
+        </w:rPr>
+      </w:pPr>
+      <w:r>
+        <w:rPr>
+          <w:rFonts w:hint="default" w:ascii="Courier New" w:hAnsi="Courier New" w:cs="Courier New"/>
+          <w:sz w:val="15"/>
+          <w:szCs w:val="15"/>
+          <w:lang w:val="en-US" w:eastAsia="zh-CN"/>
+        </w:rPr>
+        <w:t xml:space="preserve"> compl(val)：执行val的补运算。 </w:t>
+      </w:r>
+    </w:p>
+    <w:p>
+      <w:pPr>
+        <w:bidi w:val="0"/>
+        <w:rPr>
+          <w:rFonts w:hint="default" w:ascii="Courier New" w:hAnsi="Courier New" w:cs="Courier New"/>
+          <w:sz w:val="15"/>
+          <w:szCs w:val="15"/>
+        </w:rPr>
+      </w:pPr>
+      <w:r>
+        <w:rPr>
+          <w:rFonts w:hint="default" w:ascii="Courier New" w:hAnsi="Courier New" w:cs="Courier New"/>
+          <w:sz w:val="15"/>
+          <w:szCs w:val="15"/>
+          <w:lang w:val="en-US" w:eastAsia="zh-CN"/>
+        </w:rPr>
+        <w:t xml:space="preserve"> lshift(val, count)：将值val左移count位。 </w:t>
+      </w:r>
+    </w:p>
+    <w:p>
+      <w:pPr>
+        <w:bidi w:val="0"/>
+        <w:rPr>
+          <w:rFonts w:hint="default" w:ascii="Courier New" w:hAnsi="Courier New" w:cs="Courier New"/>
+          <w:sz w:val="15"/>
+          <w:szCs w:val="15"/>
+        </w:rPr>
+      </w:pPr>
+      <w:r>
+        <w:rPr>
+          <w:rFonts w:hint="default" w:ascii="Courier New" w:hAnsi="Courier New" w:cs="Courier New"/>
+          <w:sz w:val="15"/>
+          <w:szCs w:val="15"/>
+          <w:lang w:val="en-US" w:eastAsia="zh-CN"/>
+        </w:rPr>
+        <w:t xml:space="preserve"> or(v1, v2)：执行值v1和v2的按位或运算。 </w:t>
+      </w:r>
+    </w:p>
+    <w:p>
+      <w:pPr>
+        <w:bidi w:val="0"/>
+        <w:rPr>
+          <w:rFonts w:hint="default" w:ascii="Courier New" w:hAnsi="Courier New" w:cs="Courier New"/>
+          <w:sz w:val="15"/>
+          <w:szCs w:val="15"/>
+        </w:rPr>
+      </w:pPr>
+      <w:r>
+        <w:rPr>
+          <w:rFonts w:hint="default" w:ascii="Courier New" w:hAnsi="Courier New" w:cs="Courier New"/>
+          <w:sz w:val="15"/>
+          <w:szCs w:val="15"/>
+          <w:lang w:val="en-US" w:eastAsia="zh-CN"/>
+        </w:rPr>
+        <w:t xml:space="preserve"> rshift(val, count)：将值val右移count位。 </w:t>
+      </w:r>
+    </w:p>
+    <w:p>
+      <w:pPr>
+        <w:bidi w:val="0"/>
+        <w:rPr>
+          <w:rFonts w:hint="default" w:ascii="Courier New" w:hAnsi="Courier New" w:cs="Courier New"/>
+          <w:sz w:val="15"/>
+          <w:szCs w:val="15"/>
+          <w:lang w:val="en-US" w:eastAsia="zh-CN"/>
+        </w:rPr>
+      </w:pPr>
+      <w:r>
+        <w:rPr>
+          <w:rFonts w:hint="default" w:ascii="Courier New" w:hAnsi="Courier New" w:cs="Courier New"/>
+          <w:sz w:val="15"/>
+          <w:szCs w:val="15"/>
+          <w:lang w:val="en-US" w:eastAsia="zh-CN"/>
+        </w:rPr>
+        <w:t> xor(v1, v2)：执行值v1和v2的按位异或运算。</w:t>
+      </w:r>
+    </w:p>
+    <w:p>
+      <w:pPr>
+        <w:keepNext w:val="0"/>
+        <w:keepLines w:val="0"/>
+        <w:widowControl/>
+        <w:suppressLineNumbers w:val="0"/>
+        <w:jc w:val="left"/>
+        <w:rPr>
+          <w:rFonts w:hint="eastAsia"/>
+          <w:lang w:val="en-US" w:eastAsia="zh-CN"/>
+        </w:rPr>
+      </w:pPr>
+      <w:r>
+        <w:rPr>
+          <w:rFonts w:hint="eastAsia"/>
+          <w:lang w:val="en-US" w:eastAsia="zh-CN"/>
+        </w:rPr>
+        <w:t>（3）字符穿函数</w:t>
+      </w:r>
+    </w:p>
+    <w:p>
+      <w:pPr>
+        <w:bidi w:val="0"/>
+        <w:ind w:firstLine="420" w:firstLineChars="0"/>
+        <w:rPr>
+          <w:rFonts w:hint="default" w:ascii="Courier New" w:hAnsi="Courier New" w:cs="Courier New"/>
+          <w:sz w:val="15"/>
+          <w:szCs w:val="15"/>
+        </w:rPr>
+      </w:pPr>
+      <w:r>
+        <w:rPr>
+          <w:rFonts w:hint="default" w:ascii="Courier New" w:hAnsi="Courier New" w:cs="Courier New"/>
+          <w:sz w:val="15"/>
+          <w:szCs w:val="15"/>
+          <w:lang w:val="en-US" w:eastAsia="zh-CN"/>
+        </w:rPr>
+        <w:t xml:space="preserve">asort(s [,d]) 将数组s按数据元素值排序。索引值会被替换成表示新的排序顺序的连续数字。另外， 如果指定了d，则排序后的数组会存储在数组d中 </w:t>
+      </w:r>
+    </w:p>
+    <w:p>
+      <w:pPr>
+        <w:bidi w:val="0"/>
+        <w:ind w:firstLine="420" w:firstLineChars="0"/>
+        <w:rPr>
+          <w:rFonts w:hint="default" w:ascii="Courier New" w:hAnsi="Courier New" w:cs="Courier New"/>
+          <w:sz w:val="15"/>
+          <w:szCs w:val="15"/>
+        </w:rPr>
+      </w:pPr>
+      <w:r>
+        <w:rPr>
+          <w:rFonts w:hint="default" w:ascii="Courier New" w:hAnsi="Courier New" w:cs="Courier New"/>
+          <w:sz w:val="15"/>
+          <w:szCs w:val="15"/>
+          <w:lang w:val="en-US" w:eastAsia="zh-CN"/>
+        </w:rPr>
+        <w:t xml:space="preserve">asorti(s [,d]) 将数组s按索引值排序。生成的数组会将索引值作为数据元素值，用连续数字索引来表明排序顺序。另外如果指定了d，排序后的数组会存储在数组d中 </w:t>
+      </w:r>
+    </w:p>
+    <w:p>
+      <w:pPr>
+        <w:bidi w:val="0"/>
+        <w:ind w:firstLine="420" w:firstLineChars="0"/>
+        <w:rPr>
+          <w:rFonts w:hint="default" w:ascii="Courier New" w:hAnsi="Courier New" w:cs="Courier New"/>
+          <w:sz w:val="15"/>
+          <w:szCs w:val="15"/>
+        </w:rPr>
+      </w:pPr>
+      <w:r>
+        <w:rPr>
+          <w:rFonts w:hint="default" w:ascii="Courier New" w:hAnsi="Courier New" w:cs="Courier New"/>
+          <w:sz w:val="15"/>
+          <w:szCs w:val="15"/>
+          <w:lang w:val="en-US" w:eastAsia="zh-CN"/>
+        </w:rPr>
+        <w:t>gensub(r, s, h [, t]) 查找变量$0或目标字符串t（如果提供了的话）来匹配正则表达式r。如果h是一个以g 或G开头的字符串，就用s替换掉匹配的文本。如果h是一个数字，它表示要替换掉第h处r匹配的地方</w:t>
+      </w:r>
+    </w:p>
+    <w:p>
+      <w:pPr>
+        <w:bidi w:val="0"/>
+        <w:ind w:firstLine="420" w:firstLineChars="0"/>
+        <w:rPr>
+          <w:rFonts w:hint="default" w:ascii="Courier New" w:hAnsi="Courier New" w:cs="Courier New"/>
+          <w:sz w:val="15"/>
+          <w:szCs w:val="15"/>
+        </w:rPr>
+      </w:pPr>
+      <w:r>
+        <w:rPr>
+          <w:rFonts w:hint="default" w:ascii="Courier New" w:hAnsi="Courier New" w:cs="Courier New"/>
+          <w:sz w:val="15"/>
+          <w:szCs w:val="15"/>
+          <w:lang w:val="en-US" w:eastAsia="zh-CN"/>
+        </w:rPr>
+        <w:t xml:space="preserve">gsub(r, s [,t]) 查找变量$0或目标字符串t（如果提供了的话）来匹配正则表达式r。如果找到了，就全部替换成字符串s </w:t>
+      </w:r>
+    </w:p>
+    <w:p>
+      <w:pPr>
+        <w:bidi w:val="0"/>
+        <w:ind w:firstLine="420" w:firstLineChars="0"/>
+        <w:rPr>
+          <w:rFonts w:hint="default" w:ascii="Courier New" w:hAnsi="Courier New" w:cs="Courier New"/>
+          <w:sz w:val="15"/>
+          <w:szCs w:val="15"/>
+        </w:rPr>
+      </w:pPr>
+      <w:r>
+        <w:rPr>
+          <w:rFonts w:hint="default" w:ascii="Courier New" w:hAnsi="Courier New" w:cs="Courier New"/>
+          <w:sz w:val="15"/>
+          <w:szCs w:val="15"/>
+          <w:lang w:val="en-US" w:eastAsia="zh-CN"/>
+        </w:rPr>
+        <w:t xml:space="preserve">index(s, t) 返回字符串t在字符串s中的索引值，如果没找到的话返回0 </w:t>
+      </w:r>
+    </w:p>
+    <w:p>
+      <w:pPr>
+        <w:bidi w:val="0"/>
+        <w:ind w:firstLine="420" w:firstLineChars="0"/>
+        <w:rPr>
+          <w:rFonts w:hint="default" w:ascii="Courier New" w:hAnsi="Courier New" w:cs="Courier New"/>
+          <w:sz w:val="15"/>
+          <w:szCs w:val="15"/>
+        </w:rPr>
+      </w:pPr>
+      <w:r>
+        <w:rPr>
+          <w:rFonts w:hint="default" w:ascii="Courier New" w:hAnsi="Courier New" w:cs="Courier New"/>
+          <w:sz w:val="15"/>
+          <w:szCs w:val="15"/>
+          <w:lang w:val="en-US" w:eastAsia="zh-CN"/>
+        </w:rPr>
+        <w:t xml:space="preserve">length([s]) 返回字符串s的长度；如果没有指定的话，返回$0的长度 </w:t>
+      </w:r>
+    </w:p>
+    <w:p>
+      <w:pPr>
+        <w:bidi w:val="0"/>
+        <w:ind w:firstLine="420" w:firstLineChars="0"/>
+        <w:rPr>
+          <w:rFonts w:hint="default" w:ascii="Courier New" w:hAnsi="Courier New" w:cs="Courier New"/>
+          <w:sz w:val="15"/>
+          <w:szCs w:val="15"/>
+        </w:rPr>
+      </w:pPr>
+      <w:r>
+        <w:rPr>
+          <w:rFonts w:hint="default" w:ascii="Courier New" w:hAnsi="Courier New" w:cs="Courier New"/>
+          <w:sz w:val="15"/>
+          <w:szCs w:val="15"/>
+          <w:lang w:val="en-US" w:eastAsia="zh-CN"/>
+        </w:rPr>
+        <w:t>match(s, r [,a]) 返回字符串s中正则表达式r出现位置的索引。如果指定了数组a，它会存储s中匹配正则表达式的那部分</w:t>
+      </w:r>
+    </w:p>
+    <w:p>
+      <w:pPr>
+        <w:bidi w:val="0"/>
+        <w:ind w:firstLine="420" w:firstLineChars="0"/>
+        <w:rPr>
+          <w:rFonts w:hint="default" w:ascii="Courier New" w:hAnsi="Courier New" w:cs="Courier New"/>
+          <w:sz w:val="15"/>
+          <w:szCs w:val="15"/>
+          <w:lang w:val="en-US" w:eastAsia="zh-CN"/>
+        </w:rPr>
+      </w:pPr>
+      <w:r>
+        <w:rPr>
+          <w:rFonts w:hint="default" w:ascii="Courier New" w:hAnsi="Courier New" w:cs="Courier New"/>
+          <w:sz w:val="15"/>
+          <w:szCs w:val="15"/>
+          <w:lang w:val="en-US" w:eastAsia="zh-CN"/>
+        </w:rPr>
+        <w:t xml:space="preserve">split(s, a [,r]) 将s用FS字符或正则表达式r（如果指定了的话）分开放到数组a中。返回字段的总数 </w:t>
+      </w:r>
+    </w:p>
+    <w:p>
+      <w:pPr>
+        <w:bidi w:val="0"/>
+        <w:ind w:firstLine="420" w:firstLineChars="0"/>
+        <w:rPr>
+          <w:rFonts w:hint="default" w:ascii="Courier New" w:hAnsi="Courier New" w:cs="Courier New"/>
+          <w:sz w:val="15"/>
+          <w:szCs w:val="15"/>
+          <w:lang w:val="en-US" w:eastAsia="zh-CN"/>
+        </w:rPr>
+      </w:pPr>
+      <w:r>
+        <w:rPr>
+          <w:rFonts w:hint="default" w:ascii="Courier New" w:hAnsi="Courier New" w:cs="Courier New"/>
+          <w:sz w:val="15"/>
+          <w:szCs w:val="15"/>
+          <w:lang w:val="en-US" w:eastAsia="zh-CN"/>
+        </w:rPr>
+        <w:t xml:space="preserve">sprintf(format, variables) 用提供的format和variables返回一个类似于printf输出的字符串 </w:t>
+      </w:r>
+    </w:p>
+    <w:p>
+      <w:pPr>
+        <w:bidi w:val="0"/>
+        <w:ind w:firstLine="420" w:firstLineChars="0"/>
+        <w:rPr>
+          <w:rFonts w:hint="default" w:ascii="Courier New" w:hAnsi="Courier New" w:cs="Courier New"/>
+          <w:sz w:val="15"/>
+          <w:szCs w:val="15"/>
+          <w:lang w:val="en-US" w:eastAsia="zh-CN"/>
+        </w:rPr>
+      </w:pPr>
+      <w:r>
+        <w:rPr>
+          <w:rFonts w:hint="default" w:ascii="Courier New" w:hAnsi="Courier New" w:cs="Courier New"/>
+          <w:sz w:val="15"/>
+          <w:szCs w:val="15"/>
+          <w:lang w:val="en-US" w:eastAsia="zh-CN"/>
+        </w:rPr>
+        <w:t xml:space="preserve">sub(r, s [,t]) 在变量$0或目标字符串t中查找正则表达式r的匹配。如果找到了就用字符串s替换掉第一处匹配 </w:t>
+      </w:r>
+    </w:p>
+    <w:p>
+      <w:pPr>
+        <w:bidi w:val="0"/>
+        <w:ind w:firstLine="420" w:firstLineChars="0"/>
+        <w:rPr>
+          <w:rFonts w:hint="default" w:ascii="Courier New" w:hAnsi="Courier New" w:cs="Courier New"/>
+          <w:sz w:val="15"/>
+          <w:szCs w:val="15"/>
+          <w:lang w:val="en-US" w:eastAsia="zh-CN"/>
+        </w:rPr>
+      </w:pPr>
+      <w:r>
+        <w:rPr>
+          <w:rFonts w:hint="default" w:ascii="Courier New" w:hAnsi="Courier New" w:cs="Courier New"/>
+          <w:sz w:val="15"/>
+          <w:szCs w:val="15"/>
+          <w:lang w:val="en-US" w:eastAsia="zh-CN"/>
+        </w:rPr>
+        <w:t xml:space="preserve">substr(s, i [,n]) 返回s中从索引值i开始的n个字符组成的子字符串。如果未提供n，则返回s剩下的部分 </w:t>
+      </w:r>
+    </w:p>
+    <w:p>
+      <w:pPr>
+        <w:bidi w:val="0"/>
+        <w:ind w:firstLine="420" w:firstLineChars="0"/>
+        <w:rPr>
+          <w:rFonts w:hint="default" w:ascii="Courier New" w:hAnsi="Courier New" w:cs="Courier New"/>
+          <w:sz w:val="15"/>
+          <w:szCs w:val="15"/>
+          <w:lang w:val="en-US" w:eastAsia="zh-CN"/>
+        </w:rPr>
+      </w:pPr>
+      <w:r>
+        <w:rPr>
+          <w:rFonts w:hint="default" w:ascii="Courier New" w:hAnsi="Courier New" w:cs="Courier New"/>
+          <w:sz w:val="15"/>
+          <w:szCs w:val="15"/>
+          <w:lang w:val="en-US" w:eastAsia="zh-CN"/>
+        </w:rPr>
+        <w:t xml:space="preserve">tolower(s) 将s中的所有字符转换成小写 </w:t>
+      </w:r>
+    </w:p>
+    <w:p>
+      <w:pPr>
+        <w:bidi w:val="0"/>
+        <w:ind w:firstLine="420" w:firstLineChars="0"/>
+        <w:rPr>
+          <w:rFonts w:hint="default" w:ascii="Courier New" w:hAnsi="Courier New" w:cs="Courier New"/>
+          <w:sz w:val="15"/>
+          <w:szCs w:val="15"/>
+          <w:lang w:val="en-US" w:eastAsia="zh-CN"/>
+        </w:rPr>
+      </w:pPr>
+      <w:r>
+        <w:rPr>
+          <w:rFonts w:hint="default" w:ascii="Courier New" w:hAnsi="Courier New" w:cs="Courier New"/>
+          <w:sz w:val="15"/>
+          <w:szCs w:val="15"/>
+          <w:lang w:val="en-US" w:eastAsia="zh-CN"/>
+        </w:rPr>
+        <w:t>toupper(s) 将s中的所有字符转换成大写</w:t>
+      </w:r>
+    </w:p>
+    <w:p>
+      <w:pPr>
+        <w:bidi w:val="0"/>
+        <w:rPr>
+          <w:rFonts w:hint="default"/>
+          <w:lang w:val="en-US" w:eastAsia="zh-CN"/>
+        </w:rPr>
+      </w:pPr>
+      <w:r>
+        <w:rPr>
+          <w:rFonts w:hint="eastAsia"/>
+          <w:lang w:val="en-US" w:eastAsia="zh-CN"/>
+        </w:rPr>
+        <w:t>（4）时间函数</w:t>
+      </w:r>
+    </w:p>
+    <w:p>
+      <w:pPr>
+        <w:bidi w:val="0"/>
+        <w:ind w:firstLine="420" w:firstLineChars="0"/>
+        <w:rPr>
+          <w:rFonts w:hint="default" w:ascii="Courier New" w:hAnsi="Courier New" w:cs="Courier New"/>
+          <w:sz w:val="15"/>
+          <w:szCs w:val="15"/>
+          <w:lang w:val="en-US" w:eastAsia="zh-CN"/>
+        </w:rPr>
+      </w:pPr>
+      <w:r>
+        <w:rPr>
+          <w:rFonts w:hint="default" w:ascii="Courier New" w:hAnsi="Courier New" w:cs="Courier New"/>
+          <w:sz w:val="15"/>
+          <w:szCs w:val="15"/>
+          <w:lang w:val="en-US" w:eastAsia="zh-CN"/>
+        </w:rPr>
+        <w:t xml:space="preserve">mktime(datespec) 将一个按YYYY MM DD HH MM SS [DST]格式指定的日期转换成时间戳值① </w:t>
+      </w:r>
+    </w:p>
+    <w:p>
+      <w:pPr>
+        <w:bidi w:val="0"/>
+        <w:ind w:firstLine="420" w:firstLineChars="0"/>
+        <w:rPr>
+          <w:rFonts w:hint="default" w:ascii="Courier New" w:hAnsi="Courier New" w:cs="Courier New"/>
+          <w:sz w:val="15"/>
+          <w:szCs w:val="15"/>
+          <w:lang w:val="en-US" w:eastAsia="zh-CN"/>
+        </w:rPr>
+      </w:pPr>
+      <w:r>
+        <w:rPr>
+          <w:rFonts w:hint="default" w:ascii="Courier New" w:hAnsi="Courier New" w:cs="Courier New"/>
+          <w:sz w:val="15"/>
+          <w:szCs w:val="15"/>
+          <w:lang w:val="en-US" w:eastAsia="zh-CN"/>
+        </w:rPr>
+        <w:t xml:space="preserve">strftime(format [,timestamp]) 将当前时间的时间戳或timestamp（如果提供了的话）转化格式化日期（采用shell函数date()的格式） </w:t>
+      </w:r>
+    </w:p>
+    <w:p>
+      <w:pPr>
+        <w:bidi w:val="0"/>
+        <w:ind w:firstLine="420" w:firstLineChars="0"/>
+        <w:rPr>
+          <w:rFonts w:hint="default" w:ascii="Courier New" w:hAnsi="Courier New" w:cs="Courier New"/>
+          <w:sz w:val="15"/>
+          <w:szCs w:val="15"/>
+          <w:lang w:val="en-US" w:eastAsia="zh-CN"/>
+        </w:rPr>
+      </w:pPr>
+      <w:r>
+        <w:rPr>
+          <w:rFonts w:hint="default" w:ascii="Courier New" w:hAnsi="Courier New" w:cs="Courier New"/>
+          <w:sz w:val="15"/>
+          <w:szCs w:val="15"/>
+          <w:lang w:val="en-US" w:eastAsia="zh-CN"/>
+        </w:rPr>
+        <w:t>systime( ) 返回当前时间的时间戳</w:t>
+      </w:r>
+    </w:p>
+    <w:p>
+      <w:pPr>
+        <w:bidi w:val="0"/>
+      </w:pPr>
+      <w:r>
+        <w:rPr>
+          <w:rFonts w:hint="eastAsia"/>
+          <w:lang w:val="en-US" w:eastAsia="zh-CN"/>
+        </w:rPr>
+        <w:t>（5）</w:t>
+      </w:r>
+      <w:r>
+        <w:rPr>
+          <w:lang w:val="en-US" w:eastAsia="zh-CN"/>
+        </w:rPr>
+        <w:t>要定义自己的函数，必须用function</w:t>
+      </w:r>
+      <w:r>
+        <w:rPr>
+          <w:rFonts w:hint="default"/>
+          <w:lang w:val="en-US" w:eastAsia="zh-CN"/>
+        </w:rPr>
+        <w:t xml:space="preserve">关键字。 </w:t>
+      </w:r>
+    </w:p>
+    <w:p>
+      <w:pPr>
+        <w:bidi w:val="0"/>
+        <w:rPr>
+          <w:color w:val="FF0000"/>
+        </w:rPr>
+      </w:pPr>
+      <w:r>
+        <w:rPr>
+          <w:rFonts w:hint="default"/>
+          <w:color w:val="FF0000"/>
+          <w:lang w:val="en-US" w:eastAsia="zh-CN"/>
+        </w:rPr>
+        <w:t xml:space="preserve">function </w:t>
+      </w:r>
+      <w:r>
+        <w:rPr>
+          <w:color w:val="FF0000"/>
+          <w:lang w:val="en-US" w:eastAsia="zh-CN"/>
+        </w:rPr>
+        <w:t>name</w:t>
+      </w:r>
+      <w:r>
+        <w:rPr>
+          <w:rFonts w:hint="default"/>
+          <w:color w:val="FF0000"/>
+          <w:lang w:val="en-US" w:eastAsia="zh-CN"/>
+        </w:rPr>
+        <w:t xml:space="preserve">([variables]) </w:t>
+      </w:r>
+    </w:p>
+    <w:p>
+      <w:pPr>
+        <w:bidi w:val="0"/>
+        <w:rPr>
+          <w:color w:val="FF0000"/>
+        </w:rPr>
+      </w:pPr>
+      <w:r>
+        <w:rPr>
+          <w:rFonts w:hint="default"/>
+          <w:color w:val="FF0000"/>
+          <w:lang w:val="en-US" w:eastAsia="zh-CN"/>
+        </w:rPr>
+        <w:t xml:space="preserve">{ </w:t>
+      </w:r>
+    </w:p>
+    <w:p>
+      <w:pPr>
+        <w:bidi w:val="0"/>
+        <w:ind w:firstLine="420" w:firstLineChars="0"/>
+        <w:rPr>
+          <w:color w:val="FF0000"/>
+        </w:rPr>
+      </w:pPr>
+      <w:r>
+        <w:rPr>
+          <w:rFonts w:hint="default"/>
+          <w:color w:val="FF0000"/>
+          <w:lang w:val="en-US" w:eastAsia="zh-CN"/>
+        </w:rPr>
+        <w:t xml:space="preserve">statements </w:t>
+      </w:r>
+    </w:p>
+    <w:p>
+      <w:pPr>
+        <w:bidi w:val="0"/>
+        <w:rPr>
+          <w:color w:val="FF0000"/>
+        </w:rPr>
+      </w:pPr>
+      <w:r>
+        <w:rPr>
+          <w:rFonts w:hint="default"/>
+          <w:color w:val="FF0000"/>
+          <w:lang w:val="en-US" w:eastAsia="zh-CN"/>
+        </w:rPr>
+        <w:t xml:space="preserve">} </w:t>
+      </w:r>
     </w:p>
     <w:p>
       <w:pPr>
@@ -36168,58 +39688,22 @@
           <w:lang w:val="en-US" w:eastAsia="zh-CN"/>
         </w:rPr>
       </w:pPr>
-    </w:p>
-    <w:p>
-      <w:pPr>
-        <w:numPr>
-          <w:ilvl w:val="0"/>
-          <w:numId w:val="0"/>
-        </w:numPr>
-        <w:bidi w:val="0"/>
-        <w:rPr>
-          <w:rFonts w:hint="default"/>
-          <w:lang w:val="en-US" w:eastAsia="zh-CN"/>
-        </w:rPr>
-      </w:pPr>
-    </w:p>
-    <w:p>
-      <w:pPr>
-        <w:numPr>
-          <w:ilvl w:val="0"/>
-          <w:numId w:val="0"/>
-        </w:numPr>
-        <w:bidi w:val="0"/>
-        <w:rPr>
-          <w:rFonts w:hint="default"/>
-          <w:lang w:val="en-US" w:eastAsia="zh-CN"/>
-        </w:rPr>
-      </w:pPr>
-    </w:p>
-    <w:p>
-      <w:pPr>
-        <w:numPr>
-          <w:ilvl w:val="0"/>
-          <w:numId w:val="0"/>
-        </w:numPr>
-        <w:bidi w:val="0"/>
-        <w:rPr>
-          <w:rFonts w:hint="default"/>
-          <w:lang w:val="en-US" w:eastAsia="zh-CN"/>
-        </w:rPr>
-      </w:pPr>
-    </w:p>
-    <w:p>
-      <w:pPr>
-        <w:numPr>
-          <w:ilvl w:val="0"/>
-          <w:numId w:val="0"/>
-        </w:numPr>
-        <w:bidi w:val="0"/>
-        <w:rPr>
-          <w:rFonts w:hint="default"/>
-          <w:lang w:val="en-US" w:eastAsia="zh-CN"/>
-        </w:rPr>
-      </w:pPr>
+      <w:r>
+        <w:rPr>
+          <w:rFonts w:hint="eastAsia"/>
+          <w:lang w:val="en-US" w:eastAsia="zh-CN"/>
+        </w:rPr>
+        <w:t>________</w:t>
+      </w:r>
+      <w:bookmarkStart w:id="0" w:name="_GoBack"/>
+      <w:bookmarkEnd w:id="0"/>
+      <w:r>
+        <w:rPr>
+          <w:rFonts w:hint="eastAsia"/>
+          <w:lang w:val="en-US" w:eastAsia="zh-CN"/>
+        </w:rPr>
+        <w:t>END________</w:t>
+      </w:r>
     </w:p>
     <w:sectPr>
       <w:pgSz w:w="11906" w:h="16838"/>
@@ -37930,7 +41414,6 @@
   <customSectProps>
     <customSectPr/>
     <customSectPr/>
-    <customSectPr/>
   </customSectProps>
 </s:customData>
 </file>

</xml_diff>